<commit_message>
added mindmapping and rewrote the intro
</commit_message>
<xml_diff>
--- a/MS/predatordiversity.docx
+++ b/MS/predatordiversity.docx
@@ -138,7 +138,30 @@
         </w:numPr>
       </w:pPr>
       <w:r>
-        <w:t xml:space="preserve">A large literature documents the various effects of predators on one another, and the consequences of these interaction for communities; meanwhile studies which measure (and occasionally manipulate) phylogenetic diversity of producers are increasingly common – yet we know very little about the ecosystem-level effects of predator phylogenetic diversity.</w:t>
+        <w:t xml:space="preserve">Predator interactions are common in many communities and occur at many scales -- however, while we know much about the types of interactions between predators, and which traits are important, we know little about the role of phylogenetic relatedness (Naisbit ) in determining the combined effect of predators.</w:t>
+      </w:r>
+    </w:p>
+    <w:p>
+      <w:pPr>
+        <w:numPr>
+          <w:numId w:val="3"/>
+          <w:ilvl w:val="1"/>
+        </w:numPr>
+      </w:pPr>
+      <w:r>
+        <w:t xml:space="preserve">Decreasing predator richness has been shown to increase herbivory</w:t>
+      </w:r>
+      <w:r>
+        <w:t xml:space="preserve"> </w:t>
+      </w:r>
+      <w:r>
+        <w:t xml:space="preserve">(Byrnes et al. 2006)</w:t>
+      </w:r>
+      <w:r>
+        <w:t xml:space="preserve"> </w:t>
+      </w:r>
+      <w:r>
+        <w:t xml:space="preserve">in a three-level kelp food web.</w:t>
       </w:r>
     </w:p>
     <w:p>
@@ -149,7 +172,7 @@
         </w:numPr>
       </w:pPr>
       <w:r>
-        <w:t xml:space="preserve">predators are important for ecosystem processes, and for the diversity and abundance of their prey species; mecahanisms of predator diversity effect include complementarity, intra-guild predation, competition.</w:t>
+        <w:t xml:space="preserve">Direct top-down effects of predator combinations may be predicted by the similarity of habitat preference among predators, and on the similarity among their diets.</w:t>
       </w:r>
     </w:p>
     <w:p>
@@ -160,7 +183,7 @@
         </w:numPr>
       </w:pPr>
       <w:r>
-        <w:t xml:space="preserve">Phylogenetic methods have been useful in understanding the effects of species combinations in experiments with other functional groups; a similar approach might help to synthesize the diverse literature on predator diversity effects.</w:t>
+        <w:t xml:space="preserve">Predators may show variation in habitat preference, connected to traits (body size) or phylogenetic similarity; where predators co-occur there is the potential for further interactions.</w:t>
       </w:r>
     </w:p>
     <w:p>
@@ -171,7 +194,7 @@
         </w:numPr>
       </w:pPr>
       <w:r>
-        <w:t xml:space="preserve">Phylogenetic information can provide predictive insight beyond a system, and also can allow us to make comparisons between partly-overlapping or nested sets of species interactions, by supplying a common measure of dissimilarity between a wide range of species</w:t>
+        <w:t xml:space="preserve">Once predators are found in the same habitat patch, their direct influence on the community will be determined in part by their diet requirements; predators with strongly overlapping diets may compete for prey, while predators with divergent diets may show complementarity.</w:t>
       </w:r>
     </w:p>
     <w:p>
@@ -182,7 +205,7 @@
         </w:numPr>
       </w:pPr>
       <w:r>
-        <w:t xml:space="preserve">Observational datasets can provide clues to negative associations o-occurrance; phylogenetic diversity has proven espeically useful in these cases</w:t>
+        <w:t xml:space="preserve">These direct effects of predators, based on their diet preferences when in isolation, change prey composition by lowering densities of preferred prey.</w:t>
       </w:r>
     </w:p>
     <w:p>
@@ -193,20 +216,42 @@
         </w:numPr>
       </w:pPr>
       <w:r>
-        <w:t xml:space="preserve">The phylogenetic diversity of a foodweb might reflect niche conservatism among predators – that is, closely related predators might eat similar diets.</w:t>
+        <w:t xml:space="preserve">The effect of predators on prey may also be non-additive, the result indirect interactions either with prey species or other predators. For example, prey species may respond to the presence of one predator by a behavioural shift that increases the predation by another predator population</w:t>
+      </w:r>
+      <w:r>
+        <w:t xml:space="preserve"> </w:t>
+      </w:r>
+      <w:r>
+        <w:t xml:space="preserve">(Carey and Wahl 2010)</w:t>
+      </w:r>
+      <w:r>
+        <w:t xml:space="preserve"> </w:t>
+      </w:r>
+      <w:r>
+        <w:t xml:space="preserve">.</w:t>
       </w:r>
     </w:p>
     <w:p>
       <w:pPr>
         <w:numPr>
-          <w:numId w:val="3"/>
+          <w:numId w:val="2"/>
           <w:ilvl w:val="0"/>
         </w:numPr>
       </w:pPr>
       <w:r>
-        <w:t xml:space="preserve">The top-down effects of predators, alone and in combinations, can be measured at the scale of an entire ecosystem by using mesocosm experiments.</w:t>
-      </w:r>
-    </w:p>
+        <w:t xml:space="preserve">Predator indirect interactions may occur when the presence of other predator species alters the distribution, diet, or feeding rate of a focal predator population. In the extreme case, intra-guild predation reduces the focal predator's abundance.</w:t>
+      </w:r>
+    </w:p>
+    <w:bookmarkStart w:id="22" w:name="phylogenetic-diversity"/>
+    <w:p>
+      <w:pPr>
+        <w:pStyle w:val="Heading3"/>
+      </w:pPr>
+      <w:r>
+        <w:t xml:space="preserve">phylogenetic diversity</w:t>
+      </w:r>
+    </w:p>
+    <w:bookmarkEnd w:id="22"/>
     <w:p>
       <w:pPr>
         <w:numPr>
@@ -215,61 +260,259 @@
         </w:numPr>
       </w:pPr>
       <w:r>
-        <w:t xml:space="preserve">We test three related hypotheses concerning co-occurance patterns, diet similarity and top-down ecosystem effects of diverse predators, using a natural mesocosm: the community of invertebrates living within bromeliads.</w:t>
+        <w:t xml:space="preserve">Phylogenetic methods have been useful in understanding the effects of diversity in other functional groups (for example, in plants</w:t>
+      </w:r>
+      <w:r>
+        <w:t xml:space="preserve"> </w:t>
+      </w:r>
+      <w:r>
+        <w:t xml:space="preserve">(Cadotte, Cardinale, and Oakley 2008; Cadotte et al. 2009)</w:t>
+      </w:r>
+      <w:r>
+        <w:t xml:space="preserve">); a similar approach might help to synthesize the diverse literature on predator diversity effects.</w:t>
       </w:r>
     </w:p>
     <w:p>
       <w:pPr>
         <w:numPr>
           <w:numId w:val="5"/>
+          <w:ilvl w:val="1"/>
+        </w:numPr>
+      </w:pPr>
+      <w:r>
+        <w:t xml:space="preserve">Phylogenetic information can provide predictive insight beyond a system, and also can allow us to make comparisons between partly-overlapping or nested sets of species interactions, by supplying a common measure of dissimilarity between a wide range of species</w:t>
+      </w:r>
+    </w:p>
+    <w:p>
+      <w:pPr>
+        <w:numPr>
+          <w:numId w:val="5"/>
+          <w:ilvl w:val="1"/>
+        </w:numPr>
+      </w:pPr>
+      <w:r>
+        <w:t xml:space="preserve">Phylogeny, along with body mass, predicts trophic structure across many animal groups</w:t>
+      </w:r>
+      <w:r>
+        <w:t xml:space="preserve"> </w:t>
+      </w:r>
+      <w:r>
+        <w:t xml:space="preserve">(Bersier and Kehrli 2008)</w:t>
+      </w:r>
+      <w:r>
+        <w:t xml:space="preserve">.</w:t>
+      </w:r>
+    </w:p>
+    <w:p>
+      <w:pPr>
+        <w:numPr>
+          <w:numId w:val="5"/>
+          <w:ilvl w:val="1"/>
+        </w:numPr>
+      </w:pPr>
+      <w:r>
+        <w:t xml:space="preserve">Related wasps share similar stinging patterns</w:t>
+      </w:r>
+      <w:r>
+        <w:t xml:space="preserve"> </w:t>
+      </w:r>
+      <w:r>
+        <w:t xml:space="preserve">(Budriene and Budrys 2004)</w:t>
+      </w:r>
+    </w:p>
+    <w:p>
+      <w:pPr>
+        <w:numPr>
+          <w:numId w:val="5"/>
+          <w:ilvl w:val="1"/>
+        </w:numPr>
+      </w:pPr>
+      <w:r>
+        <w:t xml:space="preserve">Phylogeny is</w:t>
+      </w:r>
+      <w:r>
+        <w:t xml:space="preserve"> </w:t>
+      </w:r>
+      <w:r>
+        <w:rPr>
+          <w:i/>
+        </w:rPr>
+        <w:t xml:space="preserve">not</w:t>
+      </w:r>
+      <w:r>
+        <w:t xml:space="preserve"> </w:t>
+      </w:r>
+      <w:r>
+        <w:t xml:space="preserve">related to the strength of competition in vascular plants [@CahillJr.2008]</w:t>
+      </w:r>
+    </w:p>
+    <w:p>
+      <w:pPr>
+        <w:numPr>
+          <w:numId w:val="4"/>
           <w:ilvl w:val="0"/>
         </w:numPr>
       </w:pPr>
       <w:r>
-        <w:rPr>
-          <w:i/>
-        </w:rPr>
-        <w:t xml:space="preserve">species co-occurance</w:t>
-      </w:r>
-      <w:r>
-        <w:t xml:space="preserve">: closely-related predators occur together more frequently than less-related predators, due to their similar habitat requirements. Additionally, very closely related species never co-occur because they are too similar.</w:t>
+        <w:t xml:space="preserve">Phylogenetic distance among predators in a community may correlate with predator coexistence in local patches: close relatives may compete too closely, or face limitation via similar environmental variables.</w:t>
       </w:r>
     </w:p>
     <w:p>
       <w:pPr>
         <w:numPr>
-          <w:numId w:val="5"/>
+          <w:numId w:val="4"/>
           <w:ilvl w:val="0"/>
         </w:numPr>
       </w:pPr>
       <w:r>
-        <w:rPr>
-          <w:i/>
-        </w:rPr>
-        <w:t xml:space="preserve">diet similarity</w:t>
-      </w:r>
-      <w:r>
-        <w:t xml:space="preserve">: similarity in diet (as measured by feeding trials) decreases with phylogenetic distance.</w:t>
+        <w:t xml:space="preserve">Similarly, phylogenetic distance may predict diet similarity, with closer relatives sharing diet requirements.</w:t>
       </w:r>
     </w:p>
     <w:p>
       <w:pPr>
         <w:numPr>
-          <w:numId w:val="5"/>
+          <w:numId w:val="6"/>
+          <w:ilvl w:val="1"/>
+        </w:numPr>
+      </w:pPr>
+      <w:r>
+        <w:t xml:space="preserve">Warbler "ecologically relevant" morphological traits are only very weakly related to phylogeny</w:t>
+      </w:r>
+      <w:r>
+        <w:t xml:space="preserve"> </w:t>
+      </w:r>
+      <w:r>
+        <w:t xml:space="preserve">(Böhning-Gaese, Schuda, and Helbig 2003)</w:t>
+      </w:r>
+    </w:p>
+    <w:p>
+      <w:pPr>
+        <w:numPr>
+          <w:numId w:val="4"/>
           <w:ilvl w:val="0"/>
         </w:numPr>
       </w:pPr>
       <w:r>
+        <w:t xml:space="preserve">Perhaps most critically, phylogenetic distance might correlate with non-additive effects, which are difficult to predict from traits measured in isolation.</w:t>
+      </w:r>
+    </w:p>
+    <w:bookmarkStart w:id="23" w:name="mesocosm-experiments-of-predator-diversity-effects"/>
+    <w:p>
+      <w:pPr>
+        <w:pStyle w:val="Heading3"/>
+      </w:pPr>
+      <w:r>
+        <w:t xml:space="preserve">Mesocosm experiments of predator diversity effects</w:t>
+      </w:r>
+    </w:p>
+    <w:bookmarkEnd w:id="23"/>
+    <w:p>
+      <w:pPr>
+        <w:numPr>
+          <w:numId w:val="7"/>
+          <w:ilvl w:val="0"/>
+        </w:numPr>
+      </w:pPr>
+      <w:r>
+        <w:t xml:space="preserve">The top-down effects of predators, alone and in combinations, can be measured at the scale of an entire ecosystem by using mesocosm experiments.</w:t>
+      </w:r>
+    </w:p>
+    <w:p>
+      <w:pPr>
+        <w:numPr>
+          <w:numId w:val="7"/>
+          <w:ilvl w:val="0"/>
+        </w:numPr>
+      </w:pPr>
+      <w:r>
+        <w:t xml:space="preserve">We test three related hypotheses concerning co-occurance patterns, diet similarity and top-down ecosystem effects of diverse predators, using a natural mesocosm: the community of invertebrates living within bromeliads.</w:t>
+      </w:r>
+    </w:p>
+    <w:p>
+      <w:pPr>
+        <w:numPr>
+          <w:numId w:val="8"/>
+          <w:ilvl w:val="0"/>
+        </w:numPr>
+      </w:pPr>
+      <w:r>
         <w:rPr>
           <w:i/>
         </w:rPr>
+        <w:t xml:space="preserve">species co-occurance</w:t>
+      </w:r>
+      <w:r>
+        <w:t xml:space="preserve">: closely-related predators may occur together more frequently than less-related predators, due to their similar habitat requirements. Alternatively, very closely related species may never co-occur because they occupy too-similar ecological niches.</w:t>
+      </w:r>
+    </w:p>
+    <w:p>
+      <w:pPr>
+        <w:numPr>
+          <w:numId w:val="8"/>
+          <w:ilvl w:val="0"/>
+        </w:numPr>
+      </w:pPr>
+      <w:r>
+        <w:rPr>
+          <w:i/>
+        </w:rPr>
+        <w:t xml:space="preserve">diet similarity</w:t>
+      </w:r>
+      <w:r>
+        <w:t xml:space="preserve">: similarity in diet (as measured by feeding trials) decreases with phylogenetic distance if diet is phylogentically conserved. Alternatively, diet differentiation allows close relatives to coexist.</w:t>
+      </w:r>
+    </w:p>
+    <w:p>
+      <w:pPr>
+        <w:numPr>
+          <w:numId w:val="8"/>
+          <w:ilvl w:val="0"/>
+        </w:numPr>
+      </w:pPr>
+      <w:r>
+        <w:rPr>
+          <w:i/>
+        </w:rPr>
         <w:t xml:space="preserve">ecosystem-level effects</w:t>
       </w:r>
       <w:r>
-        <w:t xml:space="preserve">: similarity in the effect of predators on whole ecosystems declines with phylogenetic distance. Additionally, the non-additive effect of predators will have a greater absolute value when their phylogenetic diversity is larger.</w:t>
-      </w:r>
-    </w:p>
-    <w:bookmarkStart w:id="22" w:name="methods"/>
+        <w:t xml:space="preserve">: Our experiments at the level of the whole habitat (bromeliad) allows us to examine direct and indirect effects of predator combinations.</w:t>
+      </w:r>
+    </w:p>
+    <w:p>
+      <w:pPr>
+        <w:numPr>
+          <w:numId w:val="9"/>
+          <w:ilvl w:val="1"/>
+        </w:numPr>
+      </w:pPr>
+      <w:r>
+        <w:t xml:space="preserve">monoculture treatments allow us to assess the effect of each predator on a complete prey community and ecosystem function. Phylogenetic similarity among predators may positively correlate with similarity in these effects</w:t>
+      </w:r>
+    </w:p>
+    <w:p>
+      <w:pPr>
+        <w:numPr>
+          <w:numId w:val="9"/>
+          <w:ilvl w:val="1"/>
+        </w:numPr>
+      </w:pPr>
+      <w:r>
+        <w:t xml:space="preserve">In our predator combination treatments we force pairs of predators to co-occur. If phylogenetic distance is negatively correlated with similarity in diet, then increasingly divergent pairs should show increased total predation, as they feed on different parts of the prey community.</w:t>
+      </w:r>
+    </w:p>
+    <w:p>
+      <w:pPr>
+        <w:numPr>
+          <w:numId w:val="9"/>
+          <w:ilvl w:val="1"/>
+        </w:numPr>
+      </w:pPr>
+      <w:r>
+        <w:t xml:space="preserve">predator combination treatments also allow the estimation of non-additive effects, by comparison with monocultures. The magnitude of these non-additive effects may increase with phylogenetic distance.</w:t>
+      </w:r>
+    </w:p>
+    <w:bookmarkStart w:id="24" w:name="methods"/>
     <w:p>
       <w:pPr>
         <w:pStyle w:val="Heading2"/>
@@ -278,8 +521,8 @@
         <w:t xml:space="preserve">Methods</w:t>
       </w:r>
     </w:p>
-    <w:bookmarkEnd w:id="22"/>
-    <w:bookmarkStart w:id="23" w:name="site-and-species"/>
+    <w:bookmarkEnd w:id="24"/>
+    <w:bookmarkStart w:id="25" w:name="site-and-species"/>
     <w:p>
       <w:pPr>
         <w:pStyle w:val="Heading2"/>
@@ -288,7 +531,7 @@
         <w:t xml:space="preserve">Site and Species</w:t>
       </w:r>
     </w:p>
-    <w:bookmarkEnd w:id="23"/>
+    <w:bookmarkEnd w:id="25"/>
     <w:p>
       <w:r>
         <w:t xml:space="preserve">We conducted all observations and experiments in Parque Estadual da Ilha do Cardoso (</w:t>
@@ -399,7 +642,7 @@
         <w:t xml:space="preserve">(Zygoptera:Coenagrionidae), 2 species of predatory fly (Tabanidae), and 2 species of leech (Hirudinidae). Many other smaller or occasional predators also occur, such as predatory midges (Chironomidae:Tanypodinae) and Dytiscid beetles.</w:t>
       </w:r>
     </w:p>
-    <w:bookmarkStart w:id="24" w:name="observations-of-predator-co-occurance"/>
+    <w:bookmarkStart w:id="26" w:name="observations-of-predator-co-occurance"/>
     <w:p>
       <w:pPr>
         <w:pStyle w:val="Heading3"/>
@@ -408,30 +651,15 @@
         <w:t xml:space="preserve">Observations of predator co-occurance</w:t>
       </w:r>
     </w:p>
-    <w:bookmarkEnd w:id="24"/>
-    <w:p>
-      <w:r>
-        <w:t xml:space="preserve">We used an observational dataset collected in 2008 to examine patterns of co- occurance among predator taxa. This dataset was collected by completely dissecting bromeliads and washing all leaves to remove invertebrates. The resulting water was filtered through two sieves (250 and 850 µm), which removed particulate organic matter without losing any invertebrates. All invertebrates were counted and identified to the lowest taxonomic level possible. They were also measured, when possible, or placed in size categories.</w:t>
-      </w:r>
-    </w:p>
-    <w:p>
-      <w:r>
-        <w:t xml:space="preserve">Because predators in this system vary widely in size, we scaled our measure of coexistence by the predator’s overall effect on the community. We used</w:t>
-      </w:r>
-      <w:r>
-        <w:t xml:space="preserve"> </w:t>
-      </w:r>
-      <w:r>
-        <w:t xml:space="preserve">“</w:t>
-      </w:r>
-      <w:r>
-        <w:t xml:space="preserve">metabolic capacity</w:t>
-      </w:r>
-      <w:r>
-        <w:t xml:space="preserve">”</w:t>
-      </w:r>
-      <w:r>
-        <w:t xml:space="preserve">, which correlates with predator feeding rate</w:t>
+    <w:bookmarkEnd w:id="26"/>
+    <w:p>
+      <w:r>
+        <w:t xml:space="preserve">We used an observational dataset collected in 2008 to examine patterns of co- occurance among predator taxa. This dataset was collected by completely dissecting bromeliads and washing all leaves to remove invertebrates. The resulting water was filtered through two sieves (250 and 850 µm), which removed particulate organic matter without losing any invertebrates. All invertebrates were counted and identified to the lowest taxonomic level possible. The body length of all individuals was measured, when possible.</w:t>
+      </w:r>
+    </w:p>
+    <w:p>
+      <w:r>
+        <w:t xml:space="preserve">Because predators in this system vary widely in size, we used "metabolic capacity", which correlates with predator feeding rate</w:t>
       </w:r>
       <w:r>
         <w:t xml:space="preserve"> </w:t>
@@ -440,10 +668,10 @@
         <w:t xml:space="preserve">(Brown et al. 2004; Wilby, Villareal, and Lan 2005)</w:t>
       </w:r>
       <w:r>
-        <w:t xml:space="preserve">. We calculated body mass using allometric equations which related dry biomass to body length. Metabolic capacity is calculated as biomass raised to the power of 0.69; this reflects the nonlinearity of feeding rate on body size across many invertebrate taxa. We calculated total metabolic capacity of each predator species in each bromeliad by summing estimates for all individuals of the same species within a plant.</w:t>
-      </w:r>
-    </w:p>
-    <w:bookmarkStart w:id="25" w:name="diet-similarity"/>
+        <w:t xml:space="preserve">. We calculated body mass using allometric equations which related dry biomass to body length. Metabolic capacity is calculated as the sum of individual body mass raised to the power of 0.69; this reflects the nonlinearity of feeding rate on body size across many invertebrate taxa. We calculated total metabolic capacity of each predator species in each bromeliad by summing estimates for all individuals of the same species within a plant. We quantified "coexistence" as a distance measure: the euclidian distance among the total metabolic capacity among occupied bromeliads.</w:t>
+      </w:r>
+    </w:p>
+    <w:bookmarkStart w:id="27" w:name="diet-similarity"/>
     <w:p>
       <w:pPr>
         <w:pStyle w:val="Heading3"/>
@@ -452,7 +680,7 @@
         <w:t xml:space="preserve">Diet similarity</w:t>
       </w:r>
     </w:p>
-    <w:bookmarkEnd w:id="25"/>
+    <w:bookmarkEnd w:id="27"/>
     <w:p>
       <w:r>
         <w:t xml:space="preserve">We quantified diet similarity between predators in a series of feeding trials. We covered all potential predator-prey pairs present in the experiment (described below), and attempted to perform all other trials whenever possible. We were limited by the density of animals we could find in the field, with some predators being rarer than others.</w:t>
@@ -460,7 +688,7 @@
     </w:p>
     <w:p>
       <w:r>
-        <w:t xml:space="preserve">We conducted our feeding trials between March and April 2011. We placed predators together with prey in a 50ml vial, with a leaf or stick for substrate. The only exception to this setup was the tabanid larvae, which we placed between two vertical surfaces to imitate the narrow space found in bromeliad leaf axils. Generally our trials contained a single predator and a single prey individual, except in the case of very small prey (</w:t>
+        <w:t xml:space="preserve">We conducted our feeding trials between March and April 2011. We placed predators together with prey in a 50ml vial, with a leaf or stick for substrate. The only exception to this setup was the tabanid larvae, which we placed between two vertical surfaces to imitate the narrow space found in bromeliad leaf axils, their preferred microhabitat. Generally our trials contained a single predator and a single prey individual, except in the case of very small prey (</w:t>
       </w:r>
       <w:r>
         <w:rPr>
@@ -487,7 +715,7 @@
         <w:t xml:space="preserve">sp.) in which case we increased the density. We replicated each combination up to 5 times where possible, and allowed 1 day for predation to occur.</w:t>
       </w:r>
     </w:p>
-    <w:bookmarkStart w:id="26" w:name="community-effect-experiment"/>
+    <w:bookmarkStart w:id="28" w:name="community-effect-experiment"/>
     <w:p>
       <w:pPr>
         <w:pStyle w:val="Heading3"/>
@@ -496,7 +724,7 @@
         <w:t xml:space="preserve">Community effect experiment</w:t>
       </w:r>
     </w:p>
-    <w:bookmarkEnd w:id="26"/>
+    <w:bookmarkEnd w:id="28"/>
     <w:p>
       <w:r>
         <w:t xml:space="preserve">Our experiment was created with two goals in mind: first, to measure the major effects of these predators on their prey and second, to estimate the non- additive effects of pairwise predator combinations. The strength of these non additive effects can then be related back to the phylogenetic distance between each member of a pair of predators.</w:t>
@@ -552,7 +780,7 @@
         <w:t xml:space="preserve"> </w:t>
       </w:r>
       <w:r>
-        <w:t xml:space="preserve">and leeches). We used each of the pairs of predators just described, as well as each species in monoculture, and a predator-free control (8 treatments, n=5). Combinations were substitutive, maintaining the same amount of predator metabolic capacity in each. Response variables included the rate of decomposition of leaves, bromeliad growth and insect emergence. This experiment allows the estimation of the effect of each predator species (monoculture treatments), as well as the detection of non- additive effects in predator combinations.</w:t>
+        <w:t xml:space="preserve">and leeches). We used each of the pairs of predators just described, as well as each species in monoculture, and a predator-free control (8 treatments, n=5). Combinations were substitutive, maintaining the same amount of total predator metabolic capacity to isolate the effects of predator behaviour and traits. Response variables included the rate of decomposition of leaves, bromeliad growth and insect emergence. This experiment allows the estimation of the effect of each predator species (monoculture treatments), as well as the detection of non- additive effects in predator combinations.</w:t>
       </w:r>
     </w:p>
     <w:p>
@@ -574,7 +802,31 @@
         <w:t xml:space="preserve">Plinia cauliflora</w:t>
       </w:r>
       <w:r>
-        <w:t xml:space="preserve">) plants with 40ml/pot/day of 5g/L ammonium sulphate containing 10 percent atom excess of N15.</w:t>
+        <w:t xml:space="preserve">) plants with 40ml pot</w:t>
+      </w:r>
+      <w:r>
+        <w:rPr>
+          <w:vertAlign w:val="superscript"/>
+        </w:rPr>
+        <w:t xml:space="preserve">-1</w:t>
+      </w:r>
+      <w:r>
+        <w:t xml:space="preserve"> </w:t>
+      </w:r>
+      <w:r>
+        <w:t xml:space="preserve">day</w:t>
+      </w:r>
+      <w:r>
+        <w:rPr>
+          <w:vertAlign w:val="superscript"/>
+        </w:rPr>
+        <w:t xml:space="preserve">-1</w:t>
+      </w:r>
+      <w:r>
+        <w:t xml:space="preserve"> </w:t>
+      </w:r>
+      <w:r>
+        <w:t xml:space="preserve">of 5g/L ammonium sulphate containing 10% atom excess of N15.</w:t>
       </w:r>
       <w:r>
         <w:t xml:space="preserve"> </w:t>
@@ -586,20 +838,20 @@
         <w:t xml:space="preserve">duration</w:t>
       </w:r>
       <w:r>
-        <w:t xml:space="preserve">. started on 27/1/2011 Whole leaves were then picked from plants and air-dried until constant weight, and then soaked for three days and the water discarded. About 1.5 g of leaves were placed in each bromeliad (1.5006 ± 0.0248).</w:t>
-      </w:r>
-    </w:p>
-    <w:p>
-      <w:r>
-        <w:t xml:space="preserve">Each bromeliad was stocked with a representative insect community. The densities of each prey taxon were calculated from the 2008 observational dataset, using data from bromeliads of similar size to those in our experiment. All densities used were within the range of these calculated abundances, and all experimental bromeliads received the same insect community. Halfway through the experiment, insects were added to bromeliads a second time to simulate continuous oviposition. After addition of the prey community, all bromeliads were enclosed with a mesh cage topped with a malaise trap and checked daily for emergence of adults.</w:t>
-      </w:r>
-    </w:p>
-    <w:p>
-      <w:r>
-        <w:t xml:space="preserve">In this experiment we measured five response variables: production of fine particulate organic matter (FPOM), decomposition of coarse detritus, bromeliad growth, cycling of Nitrogen into plant tissue, and survival of prey (emergence + surviving larvae). We analyzed each of these responses with ANOVA. We calculated the non-additive response as follows: the difference between the polyculture mean (n=5) and the mean of both monoculture means for each predator (n=5 for each monoculture). We generated bootstrap confidence intervals for these nonadditive effects; confidence intervals which do not overlap zero indicate a significant nonadditive effect of a predator combination.</w:t>
-      </w:r>
-    </w:p>
-    <w:bookmarkStart w:id="27" w:name="results"/>
+        <w:t xml:space="preserve">. started on 27 January 2011 Whole leaves were then picked from plants and air-dried until constant weight, and then soaked for three days and the water discarded. About 1.5 g of leaves were placed in each bromeliad (1.5006g ± 0.0248).</w:t>
+      </w:r>
+    </w:p>
+    <w:p>
+      <w:r>
+        <w:t xml:space="preserve">Each bromeliad was stocked with a representative insect community. The densities of each prey taxon were calculated from the 2008 observational dataset, using data from bromeliads of similar size to those in our experiment. All densities used were within the range of these calculated abundances, and all experimental bromeliads received the same insect community. Halfway through the experiment, insects were added to bromeliads a second time to simulate the continuous oviposition that characterizes the system. After addition of the prey community, all bromeliads were enclosed with a mesh cage topped with a malaise trap and checked daily for emergence of adults.</w:t>
+      </w:r>
+    </w:p>
+    <w:p>
+      <w:r>
+        <w:t xml:space="preserve">In this experiment we measured five response variables: production of fine particulate organic matter (FPOM), decomposition of coarse detritus, bromeliad growth, cycling of nitrogen into plant tissue, and survival of prey (emerged adults + surviving larvae). We analyzed each of these responses with ANOVA. We calculated the non-additive response as follows: the difference between the polyculture mean (n=5) and the mean of both monoculture means for each predator (n=5 for each monoculture). We generated bootstrap confidence intervals for these nonadditive effects; confidence intervals which do not overlap zero indicate a significant nonadditive effect of a predator combination.</w:t>
+      </w:r>
+    </w:p>
+    <w:bookmarkStart w:id="29" w:name="results"/>
     <w:p>
       <w:pPr>
         <w:pStyle w:val="Heading2"/>
@@ -608,8 +860,8 @@
         <w:t xml:space="preserve">Results</w:t>
       </w:r>
     </w:p>
-    <w:bookmarkEnd w:id="27"/>
-    <w:bookmarkStart w:id="28" w:name="metabolic-capacity-and-phylogenetic-distance"/>
+    <w:bookmarkEnd w:id="29"/>
+    <w:bookmarkStart w:id="30" w:name="metabolic-capacity-and-phylogenetic-distance"/>
     <w:p>
       <w:pPr>
         <w:pStyle w:val="Heading3"/>
@@ -618,10 +870,10 @@
         <w:t xml:space="preserve">metabolic capacity and phylogenetic distance</w:t>
       </w:r>
     </w:p>
-    <w:bookmarkEnd w:id="28"/>
-    <w:p>
-      <w:r>
-        <w:t xml:space="preserve">Within the 2008 observational dataset, we identified 14 species as predators. These predators vary in taxonomic relatedness: from congeners –</w:t>
+    <w:bookmarkEnd w:id="30"/>
+    <w:p>
+      <w:r>
+        <w:t xml:space="preserve">Within the 2008 observational dataset, we identified 14 species as predators. These predators vary in taxonomic relatedness: from congeners --</w:t>
       </w:r>
       <w:r>
         <w:t xml:space="preserve"> </w:t>
@@ -651,7 +903,7 @@
         <w:t xml:space="preserve"> </w:t>
       </w:r>
       <w:r>
-        <w:t xml:space="preserve">sp. (Odonata:Coenagrionidae) with three – to confamilials (three species of Tabanidae and two of Empididae, all Diptera). Three families of Diptera are represented by a single species each: Dolichopodidae, Corethrellidae and Chironomidae. The deepest taxonomic divide is between all insects present and a species of leech (Annelida:Hirudinidae). Node age data was available for all but the shallowest nodes of the tree, where either a lack of taxonomic information (e.g. Tabanidae) or a lack of phylogenetic study (e.g.</w:t>
+        <w:t xml:space="preserve">sp. (Odonata:Coenagrionidae) with three -- to confamilials (three species of Tabanidae and two of Empididae, all Diptera). Three families of Diptera are represented by a single species each: Dolichopodidae, Corethrellidae and Chironomidae. The deepest taxonomic divide is between all insects present and a species of leech (Annelida:Hirudinidae). Node age data was available for all but the shallowest nodes of the tree, where either a lack of taxonomic information (e.g. Tabanidae) or a lack of phylogenetic study (e.g.</w:t>
       </w:r>
       <w:r>
         <w:t xml:space="preserve"> </w:t>
@@ -668,12 +920,17 @@
     </w:p>
     <w:p>
       <w:r>
-        <w:t xml:space="preserve">We obtained node age estimates for all 7 internal nodes of the tree. These were usually provided by only a single study, with more studies available for deeper nodes: Insecta–Hirudina (543 to 700 Mya, n=5 studies), Odonata–Tabanidae (151 to 543 Mya, n=4 studies) and Tabanidae–Diptera (151 to 543 Mya, n=7 studies). We used the median estimate of age for these nodes.</w:t>
-      </w:r>
-    </w:p>
-    <w:p>
-      <w:r>
-        <w:t xml:space="preserve">In 2008, insects were counted and measured in an observational study of 25 bromeliads. Across all bromeliads, predator species differed widely in metabolic capacity, from 0.0062 for a species of Empididae, to 0.4804 for the abundant predator</w:t>
+        <w:t xml:space="preserve">We obtained node age estimates for all 7 internal nodes of the tree. These were usually provided by only a single study, with more studies available for deeper nodes: Insecta--Hirudina (543 to 700 Mya, n=5 studies), Odonata--Tabanidae (151 to 543 Mya, n=4 studies) and Tabanidae--Diptera (151 to 543 Mya, n=7 studies). We used the median estimate of age for these nodes.</w:t>
+      </w:r>
+    </w:p>
+    <w:p>
+      <w:r>
+        <w:t xml:space="preserve">In 2008, insects were counted and measured in an observational study of 25 bromeliads.</w:t>
+      </w:r>
+    </w:p>
+    <w:p>
+      <w:r>
+        <w:t xml:space="preserve">Across all bromeliads, predator species differed widely in metabolic capacity, from 0.0062 for a species of Empididae, to 0.4804 for the abundant predator</w:t>
       </w:r>
       <w:r>
         <w:t xml:space="preserve"> </w:t>
@@ -733,7 +990,7 @@
         <w:t xml:space="preserve">=1.5558, p=0.22).</w:t>
       </w:r>
     </w:p>
-    <w:bookmarkStart w:id="29" w:name="diet-similarity-and-phylogenetic-distance"/>
+    <w:bookmarkStart w:id="31" w:name="diet-similarity-and-phylogenetic-distance"/>
     <w:p>
       <w:pPr>
         <w:pStyle w:val="Heading3"/>
@@ -742,10 +999,15 @@
         <w:t xml:space="preserve">diet similarity and phylogenetic distance</w:t>
       </w:r>
     </w:p>
-    <w:bookmarkEnd w:id="29"/>
-    <w:p>
-      <w:r>
-        <w:t xml:space="preserve">We conducted 237 feeding trials of 8 predator taxa fed 14 prey taxa. However, due to the rarity of some taxa many predator-prey pairs were not possible; we tested 46 pairwise combinations. Most trials were replicated at least 5 times, but the number of replicates for various combinations ranged from 1 to 11. Two damselflies,</w:t>
+    <w:bookmarkEnd w:id="31"/>
+    <w:p>
+      <w:r>
+        <w:t xml:space="preserve">We conducted 237 feeding trials of 8 predator taxa fed 14 prey taxa. However, due to the rarity of some taxa many predator-prey pairs were not possible; we tested 46 pairwise combinations. Most trials were replicated at least 5 times, but the number of replicates for various combinations ranged from 1 to 11.</w:t>
+      </w:r>
+    </w:p>
+    <w:p>
+      <w:r>
+        <w:t xml:space="preserve">Two damselflies,</w:t>
       </w:r>
       <w:r>
         <w:t xml:space="preserve"> </w:t>
@@ -786,10 +1048,10 @@
         <w:t xml:space="preserve">1, 19</w:t>
       </w:r>
       <w:r>
-        <w:t xml:space="preserve">=5.16, p=0.035) Regression was weighted by the number of trials conducted.</w:t>
-      </w:r>
-    </w:p>
-    <w:bookmarkStart w:id="30" w:name="ecosystem-level-effects-and-phylogenetic-distance"/>
+        <w:t xml:space="preserve">=5.16, p=0.035, regression weighted by the number of trials conducted.)</w:t>
+      </w:r>
+    </w:p>
+    <w:bookmarkStart w:id="32" w:name="ecosystem-level-effects-and-phylogenetic-distance"/>
     <w:p>
       <w:pPr>
         <w:pStyle w:val="Heading3"/>
@@ -798,20 +1060,31 @@
         <w:t xml:space="preserve">Ecosystem-level effects and phylogenetic distance</w:t>
       </w:r>
     </w:p>
-    <w:bookmarkEnd w:id="30"/>
-    <w:p>
-      <w:r>
-        <w:t xml:space="preserve">In our manipulative experiment, we placed a standardized prey community into bromeliads and measured five response variables: the total survivorship (both emerged during experiment and found as larvae at the end) of all prey, the %N15 which was transferred into bromeliad tissue, bromeliad growth, coarse detritus decomposition and fine organic matter production. Predators had a large effect on prey survivorship: on average all predator treatments showed 51% lower prey emerging or surviving as larvae relative to the predator-free control. Nitrogen transport to bromeliad leaves was slightly decreased relative to controls (-11%), and was only higher than the control in treatments including Tabanid predators. We found a similar pattern for plant growth: on average, predators had a -18% effect on growth of bromeliad leaves (mm), though Tabanids seemed to create a slight increase. The decomposition of coarse detritus and production of fine organic matter showed no obvious pattern related to the mere presence of predators.</w:t>
-      </w:r>
-    </w:p>
-    <w:p>
-      <w:r>
-        <w:t xml:space="preserve">Predator combinations tended to have an increased effect on our response variables relative to predators alone. Approximately 14% more prey survived in polyculture, on average, compared to all monocultures. Effects were smaller for Nitrogen (8%) and bromeliad growth (11%). Fine particulate organic matter was produced 29% more when predators were present in combination.</w:t>
-      </w:r>
-    </w:p>
-    <w:p>
-      <w:r>
-        <w:t xml:space="preserve">Our experimental design allows us to estimate the non-additive effect of predator species pairs on whole communities of prey, and the functioning of the bromeliad ecosystem. We used randomization tests to test the hypothesis that increased phylogenetic distance between members of a predator pair results in a greater magnitude of nonadditive effect. We contrasted the differences of the mean individual predator treatments from the control with the mean difference of their pairwise combination from the control. We found the greatest effect for prey survival: while effects of</w:t>
+    <w:bookmarkEnd w:id="32"/>
+    <w:p>
+      <w:r>
+        <w:t xml:space="preserve">In our manipulative experiment, we placed a standardized prey community into bromeliads and measured five response variables. Predators had a large effect on prey survivorship: on average all predator treatments showed 51% lower prey emerging or surviving as larvae relative to the predator-free control. Nitrogen transport to bromeliad leaves was slightly decreased relative to controls (-11%), and was only higher than the control in treatments including Tabanid predators. We found a similar pattern for plant growth: on average, predators had a -18% effect on growth of bromeliad leaves (mm), though Tabanids seemed to create a slight increase. The decomposition of coarse detritus and production of fine organic matter showed no obvious pattern related to the mere presence of predators.</w:t>
+      </w:r>
+    </w:p>
+    <w:p>
+      <w:r>
+        <w:t xml:space="preserve">Predator combinations tended to have a non-additive effect on our response variables, even though we held total metabolic capacity constant amongst all treatments. Approximately 14% more prey survived in polyculture, on average, compared to all monocultures. Nitrogen uptake increased by (8%) and bromeliad growth by (11%). Production of fine particulate organic matter increased by 29% more when predators were present in combination.</w:t>
+      </w:r>
+    </w:p>
+    <w:p>
+      <w:r>
+        <w:t xml:space="preserve">Our experimental design allows us to estimate the non-additive effect of predator species pairs on whole communities of prey, and the functioning of the bromeliad ecosystem. We used randomization tests to test the hypothesis that increased phylogenetic distance between members of a predator pair results in a greater magnitude of nonadditive effect. We contrasted the differences of the mean individual predator treatments from the control with the mean difference of their pairwise combination from the control.</w:t>
+      </w:r>
+      <w:r>
+        <w:cr/>
+      </w:r>
+      <w:r>
+        <w:t xml:space="preserve"> </w:t>
+      </w:r>
+    </w:p>
+    <w:p>
+      <w:r>
+        <w:t xml:space="preserve">We found the greatest effect for prey survival: while effects of</w:t>
       </w:r>
       <w:r>
         <w:t xml:space="preserve"> </w:t>
@@ -859,7 +1132,7 @@
         <w:t xml:space="preserve">was placed in the same plant as either a Tabanid larva or leeches, on average 5 more prey (18% of total prey community) survived till the end of the experiment (Fig 3). This effect was smaller among the other variables, most of which showed confidence intervals from the randomization test which overlap 0.</w:t>
       </w:r>
     </w:p>
-    <w:bookmarkStart w:id="31" w:name="figures"/>
+    <w:bookmarkStart w:id="33" w:name="figures"/>
     <w:p>
       <w:pPr>
         <w:pStyle w:val="Heading3"/>
@@ -868,7 +1141,7 @@
         <w:t xml:space="preserve">Figures</w:t>
       </w:r>
     </w:p>
-    <w:bookmarkEnd w:id="31"/>
+    <w:bookmarkEnd w:id="33"/>
     <w:p>
       <w:r>
         <w:drawing>
@@ -881,110 +1154,6 @@
                 <pic:pic>
                   <pic:nvPicPr>
                     <pic:cNvPr descr="figure/FIG_metabolic_occurance_as_phylo.png" id="0" name="Picture"/>
-                    <pic:cNvPicPr>
-                      <a:picLocks noChangeArrowheads="1" noChangeAspect="1"/>
-                    </pic:cNvPicPr>
-                  </pic:nvPicPr>
-                  <pic:blipFill>
-                    <a:blip r:embed="rId32"/>
-                    <a:stretch>
-                      <a:fillRect/>
-                    </a:stretch>
-                  </pic:blipFill>
-                  <pic:spPr bwMode="auto">
-                    <a:xfrm>
-                      <a:off x="0" y="0"/>
-                      <a:ext cx="6489700" cy="6489700"/>
-                    </a:xfrm>
-                    <a:prstGeom prst="rect">
-                      <a:avLst/>
-                    </a:prstGeom>
-                    <a:noFill/>
-                    <a:ln w="9525">
-                      <a:noFill/>
-                      <a:headEnd/>
-                      <a:tailEnd/>
-                    </a:ln>
-                  </pic:spPr>
-                </pic:pic>
-              </a:graphicData>
-            </a:graphic>
-          </wp:inline>
-        </w:drawing>
-      </w:r>
-    </w:p>
-    <w:p>
-      <w:pPr>
-        <w:pStyle w:val="ImageCaption"/>
-      </w:pPr>
-      <w:r>
-        <w:t xml:space="preserve">Figure 1: Phylogenetic distance and predator co-occurance. Each point represents a pair of predator species. We caluclated total metabolic capacity for each predator species in each bromeliad, and then calculated co-occurance between two predators as the euclidian distance between total metabolic capacity of two species.</w:t>
-      </w:r>
-    </w:p>
-    <w:p>
-      <w:r>
-        <w:drawing>
-          <wp:inline>
-            <wp:extent cx="6489700" cy="6489700"/>
-            <wp:effectExtent b="0" l="0" r="0" t="0"/>
-            <wp:docPr descr="" id="1" name="Picture"/>
-            <a:graphic>
-              <a:graphicData uri="http://schemas.openxmlformats.org/drawingml/2006/picture">
-                <pic:pic>
-                  <pic:nvPicPr>
-                    <pic:cNvPr descr="figure/FIG_feeding_trial_as_phylo.png" id="0" name="Picture"/>
-                    <pic:cNvPicPr>
-                      <a:picLocks noChangeArrowheads="1" noChangeAspect="1"/>
-                    </pic:cNvPicPr>
-                  </pic:nvPicPr>
-                  <pic:blipFill>
-                    <a:blip r:embed="rId33"/>
-                    <a:stretch>
-                      <a:fillRect/>
-                    </a:stretch>
-                  </pic:blipFill>
-                  <pic:spPr bwMode="auto">
-                    <a:xfrm>
-                      <a:off x="0" y="0"/>
-                      <a:ext cx="6489700" cy="6489700"/>
-                    </a:xfrm>
-                    <a:prstGeom prst="rect">
-                      <a:avLst/>
-                    </a:prstGeom>
-                    <a:noFill/>
-                    <a:ln w="9525">
-                      <a:noFill/>
-                      <a:headEnd/>
-                      <a:tailEnd/>
-                    </a:ln>
-                  </pic:spPr>
-                </pic:pic>
-              </a:graphicData>
-            </a:graphic>
-          </wp:inline>
-        </w:drawing>
-      </w:r>
-    </w:p>
-    <w:p>
-      <w:pPr>
-        <w:pStyle w:val="ImageCaption"/>
-      </w:pPr>
-      <w:r>
-        <w:t xml:space="preserve">Figure 2: Phylogenetic distance and diet similarity. We performed 237 feeding trials with the 8 major predator taxa found in this system. We found that more distantly-related predators consume more dissimiliar prey. We measured diet similarity as euclidian distance among feeding trial outcomes; this measure includes information about the number of predation events in each predator-prey pairing. Regression was weighted by the sample size of the predator-prey pair.</w:t>
-      </w:r>
-    </w:p>
-    <w:p>
-      <w:r>
-        <w:drawing>
-          <wp:inline>
-            <wp:extent cx="6489700" cy="6489700"/>
-            <wp:effectExtent b="0" l="0" r="0" t="0"/>
-            <wp:docPr descr="" id="1" name="Picture"/>
-            <a:graphic>
-              <a:graphicData uri="http://schemas.openxmlformats.org/drawingml/2006/picture">
-                <pic:pic>
-                  <pic:nvPicPr>
-                    <pic:cNvPr descr="figure/FIG_experiment_responses.png" id="0" name="Picture"/>
                     <pic:cNvPicPr>
                       <a:picLocks noChangeArrowheads="1" noChangeAspect="1"/>
                     </pic:cNvPicPr>
@@ -1022,7 +1191,7 @@
         <w:pStyle w:val="ImageCaption"/>
       </w:pPr>
       <w:r>
-        <w:t xml:space="preserve">Figure 3: Treatment responses for the manipulative experiment. Points are means, and horizontal lines represent minimum and maximum values for each response. n=5 for all means.</w:t>
+        <w:t xml:space="preserve">Figure 1: Phylogenetic distance and predator co-occurance. Each point represents a pair of predator species. We caluclated total metabolic capacity for each predator species in each bromeliad, and then calculated co-occurance between two predators as the euclidian distance between total metabolic capacity of two species.</w:t>
       </w:r>
     </w:p>
     <w:p>
@@ -1036,7 +1205,7 @@
               <a:graphicData uri="http://schemas.openxmlformats.org/drawingml/2006/picture">
                 <pic:pic>
                   <pic:nvPicPr>
-                    <pic:cNvPr descr="figure/FIG_PD_experiment_nonadditive.png" id="0" name="Picture"/>
+                    <pic:cNvPr descr="figure/FIG_feeding_trial_as_phylo.png" id="0" name="Picture"/>
                     <pic:cNvPicPr>
                       <a:picLocks noChangeArrowheads="1" noChangeAspect="1"/>
                     </pic:cNvPicPr>
@@ -1074,10 +1243,114 @@
         <w:pStyle w:val="ImageCaption"/>
       </w:pPr>
       <w:r>
+        <w:t xml:space="preserve">Figure 2: Phylogenetic distance and diet similarity. We performed 237 feeding trials with the 8 major predator taxa found in this system. We found that more distantly-related predators consume more dissimiliar prey. We measured diet similarity as euclidian distance among feeding trial outcomes; this measure includes information about the number of predation events in each predator-prey pairing. Regression was weighted by the sample size of the predator-prey pair.</w:t>
+      </w:r>
+    </w:p>
+    <w:p>
+      <w:r>
+        <w:drawing>
+          <wp:inline>
+            <wp:extent cx="6489700" cy="6489700"/>
+            <wp:effectExtent b="0" l="0" r="0" t="0"/>
+            <wp:docPr descr="" id="1" name="Picture"/>
+            <a:graphic>
+              <a:graphicData uri="http://schemas.openxmlformats.org/drawingml/2006/picture">
+                <pic:pic>
+                  <pic:nvPicPr>
+                    <pic:cNvPr descr="figure/FIG_experiment_responses.png" id="0" name="Picture"/>
+                    <pic:cNvPicPr>
+                      <a:picLocks noChangeArrowheads="1" noChangeAspect="1"/>
+                    </pic:cNvPicPr>
+                  </pic:nvPicPr>
+                  <pic:blipFill>
+                    <a:blip r:embed="rId36"/>
+                    <a:stretch>
+                      <a:fillRect/>
+                    </a:stretch>
+                  </pic:blipFill>
+                  <pic:spPr bwMode="auto">
+                    <a:xfrm>
+                      <a:off x="0" y="0"/>
+                      <a:ext cx="6489700" cy="6489700"/>
+                    </a:xfrm>
+                    <a:prstGeom prst="rect">
+                      <a:avLst/>
+                    </a:prstGeom>
+                    <a:noFill/>
+                    <a:ln w="9525">
+                      <a:noFill/>
+                      <a:headEnd/>
+                      <a:tailEnd/>
+                    </a:ln>
+                  </pic:spPr>
+                </pic:pic>
+              </a:graphicData>
+            </a:graphic>
+          </wp:inline>
+        </w:drawing>
+      </w:r>
+    </w:p>
+    <w:p>
+      <w:pPr>
+        <w:pStyle w:val="ImageCaption"/>
+      </w:pPr>
+      <w:r>
+        <w:t xml:space="preserve">Figure 3: Treatment responses for the manipulative experiment. Points are means, and horizontal lines represent minimum and maximum values for each response. n=5 for all means.</w:t>
+      </w:r>
+    </w:p>
+    <w:p>
+      <w:r>
+        <w:drawing>
+          <wp:inline>
+            <wp:extent cx="6489700" cy="6489700"/>
+            <wp:effectExtent b="0" l="0" r="0" t="0"/>
+            <wp:docPr descr="" id="1" name="Picture"/>
+            <a:graphic>
+              <a:graphicData uri="http://schemas.openxmlformats.org/drawingml/2006/picture">
+                <pic:pic>
+                  <pic:nvPicPr>
+                    <pic:cNvPr descr="figure/FIG_PD_experiment_nonadditive.png" id="0" name="Picture"/>
+                    <pic:cNvPicPr>
+                      <a:picLocks noChangeArrowheads="1" noChangeAspect="1"/>
+                    </pic:cNvPicPr>
+                  </pic:nvPicPr>
+                  <pic:blipFill>
+                    <a:blip r:embed="rId37"/>
+                    <a:stretch>
+                      <a:fillRect/>
+                    </a:stretch>
+                  </pic:blipFill>
+                  <pic:spPr bwMode="auto">
+                    <a:xfrm>
+                      <a:off x="0" y="0"/>
+                      <a:ext cx="6489700" cy="6489700"/>
+                    </a:xfrm>
+                    <a:prstGeom prst="rect">
+                      <a:avLst/>
+                    </a:prstGeom>
+                    <a:noFill/>
+                    <a:ln w="9525">
+                      <a:noFill/>
+                      <a:headEnd/>
+                      <a:tailEnd/>
+                    </a:ln>
+                  </pic:spPr>
+                </pic:pic>
+              </a:graphicData>
+            </a:graphic>
+          </wp:inline>
+        </w:drawing>
+      </w:r>
+    </w:p>
+    <w:p>
+      <w:pPr>
+        <w:pStyle w:val="ImageCaption"/>
+      </w:pPr>
+      <w:r>
         <w:t xml:space="preserve">Figure 4: Combinations of predators beyond congenerics show a negative non-additive effect on predation rate. Points represent the mean difference between the means of two monocultures compared to the mean of a polycultures. These values are presented as differences from (predator free) controls; therefore 0 indicates no significant non-additive effect. Relative to control (no predator) plants, bromeliads containing two predators which were not congeneric showed less predation</w:t>
       </w:r>
     </w:p>
-    <w:bookmarkStart w:id="36" w:name="discussion"/>
+    <w:bookmarkStart w:id="38" w:name="discussion"/>
     <w:p>
       <w:pPr>
         <w:pStyle w:val="Heading2"/>
@@ -1086,8 +1359,8 @@
         <w:t xml:space="preserve">Discussion</w:t>
       </w:r>
     </w:p>
-    <w:bookmarkEnd w:id="36"/>
-    <w:bookmarkStart w:id="37" w:name="co-occurrance"/>
+    <w:bookmarkEnd w:id="38"/>
+    <w:bookmarkStart w:id="39" w:name="co-occurrance"/>
     <w:p>
       <w:pPr>
         <w:pStyle w:val="Heading3"/>
@@ -1096,11 +1369,11 @@
         <w:t xml:space="preserve">co-occurrance</w:t>
       </w:r>
     </w:p>
-    <w:bookmarkEnd w:id="37"/>
+    <w:bookmarkEnd w:id="39"/>
     <w:p>
       <w:pPr>
         <w:numPr>
-          <w:numId w:val="6"/>
+          <w:numId w:val="10"/>
           <w:ilvl w:val="0"/>
         </w:numPr>
       </w:pPr>
@@ -1111,15 +1384,15 @@
     <w:p>
       <w:pPr>
         <w:numPr>
-          <w:numId w:val="6"/>
+          <w:numId w:val="10"/>
           <w:ilvl w:val="0"/>
         </w:numPr>
       </w:pPr>
       <w:r>
-        <w:t xml:space="preserve">Predators occuring together at smaller spatial scales (i.e. within the same plant) may have limited direct interactions due to habitat structure, for example via the physical obstructions caused by detritus</w:t>
-      </w:r>
-    </w:p>
-    <w:bookmarkStart w:id="38" w:name="diet-similarity-1"/>
+        <w:t xml:space="preserve">Predators occuring together at smaller spatial scales (i.e. within the same plant) may have limited direct interactions due to habitat structure, for example via the physical obstructions caused by detritus</w:t>
+      </w:r>
+    </w:p>
+    <w:bookmarkStart w:id="40" w:name="diet-similarity-1"/>
     <w:p>
       <w:pPr>
         <w:pStyle w:val="Heading3"/>
@@ -1128,11 +1401,11 @@
         <w:t xml:space="preserve">diet similarity</w:t>
       </w:r>
     </w:p>
-    <w:bookmarkEnd w:id="38"/>
+    <w:bookmarkEnd w:id="40"/>
     <w:p>
       <w:pPr>
         <w:numPr>
-          <w:numId w:val="7"/>
+          <w:numId w:val="11"/>
           <w:ilvl w:val="0"/>
         </w:numPr>
       </w:pPr>
@@ -1143,7 +1416,7 @@
     <w:p>
       <w:pPr>
         <w:numPr>
-          <w:numId w:val="7"/>
+          <w:numId w:val="11"/>
           <w:ilvl w:val="0"/>
         </w:numPr>
       </w:pPr>
@@ -1163,7 +1436,7 @@
     <w:p>
       <w:pPr>
         <w:numPr>
-          <w:numId w:val="8"/>
+          <w:numId w:val="12"/>
           <w:ilvl w:val="0"/>
         </w:numPr>
       </w:pPr>
@@ -1171,7 +1444,7 @@
         <w:t xml:space="preserve">Feeding differences between predators, combined with their patchy but unpredictable distribution among bromeliads, creates a large variation in food web structure and total amount of predation per patch within this bromeliad metacommunity</w:t>
       </w:r>
     </w:p>
-    <w:bookmarkStart w:id="39" w:name="community-experiment"/>
+    <w:bookmarkStart w:id="41" w:name="community-experiment"/>
     <w:p>
       <w:pPr>
         <w:pStyle w:val="Heading3"/>
@@ -1180,16 +1453,16 @@
         <w:t xml:space="preserve">community experiment</w:t>
       </w:r>
     </w:p>
-    <w:bookmarkEnd w:id="39"/>
+    <w:bookmarkEnd w:id="41"/>
     <w:p>
       <w:pPr>
         <w:numPr>
-          <w:numId w:val="9"/>
+          <w:numId w:val="13"/>
           <w:ilvl w:val="0"/>
         </w:numPr>
       </w:pPr>
       <w:r>
-        <w:t xml:space="preserve">Phylogenetically diverse predator assemblages showed more prey survivorship (i.e. less predation) than expected; this may be to strong trait-mediated indirect effects on the feeding rate of</w:t>
+        <w:t xml:space="preserve">Phylogenetically diverse predator assemblages showed more prey survivorship (i.e. less predation) than expected; this may be to strong trait-mediated indirect effects on the feeding rate of</w:t>
       </w:r>
       <w:r>
         <w:t xml:space="preserve"> </w:t>
@@ -1210,7 +1483,7 @@
     <w:p>
       <w:pPr>
         <w:numPr>
-          <w:numId w:val="9"/>
+          <w:numId w:val="13"/>
           <w:ilvl w:val="0"/>
         </w:numPr>
       </w:pPr>
@@ -1218,16 +1491,501 @@
         <w:t xml:space="preserve">In response to predator manipulations we observed less transfer of Nitrogen into bromeliad tissue than did Ngai and Srivastava (2006); this may be due to a greater role for bacterial decomposition in this system (cite?).</w:t>
       </w:r>
     </w:p>
-    <w:bookmarkStart w:id="40" w:name="references"/>
+    <w:bookmarkStart w:id="42" w:name="supplementary"/>
     <w:p>
       <w:pPr>
         <w:pStyle w:val="Heading2"/>
       </w:pPr>
       <w:r>
+        <w:t xml:space="preserve">Supplementary</w:t>
+      </w:r>
+    </w:p>
+    <w:bookmarkEnd w:id="42"/>
+    <w:tbl>
+      <w:tblPr>
+        <w:tblStyle w:val="TableNormal"/>
+        <w:tblCaption w:val="Demonstration of simple table syntax."/>
+      </w:tblPr>
+      <w:tblGrid/>
+      <w:tr>
+        <w:tc>
+          <w:tcPr>
+            <w:tcBorders>
+              <w:bottom w:val="single"/>
+            </w:tcBorders>
+            <w:vAlign w:val="bottom"/>
+          </w:tcPr>
+          <w:p>
+            <w:pPr>
+              <w:jc w:val="right"/>
+            </w:pPr>
+            <w:r>
+              <w:t xml:space="preserve">Right</w:t>
+            </w:r>
+          </w:p>
+        </w:tc>
+        <w:tc>
+          <w:tcPr>
+            <w:tcBorders>
+              <w:bottom w:val="single"/>
+            </w:tcBorders>
+            <w:vAlign w:val="bottom"/>
+          </w:tcPr>
+          <w:p>
+            <w:pPr>
+              <w:jc w:val="left"/>
+            </w:pPr>
+            <w:r>
+              <w:t xml:space="preserve">Left</w:t>
+            </w:r>
+          </w:p>
+        </w:tc>
+        <w:tc>
+          <w:tcPr>
+            <w:tcBorders>
+              <w:bottom w:val="single"/>
+            </w:tcBorders>
+            <w:vAlign w:val="bottom"/>
+          </w:tcPr>
+          <w:p>
+            <w:pPr>
+              <w:jc w:val="left"/>
+            </w:pPr>
+            <w:r>
+              <w:t xml:space="preserve">Default</w:t>
+            </w:r>
+          </w:p>
+        </w:tc>
+        <w:tc>
+          <w:tcPr>
+            <w:tcBorders>
+              <w:bottom w:val="single"/>
+            </w:tcBorders>
+            <w:vAlign w:val="bottom"/>
+          </w:tcPr>
+          <w:p>
+            <w:pPr>
+              <w:jc w:val="center"/>
+            </w:pPr>
+            <w:r>
+              <w:t xml:space="preserve">Center</w:t>
+            </w:r>
+          </w:p>
+        </w:tc>
+      </w:tr>
+      <w:tr>
+        <w:tc>
+          <w:p>
+            <w:pPr>
+              <w:jc w:val="right"/>
+            </w:pPr>
+            <w:r>
+              <w:t xml:space="preserve">12</w:t>
+            </w:r>
+          </w:p>
+        </w:tc>
+        <w:tc>
+          <w:p>
+            <w:pPr>
+              <w:jc w:val="left"/>
+            </w:pPr>
+            <w:r>
+              <w:t xml:space="preserve">12</w:t>
+            </w:r>
+          </w:p>
+        </w:tc>
+        <w:tc>
+          <w:p>
+            <w:pPr>
+              <w:jc w:val="left"/>
+            </w:pPr>
+            <w:r>
+              <w:t xml:space="preserve">12</w:t>
+            </w:r>
+          </w:p>
+        </w:tc>
+        <w:tc>
+          <w:p>
+            <w:pPr>
+              <w:jc w:val="center"/>
+            </w:pPr>
+            <w:r>
+              <w:t xml:space="preserve">12</w:t>
+            </w:r>
+          </w:p>
+        </w:tc>
+      </w:tr>
+      <w:tr>
+        <w:tc>
+          <w:p>
+            <w:pPr>
+              <w:jc w:val="right"/>
+            </w:pPr>
+            <w:r>
+              <w:t xml:space="preserve">123</w:t>
+            </w:r>
+          </w:p>
+        </w:tc>
+        <w:tc>
+          <w:p>
+            <w:pPr>
+              <w:jc w:val="left"/>
+            </w:pPr>
+            <w:r>
+              <w:t xml:space="preserve">123</w:t>
+            </w:r>
+          </w:p>
+        </w:tc>
+        <w:tc>
+          <w:p>
+            <w:pPr>
+              <w:jc w:val="left"/>
+            </w:pPr>
+            <w:r>
+              <w:t xml:space="preserve">123</w:t>
+            </w:r>
+          </w:p>
+        </w:tc>
+        <w:tc>
+          <w:p>
+            <w:pPr>
+              <w:jc w:val="center"/>
+            </w:pPr>
+            <w:r>
+              <w:t xml:space="preserve">123</w:t>
+            </w:r>
+          </w:p>
+        </w:tc>
+      </w:tr>
+      <w:tr>
+        <w:tc>
+          <w:p>
+            <w:pPr>
+              <w:jc w:val="right"/>
+            </w:pPr>
+            <w:r>
+              <w:t xml:space="preserve">1</w:t>
+            </w:r>
+          </w:p>
+        </w:tc>
+        <w:tc>
+          <w:p>
+            <w:pPr>
+              <w:jc w:val="left"/>
+            </w:pPr>
+            <w:r>
+              <w:t xml:space="preserve">1</w:t>
+            </w:r>
+          </w:p>
+        </w:tc>
+        <w:tc>
+          <w:p>
+            <w:pPr>
+              <w:jc w:val="left"/>
+            </w:pPr>
+            <w:r>
+              <w:t xml:space="preserve">1</w:t>
+            </w:r>
+          </w:p>
+        </w:tc>
+        <w:tc>
+          <w:p>
+            <w:pPr>
+              <w:jc w:val="center"/>
+            </w:pPr>
+            <w:r>
+              <w:t xml:space="preserve">1</w:t>
+            </w:r>
+          </w:p>
+        </w:tc>
+      </w:tr>
+    </w:tbl>
+    <w:p>
+      <w:pPr>
+        <w:pStyle w:val="TableCaption"/>
+      </w:pPr>
+      <w:r>
+        <w:t xml:space="preserve">Demonstration of simple table syntax.</w:t>
+      </w:r>
+    </w:p>
+    <w:bookmarkStart w:id="43" w:name="my-table"/>
+    <w:p>
+      <w:pPr>
+        <w:pStyle w:val="Heading2"/>
+      </w:pPr>
+      <w:r>
+        <w:t xml:space="preserve">my table</w:t>
+      </w:r>
+    </w:p>
+    <w:bookmarkEnd w:id="43"/>
+    <w:tbl>
+      <w:tblPr>
+        <w:tblStyle w:val="TableNormal"/>
+        <w:tblCaption w:val="Densities of insects used in the experiment."/>
+      </w:tblPr>
+      <w:tblGrid/>
+      <w:tr>
+        <w:tc>
+          <w:tcPr>
+            <w:tcBorders>
+              <w:bottom w:val="single"/>
+            </w:tcBorders>
+            <w:vAlign w:val="bottom"/>
+          </w:tcPr>
+          <w:p>
+            <w:pPr>
+              <w:jc w:val="center"/>
+            </w:pPr>
+            <w:r>
+              <w:t xml:space="preserve">Species</w:t>
+            </w:r>
+          </w:p>
+        </w:tc>
+        <w:tc>
+          <w:tcPr>
+            <w:tcBorders>
+              <w:bottom w:val="single"/>
+            </w:tcBorders>
+            <w:vAlign w:val="bottom"/>
+          </w:tcPr>
+          <w:p>
+            <w:pPr>
+              <w:jc w:val="center"/>
+            </w:pPr>
+            <w:r>
+              <w:t xml:space="preserve">density</w:t>
+            </w:r>
+          </w:p>
+        </w:tc>
+      </w:tr>
+      <w:tr>
+        <w:tc>
+          <w:p>
+            <w:pPr>
+              <w:jc w:val="center"/>
+            </w:pPr>
+            <w:r>
+              <w:rPr>
+                <w:i/>
+              </w:rPr>
+              <w:t xml:space="preserve">Chironomus detriticula</w:t>
+            </w:r>
+          </w:p>
+        </w:tc>
+        <w:tc>
+          <w:p>
+            <w:pPr>
+              <w:jc w:val="center"/>
+            </w:pPr>
+            <w:r>
+              <w:t xml:space="preserve">10</w:t>
+            </w:r>
+          </w:p>
+        </w:tc>
+      </w:tr>
+      <w:tr>
+        <w:tc>
+          <w:p>
+            <w:pPr>
+              <w:jc w:val="center"/>
+            </w:pPr>
+            <w:r>
+              <w:rPr>
+                <w:i/>
+              </w:rPr>
+              <w:t xml:space="preserve">Polypedium sp. 1</w:t>
+            </w:r>
+          </w:p>
+        </w:tc>
+        <w:tc>
+          <w:p>
+            <w:pPr>
+              <w:jc w:val="center"/>
+            </w:pPr>
+            <w:r>
+              <w:t xml:space="preserve">4</w:t>
+            </w:r>
+          </w:p>
+        </w:tc>
+      </w:tr>
+      <w:tr>
+        <w:tc>
+          <w:p>
+            <w:pPr>
+              <w:jc w:val="center"/>
+            </w:pPr>
+            <w:r>
+              <w:rPr>
+                <w:i/>
+              </w:rPr>
+              <w:t xml:space="preserve">Polypedium sp. 2</w:t>
+            </w:r>
+          </w:p>
+        </w:tc>
+        <w:tc>
+          <w:p>
+            <w:pPr>
+              <w:jc w:val="center"/>
+            </w:pPr>
+            <w:r>
+              <w:t xml:space="preserve">2</w:t>
+            </w:r>
+          </w:p>
+        </w:tc>
+      </w:tr>
+      <w:tr>
+        <w:tc>
+          <w:p>
+            <w:pPr>
+              <w:jc w:val="center"/>
+            </w:pPr>
+            <w:r>
+              <w:rPr>
+                <w:i/>
+              </w:rPr>
+              <w:t xml:space="preserve">Psychodid sp. 1</w:t>
+            </w:r>
+          </w:p>
+        </w:tc>
+        <w:tc>
+          <w:p>
+            <w:pPr>
+              <w:jc w:val="center"/>
+            </w:pPr>
+            <w:r>
+              <w:t xml:space="preserve">1</w:t>
+            </w:r>
+          </w:p>
+        </w:tc>
+      </w:tr>
+      <w:tr>
+        <w:tc>
+          <w:p>
+            <w:pPr>
+              <w:jc w:val="center"/>
+            </w:pPr>
+            <w:r>
+              <w:rPr>
+                <w:i/>
+              </w:rPr>
+              <w:t xml:space="preserve">Scyrtes sp. A</w:t>
+            </w:r>
+          </w:p>
+        </w:tc>
+        <w:tc>
+          <w:p>
+            <w:pPr>
+              <w:jc w:val="center"/>
+            </w:pPr>
+            <w:r>
+              <w:t xml:space="preserve">5</w:t>
+            </w:r>
+          </w:p>
+        </w:tc>
+      </w:tr>
+      <w:tr>
+        <w:tc>
+          <w:p>
+            <w:pPr>
+              <w:jc w:val="center"/>
+            </w:pPr>
+            <w:r>
+              <w:rPr>
+                <w:i/>
+              </w:rPr>
+              <w:t xml:space="preserve">Culex spp.</w:t>
+            </w:r>
+          </w:p>
+        </w:tc>
+        <w:tc>
+          <w:p>
+            <w:pPr>
+              <w:jc w:val="center"/>
+            </w:pPr>
+            <w:r>
+              <w:t xml:space="preserve">4</w:t>
+            </w:r>
+          </w:p>
+        </w:tc>
+      </w:tr>
+      <w:tr>
+        <w:tc>
+          <w:p>
+            <w:pPr>
+              <w:jc w:val="center"/>
+            </w:pPr>
+            <w:r>
+              <w:rPr>
+                <w:i/>
+              </w:rPr>
+              <w:t xml:space="preserve">Trentepholia sp</w:t>
+            </w:r>
+          </w:p>
+        </w:tc>
+        <w:tc>
+          <w:p>
+            <w:pPr>
+              <w:jc w:val="center"/>
+            </w:pPr>
+            <w:r>
+              <w:t xml:space="preserve">1</w:t>
+            </w:r>
+          </w:p>
+        </w:tc>
+      </w:tr>
+    </w:tbl>
+    <w:p>
+      <w:pPr>
+        <w:pStyle w:val="TableCaption"/>
+      </w:pPr>
+      <w:r>
+        <w:t xml:space="preserve">Densities of insects used in the experiment.</w:t>
+      </w:r>
+    </w:p>
+    <w:bookmarkStart w:id="44" w:name="references"/>
+    <w:p>
+      <w:pPr>
+        <w:pStyle w:val="Heading2"/>
+      </w:pPr>
+      <w:r>
         <w:t xml:space="preserve">References</w:t>
       </w:r>
     </w:p>
-    <w:bookmarkEnd w:id="40"/>
+    <w:bookmarkEnd w:id="44"/>
+    <w:p>
+      <w:r>
+        <w:t xml:space="preserve">Bersier, L., and P. Kehrli. 2008. “The signature of phylogenetic constraints on food-web structure.”</w:t>
+      </w:r>
+      <w:r>
+        <w:t xml:space="preserve"> </w:t>
+      </w:r>
+      <w:r>
+        <w:rPr>
+          <w:i/>
+        </w:rPr>
+        <w:t xml:space="preserve">Ecological Complexity</w:t>
+      </w:r>
+      <w:r>
+        <w:t xml:space="preserve"> </w:t>
+      </w:r>
+      <w:r>
+        <w:t xml:space="preserve">5 (2) (jun): 132–139. doi:10.1016/j.ecocom.2007.06.013.</w:t>
+      </w:r>
+      <w:r>
+        <w:t xml:space="preserve"> </w:t>
+      </w:r>
+      <w:hyperlink r:id="rId45">
+        <w:r>
+          <w:rPr>
+            <w:rStyle w:val="Link"/>
+          </w:rPr>
+          <w:t xml:space="preserve">http://linkinghub.elsevier.com/retrieve/pii/S1476945X08000093</w:t>
+        </w:r>
+      </w:hyperlink>
+      <w:r>
+        <w:t xml:space="preserve">.</w:t>
+      </w:r>
+    </w:p>
     <w:p>
       <w:r>
         <w:t xml:space="preserve">Brown, James H., James F. Gillooly, Andrew P. Allen, Van M. Savage, and Geoffrey B. West. 2004. “Toward a metabolic theory of ecology.”</w:t>
@@ -1250,7 +2008,7 @@
       <w:r>
         <w:t xml:space="preserve"> </w:t>
       </w:r>
-      <w:hyperlink r:id="rId41">
+      <w:hyperlink r:id="rId46">
         <w:r>
           <w:rPr>
             <w:rStyle w:val="Link"/>
@@ -1264,6 +2022,210 @@
     </w:p>
     <w:p>
       <w:r>
+        <w:t xml:space="preserve">Budriene, A., and E. Budrys. 2004. “Hunting behaviour of predatory wasps (Hymenoptera: Vespidae: Eumeninae): is the distribution of stinging effort phylogenetically inherited or dependent on the prey.”</w:t>
+      </w:r>
+      <w:r>
+        <w:t xml:space="preserve"> </w:t>
+      </w:r>
+      <w:r>
+        <w:rPr>
+          <w:i/>
+        </w:rPr>
+        <w:t xml:space="preserve">Annales de la Société entomologique de …</w:t>
+      </w:r>
+      <w:r>
+        <w:t xml:space="preserve"> </w:t>
+      </w:r>
+      <w:r>
+        <w:t xml:space="preserve">40 (4): 259–268.</w:t>
+      </w:r>
+      <w:r>
+        <w:t xml:space="preserve"> </w:t>
+      </w:r>
+      <w:hyperlink r:id="rId47">
+        <w:r>
+          <w:rPr>
+            <w:rStyle w:val="Link"/>
+          </w:rPr>
+          <w:t xml:space="preserve">http://www.tandfonline.com/doi/abs/10.1080/00379271.2004.10697424</w:t>
+        </w:r>
+      </w:hyperlink>
+      <w:r>
+        <w:t xml:space="preserve">.</w:t>
+      </w:r>
+    </w:p>
+    <w:p>
+      <w:r>
+        <w:t xml:space="preserve">Byrnes, Jarrett, John J. Stachowicz, Kristin M. Hultgren, a Randall Hughes, Suzanne V. Olyarnik, and Carol S. Thornber. 2006. “Predator diversity strengthens trophic cascades in kelp forests by modifying herbivore behaviour.”</w:t>
+      </w:r>
+      <w:r>
+        <w:t xml:space="preserve"> </w:t>
+      </w:r>
+      <w:r>
+        <w:rPr>
+          <w:i/>
+        </w:rPr>
+        <w:t xml:space="preserve">Ecology letters</w:t>
+      </w:r>
+      <w:r>
+        <w:t xml:space="preserve"> </w:t>
+      </w:r>
+      <w:r>
+        <w:t xml:space="preserve">9 (1) (jan): 61–71. doi:10.1111/j.1461-0248.2005.00842.x.</w:t>
+      </w:r>
+      <w:r>
+        <w:t xml:space="preserve"> </w:t>
+      </w:r>
+      <w:hyperlink r:id="rId48">
+        <w:r>
+          <w:rPr>
+            <w:rStyle w:val="Link"/>
+          </w:rPr>
+          <w:t xml:space="preserve">http://www.ncbi.nlm.nih.gov/pubmed/16958869</w:t>
+        </w:r>
+      </w:hyperlink>
+      <w:r>
+        <w:t xml:space="preserve">.</w:t>
+      </w:r>
+    </w:p>
+    <w:p>
+      <w:r>
+        <w:t xml:space="preserve">Böhning-Gaese, K., M. D. Schuda, and a. J. Helbig. 2003. “Weak phylogenetic effects on ecological niches of Sylvia warblers.”</w:t>
+      </w:r>
+      <w:r>
+        <w:t xml:space="preserve"> </w:t>
+      </w:r>
+      <w:r>
+        <w:rPr>
+          <w:i/>
+        </w:rPr>
+        <w:t xml:space="preserve">Journal of evolutionary biology</w:t>
+      </w:r>
+      <w:r>
+        <w:t xml:space="preserve"> </w:t>
+      </w:r>
+      <w:r>
+        <w:t xml:space="preserve">16 (5) (sep): 956–65.</w:t>
+      </w:r>
+      <w:r>
+        <w:t xml:space="preserve"> </w:t>
+      </w:r>
+      <w:hyperlink r:id="rId49">
+        <w:r>
+          <w:rPr>
+            <w:rStyle w:val="Link"/>
+          </w:rPr>
+          <w:t xml:space="preserve">http://www.ncbi.nlm.nih.gov/pubmed/14635911</w:t>
+        </w:r>
+      </w:hyperlink>
+      <w:r>
+        <w:t xml:space="preserve">.</w:t>
+      </w:r>
+    </w:p>
+    <w:p>
+      <w:r>
+        <w:t xml:space="preserve">Cadotte, Marc W., Bradley J. Cardinale, and Todd H. Oakley. 2008. “Evolutionary history and the effect of biodiversity on plant productivity.”</w:t>
+      </w:r>
+      <w:r>
+        <w:t xml:space="preserve"> </w:t>
+      </w:r>
+      <w:r>
+        <w:rPr>
+          <w:i/>
+        </w:rPr>
+        <w:t xml:space="preserve">Proceedings of the National Academy of Sciences of the United States of America</w:t>
+      </w:r>
+      <w:r>
+        <w:t xml:space="preserve"> </w:t>
+      </w:r>
+      <w:r>
+        <w:t xml:space="preserve">105 (44) (nov): 17012–7. doi:10.1073/pnas.0805962105.</w:t>
+      </w:r>
+      <w:r>
+        <w:t xml:space="preserve"> </w:t>
+      </w:r>
+      <w:hyperlink r:id="rId50">
+        <w:r>
+          <w:rPr>
+            <w:rStyle w:val="Link"/>
+          </w:rPr>
+          <w:t xml:space="preserve">http://www.pubmedcentral.nih.gov/articlerender.fcgi?artid=2579369\&amp;tool=pmcentrez\&amp;rendertype=abstract</w:t>
+        </w:r>
+      </w:hyperlink>
+      <w:r>
+        <w:t xml:space="preserve">.</w:t>
+      </w:r>
+    </w:p>
+    <w:p>
+      <w:r>
+        <w:t xml:space="preserve">Cadotte, Marc W., Jeannine Cavender-Bares, David Tilman, and Todd H. Oakley. 2009. “Using phylogenetic, functional and trait diversity to understand patterns of plant community productivity.”</w:t>
+      </w:r>
+      <w:r>
+        <w:t xml:space="preserve"> </w:t>
+      </w:r>
+      <w:r>
+        <w:rPr>
+          <w:i/>
+        </w:rPr>
+        <w:t xml:space="preserve">PloS one</w:t>
+      </w:r>
+      <w:r>
+        <w:t xml:space="preserve"> </w:t>
+      </w:r>
+      <w:r>
+        <w:t xml:space="preserve">4 (5) (jan): e5695. doi:10.1371/journal.pone.0005695.</w:t>
+      </w:r>
+      <w:r>
+        <w:t xml:space="preserve"> </w:t>
+      </w:r>
+      <w:hyperlink r:id="rId51">
+        <w:r>
+          <w:rPr>
+            <w:rStyle w:val="Link"/>
+          </w:rPr>
+          <w:t xml:space="preserve">http://www.ncbi.nlm.nih.gov/pubmed/19479086</w:t>
+        </w:r>
+      </w:hyperlink>
+      <w:r>
+        <w:t xml:space="preserve">.</w:t>
+      </w:r>
+    </w:p>
+    <w:p>
+      <w:r>
+        <w:t xml:space="preserve">Carey, Michael P., and David H. Wahl. 2010. “Interactions of multiple predators with different foraging modes in an aquatic food web.”</w:t>
+      </w:r>
+      <w:r>
+        <w:t xml:space="preserve"> </w:t>
+      </w:r>
+      <w:r>
+        <w:rPr>
+          <w:i/>
+        </w:rPr>
+        <w:t xml:space="preserve">Oecologia</w:t>
+      </w:r>
+      <w:r>
+        <w:t xml:space="preserve"> </w:t>
+      </w:r>
+      <w:r>
+        <w:t xml:space="preserve">162 (2) (feb): 443–52. doi:10.1007/s00442-009-1461-3.</w:t>
+      </w:r>
+      <w:r>
+        <w:t xml:space="preserve"> </w:t>
+      </w:r>
+      <w:hyperlink r:id="rId52">
+        <w:r>
+          <w:rPr>
+            <w:rStyle w:val="Link"/>
+          </w:rPr>
+          <w:t xml:space="preserve">http://www.ncbi.nlm.nih.gov/pubmed/19777265</w:t>
+        </w:r>
+      </w:hyperlink>
+      <w:r>
+        <w:t xml:space="preserve">.</w:t>
+      </w:r>
+    </w:p>
+    <w:p>
+      <w:r>
         <w:t xml:space="preserve">Wilby, A., S. C. Villareal, and L. P. Lan. 2005. “Functional benefits of predator species diversity depend on prey identity.”</w:t>
       </w:r>
       <w:r>
@@ -1281,7 +2243,7 @@
       <w:r>
         <w:t xml:space="preserve"> </w:t>
       </w:r>
-      <w:hyperlink r:id="rId42">
+      <w:hyperlink r:id="rId53">
         <w:r>
           <w:rPr>
             <w:rStyle w:val="Link"/>
@@ -1304,7 +2266,7 @@
 <file path=word/numbering.xml><?xml version="1.0" encoding="utf-8"?>
 <w:numbering xmlns:w="http://schemas.openxmlformats.org/wordprocessingml/2006/main">
   <w:abstractNum w:abstractNumId="0">
-    <w:nsid w:val="315db869"/>
+    <w:nsid w:val="f5ccce28"/>
     <w:multiLevelType w:val="multilevel"/>
     <w:lvl w:ilvl="0">
       <w:numFmt w:val="bullet"/>
@@ -1385,7 +2347,7 @@
     </w:lvl>
   </w:abstractNum>
   <w:abstractNum w:abstractNumId="2">
-    <w:nsid w:val="9141b1cc"/>
+    <w:nsid w:val="ce991114"/>
     <w:multiLevelType w:val="multilevel"/>
     <w:lvl w:ilvl="0">
       <w:numFmt w:val="bullet"/>
@@ -1466,7 +2428,7 @@
     </w:lvl>
   </w:abstractNum>
   <w:abstractNum w:abstractNumId="3">
-    <w:nsid w:val="e969dde7"/>
+    <w:nsid w:val="217e7d3d"/>
     <w:multiLevelType w:val="multilevel"/>
     <w:lvl w:ilvl="0">
       <w:start w:val="1"/>
@@ -1566,6 +2528,15 @@
     <w:abstractNumId w:val="2"/>
   </w:num>
   <w:num w:numId="5">
+    <w:abstractNumId w:val="2"/>
+  </w:num>
+  <w:num w:numId="6">
+    <w:abstractNumId w:val="2"/>
+  </w:num>
+  <w:num w:numId="7">
+    <w:abstractNumId w:val="2"/>
+  </w:num>
+  <w:num w:numId="8">
     <w:abstractNumId w:val="3"/>
     <w:lvlOverride w:ilvl="0">
       <w:startOverride w:val="1"/>
@@ -1589,16 +2560,19 @@
       <w:startOverride w:val="1"/>
     </w:lvlOverride>
   </w:num>
-  <w:num w:numId="6">
+  <w:num w:numId="9">
     <w:abstractNumId w:val="2"/>
   </w:num>
-  <w:num w:numId="7">
+  <w:num w:numId="10">
     <w:abstractNumId w:val="2"/>
   </w:num>
-  <w:num w:numId="8">
+  <w:num w:numId="11">
     <w:abstractNumId w:val="2"/>
   </w:num>
-  <w:num w:numId="9">
+  <w:num w:numId="12">
+    <w:abstractNumId w:val="2"/>
+  </w:num>
+  <w:num w:numId="13">
     <w:abstractNumId w:val="2"/>
   </w:num>
 </w:numbering>

</xml_diff>

<commit_message>
output files changed to match latest changes to base.  FUNCTIONS file barely changed
</commit_message>
<xml_diff>
--- a/MS/predatordiversity.docx
+++ b/MS/predatordiversity.docx
@@ -131,6 +131,339 @@
     </w:p>
     <w:bookmarkEnd w:id="21"/>
     <w:p>
+      <w:r>
+        <w:t xml:space="preserve">Predator assemblages can have strong top-down effects, both on community structure and ecosystem processes (CITE estes interalia). Detailed studies manipulating predators have identified a great diversity of direct and indirect mechanisms for these effects, related to interspecific variation in habitat selection and interactions with both prey and other predators. Within a community predators will have widely different preferences for different microhabiats, or behavioural responses to fine-scale environmental variation. When predators do co-occur, they may feed on different prey species as a result of variation in foraging traits. This means more likely coexistence between predators, but also a more compartmentalized food web with additive predator effects. Predator-predator interactions will further modify the effect of a diverse consumer assemblage, as predators may feed directly on each other (Intra-guild predation) or may modify the behaviour of predators or prey via non-consumptive (ie trait-mediated) interactions</w:t>
+      </w:r>
+      <w:r>
+        <w:t xml:space="preserve"> </w:t>
+      </w:r>
+      <w:r>
+        <w:t xml:space="preserve">(Sih, Englund, and Wooster 1998; Griswold and Lounibos 2006; Nyström et al. 2001)</w:t>
+      </w:r>
+      <w:r>
+        <w:t xml:space="preserve">. While there are many mechanisms, we lack a means of estimating the importance of each in a community. Srivastava et al () hypothesized that the phylogenetic diversity of a community or assemblage may correlate with increased ecosystem function, via increases in trait diversity; however this has yet to be tested. Here we quantify phylogenetic diversity (PD) of a diverse invertebrate predator assemblage and ask if PD is associated with variation in habitat preferences, diet composition and intraguild interactions.</w:t>
+      </w:r>
+    </w:p>
+    <w:p>
+      <w:r>
+        <w:t xml:space="preserve">how does TMII effect the fflow of nutirents a la McCann?</w:t>
+      </w:r>
+    </w:p>
+    <w:p>
+      <w:r>
+        <w:t xml:space="preserve">modified by additive or non-additive interactions ; however, few studies have addressed the entire diversity of predators in a community. The community-level effects of the consumer assemblage will be determined by their distribution, individual feeding preference, overall effect on the community, and any non-additive effects between predator species. By correlating with these properties, measures of phylogenetic diversity may allow us to predict the effect of a predator assemblage on ecosystem functioning. Here we use phylogenetic diversity as a means for comparing predator species in a diverse community of aquatic invertebrates.</w:t>
+      </w:r>
+    </w:p>
+    <w:p>
+      <w:r>
+        <w:t xml:space="preserve">Phylogenetic diversity measures have provided useful insights into diverse plant communities</w:t>
+      </w:r>
+      <w:r>
+        <w:t xml:space="preserve"> </w:t>
+      </w:r>
+      <w:r>
+        <w:t xml:space="preserve">(Cadotte et al. 2009; Cadotte, Cardinale, and Oakley 2008)</w:t>
+      </w:r>
+      <w:r>
+        <w:t xml:space="preserve">, and yet have rarely been applied to a trophic group of animals [</w:t>
+      </w:r>
+      <w:r>
+        <w:t xml:space="preserve">L. Bersier and Kehrli (2008)</w:t>
+      </w:r>
+      <w:r>
+        <w:t xml:space="preserve">;Naisbit].</w:t>
+      </w:r>
+    </w:p>
+    <w:p>
+      <w:r>
+        <w:t xml:space="preserve">The phylogenetic diversity (here PD) of a predator assemblage may relate to their distribution, diet breadth and species interactions, all of which combine to produce the total top-down effect on the ecosystem. Phylogeny may constrain species distributions when distant relatives have distinct fundamental niches, while close relatives are too similar to co-occur</w:t>
+      </w:r>
+      <w:r>
+        <w:t xml:space="preserve"> </w:t>
+      </w:r>
+      <w:r>
+        <w:t xml:space="preserve">(Webb et al. 2002; Emerson and Gillespie 2008)</w:t>
+      </w:r>
+      <w:r>
+        <w:t xml:space="preserve">. In predators, an important component of the niche is prey capture; recent studies have reported a weak correlation with niche differences in Anoles</w:t>
+      </w:r>
+      <w:r>
+        <w:t xml:space="preserve"> </w:t>
+      </w:r>
+      <w:r>
+        <w:t xml:space="preserve">(Knouft et al. 2006)</w:t>
+      </w:r>
+      <w:r>
+        <w:t xml:space="preserve">, and with morphological differences in warblers</w:t>
+      </w:r>
+      <w:r>
+        <w:t xml:space="preserve"> </w:t>
+      </w:r>
+      <w:r>
+        <w:t xml:space="preserve">(Böhning-Gaese, Schuda, and Helbig 2003)</w:t>
+      </w:r>
+      <w:r>
+        <w:t xml:space="preserve">. However, phylogenetic distance correlates with stinging pattern in wasps (a vital component of their "trophic apparatus",</w:t>
+      </w:r>
+      <w:r>
+        <w:t xml:space="preserve"> </w:t>
+      </w:r>
+      <w:r>
+        <w:t xml:space="preserve">(Budriene and Budrys 2004)</w:t>
+      </w:r>
+      <w:r>
+        <w:t xml:space="preserve">) and with both morphology and diet in treeboas</w:t>
+      </w:r>
+      <w:r>
+        <w:t xml:space="preserve"> </w:t>
+      </w:r>
+      <w:r>
+        <w:t xml:space="preserve">(Henderson, Pauers, and Colston 2013)</w:t>
+      </w:r>
+      <w:r>
+        <w:t xml:space="preserve">; studies of predator phylogenetic ecology are usually constrained to a taxon rather than a local assemblage of consumers. In studies of whole food webs, phylogenetic diversity is often related to food web structure</w:t>
+      </w:r>
+      <w:r>
+        <w:t xml:space="preserve"> </w:t>
+      </w:r>
+      <w:r>
+        <w:t xml:space="preserve">(Cattin et al. 2004; Rezende et al. 2009)</w:t>
+      </w:r>
+      <w:r>
+        <w:t xml:space="preserve"> </w:t>
+      </w:r>
+      <w:r>
+        <w:t xml:space="preserve">or function</w:t>
+      </w:r>
+      <w:r>
+        <w:t xml:space="preserve"> </w:t>
+      </w:r>
+      <w:r>
+        <w:t xml:space="preserve">(Maherali and Klironomos 2007)</w:t>
+      </w:r>
+      <w:r>
+        <w:t xml:space="preserve">. Complex traits that underlie species interactions (particularly "higher-order" interactions</w:t>
+      </w:r>
+      <w:r>
+        <w:t xml:space="preserve"> </w:t>
+      </w:r>
+      <w:r>
+        <w:rPr>
+          <w:i/>
+        </w:rPr>
+        <w:t xml:space="preserve">sensu</w:t>
+      </w:r>
+      <w:r>
+        <w:t xml:space="preserve"> </w:t>
+      </w:r>
+      <w:r>
+        <w:t xml:space="preserve">Sih</w:t>
+      </w:r>
+      <w:r>
+        <w:t xml:space="preserve"> </w:t>
+      </w:r>
+      <w:r>
+        <w:rPr>
+          <w:i/>
+        </w:rPr>
+        <w:t xml:space="preserve">et al.</w:t>
+      </w:r>
+      <w:r>
+        <w:t xml:space="preserve"> </w:t>
+      </w:r>
+      <w:r>
+        <w:t xml:space="preserve">(1998)</w:t>
+      </w:r>
+      <w:r>
+        <w:t xml:space="preserve">) may also correlate with phylogeny, leading to a higher correlation with community processes than richness alone</w:t>
+      </w:r>
+      <w:r>
+        <w:t xml:space="preserve"> </w:t>
+      </w:r>
+      <w:r>
+        <w:t xml:space="preserve">(Cadotte et al. 2009)</w:t>
+      </w:r>
+      <w:r>
+        <w:t xml:space="preserve">. Srivastava</w:t>
+      </w:r>
+      <w:r>
+        <w:t xml:space="preserve"> </w:t>
+      </w:r>
+      <w:r>
+        <w:rPr>
+          <w:i/>
+        </w:rPr>
+        <w:t xml:space="preserve">et al.</w:t>
+      </w:r>
+      <w:r>
+        <w:t xml:space="preserve"> </w:t>
+      </w:r>
+      <w:r>
+        <w:t xml:space="preserve">(2012)</w:t>
+      </w:r>
+      <w:r>
+        <w:t xml:space="preserve"> </w:t>
+      </w:r>
+      <w:r>
+        <w:t xml:space="preserve">reviewed the ways in which phylogenetic diversity might correlate with ecosystem function: assuming that relevant traits are conserved, the PD of a predator assemblage may determine the magnitude of its top-down effect on communities and ecosystems.</w:t>
+      </w:r>
+    </w:p>
+    <w:p>
+      <w:r>
+        <w:t xml:space="preserve">While the local community may include many predator species any local patch will not contain all, but rather a subset of these; this heterogeneity is the result of variation in habitat requirements</w:t>
+      </w:r>
+      <w:r>
+        <w:t xml:space="preserve"> </w:t>
+      </w:r>
+      <w:r>
+        <w:t xml:space="preserve">(Chase and Leibold 2003)</w:t>
+      </w:r>
+      <w:r>
+        <w:t xml:space="preserve">, species interactions and dispersal. This variation is prominent in metacommunities, such as ponds or bromeliads, where local presence/absence of species (and food chain length) is partly determined by species dispersal into patches</w:t>
+      </w:r>
+      <w:r>
+        <w:t xml:space="preserve"> </w:t>
+      </w:r>
+      <w:r>
+        <w:t xml:space="preserve">(@Leibold2004;@Howeth2010a; Calcagno et al. 2011)</w:t>
+      </w:r>
+      <w:r>
+        <w:t xml:space="preserve">. During dispersal, assembly can be nonrandom if predators use cues of habitat suitability or the presence of prey, competitors, or intra-guild predators when colonizing [@Chase2009;</w:t>
+      </w:r>
+      <w:r>
+        <w:t xml:space="preserve">McCauley et al. (2008)</w:t>
+      </w:r>
+      <w:r>
+        <w:t xml:space="preserve">;@Srivastava2008]. After colonization, patterns of co-occurance may be futher modified by intraguild predation</w:t>
+      </w:r>
+      <w:r>
+        <w:t xml:space="preserve"> </w:t>
+      </w:r>
+      <w:r>
+        <w:t xml:space="preserve">(L. P. Lounibos et al. 2008; Juliano 2009)</w:t>
+      </w:r>
+      <w:r>
+        <w:t xml:space="preserve"> </w:t>
+      </w:r>
+      <w:r>
+        <w:t xml:space="preserve">or competition</w:t>
+      </w:r>
+      <w:r>
+        <w:t xml:space="preserve"> </w:t>
+      </w:r>
+      <w:r>
+        <w:t xml:space="preserve">(Fincke, Yanoviak, and Hanschu 1997)</w:t>
+      </w:r>
+      <w:r>
+        <w:t xml:space="preserve">, contingent on similarity in predator diets.</w:t>
+      </w:r>
+    </w:p>
+    <w:p>
+      <w:r>
+        <w:t xml:space="preserve">When predators co-occur, their feeding mode and diet breadth will determine the species which they eat and the total potential amount of predation that occurs. Some predators are gape-limited, and can swallow any prey smaller than their mouth; these predators broaden their diet as they grow</w:t>
+      </w:r>
+      <w:r>
+        <w:t xml:space="preserve"> </w:t>
+      </w:r>
+      <w:r>
+        <w:t xml:space="preserve">(E. E. Werner and Gilliam 1984)</w:t>
+      </w:r>
+      <w:r>
+        <w:t xml:space="preserve">. Such ontogenetic changes in diet breadth can radically influence all of food web structure</w:t>
+      </w:r>
+      <w:r>
+        <w:t xml:space="preserve"> </w:t>
+      </w:r>
+      <w:r>
+        <w:t xml:space="preserve">(Moya-Laraño 2011)</w:t>
+      </w:r>
+      <w:r>
+        <w:t xml:space="preserve">. Odonates (e.g.</w:t>
+      </w:r>
+      <w:r>
+        <w:t xml:space="preserve"> </w:t>
+      </w:r>
+      <w:r>
+        <w:rPr>
+          <w:i/>
+        </w:rPr>
+        <w:t xml:space="preserve">Leptagrion</w:t>
+      </w:r>
+      <w:r>
+        <w:t xml:space="preserve"> </w:t>
+      </w:r>
+      <w:r>
+        <w:t xml:space="preserve">sp. in our system) are examples of gape-limited predators, while others (Leeches, or Diptera:Tabanidae) are "piercing-sucking" predators</w:t>
+      </w:r>
+      <w:r>
+        <w:t xml:space="preserve"> </w:t>
+      </w:r>
+      <w:r>
+        <w:t xml:space="preserve">(Bay 1974)</w:t>
+      </w:r>
+      <w:r>
+        <w:t xml:space="preserve"> </w:t>
+      </w:r>
+      <w:r>
+        <w:t xml:space="preserve">may be more general consumers at all life stages. Such broad diet breadths may in fact lead to competition, unless invertebrates which differ so widely in feeding traits are also distinct in their habitat requirements, activity periods, or behaviour. In some cases broad diets among predators can lead to direct negative interactions when it extends to intraguild predation, which may also have a phylogenetic signal</w:t>
+      </w:r>
+      <w:r>
+        <w:t xml:space="preserve"> </w:t>
+      </w:r>
+      <w:r>
+        <w:t xml:space="preserve">(Pfennig 2000)</w:t>
+      </w:r>
+      <w:r>
+        <w:t xml:space="preserve">.</w:t>
+      </w:r>
+    </w:p>
+    <w:p>
+      <w:r>
+        <w:t xml:space="preserve">Predator interactions are common in many communities, and can lead to nonlinearities or "higher-order interactions" which prevent the inference of predator effect from the additive combination of individual predators</w:t>
+      </w:r>
+      <w:r>
+        <w:t xml:space="preserve"> </w:t>
+      </w:r>
+      <w:r>
+        <w:t xml:space="preserve">(Sih, Englund, and Wooster 1998)</w:t>
+      </w:r>
+      <w:r>
+        <w:t xml:space="preserve">. The top-down effect of the highest tropic level on the whole community is difficult to predict. For example, decreasing predator richness has been shown to increase herbivory</w:t>
+      </w:r>
+      <w:r>
+        <w:t xml:space="preserve"> </w:t>
+      </w:r>
+      <w:r>
+        <w:t xml:space="preserve">(Byrnes et al. 2006)</w:t>
+      </w:r>
+      <w:r>
+        <w:t xml:space="preserve"> </w:t>
+      </w:r>
+      <w:r>
+        <w:t xml:space="preserve">in a three-level kelp food web. The effect of predators on prey may also be non-additive, the result indirect interactions either with prey species or other predators: prey species may respond to the presence of one predator by a behavioural shift that increases the predation by another predator population</w:t>
+      </w:r>
+      <w:r>
+        <w:t xml:space="preserve"> </w:t>
+      </w:r>
+      <w:r>
+        <w:t xml:space="preserve">(Carey and Wahl 2010)</w:t>
+      </w:r>
+      <w:r>
+        <w:t xml:space="preserve">. The type and magnitude of interactions among predators are difficult to predict; phylogenetic relatedness has been suggested as a possible means of predicting the combined effect of predators</w:t>
+      </w:r>
+      <w:r>
+        <w:t xml:space="preserve"> </w:t>
+      </w:r>
+      <w:r>
+        <w:t xml:space="preserve">(Naisbit et al.)</w:t>
+      </w:r>
+    </w:p>
+    <w:p>
+      <w:r>
+        <w:t xml:space="preserve">We used a series of observations, lab feeding trials, and manipulative field experiments to measure how the phylogenetic diversity of the predator assemblage predicts community composition and ecosystem function. We test three related hypotheses concerning co-occurance patterns, diet similarity and top-down ecosystem effects of diverse predators, using a natural mesocosm: the community of invertebrates living within bromeliads.</w:t>
+      </w:r>
+    </w:p>
+    <w:p>
       <w:pPr>
         <w:numPr>
           <w:numId w:val="2"/>
@@ -138,7 +471,47 @@
         </w:numPr>
       </w:pPr>
       <w:r>
-        <w:t xml:space="preserve">Predator interactions are common in many communities and occur at many scales -- however, while we know much about the types of interactions between predators, and which traits are important, we know little about the role of phylogenetic relatedness (Naisbit ) in determining the combined effect of predators.</w:t>
+        <w:rPr>
+          <w:i/>
+        </w:rPr>
+        <w:t xml:space="preserve">species co-occurance</w:t>
+      </w:r>
+      <w:r>
+        <w:t xml:space="preserve">: closely-related predators may occur together more frequently than less-related predators, due to their similar habitat requirements. Alternatively, very closely related species may never co-occur because they occupy too-similar ecological niches.</w:t>
+      </w:r>
+    </w:p>
+    <w:p>
+      <w:pPr>
+        <w:numPr>
+          <w:numId w:val="2"/>
+          <w:ilvl w:val="0"/>
+        </w:numPr>
+      </w:pPr>
+      <w:r>
+        <w:rPr>
+          <w:i/>
+        </w:rPr>
+        <w:t xml:space="preserve">diet similarity</w:t>
+      </w:r>
+      <w:r>
+        <w:t xml:space="preserve">: similarity in diet (as measured by feeding trials) decreases with phylogenetic distance if diet is phylogentically conserved. Alternatively, diet differentiation allows close relatives to coexist.</w:t>
+      </w:r>
+    </w:p>
+    <w:p>
+      <w:pPr>
+        <w:numPr>
+          <w:numId w:val="2"/>
+          <w:ilvl w:val="0"/>
+        </w:numPr>
+      </w:pPr>
+      <w:r>
+        <w:rPr>
+          <w:i/>
+        </w:rPr>
+        <w:t xml:space="preserve">ecosystem-level effects</w:t>
+      </w:r>
+      <w:r>
+        <w:t xml:space="preserve">: Our experiments at the level of the whole habitat (bromeliad) allows us to examine direct and indirect effects of predator combinations.</w:t>
       </w:r>
     </w:p>
     <w:p>
@@ -149,389 +522,51 @@
         </w:numPr>
       </w:pPr>
       <w:r>
-        <w:t xml:space="preserve">Decreasing predator richness has been shown to increase herbivory</w:t>
-      </w:r>
-      <w:r>
-        <w:t xml:space="preserve"> </w:t>
-      </w:r>
-      <w:r>
-        <w:t xml:space="preserve">(Byrnes et al. 2006)</w:t>
-      </w:r>
-      <w:r>
-        <w:t xml:space="preserve"> </w:t>
-      </w:r>
-      <w:r>
-        <w:t xml:space="preserve">in a three-level kelp food web.</w:t>
+        <w:t xml:space="preserve">monoculture treatments allow us to assess the effect of each predator on a complete prey community and ecosystem function. Phylogenetic similarity among predators may positively correlate with similarity in these effects</w:t>
       </w:r>
     </w:p>
     <w:p>
       <w:pPr>
         <w:numPr>
-          <w:numId w:val="2"/>
-          <w:ilvl w:val="0"/>
-        </w:numPr>
-      </w:pPr>
-      <w:r>
-        <w:t xml:space="preserve">Direct top-down effects of predator combinations may be predicted by the similarity of habitat preference among predators, and on the similarity among their diets.</w:t>
-      </w:r>
-    </w:p>
-    <w:p>
-      <w:pPr>
-        <w:numPr>
-          <w:numId w:val="2"/>
-          <w:ilvl w:val="0"/>
-        </w:numPr>
-      </w:pPr>
-      <w:r>
-        <w:t xml:space="preserve">Predators may show variation in habitat preference, connected to traits (body size) or phylogenetic similarity; where predators co-occur there is the potential for further interactions.</w:t>
-      </w:r>
-    </w:p>
-    <w:p>
-      <w:pPr>
-        <w:numPr>
-          <w:numId w:val="2"/>
-          <w:ilvl w:val="0"/>
-        </w:numPr>
-      </w:pPr>
-      <w:r>
-        <w:t xml:space="preserve">Once predators are found in the same habitat patch, their direct influence on the community will be determined in part by their diet requirements; predators with strongly overlapping diets may compete for prey, while predators with divergent diets may show complementarity.</w:t>
-      </w:r>
-    </w:p>
-    <w:p>
-      <w:pPr>
-        <w:numPr>
-          <w:numId w:val="2"/>
-          <w:ilvl w:val="0"/>
-        </w:numPr>
-      </w:pPr>
-      <w:r>
-        <w:t xml:space="preserve">These direct effects of predators, based on their diet preferences when in isolation, change prey composition by lowering densities of preferred prey.</w:t>
-      </w:r>
-    </w:p>
-    <w:p>
-      <w:pPr>
-        <w:numPr>
-          <w:numId w:val="2"/>
-          <w:ilvl w:val="0"/>
-        </w:numPr>
-      </w:pPr>
-      <w:r>
-        <w:t xml:space="preserve">The effect of predators on prey may also be non-additive, the result indirect interactions either with prey species or other predators. For example, prey species may respond to the presence of one predator by a behavioural shift that increases the predation by another predator population</w:t>
-      </w:r>
-      <w:r>
-        <w:t xml:space="preserve"> </w:t>
-      </w:r>
-      <w:r>
-        <w:t xml:space="preserve">(Carey and Wahl 2010)</w:t>
-      </w:r>
-      <w:r>
-        <w:t xml:space="preserve"> </w:t>
-      </w:r>
-      <w:r>
-        <w:t xml:space="preserve">.</w:t>
-      </w:r>
-    </w:p>
-    <w:p>
-      <w:pPr>
-        <w:numPr>
-          <w:numId w:val="2"/>
-          <w:ilvl w:val="0"/>
-        </w:numPr>
-      </w:pPr>
-      <w:r>
-        <w:t xml:space="preserve">Predator indirect interactions may occur when the presence of other predator species alters the distribution, diet, or feeding rate of a focal predator population. In the extreme case, intra-guild predation reduces the focal predator's abundance.</w:t>
-      </w:r>
-    </w:p>
-    <w:bookmarkStart w:id="22" w:name="phylogenetic-diversity"/>
-    <w:p>
-      <w:pPr>
-        <w:pStyle w:val="Heading3"/>
-      </w:pPr>
-      <w:r>
-        <w:t xml:space="preserve">phylogenetic diversity</w:t>
-      </w:r>
-    </w:p>
-    <w:bookmarkEnd w:id="22"/>
-    <w:p>
-      <w:pPr>
-        <w:numPr>
-          <w:numId w:val="4"/>
-          <w:ilvl w:val="0"/>
-        </w:numPr>
-      </w:pPr>
-      <w:r>
-        <w:t xml:space="preserve">Phylogenetic methods have been useful in understanding the effects of diversity in other functional groups (for example, in plants</w:t>
-      </w:r>
-      <w:r>
-        <w:t xml:space="preserve"> </w:t>
-      </w:r>
-      <w:r>
-        <w:t xml:space="preserve">(Cadotte, Cardinale, and Oakley 2008; Cadotte et al. 2009)</w:t>
-      </w:r>
-      <w:r>
-        <w:t xml:space="preserve">); a similar approach might help to synthesize the diverse literature on predator diversity effects.</w:t>
-      </w:r>
-    </w:p>
-    <w:p>
-      <w:pPr>
-        <w:numPr>
-          <w:numId w:val="5"/>
+          <w:numId w:val="3"/>
           <w:ilvl w:val="1"/>
         </w:numPr>
       </w:pPr>
       <w:r>
-        <w:t xml:space="preserve">Phylogenetic information can provide predictive insight beyond a system, and also can allow us to make comparisons between partly-overlapping or nested sets of species interactions, by supplying a common measure of dissimilarity between a wide range of species</w:t>
+        <w:t xml:space="preserve">In our predator combination treatments we force pairs of predators to co-occur. If phylogenetic distance is negatively correlated with similarity in diet, then increasingly divergent pairs should show increased total predation, as they feed on different parts of the prey community.</w:t>
       </w:r>
     </w:p>
     <w:p>
       <w:pPr>
         <w:numPr>
-          <w:numId w:val="5"/>
+          <w:numId w:val="3"/>
           <w:ilvl w:val="1"/>
         </w:numPr>
       </w:pPr>
       <w:r>
-        <w:t xml:space="preserve">Phylogeny, along with body mass, predicts trophic structure across many animal groups</w:t>
-      </w:r>
-      <w:r>
-        <w:t xml:space="preserve"> </w:t>
-      </w:r>
-      <w:r>
-        <w:t xml:space="preserve">(Bersier and Kehrli 2008)</w:t>
-      </w:r>
-      <w:r>
-        <w:t xml:space="preserve">.</w:t>
-      </w:r>
-    </w:p>
-    <w:p>
-      <w:pPr>
-        <w:numPr>
-          <w:numId w:val="5"/>
-          <w:ilvl w:val="1"/>
-        </w:numPr>
-      </w:pPr>
-      <w:r>
-        <w:t xml:space="preserve">Related wasps share similar stinging patterns</w:t>
-      </w:r>
-      <w:r>
-        <w:t xml:space="preserve"> </w:t>
-      </w:r>
-      <w:r>
-        <w:t xml:space="preserve">(Budriene and Budrys 2004)</w:t>
-      </w:r>
-    </w:p>
-    <w:p>
-      <w:pPr>
-        <w:numPr>
-          <w:numId w:val="5"/>
-          <w:ilvl w:val="1"/>
-        </w:numPr>
-      </w:pPr>
-      <w:r>
-        <w:t xml:space="preserve">Phylogeny is</w:t>
-      </w:r>
-      <w:r>
-        <w:t xml:space="preserve"> </w:t>
-      </w:r>
-      <w:r>
-        <w:rPr>
-          <w:i/>
-        </w:rPr>
-        <w:t xml:space="preserve">not</w:t>
-      </w:r>
-      <w:r>
-        <w:t xml:space="preserve"> </w:t>
-      </w:r>
-      <w:r>
-        <w:t xml:space="preserve">related to the strength of competition in vascular plants [@CahillJr.2008]</w:t>
-      </w:r>
-    </w:p>
-    <w:p>
-      <w:pPr>
-        <w:numPr>
-          <w:numId w:val="4"/>
-          <w:ilvl w:val="0"/>
-        </w:numPr>
-      </w:pPr>
-      <w:r>
-        <w:t xml:space="preserve">Phylogenetic distance among predators in a community may correlate with predator coexistence in local patches: close relatives may compete too closely, or face limitation via similar environmental variables.</w:t>
-      </w:r>
-    </w:p>
-    <w:p>
-      <w:pPr>
-        <w:numPr>
-          <w:numId w:val="4"/>
-          <w:ilvl w:val="0"/>
-        </w:numPr>
-      </w:pPr>
-      <w:r>
-        <w:t xml:space="preserve">Similarly, phylogenetic distance may predict diet similarity, with closer relatives sharing diet requirements.</w:t>
-      </w:r>
-    </w:p>
-    <w:p>
-      <w:pPr>
-        <w:numPr>
-          <w:numId w:val="6"/>
-          <w:ilvl w:val="1"/>
-        </w:numPr>
-      </w:pPr>
-      <w:r>
-        <w:t xml:space="preserve">Warbler "ecologically relevant" morphological traits are only very weakly related to phylogeny</w:t>
-      </w:r>
-      <w:r>
-        <w:t xml:space="preserve"> </w:t>
-      </w:r>
-      <w:r>
-        <w:t xml:space="preserve">(Böhning-Gaese, Schuda, and Helbig 2003)</w:t>
-      </w:r>
-    </w:p>
-    <w:p>
-      <w:pPr>
-        <w:numPr>
-          <w:numId w:val="4"/>
-          <w:ilvl w:val="0"/>
-        </w:numPr>
-      </w:pPr>
-      <w:r>
-        <w:t xml:space="preserve">Perhaps most critically, phylogenetic distance might correlate with non-additive effects, which are difficult to predict from traits measured in isolation.</w:t>
-      </w:r>
-    </w:p>
-    <w:bookmarkStart w:id="23" w:name="mesocosm-experiments-of-predator-diversity-effects"/>
-    <w:p>
-      <w:pPr>
-        <w:pStyle w:val="Heading3"/>
-      </w:pPr>
-      <w:r>
-        <w:t xml:space="preserve">Mesocosm experiments of predator diversity effects</w:t>
+        <w:t xml:space="preserve">predator combination treatments also allow the estimation of non-additive effects, by comparison with monocultures. The magnitude of these non-additive effects may increase with phylogenetic distance.</w:t>
+      </w:r>
+    </w:p>
+    <w:bookmarkStart w:id="22" w:name="methods"/>
+    <w:p>
+      <w:pPr>
+        <w:pStyle w:val="Heading2"/>
+      </w:pPr>
+      <w:r>
+        <w:t xml:space="preserve">Methods</w:t>
+      </w:r>
+    </w:p>
+    <w:bookmarkEnd w:id="22"/>
+    <w:bookmarkStart w:id="23" w:name="site-and-species"/>
+    <w:p>
+      <w:pPr>
+        <w:pStyle w:val="Heading2"/>
+      </w:pPr>
+      <w:r>
+        <w:t xml:space="preserve">Site and Species</w:t>
       </w:r>
     </w:p>
     <w:bookmarkEnd w:id="23"/>
-    <w:p>
-      <w:pPr>
-        <w:numPr>
-          <w:numId w:val="7"/>
-          <w:ilvl w:val="0"/>
-        </w:numPr>
-      </w:pPr>
-      <w:r>
-        <w:t xml:space="preserve">The top-down effects of predators, alone and in combinations, can be measured at the scale of an entire ecosystem by using mesocosm experiments.</w:t>
-      </w:r>
-    </w:p>
-    <w:p>
-      <w:pPr>
-        <w:numPr>
-          <w:numId w:val="7"/>
-          <w:ilvl w:val="0"/>
-        </w:numPr>
-      </w:pPr>
-      <w:r>
-        <w:t xml:space="preserve">We test three related hypotheses concerning co-occurance patterns, diet similarity and top-down ecosystem effects of diverse predators, using a natural mesocosm: the community of invertebrates living within bromeliads.</w:t>
-      </w:r>
-    </w:p>
-    <w:p>
-      <w:pPr>
-        <w:numPr>
-          <w:numId w:val="8"/>
-          <w:ilvl w:val="0"/>
-        </w:numPr>
-      </w:pPr>
-      <w:r>
-        <w:rPr>
-          <w:i/>
-        </w:rPr>
-        <w:t xml:space="preserve">species co-occurance</w:t>
-      </w:r>
-      <w:r>
-        <w:t xml:space="preserve">: closely-related predators may occur together more frequently than less-related predators, due to their similar habitat requirements. Alternatively, very closely related species may never co-occur because they occupy too-similar ecological niches.</w:t>
-      </w:r>
-    </w:p>
-    <w:p>
-      <w:pPr>
-        <w:numPr>
-          <w:numId w:val="8"/>
-          <w:ilvl w:val="0"/>
-        </w:numPr>
-      </w:pPr>
-      <w:r>
-        <w:rPr>
-          <w:i/>
-        </w:rPr>
-        <w:t xml:space="preserve">diet similarity</w:t>
-      </w:r>
-      <w:r>
-        <w:t xml:space="preserve">: similarity in diet (as measured by feeding trials) decreases with phylogenetic distance if diet is phylogentically conserved. Alternatively, diet differentiation allows close relatives to coexist.</w:t>
-      </w:r>
-    </w:p>
-    <w:p>
-      <w:pPr>
-        <w:numPr>
-          <w:numId w:val="8"/>
-          <w:ilvl w:val="0"/>
-        </w:numPr>
-      </w:pPr>
-      <w:r>
-        <w:rPr>
-          <w:i/>
-        </w:rPr>
-        <w:t xml:space="preserve">ecosystem-level effects</w:t>
-      </w:r>
-      <w:r>
-        <w:t xml:space="preserve">: Our experiments at the level of the whole habitat (bromeliad) allows us to examine direct and indirect effects of predator combinations.</w:t>
-      </w:r>
-    </w:p>
-    <w:p>
-      <w:pPr>
-        <w:numPr>
-          <w:numId w:val="9"/>
-          <w:ilvl w:val="1"/>
-        </w:numPr>
-      </w:pPr>
-      <w:r>
-        <w:t xml:space="preserve">monoculture treatments allow us to assess the effect of each predator on a complete prey community and ecosystem function. Phylogenetic similarity among predators may positively correlate with similarity in these effects</w:t>
-      </w:r>
-    </w:p>
-    <w:p>
-      <w:pPr>
-        <w:numPr>
-          <w:numId w:val="9"/>
-          <w:ilvl w:val="1"/>
-        </w:numPr>
-      </w:pPr>
-      <w:r>
-        <w:t xml:space="preserve">In our predator combination treatments we force pairs of predators to co-occur. If phylogenetic distance is negatively correlated with similarity in diet, then increasingly divergent pairs should show increased total predation, as they feed on different parts of the prey community.</w:t>
-      </w:r>
-    </w:p>
-    <w:p>
-      <w:pPr>
-        <w:numPr>
-          <w:numId w:val="9"/>
-          <w:ilvl w:val="1"/>
-        </w:numPr>
-      </w:pPr>
-      <w:r>
-        <w:t xml:space="preserve">predator combination treatments also allow the estimation of non-additive effects, by comparison with monocultures. The magnitude of these non-additive effects may increase with phylogenetic distance.</w:t>
-      </w:r>
-    </w:p>
-    <w:bookmarkStart w:id="24" w:name="methods"/>
-    <w:p>
-      <w:pPr>
-        <w:pStyle w:val="Heading2"/>
-      </w:pPr>
-      <w:r>
-        <w:t xml:space="preserve">Methods</w:t>
-      </w:r>
-    </w:p>
-    <w:bookmarkEnd w:id="24"/>
-    <w:bookmarkStart w:id="25" w:name="site-and-species"/>
-    <w:p>
-      <w:pPr>
-        <w:pStyle w:val="Heading2"/>
-      </w:pPr>
-      <w:r>
-        <w:t xml:space="preserve">Site and Species</w:t>
-      </w:r>
-    </w:p>
-    <w:bookmarkEnd w:id="25"/>
     <w:p>
       <w:r>
         <w:t xml:space="preserve">We conducted all observations and experiments in Parque Estadual da Ilha do Cardoso (</w:t>
@@ -642,65 +677,316 @@
         <w:t xml:space="preserve">(Zygoptera:Coenagrionidae), 2 species of predatory fly (Tabanidae), and 2 species of leech (Hirudinidae). Many other smaller or occasional predators also occur, such as predatory midges (Chironomidae:Tanypodinae) and Dytiscid beetles.</w:t>
       </w:r>
     </w:p>
-    <w:bookmarkStart w:id="26" w:name="observations-of-predator-co-occurance"/>
+    <w:bookmarkStart w:id="24" w:name="metabolic-capacity-and-phylogenetic-distance"/>
     <w:p>
       <w:pPr>
         <w:pStyle w:val="Heading3"/>
       </w:pPr>
       <w:r>
+        <w:t xml:space="preserve">metabolic capacity and phylogenetic distance</w:t>
+      </w:r>
+    </w:p>
+    <w:bookmarkEnd w:id="24"/>
+    <w:p>
+      <w:r>
+        <w:t xml:space="preserve">In 2008, insects were counted and measured in an observational study of 25 bromeliads. Within this observational dataset, we identified 14 species as predators. These predators vary in taxonomic relatedness: from congeners --</w:t>
+      </w:r>
+      <w:r>
+        <w:t xml:space="preserve"> </w:t>
+      </w:r>
+      <w:r>
+        <w:rPr>
+          <w:i/>
+        </w:rPr>
+        <w:t xml:space="preserve">Bezzia</w:t>
+      </w:r>
+      <w:r>
+        <w:t xml:space="preserve"> </w:t>
+      </w:r>
+      <w:r>
+        <w:t xml:space="preserve">sp. (Diptera:Ceratopogonidae) with two species and</w:t>
+      </w:r>
+      <w:r>
+        <w:t xml:space="preserve"> </w:t>
+      </w:r>
+      <w:r>
+        <w:rPr>
+          <w:i/>
+        </w:rPr>
+        <w:t xml:space="preserve">Leptagrion</w:t>
+      </w:r>
+      <w:r>
+        <w:t xml:space="preserve"> </w:t>
+      </w:r>
+      <w:r>
+        <w:t xml:space="preserve">sp. (Odonata:Coenagrionidae) with three -- to confamilials (three species of Tabanidae and two of Empididae, all Diptera). Three families of Diptera are represented by a single species each: Dolichopodidae, Corethrellidae and Chironomidae. The deepest taxonomic divide is between all insects present and a species of leech (Annelida:Hirudinidae).</w:t>
+      </w:r>
+    </w:p>
+    <w:p>
+      <w:r>
+        <w:t xml:space="preserve">We obtained node age estimates for all 7 internal nodes of the tree, using www.timetree.org, an online database of published molecular time estimates from the literature</w:t>
+      </w:r>
+      <w:r>
+        <w:t xml:space="preserve"> </w:t>
+      </w:r>
+      <w:r>
+        <w:t xml:space="preserve">(Hedges, Dudley, and Kumar 2006)</w:t>
+      </w:r>
+      <w:r>
+        <w:t xml:space="preserve">. Most dates came from only a single study; where multiple dates were found we used the median estimate: Insecta--Hirudina (543 to 700 Mya, n=5 studies), Odonata--Tabanidae (151 to 543 Mya, n=4 studies) and Tabanidae--Diptera (151 to 543 Mya, n=7 studies). Node age data was available for all but the shallowest nodes of the tree, where either a lack of taxonomic information (e.g. Tabanidae) or a lack of phylogenetic study (e.g.</w:t>
+      </w:r>
+      <w:r>
+        <w:t xml:space="preserve"> </w:t>
+      </w:r>
+      <w:r>
+        <w:rPr>
+          <w:i/>
+        </w:rPr>
+        <w:t xml:space="preserve">Leptagrion</w:t>
+      </w:r>
+      <w:r>
+        <w:t xml:space="preserve">) prevented more information from being included. These branches were left as polytomies, and were all assigned identical, arbitrary and short branch lengths (15 Mya).</w:t>
+      </w:r>
+    </w:p>
+    <w:bookmarkStart w:id="25" w:name="observations-of-predator-co-occurance"/>
+    <w:p>
+      <w:pPr>
+        <w:pStyle w:val="Heading3"/>
+      </w:pPr>
+      <w:r>
         <w:t xml:space="preserve">Observations of predator co-occurance</w:t>
       </w:r>
     </w:p>
+    <w:bookmarkEnd w:id="25"/>
+    <w:p>
+      <w:r>
+        <w:t xml:space="preserve">We used an observational dataset collected in 2008 to examine patterns of co- occurance among predator taxa. This dataset was collected by completely dissecting bromeliads and washing all leaves to remove invertebrates. The resulting water was filtered through two sieves (250 and 850 µm), which removed particulate organic matter without losing any invertebrates. All invertebrates were counted and identified to the lowest taxonomic level possible. The body length of all individuals was measured, when possible.</w:t>
+      </w:r>
+    </w:p>
+    <w:p>
+      <w:r>
+        <w:t xml:space="preserve">Because predators in this system vary widely in size, we used "metabolic capacity", which correlates with predator feeding rate</w:t>
+      </w:r>
+      <w:r>
+        <w:t xml:space="preserve"> </w:t>
+      </w:r>
+      <w:r>
+        <w:t xml:space="preserve">(Brown et al. 2004; Wilby, Villareal, and Lan 2005)</w:t>
+      </w:r>
+      <w:r>
+        <w:t xml:space="preserve">. We calculated body mass using allometric equations which related dry biomass to body length. Metabolic capacity is calculated as the sum of individual body mass raised to the power of 0.69; this reflects the nonlinearity of feeding rate on body size across many invertebrate taxa. We calculated total metabolic capacity of each predator species in each bromeliad by summing estimates for all individuals of the same species within a plant. We quantified "coexistence" as a distance measure: the euclidian distance among the total metabolic capacity among occupied bromeliads.</w:t>
+      </w:r>
+    </w:p>
+    <w:bookmarkStart w:id="26" w:name="diet-similarity"/>
+    <w:p>
+      <w:pPr>
+        <w:pStyle w:val="Heading3"/>
+      </w:pPr>
+      <w:r>
+        <w:t xml:space="preserve">Diet similarity</w:t>
+      </w:r>
+    </w:p>
     <w:bookmarkEnd w:id="26"/>
     <w:p>
       <w:r>
-        <w:t xml:space="preserve">We used an observational dataset collected in 2008 to examine patterns of co- occurance among predator taxa. This dataset was collected by completely dissecting bromeliads and washing all leaves to remove invertebrates. The resulting water was filtered through two sieves (250 and 850 µm), which removed particulate organic matter without losing any invertebrates. All invertebrates were counted and identified to the lowest taxonomic level possible. The body length of all individuals was measured, when possible.</w:t>
-      </w:r>
-    </w:p>
-    <w:p>
-      <w:r>
-        <w:t xml:space="preserve">Because predators in this system vary widely in size, we used "metabolic capacity", which correlates with predator feeding rate</w:t>
-      </w:r>
-      <w:r>
-        <w:t xml:space="preserve"> </w:t>
-      </w:r>
-      <w:r>
-        <w:t xml:space="preserve">(Brown et al. 2004; Wilby, Villareal, and Lan 2005)</w:t>
-      </w:r>
-      <w:r>
-        <w:t xml:space="preserve">. We calculated body mass using allometric equations which related dry biomass to body length. Metabolic capacity is calculated as the sum of individual body mass raised to the power of 0.69; this reflects the nonlinearity of feeding rate on body size across many invertebrate taxa. We calculated total metabolic capacity of each predator species in each bromeliad by summing estimates for all individuals of the same species within a plant. We quantified "coexistence" as a distance measure: the euclidian distance among the total metabolic capacity among occupied bromeliads.</w:t>
-      </w:r>
-    </w:p>
-    <w:bookmarkStart w:id="27" w:name="diet-similarity"/>
+        <w:t xml:space="preserve">We conducted 232 feeding trials of 7 predator taxa fed 14 prey taxa between March and April 2011. We covered all potential predator-prey pairs present in the experiment (described below), and attempted to perform all other trials whenever possible. However, due to the rarity of some taxa many predator-prey pairs were not possible; we tested 41 pairwise combinations. Most trials were replicated at least 5 times, but the number of replicates for various combinations ranged from 1 to 11. We placed predators together with prey in a 50ml vial, with a leaf or stick for substrate. The only exception was the tabanid larvae, which we placed between two vertical surfaces to imitate the narrow space found in bromeliad leaf axils, their preferred microhabitat. Generally our trials contained a single predator and a single prey individual, except in the case of very small prey (</w:t>
+      </w:r>
+      <w:r>
+        <w:rPr>
+          <w:i/>
+        </w:rPr>
+        <w:t xml:space="preserve">Elpidium</w:t>
+      </w:r>
+      <w:r>
+        <w:t xml:space="preserve"> </w:t>
+      </w:r>
+      <w:r>
+        <w:t xml:space="preserve">sp.) or predators (</w:t>
+      </w:r>
+      <w:r>
+        <w:rPr>
+          <w:i/>
+        </w:rPr>
+        <w:t xml:space="preserve">Monopelopia</w:t>
+      </w:r>
+      <w:r>
+        <w:t xml:space="preserve"> </w:t>
+      </w:r>
+      <w:r>
+        <w:t xml:space="preserve">sp.) in which case we increased the density. We replicated each combination up to 5 times where possible, and allowed 1 day for predation to occur.</w:t>
+      </w:r>
+    </w:p>
+    <w:bookmarkStart w:id="27" w:name="community-effect-experiment"/>
     <w:p>
       <w:pPr>
         <w:pStyle w:val="Heading3"/>
       </w:pPr>
       <w:r>
-        <w:t xml:space="preserve">Diet similarity</w:t>
+        <w:t xml:space="preserve">Community effect experiment</w:t>
       </w:r>
     </w:p>
     <w:bookmarkEnd w:id="27"/>
     <w:p>
       <w:r>
-        <w:t xml:space="preserve">We quantified diet similarity between predators in a series of feeding trials. We covered all potential predator-prey pairs present in the experiment (described below), and attempted to perform all other trials whenever possible. We were limited by the density of animals we could find in the field, with some predators being rarer than others.</w:t>
-      </w:r>
-    </w:p>
-    <w:p>
-      <w:r>
-        <w:t xml:space="preserve">We conducted our feeding trials between March and April 2011. We placed predators together with prey in a 50ml vial, with a leaf or stick for substrate. The only exception to this setup was the tabanid larvae, which we placed between two vertical surfaces to imitate the narrow space found in bromeliad leaf axils, their preferred microhabitat. Generally our trials contained a single predator and a single prey individual, except in the case of very small prey (</w:t>
-      </w:r>
-      <w:r>
-        <w:rPr>
-          <w:i/>
-        </w:rPr>
-        <w:t xml:space="preserve">Elpidium</w:t>
-      </w:r>
-      <w:r>
-        <w:t xml:space="preserve"> </w:t>
-      </w:r>
-      <w:r>
-        <w:t xml:space="preserve">sp.) or predators (</w:t>
+        <w:t xml:space="preserve">Our experiment was created with two goals in mind: first, to measure the major effects of these predators on their prey and second, to estimate the non- additive effects of pairwise predator combinations. The strength of these non additive effects can then be related back to the phylogenetic distance between each member of a pair of predators.</w:t>
+      </w:r>
+    </w:p>
+    <w:p>
+      <w:r>
+        <w:t xml:space="preserve">We selected the most common predators in this system, which also created a range of relatedness: two congeneric damselflies (</w:t>
+      </w:r>
+      <w:r>
+        <w:rPr>
+          <w:i/>
+        </w:rPr>
+        <w:t xml:space="preserve">Leptagrion andromache</w:t>
+      </w:r>
+      <w:r>
+        <w:t xml:space="preserve"> </w:t>
+      </w:r>
+      <w:r>
+        <w:t xml:space="preserve">and</w:t>
+      </w:r>
+      <w:r>
+        <w:t xml:space="preserve"> </w:t>
+      </w:r>
+      <w:r>
+        <w:rPr>
+          <w:i/>
+        </w:rPr>
+        <w:t xml:space="preserve">Leptagrion elongatum</w:t>
+      </w:r>
+      <w:r>
+        <w:t xml:space="preserve">), two insects (</w:t>
+      </w:r>
+      <w:r>
+        <w:rPr>
+          <w:i/>
+        </w:rPr>
+        <w:t xml:space="preserve">L. elongatum</w:t>
+      </w:r>
+      <w:r>
+        <w:t xml:space="preserve"> </w:t>
+      </w:r>
+      <w:r>
+        <w:t xml:space="preserve">and a Tabanid predatory fly), and two invertebrates (</w:t>
+      </w:r>
+      <w:r>
+        <w:rPr>
+          <w:i/>
+        </w:rPr>
+        <w:t xml:space="preserve">L. elongatum</w:t>
+      </w:r>
+      <w:r>
+        <w:t xml:space="preserve"> </w:t>
+      </w:r>
+      <w:r>
+        <w:t xml:space="preserve">and leeches). We used each of the pairs of predators just described, as well as each species in monoculture, and a predator-free control (8 treatments, n=5). Combinations were substitutive, maintaining the same amount of total predator metabolic capacity to isolate the effects of predator behaviour and traits. Response variables included the rate of decomposition of leaves, bromeliad growth and insect emergence. This experiment allows the estimation of the effect of each predator species (monoculture treatments), as well as the detection of non- additive effects in predator combinations.</w:t>
+      </w:r>
+    </w:p>
+    <w:p>
+      <w:r>
+        <w:t xml:space="preserve">In Feburary 2011, bromeliads between 90 and 200ml were collected, thoroughly washed and soaked for 12 hours in a tub of water. They were then hung for 48 hours to dry. One bromeliad dissected after this procedure contained no insects.</w:t>
+      </w:r>
+    </w:p>
+    <w:p>
+      <w:r>
+        <w:t xml:space="preserve">Each bromeliad was supplied with dried leaves, simulating natural detritus inputs from the canopy. We enriched these leaves with N-15 by fertilizing five (Jabuticaba,</w:t>
+      </w:r>
+      <w:r>
+        <w:t xml:space="preserve"> </w:t>
+      </w:r>
+      <w:r>
+        <w:rPr>
+          <w:i/>
+        </w:rPr>
+        <w:t xml:space="preserve">Plinia cauliflora</w:t>
+      </w:r>
+      <w:r>
+        <w:t xml:space="preserve">) plants with 40ml pot</w:t>
+      </w:r>
+      <w:r>
+        <w:rPr>
+          <w:vertAlign w:val="superscript"/>
+        </w:rPr>
+        <w:t xml:space="preserve">-1</w:t>
+      </w:r>
+      <w:r>
+        <w:t xml:space="preserve"> </w:t>
+      </w:r>
+      <w:r>
+        <w:t xml:space="preserve">day</w:t>
+      </w:r>
+      <w:r>
+        <w:rPr>
+          <w:vertAlign w:val="superscript"/>
+        </w:rPr>
+        <w:t xml:space="preserve">-1</w:t>
+      </w:r>
+      <w:r>
+        <w:t xml:space="preserve"> </w:t>
+      </w:r>
+      <w:r>
+        <w:t xml:space="preserve">of 5g/L ammonium sulphate containing 10% atom excess of N15.</w:t>
+      </w:r>
+      <w:r>
+        <w:t xml:space="preserve"> </w:t>
+      </w:r>
+      <w:r>
+        <w:rPr>
+          <w:i/>
+        </w:rPr>
+        <w:t xml:space="preserve">duration</w:t>
+      </w:r>
+      <w:r>
+        <w:t xml:space="preserve">. started on 27 January 2011 Whole leaves were then picked from plants and air-dried until constant weight, and then soaked for three days and the water discarded. About 1.5 g of leaves were placed in each bromeliad (1.5006g ± 0.0248).</w:t>
+      </w:r>
+    </w:p>
+    <w:p>
+      <w:r>
+        <w:t xml:space="preserve">Each bromeliad was stocked with a representative insect community. The densities of each prey taxon were calculated from the 2008 observational dataset, using data from bromeliads of similar size to those in our experiment. All densities used were within the range of these calculated abundances, and all experimental bromeliads received the same insect community. Halfway through the experiment, insects were added to bromeliads a second time to simulate the continuous oviposition that characterizes the system. After addition of the prey community, all bromeliads were enclosed with a mesh cage topped with a malaise trap and checked daily for emergence of adults.</w:t>
+      </w:r>
+    </w:p>
+    <w:p>
+      <w:r>
+        <w:t xml:space="preserve">In this experiment we measured five response variables: production of fine particulate organic matter (FPOM), decomposition of coarse detritus, bromeliad growth, cycling of nitrogen into plant tissue, and survival of prey (emerged adults + surviving larvae). We analyzed each of these responses with ANOVA. We calculated the non-additive response as follows: the difference between the polyculture mean (n=5) and the mean of both monoculture means for each predator (n=5 for each monoculture). We generated bootstrap confidence intervals for these nonadditive effects; confidence intervals which do not overlap zero indicate a significant nonadditive effect of a predator combination.</w:t>
+      </w:r>
+    </w:p>
+    <w:bookmarkStart w:id="28" w:name="results"/>
+    <w:p>
+      <w:pPr>
+        <w:pStyle w:val="Heading2"/>
+      </w:pPr>
+      <w:r>
+        <w:t xml:space="preserve">Results</w:t>
+      </w:r>
+    </w:p>
+    <w:bookmarkEnd w:id="28"/>
+    <w:bookmarkStart w:id="29" w:name="patterns-of-occurance"/>
+    <w:p>
+      <w:pPr>
+        <w:pStyle w:val="Heading3"/>
+      </w:pPr>
+      <w:r>
+        <w:t xml:space="preserve">patterns of occurance</w:t>
+      </w:r>
+    </w:p>
+    <w:bookmarkEnd w:id="29"/>
+    <w:p>
+      <w:r>
+        <w:t xml:space="preserve">Across all bromeliads, predator species differed widely in metabolic capacity, from 4.5 × 10</w:t>
+      </w:r>
+      <w:r>
+        <w:t xml:space="preserve">-4</w:t>
+      </w:r>
+      <w:r>
+        <w:t xml:space="preserve"> </w:t>
+      </w:r>
+      <w:r>
+        <w:t xml:space="preserve">for a species of</w:t>
+      </w:r>
+      <w:r>
+        <w:t xml:space="preserve"> </w:t>
       </w:r>
       <w:r>
         <w:rPr>
@@ -712,27 +998,31 @@
         <w:t xml:space="preserve"> </w:t>
       </w:r>
       <w:r>
-        <w:t xml:space="preserve">sp.) in which case we increased the density. We replicated each combination up to 5 times where possible, and allowed 1 day for predation to occur.</w:t>
-      </w:r>
-    </w:p>
-    <w:bookmarkStart w:id="28" w:name="community-effect-experiment"/>
+        <w:t xml:space="preserve">to 0.15 for large predatory flies in the family Tabanidae. Predators often co-occured in bromeliads (4.4 ± NA species per plant). However, the euclidian distance between the total metabolic capacity of two predators did not show any relationship with phylogenetic distance between them (F</w:t>
+      </w:r>
+      <w:r>
+        <w:rPr>
+          <w:vertAlign w:val="subscript"/>
+        </w:rPr>
+        <w:t xml:space="preserve">1,89</w:t>
+      </w:r>
+      <w:r>
+        <w:t xml:space="preserve">=1.5558, p=0.22).</w:t>
+      </w:r>
+    </w:p>
+    <w:bookmarkStart w:id="30" w:name="diet-similarity-1"/>
     <w:p>
       <w:pPr>
         <w:pStyle w:val="Heading3"/>
       </w:pPr>
       <w:r>
-        <w:t xml:space="preserve">Community effect experiment</w:t>
-      </w:r>
-    </w:p>
-    <w:bookmarkEnd w:id="28"/>
-    <w:p>
-      <w:r>
-        <w:t xml:space="preserve">Our experiment was created with two goals in mind: first, to measure the major effects of these predators on their prey and second, to estimate the non- additive effects of pairwise predator combinations. The strength of these non additive effects can then be related back to the phylogenetic distance between each member of a pair of predators.</w:t>
-      </w:r>
-    </w:p>
-    <w:p>
-      <w:r>
-        <w:t xml:space="preserve">We selected the most common predators in this system, which also created a range of relatedness: two congeneric damselflies (</w:t>
+        <w:t xml:space="preserve">diet similarity</w:t>
+      </w:r>
+    </w:p>
+    <w:bookmarkEnd w:id="30"/>
+    <w:p>
+      <w:r>
+        <w:t xml:space="preserve">Among the most common predator taxa (i.e. those used in our experiment, described below) the damselflies (</w:t>
       </w:r>
       <w:r>
         <w:rPr>
@@ -756,7 +1046,70 @@
         <w:t xml:space="preserve">Leptagrion elongatum</w:t>
       </w:r>
       <w:r>
-        <w:t xml:space="preserve">), two insects (</w:t>
+        <w:t xml:space="preserve">) showed the higest rates of prey consumption (prey consumed in 94.3% and 67.2% of trials, respectively). All predators showed a very generalist diet breadth, consuming nearly all species offered to them. However, more phylogenetically distant predators preferred slightly different diets, as measured by euclidian distance between feeding trial outcomes (F</w:t>
+      </w:r>
+      <w:r>
+        <w:rPr>
+          <w:vertAlign w:val="subscript"/>
+        </w:rPr>
+        <w:t xml:space="preserve">1, 19</w:t>
+      </w:r>
+      <w:r>
+        <w:t xml:space="preserve">=6.01, p=0.024, regression weighted by the number of trials conducted.)</w:t>
+      </w:r>
+    </w:p>
+    <w:bookmarkStart w:id="31" w:name="ecosystem-level-effects-and-phylogenetic-distance"/>
+    <w:p>
+      <w:pPr>
+        <w:pStyle w:val="Heading3"/>
+      </w:pPr>
+      <w:r>
+        <w:t xml:space="preserve">Ecosystem-level effects and phylogenetic distance</w:t>
+      </w:r>
+    </w:p>
+    <w:bookmarkEnd w:id="31"/>
+    <w:p>
+      <w:r>
+        <w:t xml:space="preserve">In our manipulative experiment, we placed a standardized prey community into bromeliads and measured five response variables. Predators had a large effect on prey survivorship: on average all predator treatments showed 51% lower prey emerging or surviving as larvae relative to the predator-free control. Nitrogen transport to bromeliad leaves was slightly decreased relative to controls (-11%), and was only higher than the control in treatments including Tabanid predators. We found a similar pattern for plant growth: on average, predators had a -18% effect on growth of bromeliad leaves (mm), though Tabanids seemed to create a slight increase. The decomposition of coarse detritus and production of fine organic matter showed no obvious pattern related to the mere presence of predators.</w:t>
+      </w:r>
+    </w:p>
+    <w:p>
+      <w:r>
+        <w:t xml:space="preserve">Predator combinations tended to have a non-additive effect on our response variables, even though we held total metabolic capacity constant amongst all treatments. Approximately 14% more prey survived in polyculture, on average, compared to all monocultures. Nitrogen uptake increased by (8%) and bromeliad growth by (11%). Production of fine particulate organic matter increased by 29% more when predators were present in combination.</w:t>
+      </w:r>
+    </w:p>
+    <w:p>
+      <w:r>
+        <w:t xml:space="preserve">Our experimental design allows us to estimate the non-additive effect of predator species pairs on whole communities of prey, and the functioning of the bromeliad ecosystem. We used randomization tests to test the hypothesis that increased phylogenetic distance between members of a predator pair results in a greater magnitude of nonadditive effect. We contrasted the differences of the mean individual predator treatments from the control with the mean difference of their pairwise combination from the control.</w:t>
+      </w:r>
+      <w:r>
+        <w:cr/>
+      </w:r>
+      <w:r>
+        <w:t xml:space="preserve"> </w:t>
+      </w:r>
+    </w:p>
+    <w:p>
+      <w:r>
+        <w:t xml:space="preserve">We found the greatest effect for prey survival: while effects of</w:t>
+      </w:r>
+      <w:r>
+        <w:t xml:space="preserve"> </w:t>
+      </w:r>
+      <w:r>
+        <w:rPr>
+          <w:i/>
+        </w:rPr>
+        <w:t xml:space="preserve">L. andromache</w:t>
+      </w:r>
+      <w:r>
+        <w:t xml:space="preserve"> </w:t>
+      </w:r>
+      <w:r>
+        <w:t xml:space="preserve">and</w:t>
+      </w:r>
+      <w:r>
+        <w:t xml:space="preserve"> </w:t>
       </w:r>
       <w:r>
         <w:rPr>
@@ -768,7 +1121,10 @@
         <w:t xml:space="preserve"> </w:t>
       </w:r>
       <w:r>
-        <w:t xml:space="preserve">and a Tabanid predatory fly), and two invertebrates (</w:t>
+        <w:t xml:space="preserve">in combination were quite similar to the effect of either alone, when</w:t>
+      </w:r>
+      <w:r>
+        <w:t xml:space="preserve"> </w:t>
       </w:r>
       <w:r>
         <w:rPr>
@@ -780,368 +1136,19 @@
         <w:t xml:space="preserve"> </w:t>
       </w:r>
       <w:r>
-        <w:t xml:space="preserve">and leeches). We used each of the pairs of predators just described, as well as each species in monoculture, and a predator-free control (8 treatments, n=5). Combinations were substitutive, maintaining the same amount of total predator metabolic capacity to isolate the effects of predator behaviour and traits. Response variables included the rate of decomposition of leaves, bromeliad growth and insect emergence. This experiment allows the estimation of the effect of each predator species (monoculture treatments), as well as the detection of non- additive effects in predator combinations.</w:t>
-      </w:r>
-    </w:p>
-    <w:p>
-      <w:r>
-        <w:t xml:space="preserve">In Feburary 2011, bromeliads between 90 and 200ml were collected, thoroughly washed and soaked for 12 hours in a tub of water. They were then hung for 48 hours to dry. One bromeliad dissected after this procedure contained no insects.</w:t>
-      </w:r>
-    </w:p>
-    <w:p>
-      <w:r>
-        <w:t xml:space="preserve">Each bromeliad was supplied with dried leaves, simulating natural detritus inputs from the canopy. We enriched these leaves with N-15 by fertilizing five (Jabuticaba,</w:t>
-      </w:r>
-      <w:r>
-        <w:t xml:space="preserve"> </w:t>
-      </w:r>
-      <w:r>
-        <w:rPr>
-          <w:i/>
-        </w:rPr>
-        <w:t xml:space="preserve">Plinia cauliflora</w:t>
-      </w:r>
-      <w:r>
-        <w:t xml:space="preserve">) plants with 40ml pot</w:t>
-      </w:r>
-      <w:r>
-        <w:rPr>
-          <w:vertAlign w:val="superscript"/>
-        </w:rPr>
-        <w:t xml:space="preserve">-1</w:t>
-      </w:r>
-      <w:r>
-        <w:t xml:space="preserve"> </w:t>
-      </w:r>
-      <w:r>
-        <w:t xml:space="preserve">day</w:t>
-      </w:r>
-      <w:r>
-        <w:rPr>
-          <w:vertAlign w:val="superscript"/>
-        </w:rPr>
-        <w:t xml:space="preserve">-1</w:t>
-      </w:r>
-      <w:r>
-        <w:t xml:space="preserve"> </w:t>
-      </w:r>
-      <w:r>
-        <w:t xml:space="preserve">of 5g/L ammonium sulphate containing 10% atom excess of N15.</w:t>
-      </w:r>
-      <w:r>
-        <w:t xml:space="preserve"> </w:t>
-      </w:r>
-      <w:r>
-        <w:rPr>
-          <w:i/>
-        </w:rPr>
-        <w:t xml:space="preserve">duration</w:t>
-      </w:r>
-      <w:r>
-        <w:t xml:space="preserve">. started on 27 January 2011 Whole leaves were then picked from plants and air-dried until constant weight, and then soaked for three days and the water discarded. About 1.5 g of leaves were placed in each bromeliad (1.5006g ± 0.0248).</w:t>
-      </w:r>
-    </w:p>
-    <w:p>
-      <w:r>
-        <w:t xml:space="preserve">Each bromeliad was stocked with a representative insect community. The densities of each prey taxon were calculated from the 2008 observational dataset, using data from bromeliads of similar size to those in our experiment. All densities used were within the range of these calculated abundances, and all experimental bromeliads received the same insect community. Halfway through the experiment, insects were added to bromeliads a second time to simulate the continuous oviposition that characterizes the system. After addition of the prey community, all bromeliads were enclosed with a mesh cage topped with a malaise trap and checked daily for emergence of adults.</w:t>
-      </w:r>
-    </w:p>
-    <w:p>
-      <w:r>
-        <w:t xml:space="preserve">In this experiment we measured five response variables: production of fine particulate organic matter (FPOM), decomposition of coarse detritus, bromeliad growth, cycling of nitrogen into plant tissue, and survival of prey (emerged adults + surviving larvae). We analyzed each of these responses with ANOVA. We calculated the non-additive response as follows: the difference between the polyculture mean (n=5) and the mean of both monoculture means for each predator (n=5 for each monoculture). We generated bootstrap confidence intervals for these nonadditive effects; confidence intervals which do not overlap zero indicate a significant nonadditive effect of a predator combination.</w:t>
-      </w:r>
-    </w:p>
-    <w:bookmarkStart w:id="29" w:name="results"/>
-    <w:p>
-      <w:pPr>
-        <w:pStyle w:val="Heading2"/>
-      </w:pPr>
-      <w:r>
-        <w:t xml:space="preserve">Results</w:t>
-      </w:r>
-    </w:p>
-    <w:bookmarkEnd w:id="29"/>
-    <w:bookmarkStart w:id="30" w:name="metabolic-capacity-and-phylogenetic-distance"/>
+        <w:t xml:space="preserve">was placed in the same plant as either a Tabanid larva or leeches, on average 5 more prey (18% of total prey community) survived till the end of the experiment (Fig 3). This effect was smaller among the other variables, most of which showed confidence intervals from the randomization test which overlap 0.</w:t>
+      </w:r>
+    </w:p>
+    <w:bookmarkStart w:id="32" w:name="figures"/>
     <w:p>
       <w:pPr>
         <w:pStyle w:val="Heading3"/>
       </w:pPr>
       <w:r>
-        <w:t xml:space="preserve">metabolic capacity and phylogenetic distance</w:t>
-      </w:r>
-    </w:p>
-    <w:bookmarkEnd w:id="30"/>
-    <w:p>
-      <w:r>
-        <w:t xml:space="preserve">Within the 2008 observational dataset, we identified 14 species as predators. These predators vary in taxonomic relatedness: from congeners --</w:t>
-      </w:r>
-      <w:r>
-        <w:t xml:space="preserve"> </w:t>
-      </w:r>
-      <w:r>
-        <w:rPr>
-          <w:i/>
-        </w:rPr>
-        <w:t xml:space="preserve">Bezzia</w:t>
-      </w:r>
-      <w:r>
-        <w:t xml:space="preserve"> </w:t>
-      </w:r>
-      <w:r>
-        <w:t xml:space="preserve">sp. (Diptera:Ceratopogonidae) with two species and</w:t>
-      </w:r>
-      <w:r>
-        <w:t xml:space="preserve"> </w:t>
-      </w:r>
-      <w:r>
-        <w:rPr>
-          <w:i/>
-        </w:rPr>
-        <w:t xml:space="preserve">Leptagrion</w:t>
-      </w:r>
-      <w:r>
-        <w:t xml:space="preserve"> </w:t>
-      </w:r>
-      <w:r>
-        <w:t xml:space="preserve">sp. (Odonata:Coenagrionidae) with three -- to confamilials (three species of Tabanidae and two of Empididae, all Diptera). Three families of Diptera are represented by a single species each: Dolichopodidae, Corethrellidae and Chironomidae. The deepest taxonomic divide is between all insects present and a species of leech (Annelida:Hirudinidae). Node age data was available for all but the shallowest nodes of the tree, where either a lack of taxonomic information (e.g. Tabanidae) or a lack of phylogenetic study (e.g.</w:t>
-      </w:r>
-      <w:r>
-        <w:t xml:space="preserve"> </w:t>
-      </w:r>
-      <w:r>
-        <w:rPr>
-          <w:i/>
-        </w:rPr>
-        <w:t xml:space="preserve">Leptagrion</w:t>
-      </w:r>
-      <w:r>
-        <w:t xml:space="preserve">) prevented more information from being included. These branches were left as polytomies, and were all assigned identical, arbitrary and short branch lengths (15 Mya).</w:t>
-      </w:r>
-    </w:p>
-    <w:p>
-      <w:r>
-        <w:t xml:space="preserve">We obtained node age estimates for all 7 internal nodes of the tree. These were usually provided by only a single study, with more studies available for deeper nodes: Insecta--Hirudina (543 to 700 Mya, n=5 studies), Odonata--Tabanidae (151 to 543 Mya, n=4 studies) and Tabanidae--Diptera (151 to 543 Mya, n=7 studies). We used the median estimate of age for these nodes.</w:t>
-      </w:r>
-    </w:p>
-    <w:p>
-      <w:r>
-        <w:t xml:space="preserve">In 2008, insects were counted and measured in an observational study of 25 bromeliads.</w:t>
-      </w:r>
-    </w:p>
-    <w:p>
-      <w:r>
-        <w:t xml:space="preserve">Across all bromeliads, predator species differed widely in metabolic capacity, from 0.0062 for a species of Empididae, to 0.4804 for the abundant predator</w:t>
-      </w:r>
-      <w:r>
-        <w:t xml:space="preserve"> </w:t>
-      </w:r>
-      <w:r>
-        <w:rPr>
-          <w:i/>
-        </w:rPr>
-        <w:t xml:space="preserve">Leptagrion andromache</w:t>
-      </w:r>
-      <w:r>
-        <w:t xml:space="preserve">. Predators often co-occured in bromeliads (</w:t>
-      </w:r>
-      <m:oMath>
-        <m:r>
-          <m:rPr/>
-          <m:t>3</m:t>
-        </m:r>
-        <m:r>
-          <m:rPr/>
-          <m:t>.</m:t>
-        </m:r>
-        <m:r>
-          <m:rPr/>
-          <m:t>52</m:t>
-        </m:r>
-        <m:r>
-          <m:rPr/>
-          <m:t>±</m:t>
-        </m:r>
-        <m:r>
-          <m:rPr/>
-          <m:t>3</m:t>
-        </m:r>
-        <m:r>
-          <m:rPr/>
-          <m:t>.</m:t>
-        </m:r>
-        <m:r>
-          <m:rPr/>
-          <m:t>11</m:t>
-        </m:r>
-      </m:oMath>
-      <w:r>
-        <w:t xml:space="preserve"> </w:t>
-      </w:r>
-      <w:r>
-        <w:t xml:space="preserve">species per plant). However, the euclidian distance between the total metabolic capacity of two predators did not show any relationship with phylogenetic distance between them (F</w:t>
-      </w:r>
-      <w:r>
-        <w:rPr>
-          <w:vertAlign w:val="subscript"/>
-        </w:rPr>
-        <w:t xml:space="preserve">1,89</w:t>
-      </w:r>
-      <w:r>
-        <w:t xml:space="preserve">=1.5558, p=0.22).</w:t>
-      </w:r>
-    </w:p>
-    <w:bookmarkStart w:id="31" w:name="diet-similarity-and-phylogenetic-distance"/>
-    <w:p>
-      <w:pPr>
-        <w:pStyle w:val="Heading3"/>
-      </w:pPr>
-      <w:r>
-        <w:t xml:space="preserve">diet similarity and phylogenetic distance</w:t>
-      </w:r>
-    </w:p>
-    <w:bookmarkEnd w:id="31"/>
-    <w:p>
-      <w:r>
-        <w:t xml:space="preserve">We conducted 237 feeding trials of 8 predator taxa fed 14 prey taxa. However, due to the rarity of some taxa many predator-prey pairs were not possible; we tested 46 pairwise combinations. Most trials were replicated at least 5 times, but the number of replicates for various combinations ranged from 1 to 11.</w:t>
-      </w:r>
-    </w:p>
-    <w:p>
-      <w:r>
-        <w:t xml:space="preserve">Two damselflies,</w:t>
-      </w:r>
-      <w:r>
-        <w:t xml:space="preserve"> </w:t>
-      </w:r>
-      <w:r>
-        <w:rPr>
-          <w:i/>
-        </w:rPr>
-        <w:t xml:space="preserve">Leptagrion andromache</w:t>
-      </w:r>
-      <w:r>
-        <w:t xml:space="preserve"> </w:t>
-      </w:r>
-      <w:r>
-        <w:t xml:space="preserve">and</w:t>
-      </w:r>
-      <w:r>
-        <w:t xml:space="preserve"> </w:t>
-      </w:r>
-      <w:r>
-        <w:rPr>
-          <w:i/>
-        </w:rPr>
-        <w:t xml:space="preserve">Leptagrion elongatum</w:t>
-      </w:r>
-      <w:r>
-        <w:t xml:space="preserve">, showed the higest rates of prey consumption (prey consumed in 94% and 67% of trials, respectively).</w:t>
-      </w:r>
-    </w:p>
-    <w:p>
-      <w:r>
-        <w:t xml:space="preserve">All predators showed a very generalist diet breadth, consuming nearly all species offered to them. However, more phylogenetically distant predators preferred slightly different diets, as measured by euclidian distance between feeding trial outcomes (F</w:t>
-      </w:r>
-      <w:r>
-        <w:rPr>
-          <w:vertAlign w:val="subscript"/>
-        </w:rPr>
-        <w:t xml:space="preserve">1, 19</w:t>
-      </w:r>
-      <w:r>
-        <w:t xml:space="preserve">=5.16, p=0.035, regression weighted by the number of trials conducted.)</w:t>
-      </w:r>
-    </w:p>
-    <w:bookmarkStart w:id="32" w:name="ecosystem-level-effects-and-phylogenetic-distance"/>
-    <w:p>
-      <w:pPr>
-        <w:pStyle w:val="Heading3"/>
-      </w:pPr>
-      <w:r>
-        <w:t xml:space="preserve">Ecosystem-level effects and phylogenetic distance</w:t>
+        <w:t xml:space="preserve">Figures</w:t>
       </w:r>
     </w:p>
     <w:bookmarkEnd w:id="32"/>
-    <w:p>
-      <w:r>
-        <w:t xml:space="preserve">In our manipulative experiment, we placed a standardized prey community into bromeliads and measured five response variables. Predators had a large effect on prey survivorship: on average all predator treatments showed 51% lower prey emerging or surviving as larvae relative to the predator-free control. Nitrogen transport to bromeliad leaves was slightly decreased relative to controls (-11%), and was only higher than the control in treatments including Tabanid predators. We found a similar pattern for plant growth: on average, predators had a -18% effect on growth of bromeliad leaves (mm), though Tabanids seemed to create a slight increase. The decomposition of coarse detritus and production of fine organic matter showed no obvious pattern related to the mere presence of predators.</w:t>
-      </w:r>
-    </w:p>
-    <w:p>
-      <w:r>
-        <w:t xml:space="preserve">Predator combinations tended to have a non-additive effect on our response variables, even though we held total metabolic capacity constant amongst all treatments. Approximately 14% more prey survived in polyculture, on average, compared to all monocultures. Nitrogen uptake increased by (8%) and bromeliad growth by (11%). Production of fine particulate organic matter increased by 29% more when predators were present in combination.</w:t>
-      </w:r>
-    </w:p>
-    <w:p>
-      <w:r>
-        <w:t xml:space="preserve">Our experimental design allows us to estimate the non-additive effect of predator species pairs on whole communities of prey, and the functioning of the bromeliad ecosystem. We used randomization tests to test the hypothesis that increased phylogenetic distance between members of a predator pair results in a greater magnitude of nonadditive effect. We contrasted the differences of the mean individual predator treatments from the control with the mean difference of their pairwise combination from the control.</w:t>
-      </w:r>
-      <w:r>
-        <w:cr/>
-      </w:r>
-      <w:r>
-        <w:t xml:space="preserve"> </w:t>
-      </w:r>
-    </w:p>
-    <w:p>
-      <w:r>
-        <w:t xml:space="preserve">We found the greatest effect for prey survival: while effects of</w:t>
-      </w:r>
-      <w:r>
-        <w:t xml:space="preserve"> </w:t>
-      </w:r>
-      <w:r>
-        <w:rPr>
-          <w:i/>
-        </w:rPr>
-        <w:t xml:space="preserve">L. andromache</w:t>
-      </w:r>
-      <w:r>
-        <w:t xml:space="preserve"> </w:t>
-      </w:r>
-      <w:r>
-        <w:t xml:space="preserve">and</w:t>
-      </w:r>
-      <w:r>
-        <w:t xml:space="preserve"> </w:t>
-      </w:r>
-      <w:r>
-        <w:rPr>
-          <w:i/>
-        </w:rPr>
-        <w:t xml:space="preserve">L. elongatum</w:t>
-      </w:r>
-      <w:r>
-        <w:t xml:space="preserve"> </w:t>
-      </w:r>
-      <w:r>
-        <w:t xml:space="preserve">in combination were quite similar to the effect of either alone, when</w:t>
-      </w:r>
-      <w:r>
-        <w:t xml:space="preserve"> </w:t>
-      </w:r>
-      <w:r>
-        <w:rPr>
-          <w:i/>
-        </w:rPr>
-        <w:t xml:space="preserve">L. elongatum</w:t>
-      </w:r>
-      <w:r>
-        <w:t xml:space="preserve"> </w:t>
-      </w:r>
-      <w:r>
-        <w:t xml:space="preserve">was placed in the same plant as either a Tabanid larva or leeches, on average 5 more prey (18% of total prey community) survived till the end of the experiment (Fig 3). This effect was smaller among the other variables, most of which showed confidence intervals from the randomization test which overlap 0.</w:t>
-      </w:r>
-    </w:p>
-    <w:bookmarkStart w:id="33" w:name="figures"/>
-    <w:p>
-      <w:pPr>
-        <w:pStyle w:val="Heading3"/>
-      </w:pPr>
-      <w:r>
-        <w:t xml:space="preserve">Figures</w:t>
-      </w:r>
-    </w:p>
-    <w:bookmarkEnd w:id="33"/>
     <w:p>
       <w:r>
         <w:drawing>
@@ -1159,7 +1166,7 @@
                     </pic:cNvPicPr>
                   </pic:nvPicPr>
                   <pic:blipFill>
-                    <a:blip r:embed="rId34"/>
+                    <a:blip r:embed="rId33"/>
                     <a:stretch>
                       <a:fillRect/>
                     </a:stretch>
@@ -1198,20 +1205,20 @@
       <w:r>
         <w:drawing>
           <wp:inline>
-            <wp:extent cx="6489700" cy="6489700"/>
+            <wp:extent cx="1524000" cy="1524000"/>
             <wp:effectExtent b="0" l="0" r="0" t="0"/>
             <wp:docPr descr="" id="1" name="Picture"/>
             <a:graphic>
               <a:graphicData uri="http://schemas.openxmlformats.org/drawingml/2006/picture">
                 <pic:pic>
                   <pic:nvPicPr>
-                    <pic:cNvPr descr="figure/FIG_feeding_trial_as_phylo.png" id="0" name="Picture"/>
+                    <pic:cNvPr descr="figure/FIG_feeding_trial_as_phylo.svg" id="0" name="Picture"/>
                     <pic:cNvPicPr>
                       <a:picLocks noChangeArrowheads="1" noChangeAspect="1"/>
                     </pic:cNvPicPr>
                   </pic:nvPicPr>
                   <pic:blipFill>
-                    <a:blip r:embed="rId35"/>
+                    <a:blip r:embed="rId34"/>
                     <a:stretch>
                       <a:fillRect/>
                     </a:stretch>
@@ -1219,7 +1226,7 @@
                   <pic:spPr bwMode="auto">
                     <a:xfrm>
                       <a:off x="0" y="0"/>
-                      <a:ext cx="6489700" cy="6489700"/>
+                      <a:ext cx="1524000" cy="1524000"/>
                     </a:xfrm>
                     <a:prstGeom prst="rect">
                       <a:avLst/>
@@ -1250,20 +1257,20 @@
       <w:r>
         <w:drawing>
           <wp:inline>
-            <wp:extent cx="6489700" cy="6489700"/>
+            <wp:extent cx="1524000" cy="1524000"/>
             <wp:effectExtent b="0" l="0" r="0" t="0"/>
             <wp:docPr descr="" id="1" name="Picture"/>
             <a:graphic>
               <a:graphicData uri="http://schemas.openxmlformats.org/drawingml/2006/picture">
                 <pic:pic>
                   <pic:nvPicPr>
-                    <pic:cNvPr descr="figure/FIG_experiment_responses.png" id="0" name="Picture"/>
+                    <pic:cNvPr descr="figure/FIG_PD_experiment_nonadditive.svg" id="0" name="Picture"/>
                     <pic:cNvPicPr>
                       <a:picLocks noChangeArrowheads="1" noChangeAspect="1"/>
                     </pic:cNvPicPr>
                   </pic:nvPicPr>
                   <pic:blipFill>
-                    <a:blip r:embed="rId36"/>
+                    <a:blip r:embed="rId35"/>
                     <a:stretch>
                       <a:fillRect/>
                     </a:stretch>
@@ -1271,7 +1278,7 @@
                   <pic:spPr bwMode="auto">
                     <a:xfrm>
                       <a:off x="0" y="0"/>
-                      <a:ext cx="6489700" cy="6489700"/>
+                      <a:ext cx="1524000" cy="1524000"/>
                     </a:xfrm>
                     <a:prstGeom prst="rect">
                       <a:avLst/>
@@ -1295,27 +1302,27 @@
         <w:pStyle w:val="ImageCaption"/>
       </w:pPr>
       <w:r>
-        <w:t xml:space="preserve">Figure 3: Treatment responses for the manipulative experiment. Points are means, and horizontal lines represent minimum and maximum values for each response. n=5 for all means.</w:t>
+        <w:t xml:space="preserve">Figure 4: Combinations of predators beyond congenerics show a negative non-additive effect on predation rate. Points represent the mean difference between the means of two monocultures compared to the mean of a polycultures. These values are presented as differences from (predator free) controls; therefore 0 indicates no significant non-additive effect. Relative to control (no predator) plants, bromeliads containing two predators which were not congeneric showed less predation</w:t>
       </w:r>
     </w:p>
     <w:p>
       <w:r>
         <w:drawing>
           <wp:inline>
-            <wp:extent cx="6489700" cy="6489700"/>
+            <wp:extent cx="1524000" cy="1524000"/>
             <wp:effectExtent b="0" l="0" r="0" t="0"/>
             <wp:docPr descr="" id="1" name="Picture"/>
             <a:graphic>
               <a:graphicData uri="http://schemas.openxmlformats.org/drawingml/2006/picture">
                 <pic:pic>
                   <pic:nvPicPr>
-                    <pic:cNvPr descr="figure/FIG_PD_experiment_nonadditive.png" id="0" name="Picture"/>
+                    <pic:cNvPr descr="figure/TABLE_communityexperiment.svg" id="0" name="Picture"/>
                     <pic:cNvPicPr>
                       <a:picLocks noChangeArrowheads="1" noChangeAspect="1"/>
                     </pic:cNvPicPr>
                   </pic:nvPicPr>
                   <pic:blipFill>
-                    <a:blip r:embed="rId37"/>
+                    <a:blip r:embed="rId36"/>
                     <a:stretch>
                       <a:fillRect/>
                     </a:stretch>
@@ -1323,7 +1330,7 @@
                   <pic:spPr bwMode="auto">
                     <a:xfrm>
                       <a:off x="0" y="0"/>
-                      <a:ext cx="6489700" cy="6489700"/>
+                      <a:ext cx="1524000" cy="1524000"/>
                     </a:xfrm>
                     <a:prstGeom prst="rect">
                       <a:avLst/>
@@ -1347,10 +1354,10 @@
         <w:pStyle w:val="ImageCaption"/>
       </w:pPr>
       <w:r>
-        <w:t xml:space="preserve">Figure 4: Combinations of predators beyond congenerics show a negative non-additive effect on predation rate. Points represent the mean difference between the means of two monocultures compared to the mean of a polycultures. These values are presented as differences from (predator free) controls; therefore 0 indicates no significant non-additive effect. Relative to control (no predator) plants, bromeliads containing two predators which were not congeneric showed less predation</w:t>
-      </w:r>
-    </w:p>
-    <w:bookmarkStart w:id="38" w:name="discussion"/>
+        <w:t xml:space="preserve">FALSE</w:t>
+      </w:r>
+    </w:p>
+    <w:bookmarkStart w:id="37" w:name="discussion"/>
     <w:p>
       <w:pPr>
         <w:pStyle w:val="Heading2"/>
@@ -1359,84 +1366,134 @@
         <w:t xml:space="preserve">Discussion</w:t>
       </w:r>
     </w:p>
+    <w:bookmarkEnd w:id="37"/>
+    <w:bookmarkStart w:id="38" w:name="co-occurrence"/>
+    <w:p>
+      <w:pPr>
+        <w:pStyle w:val="Heading3"/>
+      </w:pPr>
+      <w:r>
+        <w:t xml:space="preserve">co-occurrence</w:t>
+      </w:r>
+    </w:p>
     <w:bookmarkEnd w:id="38"/>
-    <w:bookmarkStart w:id="39" w:name="co-occurrance"/>
-    <w:p>
-      <w:pPr>
-        <w:pStyle w:val="Heading3"/>
-      </w:pPr>
-      <w:r>
-        <w:t xml:space="preserve">co-occurrance</w:t>
-      </w:r>
-    </w:p>
-    <w:bookmarkEnd w:id="39"/>
     <w:p>
       <w:pPr>
         <w:numPr>
-          <w:numId w:val="10"/>
+          <w:numId w:val="4"/>
           <w:ilvl w:val="0"/>
         </w:numPr>
       </w:pPr>
       <w:r>
-        <w:t xml:space="preserve">Predators appear to be generalist with regard to their habitat preference; indicating that prey face a heterogeneous landscape of predator risks, and demonstrating that our experimental design captures natural variation in predator composition.</w:t>
+        <w:t xml:space="preserve">Predators appear to be generalist with regard to their habitat preference; indicating that prey face a heterogeneous landscape of predator risks, and demonstrating that our experimental design captures natural variation in predator composition</w:t>
       </w:r>
     </w:p>
     <w:p>
       <w:pPr>
         <w:numPr>
-          <w:numId w:val="10"/>
+          <w:numId w:val="5"/>
+          <w:ilvl w:val="1"/>
+        </w:numPr>
+      </w:pPr>
+      <w:r>
+        <w:t xml:space="preserve">Predators occurring together at smaller spatial scales (i.e. within the same plant) may have limited direct interactions due to habitat structure, for example via the physical obstructions caused by detritus ()</w:t>
+      </w:r>
+    </w:p>
+    <w:bookmarkStart w:id="39" w:name="diet-similarity-2"/>
+    <w:p>
+      <w:pPr>
+        <w:pStyle w:val="Heading3"/>
+      </w:pPr>
+      <w:r>
+        <w:t xml:space="preserve">diet similarity</w:t>
+      </w:r>
+    </w:p>
+    <w:bookmarkEnd w:id="39"/>
+    <w:p>
+      <w:pPr>
+        <w:numPr>
+          <w:numId w:val="6"/>
           <w:ilvl w:val="0"/>
         </w:numPr>
       </w:pPr>
       <w:r>
-        <w:t xml:space="preserve">Predators occuring together at smaller spatial scales (i.e. within the same plant) may have limited direct interactions due to habitat structure, for example via the physical obstructions caused by detritus</w:t>
-      </w:r>
-    </w:p>
-    <w:bookmarkStart w:id="40" w:name="diet-similarity-1"/>
-    <w:p>
-      <w:pPr>
-        <w:pStyle w:val="Heading3"/>
-      </w:pPr>
-      <w:r>
-        <w:t xml:space="preserve">diet similarity</w:t>
-      </w:r>
-    </w:p>
-    <w:bookmarkEnd w:id="40"/>
+        <w:t xml:space="preserve">We demonstrate a slight but important decrease in feeding preferences with phylogenetic distance, indicating that food web structure itself might vary with phylogenetic diversity, becoming more compartmentalized when predators are more dissimilar.</w:t>
+      </w:r>
+    </w:p>
     <w:p>
       <w:pPr>
         <w:numPr>
-          <w:numId w:val="11"/>
+          <w:numId w:val="6"/>
           <w:ilvl w:val="0"/>
         </w:numPr>
       </w:pPr>
       <w:r>
-        <w:t xml:space="preserve">We demonstrate a slight but important decrease in feeding preferences with phylogenetic distance, indicating that food web structure itself might vary with phylogenetic diversity, becoming more compartmentalized when predators are more dissimilar.</w:t>
-      </w:r>
-    </w:p>
+        <w:t xml:space="preserve">The differences in predation rates and diet breadth among our predators represents important trait differences between the groups involved, including differences in metabolic rate (physiological literature) and feeding mode. (for example, Tabanids and leeches are peircing predators, while Leptagrion is gape-limited.)</w:t>
+      </w:r>
+    </w:p>
+    <w:bookmarkStart w:id="40" w:name="community-experiment"/>
+    <w:p>
+      <w:pPr>
+        <w:pStyle w:val="Heading3"/>
+      </w:pPr>
+      <w:r>
+        <w:t xml:space="preserve">community experiment</w:t>
+      </w:r>
+    </w:p>
+    <w:bookmarkEnd w:id="40"/>
     <w:p>
       <w:pPr>
         <w:numPr>
-          <w:numId w:val="11"/>
+          <w:numId w:val="7"/>
           <w:ilvl w:val="0"/>
         </w:numPr>
       </w:pPr>
       <w:r>
-        <w:t xml:space="preserve">The differences in predation rates and diet breadth among our predators represents important trait differences between the groups involved, including differences in metabolic rate and feeding mode. (</w:t>
-      </w:r>
-      <w:r>
-        <w:rPr>
-          <w:i/>
-        </w:rPr>
-        <w:t xml:space="preserve">for example, Tabanids and leeches are peircing predators, while Leptagrion is gape-limited.</w:t>
-      </w:r>
-      <w:r>
-        <w:t xml:space="preserve">)</w:t>
+        <w:t xml:space="preserve">Phylogenetically diverse predator assemblages showed more prey survivorship (i.e. less predation) than expected; this may be to strong trait-mediated indirect effects on the feeding rate of</w:t>
+      </w:r>
+      <w:r>
+        <w:t xml:space="preserve"> </w:t>
+      </w:r>
+      <w:r>
+        <w:rPr>
+          <w:i/>
+        </w:rPr>
+        <w:t xml:space="preserve">Leptagrion elongatum</w:t>
+      </w:r>
+      <w:r>
+        <w:t xml:space="preserve"> </w:t>
+      </w:r>
+      <w:r>
+        <w:t xml:space="preserve">when in the presence of other non-damselfly predators.</w:t>
+      </w:r>
+    </w:p>
+    <w:p>
+      <w:r>
+        <w:t xml:space="preserve">Trait-mediated indirect effects may be common in nature</w:t>
+      </w:r>
+      <w:r>
+        <w:t xml:space="preserve"> </w:t>
+      </w:r>
+      <w:r>
+        <w:t xml:space="preserve">(E. E. Werner and Peacor 2003)</w:t>
+      </w:r>
+      <w:r>
+        <w:t xml:space="preserve">. In our system we observed less predation in predator combinations, perhaps because the damselflies lowered their predation rates when they were exposed to other predators. Trait mediated interactions might be frequent in this system: for example, in close quarters of bromeliads it may be more likely that predators are aware of each other's densities. Physical touch and chemical cues can both be frequent cues for the presence of predators, and can trigger trait-mediated-effects. In bromeliads, a diverse community occurs at a very small spatial scale and diverse predators are quite likely to overlap. Such predator-induced decreases in feeding might actually be common, although we would not estimate them directly by densities of predators</w:t>
+      </w:r>
+      <w:r>
+        <w:t xml:space="preserve"> </w:t>
+      </w:r>
+      <w:r>
+        <w:t xml:space="preserve">(E. E. Werner and Peacor 2003)</w:t>
+      </w:r>
+      <w:r>
+        <w:t xml:space="preserve">.</w:t>
       </w:r>
     </w:p>
     <w:p>
       <w:pPr>
         <w:numPr>
-          <w:numId w:val="12"/>
+          <w:numId w:val="8"/>
           <w:ilvl w:val="0"/>
         </w:numPr>
       </w:pPr>
@@ -1444,54 +1501,53 @@
         <w:t xml:space="preserve">Feeding differences between predators, combined with their patchy but unpredictable distribution among bromeliads, creates a large variation in food web structure and total amount of predation per patch within this bromeliad metacommunity</w:t>
       </w:r>
     </w:p>
-    <w:bookmarkStart w:id="41" w:name="community-experiment"/>
-    <w:p>
-      <w:pPr>
-        <w:pStyle w:val="Heading3"/>
-      </w:pPr>
-      <w:r>
-        <w:t xml:space="preserve">community experiment</w:t>
-      </w:r>
-    </w:p>
-    <w:bookmarkEnd w:id="41"/>
+    <w:p>
+      <w:r>
+        <w:t xml:space="preserve">Predators have different feeding rates, feed in different parts of the bromeliad, and have different effects on each other. The presence of a predator with a low feeding rate may have a strong positive effect on prey survival, if it decreases the predation rate of</w:t>
+      </w:r>
+      <w:r>
+        <w:t xml:space="preserve"> </w:t>
+      </w:r>
+      <w:r>
+        <w:rPr>
+          <w:i/>
+        </w:rPr>
+        <w:t xml:space="preserve">Leptagrion</w:t>
+      </w:r>
+      <w:r>
+        <w:t xml:space="preserve"> </w:t>
+      </w:r>
+      <w:r>
+        <w:t xml:space="preserve">sp.. This uncouples predation rate and predator biomass, and creates a constantly changing amount of top-down regulation in this system. These predators might also differ in dispersal rates, and in vulnerability to other predators. for example, Leptagrion spp are frequent prey for semi-aquatic spiders, but tabanids are likely safe from most large predators because of their position deep in leaf axils.</w:t>
+      </w:r>
+    </w:p>
     <w:p>
       <w:pPr>
         <w:numPr>
-          <w:numId w:val="13"/>
+          <w:numId w:val="9"/>
           <w:ilvl w:val="0"/>
         </w:numPr>
       </w:pPr>
       <w:r>
-        <w:t xml:space="preserve">Phylogenetically diverse predator assemblages showed more prey survivorship (i.e. less predation) than expected; this may be to strong trait-mediated indirect effects on the feeding rate of</w:t>
-      </w:r>
-      <w:r>
-        <w:t xml:space="preserve"> </w:t>
-      </w:r>
-      <w:r>
-        <w:rPr>
-          <w:i/>
-        </w:rPr>
-        <w:t xml:space="preserve">Leptagrion elongatum</w:t>
-      </w:r>
-      <w:r>
-        <w:t xml:space="preserve"> </w:t>
-      </w:r>
-      <w:r>
-        <w:t xml:space="preserve">when in the presence of other non-damselfly predators.</w:t>
-      </w:r>
-    </w:p>
-    <w:p>
-      <w:pPr>
-        <w:numPr>
-          <w:numId w:val="13"/>
-          <w:ilvl w:val="0"/>
-        </w:numPr>
-      </w:pPr>
-      <w:r>
         <w:t xml:space="preserve">In response to predator manipulations we observed less transfer of Nitrogen into bromeliad tissue than did Ngai and Srivastava (2006); this may be due to a greater role for bacterial decomposition in this system (cite?).</w:t>
       </w:r>
     </w:p>
-    <w:bookmarkStart w:id="42" w:name="supplementary"/>
+    <w:p>
+      <w:r>
+        <w:t xml:space="preserve">Insects sometimes can be the major group which determines the speed of decomposition. However, when substrate is very recalcitrant the insects are only able to break down small amounts of detritus. In restingas, the leaves are very thick and waxy, a possible adaptation to the poor growing conditions. As a result, invertebrates in this system do not eat the leaves directly; rather microinverterbrates (zooplankton) and bacteria do most of the decomposition. This hypothesis could be tested, for example, by performing bacterial community "transplants" from a host bromelid to a sterile bromeliad, which could then be monitored for a decomposition rate similar to the original bromeliad. Ngai et al hypothesized that their increase in nutrient cycling that they observed was due to increased mortality of insects, and that bromeliads were absorbing N from odonate predator waste. In our system, a more diverse predator community leaves different kinds of dead prey, and also different dead insects. Tabanids are primarily sucking predators, which leave the integument of their prey behind. The waste products of these different predators might also be very different, depending on the physiology and nutrient requirements and efficienty of each predator.</w:t>
+      </w:r>
+    </w:p>
+    <w:p>
+      <w:r>
+        <w:t xml:space="preserve">Leaf decomposition does not show a strong relationship with bromeliad size in Cardoso, even though there is a strong relationship in Costa Rica (Robin)</w:t>
+      </w:r>
+    </w:p>
+    <w:p>
+      <w:r>
+        <w:t xml:space="preserve">It may be that different predators influence the composition of the detritus (animal, fecal and leaf), and that this bottom-up effect determines the success of different taxa, as well as rates of nutrient cycling.</w:t>
+      </w:r>
+    </w:p>
+    <w:bookmarkStart w:id="41" w:name="supplementary"/>
     <w:p>
       <w:pPr>
         <w:pStyle w:val="Heading2"/>
@@ -1500,224 +1556,7 @@
         <w:t xml:space="preserve">Supplementary</w:t>
       </w:r>
     </w:p>
-    <w:bookmarkEnd w:id="42"/>
-    <w:tbl>
-      <w:tblPr>
-        <w:tblStyle w:val="TableNormal"/>
-        <w:tblCaption w:val="Demonstration of simple table syntax."/>
-      </w:tblPr>
-      <w:tblGrid/>
-      <w:tr>
-        <w:tc>
-          <w:tcPr>
-            <w:tcBorders>
-              <w:bottom w:val="single"/>
-            </w:tcBorders>
-            <w:vAlign w:val="bottom"/>
-          </w:tcPr>
-          <w:p>
-            <w:pPr>
-              <w:jc w:val="right"/>
-            </w:pPr>
-            <w:r>
-              <w:t xml:space="preserve">Right</w:t>
-            </w:r>
-          </w:p>
-        </w:tc>
-        <w:tc>
-          <w:tcPr>
-            <w:tcBorders>
-              <w:bottom w:val="single"/>
-            </w:tcBorders>
-            <w:vAlign w:val="bottom"/>
-          </w:tcPr>
-          <w:p>
-            <w:pPr>
-              <w:jc w:val="left"/>
-            </w:pPr>
-            <w:r>
-              <w:t xml:space="preserve">Left</w:t>
-            </w:r>
-          </w:p>
-        </w:tc>
-        <w:tc>
-          <w:tcPr>
-            <w:tcBorders>
-              <w:bottom w:val="single"/>
-            </w:tcBorders>
-            <w:vAlign w:val="bottom"/>
-          </w:tcPr>
-          <w:p>
-            <w:pPr>
-              <w:jc w:val="left"/>
-            </w:pPr>
-            <w:r>
-              <w:t xml:space="preserve">Default</w:t>
-            </w:r>
-          </w:p>
-        </w:tc>
-        <w:tc>
-          <w:tcPr>
-            <w:tcBorders>
-              <w:bottom w:val="single"/>
-            </w:tcBorders>
-            <w:vAlign w:val="bottom"/>
-          </w:tcPr>
-          <w:p>
-            <w:pPr>
-              <w:jc w:val="center"/>
-            </w:pPr>
-            <w:r>
-              <w:t xml:space="preserve">Center</w:t>
-            </w:r>
-          </w:p>
-        </w:tc>
-      </w:tr>
-      <w:tr>
-        <w:tc>
-          <w:p>
-            <w:pPr>
-              <w:jc w:val="right"/>
-            </w:pPr>
-            <w:r>
-              <w:t xml:space="preserve">12</w:t>
-            </w:r>
-          </w:p>
-        </w:tc>
-        <w:tc>
-          <w:p>
-            <w:pPr>
-              <w:jc w:val="left"/>
-            </w:pPr>
-            <w:r>
-              <w:t xml:space="preserve">12</w:t>
-            </w:r>
-          </w:p>
-        </w:tc>
-        <w:tc>
-          <w:p>
-            <w:pPr>
-              <w:jc w:val="left"/>
-            </w:pPr>
-            <w:r>
-              <w:t xml:space="preserve">12</w:t>
-            </w:r>
-          </w:p>
-        </w:tc>
-        <w:tc>
-          <w:p>
-            <w:pPr>
-              <w:jc w:val="center"/>
-            </w:pPr>
-            <w:r>
-              <w:t xml:space="preserve">12</w:t>
-            </w:r>
-          </w:p>
-        </w:tc>
-      </w:tr>
-      <w:tr>
-        <w:tc>
-          <w:p>
-            <w:pPr>
-              <w:jc w:val="right"/>
-            </w:pPr>
-            <w:r>
-              <w:t xml:space="preserve">123</w:t>
-            </w:r>
-          </w:p>
-        </w:tc>
-        <w:tc>
-          <w:p>
-            <w:pPr>
-              <w:jc w:val="left"/>
-            </w:pPr>
-            <w:r>
-              <w:t xml:space="preserve">123</w:t>
-            </w:r>
-          </w:p>
-        </w:tc>
-        <w:tc>
-          <w:p>
-            <w:pPr>
-              <w:jc w:val="left"/>
-            </w:pPr>
-            <w:r>
-              <w:t xml:space="preserve">123</w:t>
-            </w:r>
-          </w:p>
-        </w:tc>
-        <w:tc>
-          <w:p>
-            <w:pPr>
-              <w:jc w:val="center"/>
-            </w:pPr>
-            <w:r>
-              <w:t xml:space="preserve">123</w:t>
-            </w:r>
-          </w:p>
-        </w:tc>
-      </w:tr>
-      <w:tr>
-        <w:tc>
-          <w:p>
-            <w:pPr>
-              <w:jc w:val="right"/>
-            </w:pPr>
-            <w:r>
-              <w:t xml:space="preserve">1</w:t>
-            </w:r>
-          </w:p>
-        </w:tc>
-        <w:tc>
-          <w:p>
-            <w:pPr>
-              <w:jc w:val="left"/>
-            </w:pPr>
-            <w:r>
-              <w:t xml:space="preserve">1</w:t>
-            </w:r>
-          </w:p>
-        </w:tc>
-        <w:tc>
-          <w:p>
-            <w:pPr>
-              <w:jc w:val="left"/>
-            </w:pPr>
-            <w:r>
-              <w:t xml:space="preserve">1</w:t>
-            </w:r>
-          </w:p>
-        </w:tc>
-        <w:tc>
-          <w:p>
-            <w:pPr>
-              <w:jc w:val="center"/>
-            </w:pPr>
-            <w:r>
-              <w:t xml:space="preserve">1</w:t>
-            </w:r>
-          </w:p>
-        </w:tc>
-      </w:tr>
-    </w:tbl>
-    <w:p>
-      <w:pPr>
-        <w:pStyle w:val="TableCaption"/>
-      </w:pPr>
-      <w:r>
-        <w:t xml:space="preserve">Demonstration of simple table syntax.</w:t>
-      </w:r>
-    </w:p>
-    <w:bookmarkStart w:id="43" w:name="my-table"/>
-    <w:p>
-      <w:pPr>
-        <w:pStyle w:val="Heading2"/>
-      </w:pPr>
-      <w:r>
-        <w:t xml:space="preserve">my table</w:t>
-      </w:r>
-    </w:p>
-    <w:bookmarkEnd w:id="43"/>
+    <w:bookmarkEnd w:id="41"/>
     <w:tbl>
       <w:tblPr>
         <w:tblStyle w:val="TableNormal"/>
@@ -1918,7 +1757,7 @@
               <w:rPr>
                 <w:i/>
               </w:rPr>
-              <w:t xml:space="preserve">Trentepholia sp</w:t>
+              <w:t xml:space="preserve">Trentepholia sp.</w:t>
             </w:r>
           </w:p>
         </w:tc>
@@ -1942,7 +1781,12 @@
         <w:t xml:space="preserve">Densities of insects used in the experiment.</w:t>
       </w:r>
     </w:p>
-    <w:bookmarkStart w:id="44" w:name="references"/>
+    <w:p>
+      <w:r>
+        <w:t xml:space="preserve">--&gt;</w:t>
+      </w:r>
+    </w:p>
+    <w:bookmarkStart w:id="42" w:name="references"/>
     <w:p>
       <w:pPr>
         <w:pStyle w:val="Heading2"/>
@@ -1951,7 +1795,41 @@
         <w:t xml:space="preserve">References</w:t>
       </w:r>
     </w:p>
-    <w:bookmarkEnd w:id="44"/>
+    <w:bookmarkEnd w:id="42"/>
+    <w:p>
+      <w:r>
+        <w:t xml:space="preserve">Bay, E. C. 1974. “Predator-prey relationships among aquatic insects.”</w:t>
+      </w:r>
+      <w:r>
+        <w:t xml:space="preserve"> </w:t>
+      </w:r>
+      <w:r>
+        <w:rPr>
+          <w:i/>
+        </w:rPr>
+        <w:t xml:space="preserve">Annual Review of Entomology</w:t>
+      </w:r>
+      <w:r>
+        <w:t xml:space="preserve"> </w:t>
+      </w:r>
+      <w:r>
+        <w:t xml:space="preserve">(19): 441–453.</w:t>
+      </w:r>
+      <w:r>
+        <w:t xml:space="preserve"> </w:t>
+      </w:r>
+      <w:hyperlink r:id="rId43">
+        <w:r>
+          <w:rPr>
+            <w:rStyle w:val="Link"/>
+          </w:rPr>
+          <w:t xml:space="preserve">http://www.annualreviews.org/doi/pdf/10.1146/annurev.en.19.010174.002301</w:t>
+        </w:r>
+      </w:hyperlink>
+      <w:r>
+        <w:t xml:space="preserve">.</w:t>
+      </w:r>
+    </w:p>
     <w:p>
       <w:r>
         <w:t xml:space="preserve">Bersier, L., and P. Kehrli. 2008. “The signature of phylogenetic constraints on food-web structure.”</w:t>
@@ -1974,7 +1852,7 @@
       <w:r>
         <w:t xml:space="preserve"> </w:t>
       </w:r>
-      <w:hyperlink r:id="rId45">
+      <w:hyperlink r:id="rId44">
         <w:r>
           <w:rPr>
             <w:rStyle w:val="Link"/>
@@ -2008,7 +1886,7 @@
       <w:r>
         <w:t xml:space="preserve"> </w:t>
       </w:r>
-      <w:hyperlink r:id="rId46">
+      <w:hyperlink r:id="rId45">
         <w:r>
           <w:rPr>
             <w:rStyle w:val="Link"/>
@@ -2042,7 +1920,7 @@
       <w:r>
         <w:t xml:space="preserve"> </w:t>
       </w:r>
-      <w:hyperlink r:id="rId47">
+      <w:hyperlink r:id="rId46">
         <w:r>
           <w:rPr>
             <w:rStyle w:val="Link"/>
@@ -2076,7 +1954,7 @@
       <w:r>
         <w:t xml:space="preserve"> </w:t>
       </w:r>
-      <w:hyperlink r:id="rId48">
+      <w:hyperlink r:id="rId47">
         <w:r>
           <w:rPr>
             <w:rStyle w:val="Link"/>
@@ -2110,7 +1988,7 @@
       <w:r>
         <w:t xml:space="preserve"> </w:t>
       </w:r>
-      <w:hyperlink r:id="rId49">
+      <w:hyperlink r:id="rId48">
         <w:r>
           <w:rPr>
             <w:rStyle w:val="Link"/>
@@ -2144,7 +2022,7 @@
       <w:r>
         <w:t xml:space="preserve"> </w:t>
       </w:r>
-      <w:hyperlink r:id="rId50">
+      <w:hyperlink r:id="rId49">
         <w:r>
           <w:rPr>
             <w:rStyle w:val="Link"/>
@@ -2178,12 +2056,46 @@
       <w:r>
         <w:t xml:space="preserve"> </w:t>
       </w:r>
+      <w:hyperlink r:id="rId50">
+        <w:r>
+          <w:rPr>
+            <w:rStyle w:val="Link"/>
+          </w:rPr>
+          <w:t xml:space="preserve">http://www.ncbi.nlm.nih.gov/pubmed/19479086</w:t>
+        </w:r>
+      </w:hyperlink>
+      <w:r>
+        <w:t xml:space="preserve">.</w:t>
+      </w:r>
+    </w:p>
+    <w:p>
+      <w:r>
+        <w:t xml:space="preserve">Calcagno, Vincent, François Massol, Nicolas Mouquet, Philippe Jarne, and Patrice David. 2011. “Constraints on food chain length arising from regional metacommunity dynamics.”</w:t>
+      </w:r>
+      <w:r>
+        <w:t xml:space="preserve"> </w:t>
+      </w:r>
+      <w:r>
+        <w:rPr>
+          <w:i/>
+        </w:rPr>
+        <w:t xml:space="preserve">Proceedings. Biological sciences / The Royal Society</w:t>
+      </w:r>
+      <w:r>
+        <w:t xml:space="preserve"> </w:t>
+      </w:r>
+      <w:r>
+        <w:t xml:space="preserve">(iv) (mar). doi:10.1098/rspb.2011.0112.</w:t>
+      </w:r>
+      <w:r>
+        <w:t xml:space="preserve"> </w:t>
+      </w:r>
       <w:hyperlink r:id="rId51">
         <w:r>
           <w:rPr>
             <w:rStyle w:val="Link"/>
           </w:rPr>
-          <w:t xml:space="preserve">http://www.ncbi.nlm.nih.gov/pubmed/19479086</w:t>
+          <w:t xml:space="preserve">http://www.ncbi.nlm.nih.gov/pubmed/21367786</w:t>
         </w:r>
       </w:hyperlink>
       <w:r>
@@ -2226,6 +2138,745 @@
     </w:p>
     <w:p>
       <w:r>
+        <w:t xml:space="preserve">Cattin, M. F., L. F. Bersier, C. Banasek-Richter, R. Baltensperger, and J. P. Gabriel. 2004. “Phylogenetic constraints and adaptation explain food-web structure.”</w:t>
+      </w:r>
+      <w:r>
+        <w:t xml:space="preserve"> </w:t>
+      </w:r>
+      <w:r>
+        <w:rPr>
+          <w:i/>
+        </w:rPr>
+        <w:t xml:space="preserve">Nature</w:t>
+      </w:r>
+      <w:r>
+        <w:t xml:space="preserve"> </w:t>
+      </w:r>
+      <w:r>
+        <w:t xml:space="preserve">427 (6977): 835–839. doi:10.1038/nature02339.1.</w:t>
+      </w:r>
+      <w:r>
+        <w:t xml:space="preserve"> </w:t>
+      </w:r>
+      <w:hyperlink r:id="rId53">
+        <w:r>
+          <w:rPr>
+            <w:rStyle w:val="Link"/>
+          </w:rPr>
+          <w:t xml:space="preserve">http://scholar.google.com/scholar?hl=en\&amp;btnG=Search\&amp;q=intitle:Phylogenetic+constraints+and+adaptation+explain+food-web+structure\ 0</w:t>
+        </w:r>
+      </w:hyperlink>
+      <w:r>
+        <w:t xml:space="preserve">.</w:t>
+      </w:r>
+    </w:p>
+    <w:p>
+      <w:r>
+        <w:t xml:space="preserve">Chase, Jonathan M., and Mathew A. Leibold. 2003.</w:t>
+      </w:r>
+      <w:r>
+        <w:t xml:space="preserve"> </w:t>
+      </w:r>
+      <w:r>
+        <w:rPr>
+          <w:i/>
+        </w:rPr>
+        <w:t xml:space="preserve">Ecological niches: linking classical and contemporary approaches</w:t>
+      </w:r>
+      <w:r>
+        <w:t xml:space="preserve">. University of Chicago Press.</w:t>
+      </w:r>
+      <w:r>
+        <w:t xml:space="preserve"> </w:t>
+      </w:r>
+      <w:hyperlink r:id="rId54">
+        <w:r>
+          <w:rPr>
+            <w:rStyle w:val="Link"/>
+          </w:rPr>
+          <w:t xml:space="preserve">http://books.google.com/books?hl=en\&amp;lr=\&amp;id=Ssmcl\_ubQUQC\&amp;pgis=1</w:t>
+        </w:r>
+      </w:hyperlink>
+      <w:r>
+        <w:t xml:space="preserve">.</w:t>
+      </w:r>
+    </w:p>
+    <w:p>
+      <w:r>
+        <w:t xml:space="preserve">Emerson, Brent C., and Rosemary G. Gillespie. 2008. “Phylogenetic analysis of community assembly and structure over space and time.”</w:t>
+      </w:r>
+      <w:r>
+        <w:t xml:space="preserve"> </w:t>
+      </w:r>
+      <w:r>
+        <w:rPr>
+          <w:i/>
+        </w:rPr>
+        <w:t xml:space="preserve">Trends in ecology &amp; evolution (Personal edition)</w:t>
+      </w:r>
+      <w:r>
+        <w:t xml:space="preserve"> </w:t>
+      </w:r>
+      <w:r>
+        <w:t xml:space="preserve">23 (11) (nov): 619–30. doi:10.1016/j.tree.2008.07.005.</w:t>
+      </w:r>
+      <w:r>
+        <w:t xml:space="preserve"> </w:t>
+      </w:r>
+      <w:hyperlink r:id="rId55">
+        <w:r>
+          <w:rPr>
+            <w:rStyle w:val="Link"/>
+          </w:rPr>
+          <w:t xml:space="preserve">http://www.ncbi.nlm.nih.gov/pubmed/18823678</w:t>
+        </w:r>
+      </w:hyperlink>
+      <w:r>
+        <w:t xml:space="preserve">.</w:t>
+      </w:r>
+    </w:p>
+    <w:p>
+      <w:r>
+        <w:t xml:space="preserve">Fincke, O. M., S. P. Yanoviak, and R. D. Hanschu. 1997. “Predation by odonates depresses mosquito abundance in water-filled tree holes in Panama.”</w:t>
+      </w:r>
+      <w:r>
+        <w:t xml:space="preserve"> </w:t>
+      </w:r>
+      <w:r>
+        <w:rPr>
+          <w:i/>
+        </w:rPr>
+        <w:t xml:space="preserve">Oecologia</w:t>
+      </w:r>
+      <w:r>
+        <w:t xml:space="preserve"> </w:t>
+      </w:r>
+      <w:r>
+        <w:t xml:space="preserve">112: 244–253.</w:t>
+      </w:r>
+      <w:r>
+        <w:t xml:space="preserve"> </w:t>
+      </w:r>
+      <w:hyperlink r:id="rId56">
+        <w:r>
+          <w:rPr>
+            <w:rStyle w:val="Link"/>
+          </w:rPr>
+          <w:t xml:space="preserve">http://link.springer.com/article/10.1007/s004420050307</w:t>
+        </w:r>
+      </w:hyperlink>
+      <w:r>
+        <w:t xml:space="preserve">.</w:t>
+      </w:r>
+    </w:p>
+    <w:p>
+      <w:r>
+        <w:t xml:space="preserve">Griswold, Marcus W., and L. Philip Lounibos. 2006. “Predator identity and additive effects in a treehole community.”</w:t>
+      </w:r>
+      <w:r>
+        <w:t xml:space="preserve"> </w:t>
+      </w:r>
+      <w:r>
+        <w:rPr>
+          <w:i/>
+        </w:rPr>
+        <w:t xml:space="preserve">Ecology</w:t>
+      </w:r>
+      <w:r>
+        <w:t xml:space="preserve"> </w:t>
+      </w:r>
+      <w:r>
+        <w:t xml:space="preserve">87 (4) (apr): 987–95.</w:t>
+      </w:r>
+      <w:r>
+        <w:t xml:space="preserve"> </w:t>
+      </w:r>
+      <w:hyperlink r:id="rId57">
+        <w:r>
+          <w:rPr>
+            <w:rStyle w:val="Link"/>
+          </w:rPr>
+          <w:t xml:space="preserve">http://www.pubmedcentral.nih.gov/articlerender.fcgi?artid=1820834\&amp;tool=pmcentrez\&amp;rendertype=abstract</w:t>
+        </w:r>
+      </w:hyperlink>
+      <w:r>
+        <w:t xml:space="preserve">.</w:t>
+      </w:r>
+    </w:p>
+    <w:p>
+      <w:r>
+        <w:t xml:space="preserve">Hedges, S. Blair, Joel Dudley, and Sudhir Kumar. 2006. “TimeTree: a public knowledge-base of divergence times among organisms.”</w:t>
+      </w:r>
+      <w:r>
+        <w:t xml:space="preserve"> </w:t>
+      </w:r>
+      <w:r>
+        <w:rPr>
+          <w:i/>
+        </w:rPr>
+        <w:t xml:space="preserve">Bioinformatics (Oxford, England)</w:t>
+      </w:r>
+      <w:r>
+        <w:t xml:space="preserve"> </w:t>
+      </w:r>
+      <w:r>
+        <w:t xml:space="preserve">22 (23) (dec): 2971–2. doi:10.1093/bioinformatics/btl505.</w:t>
+      </w:r>
+      <w:r>
+        <w:t xml:space="preserve"> </w:t>
+      </w:r>
+      <w:hyperlink r:id="rId58">
+        <w:r>
+          <w:rPr>
+            <w:rStyle w:val="Link"/>
+          </w:rPr>
+          <w:t xml:space="preserve">http://www.ncbi.nlm.nih.gov/pubmed/17021158</w:t>
+        </w:r>
+      </w:hyperlink>
+      <w:r>
+        <w:t xml:space="preserve">.</w:t>
+      </w:r>
+    </w:p>
+    <w:p>
+      <w:r>
+        <w:t xml:space="preserve">Henderson, Robert W., Michael J. Pauers, and Timothy J. Colston. 2013. “On the congruence of morphology, trophic ecology, and phylogeny in Neotropical treeboas (Squamata: Boidae: Corallus ).”</w:t>
+      </w:r>
+      <w:r>
+        <w:t xml:space="preserve"> </w:t>
+      </w:r>
+      <w:r>
+        <w:rPr>
+          <w:i/>
+        </w:rPr>
+        <w:t xml:space="preserve">Biological Journal of the Linnean Society</w:t>
+      </w:r>
+      <w:r>
+        <w:t xml:space="preserve"> </w:t>
+      </w:r>
+      <w:r>
+        <w:t xml:space="preserve">109 (2) (jun): 466–475. doi:10.1111/bij.12052.</w:t>
+      </w:r>
+      <w:r>
+        <w:t xml:space="preserve"> </w:t>
+      </w:r>
+      <w:hyperlink r:id="rId59">
+        <w:r>
+          <w:rPr>
+            <w:rStyle w:val="Link"/>
+          </w:rPr>
+          <w:t xml:space="preserve">http://doi.wiley.com/10.1111/bij.12052</w:t>
+        </w:r>
+      </w:hyperlink>
+      <w:r>
+        <w:t xml:space="preserve">.</w:t>
+      </w:r>
+    </w:p>
+    <w:p>
+      <w:r>
+        <w:t xml:space="preserve">Juliano, S. A. 2009. “Species interactions among larval mosquitoes: context dependence across habitat gradients.”</w:t>
+      </w:r>
+      <w:r>
+        <w:t xml:space="preserve"> </w:t>
+      </w:r>
+      <w:r>
+        <w:rPr>
+          <w:i/>
+        </w:rPr>
+        <w:t xml:space="preserve">Annual review of entomology</w:t>
+      </w:r>
+      <w:r>
+        <w:t xml:space="preserve">: 37–56. doi:10.1146/annurev.ento.54.110807.090611.Species.</w:t>
+      </w:r>
+      <w:r>
+        <w:t xml:space="preserve"> </w:t>
+      </w:r>
+      <w:hyperlink r:id="rId60">
+        <w:r>
+          <w:rPr>
+            <w:rStyle w:val="Link"/>
+          </w:rPr>
+          <w:t xml:space="preserve">http://www.ncbi.nlm.nih.gov/pmc/articles/pmc2664081/</w:t>
+        </w:r>
+      </w:hyperlink>
+      <w:r>
+        <w:t xml:space="preserve">.</w:t>
+      </w:r>
+    </w:p>
+    <w:p>
+      <w:r>
+        <w:t xml:space="preserve">Knouft, J. H., J. B. Losos, R. E. Glor, and J. J. Kolbe. 2006. “Phylogenetic analysis of the evolution of the niche in lizards of the Anolis sagrei group.”</w:t>
+      </w:r>
+      <w:r>
+        <w:t xml:space="preserve"> </w:t>
+      </w:r>
+      <w:r>
+        <w:rPr>
+          <w:i/>
+        </w:rPr>
+        <w:t xml:space="preserve">Ecology</w:t>
+      </w:r>
+      <w:r>
+        <w:t xml:space="preserve"> </w:t>
+      </w:r>
+      <w:r>
+        <w:t xml:space="preserve">87 (7).</w:t>
+      </w:r>
+      <w:r>
+        <w:t xml:space="preserve"> </w:t>
+      </w:r>
+      <w:hyperlink r:id="rId61">
+        <w:r>
+          <w:rPr>
+            <w:rStyle w:val="Link"/>
+          </w:rPr>
+          <w:t xml:space="preserve">http://www.esajournals.org/doi/abs/10.1890/0012-9658(2006)87[29:PAOTEO]2.0.CO;2 http://www.esajournals.org/doi/abs/10.1890/0012-9658(2006)87\%5B29:PAOTEO\%5D2.0.CO\%3B2</w:t>
+        </w:r>
+      </w:hyperlink>
+      <w:r>
+        <w:t xml:space="preserve">.</w:t>
+      </w:r>
+    </w:p>
+    <w:p>
+      <w:r>
+        <w:t xml:space="preserve">Lounibos, L. P., S. Makhni, B. W. Alto, and B. Kesavaraju. 2008. “Surplus Killing by Predatory Larvae of Corethrella appendiculata: Prepupal Timing and Site-Specific Attack on Mosquito Prey.”</w:t>
+      </w:r>
+      <w:r>
+        <w:t xml:space="preserve"> </w:t>
+      </w:r>
+      <w:r>
+        <w:rPr>
+          <w:i/>
+        </w:rPr>
+        <w:t xml:space="preserve">Journal of insect behavior</w:t>
+      </w:r>
+      <w:r>
+        <w:t xml:space="preserve"> </w:t>
+      </w:r>
+      <w:r>
+        <w:t xml:space="preserve">21 (2) (mar): 47–54. doi:10.1007/s10905-007-9103-2.</w:t>
+      </w:r>
+      <w:r>
+        <w:t xml:space="preserve"> </w:t>
+      </w:r>
+      <w:hyperlink r:id="rId62">
+        <w:r>
+          <w:rPr>
+            <w:rStyle w:val="Link"/>
+          </w:rPr>
+          <w:t xml:space="preserve">http://www.pubmedcentral.nih.gov/articlerender.fcgi?artid=2600435\&amp;tool=pmcentrez\&amp;rendertype=abstract</w:t>
+        </w:r>
+      </w:hyperlink>
+      <w:r>
+        <w:t xml:space="preserve">.</w:t>
+      </w:r>
+    </w:p>
+    <w:p>
+      <w:r>
+        <w:t xml:space="preserve">Maherali, Hafiz, and John N. Klironomos. 2007. “Influence of phylogeny on fungal community assembly and ecosystem functioning.”</w:t>
+      </w:r>
+      <w:r>
+        <w:t xml:space="preserve"> </w:t>
+      </w:r>
+      <w:r>
+        <w:rPr>
+          <w:i/>
+        </w:rPr>
+        <w:t xml:space="preserve">Science (New York, N.Y.)</w:t>
+      </w:r>
+      <w:r>
+        <w:t xml:space="preserve"> </w:t>
+      </w:r>
+      <w:r>
+        <w:t xml:space="preserve">316 (5832) (jun): 1746–8. doi:10.1126/science.1143082.</w:t>
+      </w:r>
+      <w:r>
+        <w:t xml:space="preserve"> </w:t>
+      </w:r>
+      <w:hyperlink r:id="rId63">
+        <w:r>
+          <w:rPr>
+            <w:rStyle w:val="Link"/>
+          </w:rPr>
+          <w:t xml:space="preserve">http://www.ncbi.nlm.nih.gov/pubmed/17588930</w:t>
+        </w:r>
+      </w:hyperlink>
+      <w:r>
+        <w:t xml:space="preserve">.</w:t>
+      </w:r>
+    </w:p>
+    <w:p>
+      <w:r>
+        <w:t xml:space="preserve">McCauley, Shannon J., Christopher J. Davis, Rick a Relyea, Kerry L. Yurewicz, David K. Skelly, and Earl E. Werner. 2008. “Metacommunity patterns in larval odonates.”</w:t>
+      </w:r>
+      <w:r>
+        <w:t xml:space="preserve"> </w:t>
+      </w:r>
+      <w:r>
+        <w:rPr>
+          <w:i/>
+        </w:rPr>
+        <w:t xml:space="preserve">Oecologia</w:t>
+      </w:r>
+      <w:r>
+        <w:t xml:space="preserve"> </w:t>
+      </w:r>
+      <w:r>
+        <w:t xml:space="preserve">158 (2) (nov): 329–42. doi:10.1007/s00442-008-1141-8.</w:t>
+      </w:r>
+      <w:r>
+        <w:t xml:space="preserve"> </w:t>
+      </w:r>
+      <w:hyperlink r:id="rId64">
+        <w:r>
+          <w:rPr>
+            <w:rStyle w:val="Link"/>
+          </w:rPr>
+          <w:t xml:space="preserve">http://www.ncbi.nlm.nih.gov/pubmed/18781330</w:t>
+        </w:r>
+      </w:hyperlink>
+      <w:r>
+        <w:t xml:space="preserve">.</w:t>
+      </w:r>
+    </w:p>
+    <w:p>
+      <w:r>
+        <w:t xml:space="preserve">Moya-Laraño, Jordi. 2011. “Genetic variation, predator-prey interactions and food web structure.”</w:t>
+      </w:r>
+      <w:r>
+        <w:t xml:space="preserve"> </w:t>
+      </w:r>
+      <w:r>
+        <w:rPr>
+          <w:i/>
+        </w:rPr>
+        <w:t xml:space="preserve">Philosophical transactions of the Royal Society of London. Series B, Biological sciences</w:t>
+      </w:r>
+      <w:r>
+        <w:t xml:space="preserve"> </w:t>
+      </w:r>
+      <w:r>
+        <w:t xml:space="preserve">366 (1569) (may): 1425–37. doi:10.1098/rstb.2010.0241.</w:t>
+      </w:r>
+      <w:r>
+        <w:t xml:space="preserve"> </w:t>
+      </w:r>
+      <w:hyperlink r:id="rId65">
+        <w:r>
+          <w:rPr>
+            <w:rStyle w:val="Link"/>
+          </w:rPr>
+          <w:t xml:space="preserve">http://www.pubmedcentral.nih.gov/articlerender.fcgi?artid=3081571\&amp;tool=pmcentrez\&amp;rendertype=abstract</w:t>
+        </w:r>
+      </w:hyperlink>
+      <w:r>
+        <w:t xml:space="preserve">.</w:t>
+      </w:r>
+    </w:p>
+    <w:p>
+      <w:r>
+        <w:t xml:space="preserve">Naisbit, R., P. Kehrli, R. Rohr, and L. F. Bersier. “Phylogenetic signal in predator-prey body-size relationships.”</w:t>
+      </w:r>
+      <w:r>
+        <w:t xml:space="preserve"> </w:t>
+      </w:r>
+      <w:r>
+        <w:rPr>
+          <w:i/>
+        </w:rPr>
+        <w:t xml:space="preserve">Ecology</w:t>
+      </w:r>
+      <w:r>
+        <w:t xml:space="preserve">. doi:http://dx.doi.org/10.1890/10-2234.1.</w:t>
+      </w:r>
+      <w:r>
+        <w:t xml:space="preserve"> </w:t>
+      </w:r>
+      <w:hyperlink r:id="rId66">
+        <w:r>
+          <w:rPr>
+            <w:rStyle w:val="Link"/>
+          </w:rPr>
+          <w:t xml:space="preserve">http://www.esajournals.org/doi/pdf/10.1890/10-2234.1</w:t>
+        </w:r>
+      </w:hyperlink>
+      <w:r>
+        <w:t xml:space="preserve">.</w:t>
+      </w:r>
+    </w:p>
+    <w:p>
+      <w:r>
+        <w:t xml:space="preserve">Nyström, P., O. Svensson, B. Lardner, C. Brönmark, and W. Granéli. 2001. “The influence of multiple introduced predators on a littoral pond community.”</w:t>
+      </w:r>
+      <w:r>
+        <w:t xml:space="preserve"> </w:t>
+      </w:r>
+      <w:r>
+        <w:rPr>
+          <w:i/>
+        </w:rPr>
+        <w:t xml:space="preserve">Ecology</w:t>
+      </w:r>
+      <w:r>
+        <w:t xml:space="preserve"> </w:t>
+      </w:r>
+      <w:r>
+        <w:t xml:space="preserve">82 (4): 1023–1039. doi:. http://dx.doi.org/10.1890/0012-9658(2001)082[1023:TIOMIP]2.0.CO;2.</w:t>
+      </w:r>
+      <w:r>
+        <w:t xml:space="preserve"> </w:t>
+      </w:r>
+      <w:hyperlink r:id="rId67">
+        <w:r>
+          <w:rPr>
+            <w:rStyle w:val="Link"/>
+          </w:rPr>
+          <w:t xml:space="preserve">http://www.esajournals.org/doi/abs/10.1890/0012-9658(2001)082\%5B1023:TIOMIP\%5D2.0.CO\%3B2</w:t>
+        </w:r>
+      </w:hyperlink>
+      <w:r>
+        <w:t xml:space="preserve">.</w:t>
+      </w:r>
+    </w:p>
+    <w:p>
+      <w:r>
+        <w:t xml:space="preserve">Pfennig, Dw. 2000. “Effect of Predator-Prey Phylogenetic Similarity on the Fitness Consequences of Predation: A Trade-off between Nutrition and Disease?”</w:t>
+      </w:r>
+      <w:r>
+        <w:t xml:space="preserve"> </w:t>
+      </w:r>
+      <w:r>
+        <w:rPr>
+          <w:i/>
+        </w:rPr>
+        <w:t xml:space="preserve">The American naturalist</w:t>
+      </w:r>
+      <w:r>
+        <w:t xml:space="preserve"> </w:t>
+      </w:r>
+      <w:r>
+        <w:t xml:space="preserve">155 (3) (mar): 335–345. doi:10.1086/303329.</w:t>
+      </w:r>
+      <w:r>
+        <w:t xml:space="preserve"> </w:t>
+      </w:r>
+      <w:hyperlink r:id="rId68">
+        <w:r>
+          <w:rPr>
+            <w:rStyle w:val="Link"/>
+          </w:rPr>
+          <w:t xml:space="preserve">http://www.ncbi.nlm.nih.gov/pubmed/10718730</w:t>
+        </w:r>
+      </w:hyperlink>
+      <w:r>
+        <w:t xml:space="preserve">.</w:t>
+      </w:r>
+    </w:p>
+    <w:p>
+      <w:r>
+        <w:t xml:space="preserve">Rezende, Enrico L., Eva M. Albert, Miguel a Fortuna, and Jordi Bascompte. 2009. “Compartments in a marine food web associated with phylogeny, body mass, and habitat structure.”</w:t>
+      </w:r>
+      <w:r>
+        <w:t xml:space="preserve"> </w:t>
+      </w:r>
+      <w:r>
+        <w:rPr>
+          <w:i/>
+        </w:rPr>
+        <w:t xml:space="preserve">Ecology letters</w:t>
+      </w:r>
+      <w:r>
+        <w:t xml:space="preserve"> </w:t>
+      </w:r>
+      <w:r>
+        <w:t xml:space="preserve">12 (8) (aug): 779–88. doi:10.1111/j.1461-0248.2009.01327.x.</w:t>
+      </w:r>
+      <w:r>
+        <w:t xml:space="preserve"> </w:t>
+      </w:r>
+      <w:hyperlink r:id="rId69">
+        <w:r>
+          <w:rPr>
+            <w:rStyle w:val="Link"/>
+          </w:rPr>
+          <w:t xml:space="preserve">http://www.ncbi.nlm.nih.gov/pubmed/19490028</w:t>
+        </w:r>
+      </w:hyperlink>
+      <w:r>
+        <w:t xml:space="preserve">.</w:t>
+      </w:r>
+    </w:p>
+    <w:p>
+      <w:r>
+        <w:t xml:space="preserve">Sih, Andrew, Goran Englund, and David Wooster. 1998. “Emergent impacts of multiple predators on prey.”</w:t>
+      </w:r>
+      <w:r>
+        <w:t xml:space="preserve"> </w:t>
+      </w:r>
+      <w:r>
+        <w:rPr>
+          <w:i/>
+        </w:rPr>
+        <w:t xml:space="preserve">Trends in Ecology &amp; Evolution</w:t>
+      </w:r>
+      <w:r>
+        <w:t xml:space="preserve"> </w:t>
+      </w:r>
+      <w:r>
+        <w:t xml:space="preserve">13 (9): 350–355.</w:t>
+      </w:r>
+      <w:r>
+        <w:t xml:space="preserve"> </w:t>
+      </w:r>
+      <w:hyperlink r:id="rId70">
+        <w:r>
+          <w:rPr>
+            <w:rStyle w:val="Link"/>
+          </w:rPr>
+          <w:t xml:space="preserve">http://linkinghub.elsevier.com/retrieve/pii/S0169534798014372</w:t>
+        </w:r>
+      </w:hyperlink>
+      <w:r>
+        <w:t xml:space="preserve">.</w:t>
+      </w:r>
+    </w:p>
+    <w:p>
+      <w:r>
+        <w:t xml:space="preserve">Srivastava, Diane S., Marc W. Cadotte, a. Andrew M. MacDonald, Robin G. Marushia, and Nicholas Mirotchnick. 2012. “Phylogenetic diversity and the functioning of ecosystems.”</w:t>
+      </w:r>
+      <w:r>
+        <w:t xml:space="preserve"> </w:t>
+      </w:r>
+      <w:r>
+        <w:rPr>
+          <w:i/>
+        </w:rPr>
+        <w:t xml:space="preserve">Ecology letters</w:t>
+      </w:r>
+      <w:r>
+        <w:t xml:space="preserve"> </w:t>
+      </w:r>
+      <w:r>
+        <w:t xml:space="preserve">15 (7) (jul): 637–48. doi:10.1111/j.1461-0248.2012.01795.x.</w:t>
+      </w:r>
+      <w:r>
+        <w:t xml:space="preserve"> </w:t>
+      </w:r>
+      <w:hyperlink r:id="rId71">
+        <w:r>
+          <w:rPr>
+            <w:rStyle w:val="Link"/>
+          </w:rPr>
+          <w:t xml:space="preserve">http://www.ncbi.nlm.nih.gov/pubmed/22583836</w:t>
+        </w:r>
+      </w:hyperlink>
+      <w:r>
+        <w:t xml:space="preserve">.</w:t>
+      </w:r>
+    </w:p>
+    <w:p>
+      <w:r>
+        <w:t xml:space="preserve">Webb, Campbell O., David D. Ackerly, Mark a McPeek, and Michael J. Donoghue. 2002. “Phylogenies and Community Ecology.”</w:t>
+      </w:r>
+      <w:r>
+        <w:t xml:space="preserve"> </w:t>
+      </w:r>
+      <w:r>
+        <w:rPr>
+          <w:i/>
+        </w:rPr>
+        <w:t xml:space="preserve">Annual Review of Ecology and Systematics</w:t>
+      </w:r>
+      <w:r>
+        <w:t xml:space="preserve"> </w:t>
+      </w:r>
+      <w:r>
+        <w:t xml:space="preserve">33 (1) (nov): 475–505. doi:10.1146/annurev.ecolsys.33.010802.150448.</w:t>
+      </w:r>
+      <w:r>
+        <w:t xml:space="preserve"> </w:t>
+      </w:r>
+      <w:hyperlink r:id="rId72">
+        <w:r>
+          <w:rPr>
+            <w:rStyle w:val="Link"/>
+          </w:rPr>
+          <w:t xml:space="preserve">http://arjournals.annualreviews.org/doi/abs/10.1146/annurev.ecolsys.33.010802.150448</w:t>
+        </w:r>
+      </w:hyperlink>
+      <w:r>
+        <w:t xml:space="preserve">.</w:t>
+      </w:r>
+    </w:p>
+    <w:p>
+      <w:r>
+        <w:t xml:space="preserve">Werner, E. E., and J. F. Gilliam. 1984. “The ontogenetic niche and species interactions in size-structured populations.”</w:t>
+      </w:r>
+      <w:r>
+        <w:t xml:space="preserve"> </w:t>
+      </w:r>
+      <w:r>
+        <w:rPr>
+          <w:i/>
+        </w:rPr>
+        <w:t xml:space="preserve">Annual review of ecology and systematics</w:t>
+      </w:r>
+      <w:r>
+        <w:t xml:space="preserve"> </w:t>
+      </w:r>
+      <w:r>
+        <w:t xml:space="preserve">(15): 393–425.</w:t>
+      </w:r>
+      <w:r>
+        <w:t xml:space="preserve"> </w:t>
+      </w:r>
+      <w:hyperlink r:id="rId73">
+        <w:r>
+          <w:rPr>
+            <w:rStyle w:val="Link"/>
+          </w:rPr>
+          <w:t xml:space="preserve">http://www.jstor.org/stable/2096954</w:t>
+        </w:r>
+      </w:hyperlink>
+      <w:r>
+        <w:t xml:space="preserve">.</w:t>
+      </w:r>
+    </w:p>
+    <w:p>
+      <w:r>
+        <w:t xml:space="preserve">Werner, E. E., and S. D. Peacor. 2003. “A review of trait-mediated indirect interactions in ecological communities.”</w:t>
+      </w:r>
+      <w:r>
+        <w:t xml:space="preserve"> </w:t>
+      </w:r>
+      <w:r>
+        <w:rPr>
+          <w:i/>
+        </w:rPr>
+        <w:t xml:space="preserve">Ecology</w:t>
+      </w:r>
+      <w:r>
+        <w:t xml:space="preserve"> </w:t>
+      </w:r>
+      <w:r>
+        <w:t xml:space="preserve">84 (5): 1083–1100.</w:t>
+      </w:r>
+      <w:r>
+        <w:t xml:space="preserve"> </w:t>
+      </w:r>
+      <w:hyperlink r:id="rId74">
+        <w:r>
+          <w:rPr>
+            <w:rStyle w:val="Link"/>
+          </w:rPr>
+          <w:t xml:space="preserve">http://www.esajournals.org/doi/abs/10.1890/0012-9658(2003)084\%5B1083:AROTII\%5D2.0.CO\%3B2</w:t>
+        </w:r>
+      </w:hyperlink>
+      <w:r>
+        <w:t xml:space="preserve">.</w:t>
+      </w:r>
+    </w:p>
+    <w:p>
+      <w:r>
         <w:t xml:space="preserve">Wilby, A., S. C. Villareal, and L. P. Lan. 2005. “Functional benefits of predator species diversity depend on prey identity.”</w:t>
       </w:r>
       <w:r>
@@ -2243,7 +2894,7 @@
       <w:r>
         <w:t xml:space="preserve"> </w:t>
       </w:r>
-      <w:hyperlink r:id="rId53">
+      <w:hyperlink r:id="rId75">
         <w:r>
           <w:rPr>
             <w:rStyle w:val="Link"/>
@@ -2266,7 +2917,7 @@
 <file path=word/numbering.xml><?xml version="1.0" encoding="utf-8"?>
 <w:numbering xmlns:w="http://schemas.openxmlformats.org/wordprocessingml/2006/main">
   <w:abstractNum w:abstractNumId="0">
-    <w:nsid w:val="f5ccce28"/>
+    <w:nsid w:val="4a3ed330"/>
     <w:multiLevelType w:val="multilevel"/>
     <w:lvl w:ilvl="0">
       <w:numFmt w:val="bullet"/>
@@ -2346,8 +2997,8 @@
       </w:pPr>
     </w:lvl>
   </w:abstractNum>
-  <w:abstractNum w:abstractNumId="2">
-    <w:nsid w:val="ce991114"/>
+  <w:abstractNum w:abstractNumId="3">
+    <w:nsid w:val="b847c655"/>
     <w:multiLevelType w:val="multilevel"/>
     <w:lvl w:ilvl="0">
       <w:numFmt w:val="bullet"/>
@@ -2427,8 +3078,8 @@
       </w:pPr>
     </w:lvl>
   </w:abstractNum>
-  <w:abstractNum w:abstractNumId="3">
-    <w:nsid w:val="217e7d3d"/>
+  <w:abstractNum w:abstractNumId="2">
+    <w:nsid w:val="fd110ecf"/>
     <w:multiLevelType w:val="multilevel"/>
     <w:lvl w:ilvl="0">
       <w:start w:val="1"/>
@@ -2520,24 +3171,6 @@
   </w:num>
   <w:num w:numId="2">
     <w:abstractNumId w:val="2"/>
-  </w:num>
-  <w:num w:numId="3">
-    <w:abstractNumId w:val="2"/>
-  </w:num>
-  <w:num w:numId="4">
-    <w:abstractNumId w:val="2"/>
-  </w:num>
-  <w:num w:numId="5">
-    <w:abstractNumId w:val="2"/>
-  </w:num>
-  <w:num w:numId="6">
-    <w:abstractNumId w:val="2"/>
-  </w:num>
-  <w:num w:numId="7">
-    <w:abstractNumId w:val="2"/>
-  </w:num>
-  <w:num w:numId="8">
-    <w:abstractNumId w:val="3"/>
     <w:lvlOverride w:ilvl="0">
       <w:startOverride w:val="1"/>
     </w:lvlOverride>
@@ -2560,20 +3193,26 @@
       <w:startOverride w:val="1"/>
     </w:lvlOverride>
   </w:num>
+  <w:num w:numId="3">
+    <w:abstractNumId w:val="3"/>
+  </w:num>
+  <w:num w:numId="4">
+    <w:abstractNumId w:val="3"/>
+  </w:num>
+  <w:num w:numId="5">
+    <w:abstractNumId w:val="3"/>
+  </w:num>
+  <w:num w:numId="6">
+    <w:abstractNumId w:val="3"/>
+  </w:num>
+  <w:num w:numId="7">
+    <w:abstractNumId w:val="3"/>
+  </w:num>
+  <w:num w:numId="8">
+    <w:abstractNumId w:val="3"/>
+  </w:num>
   <w:num w:numId="9">
-    <w:abstractNumId w:val="2"/>
-  </w:num>
-  <w:num w:numId="10">
-    <w:abstractNumId w:val="2"/>
-  </w:num>
-  <w:num w:numId="11">
-    <w:abstractNumId w:val="2"/>
-  </w:num>
-  <w:num w:numId="12">
-    <w:abstractNumId w:val="2"/>
-  </w:num>
-  <w:num w:numId="13">
-    <w:abstractNumId w:val="2"/>
+    <w:abstractNumId w:val="3"/>
   </w:num>
 </w:numbering>
 </file>

</xml_diff>

<commit_message>
most recent version of MS
</commit_message>
<xml_diff>
--- a/MS/predatordiversity.docx
+++ b/MS/predatordiversity.docx
@@ -1034,16 +1034,6 @@
       <w:bookmarkEnd w:id="29"/>
       <w:r>
         <w:t xml:space="preserve">Data analysis</w:t>
-      </w:r>
-    </w:p>
-    <w:p>
-      <w:pPr>
-        <w:pStyle w:val="Heading3"/>
-      </w:pPr>
-      <w:bookmarkStart w:id="30" w:name="question-1-and-2-similarity-in-distribution-and-diet"/>
-      <w:bookmarkEnd w:id="30"/>
-      <w:r>
-        <w:t xml:space="preserve">Question 1 and 2: similarity in distribution and diet</w:t>
       </w:r>
     </w:p>
     <w:p>
@@ -1509,209 +1499,227 @@
       <w:pPr>
         <w:pStyle w:val="Heading3"/>
       </w:pPr>
-      <w:bookmarkStart w:id="31" w:name="question-3-similarity-in-community-effect"/>
+      <w:bookmarkStart w:id="30" w:name="question-3-similarity-in-community-effect"/>
+      <w:bookmarkEnd w:id="30"/>
+      <w:r>
+        <w:t xml:space="preserve">Question 3: similarity in community effect</w:t>
+      </w:r>
+    </w:p>
+    <w:p>
+      <w:r>
+        <w:t xml:space="preserve">We tested effects of both single or multiple predator species on community responses with a manipulative experiment where identical communities were exposed to treatments of either a single predator, or pairs of predators representing increasing phylogenetic diversity. We divided the analysis of this experiment into three parts, quantifying the effect of phylogenetic distance on prey community similarity, community responses, and non-additive effect. First, we compared the four treatments with single predator species by calculating the similarity in species composition (Pianka's index) between surviving prey communities and relating this to the phylogenetic distance between predators. If predator feeding choices are phylogenetically conserved, that diet similarity will decline with increasing phylogenetic distance.</w:t>
+      </w:r>
+    </w:p>
+    <w:p>
+      <w:r>
+        <w:t xml:space="preserve">Second, we examined how predators affected the five community and ecosystem responses we described above, testing in turn the effect of predator presence, number, species identity, and finally phylogenetic diversity. For each response, we performed four tests; in each examining a different aspect of predator impact. To test for an effect of predator presence, we compared the control treatment (predators absent) with the mean responses of all seven treatments that did contain predators. To test for an effect of predator species number (one or two predators), we compared the means of all monocultures with the means of all pair treatments. We compared all four single-species treatments to test for an effect of predator identity, and finally we tested for an effect of increasing phylogenetic diversity among the three two-species treatments. We analyzed each of these responses with one-way ANOVA.</w:t>
+      </w:r>
+    </w:p>
+    <w:p>
+      <w:r>
+        <w:t xml:space="preserve">In our third and final analysis we quantified the nondditive effect of predator species. We calculated this effect as the difference between the response in bromeliads with both predator species (n=5) and the mean response in bromeliads with either one of these two predator species (n=5 for each predator species). We generated bootstrap confidence intervals for these non-additive effects; confidence intervals which do not overlap zero indicate a significant non-additive effect of a predator combination. We used R version 3.2.0</w:t>
+      </w:r>
+      <w:r>
+        <w:t xml:space="preserve"> </w:t>
+      </w:r>
+      <w:r>
+        <w:t xml:space="preserve">(</w:t>
+      </w:r>
+      <w:r>
+        <w:rPr>
+          <w:b/>
+        </w:rPr>
+        <w:t xml:space="preserve">???</w:t>
+      </w:r>
+      <w:r>
+        <w:t xml:space="preserve">)</w:t>
+      </w:r>
+      <w:r>
+        <w:t xml:space="preserve"> </w:t>
+      </w:r>
+      <w:r>
+        <w:t xml:space="preserve">for most calculations, and vegan</w:t>
+      </w:r>
+      <w:r>
+        <w:t xml:space="preserve"> </w:t>
+      </w:r>
+      <w:r>
+        <w:t xml:space="preserve">(</w:t>
+      </w:r>
+      <w:r>
+        <w:rPr>
+          <w:b/>
+        </w:rPr>
+        <w:t xml:space="preserve">???</w:t>
+      </w:r>
+      <w:r>
+        <w:t xml:space="preserve">)</w:t>
+      </w:r>
+      <w:r>
+        <w:t xml:space="preserve"> </w:t>
+      </w:r>
+      <w:r>
+        <w:t xml:space="preserve">for the distance metrics.</w:t>
+      </w:r>
+    </w:p>
+    <w:p>
+      <w:pPr>
+        <w:pStyle w:val="Heading2"/>
+      </w:pPr>
+      <w:bookmarkStart w:id="31" w:name="results"/>
       <w:bookmarkEnd w:id="31"/>
       <w:r>
+        <w:t xml:space="preserve">Results</w:t>
+      </w:r>
+    </w:p>
+    <w:p>
+      <w:pPr>
+        <w:pStyle w:val="Heading3"/>
+      </w:pPr>
+      <w:bookmarkStart w:id="32" w:name="question-1-and-2-similarity-in-distribution-and-diet"/>
+      <w:bookmarkEnd w:id="32"/>
+      <w:r>
+        <w:t xml:space="preserve">Question 1 and 2: similarity in distribution and diet</w:t>
+      </w:r>
+    </w:p>
+    <w:p>
+      <w:r>
+        <w:t xml:space="preserve">We did not find any significant relationship between habitat distribution (measured as Pianka's index of niche overlap) among predator species and the phylogenetic distance between them (Figure 1a, F</w:t>
+      </w:r>
+      <w:r>
+        <w:rPr>
+          <w:vertAlign w:val="subscript"/>
+        </w:rPr>
+        <w:t xml:space="preserve">1,89</w:t>
+      </w:r>
+      <w:r>
+        <w:t xml:space="preserve">=2.39, p=0.13). Indeed we often found multiple predator species co-occurring in the same bromeliads (mean 4.4 ± 2.9 predator species per plant). This indicates that all 14 predator species have roughly similar habitat distributions at the level of the bromeliad (among 25 bromeliads studied). We were able to sample a wide range of phylogenetic relatedness, including two groups of congenerics -- two species of</w:t>
+      </w:r>
+      <w:r>
+        <w:t xml:space="preserve"> </w:t>
+      </w:r>
+      <w:r>
+        <w:rPr>
+          <w:i/>
+        </w:rPr>
+        <w:t xml:space="preserve">Bezzia</w:t>
+      </w:r>
+      <w:r>
+        <w:t xml:space="preserve"> </w:t>
+      </w:r>
+      <w:r>
+        <w:t xml:space="preserve">sp. (Diptera:Ceratopogonidae) and three species of</w:t>
+      </w:r>
+      <w:r>
+        <w:t xml:space="preserve"> </w:t>
+      </w:r>
+      <w:r>
+        <w:rPr>
+          <w:i/>
+        </w:rPr>
+        <w:t xml:space="preserve">Leptagrion</w:t>
+      </w:r>
+      <w:r>
+        <w:t xml:space="preserve"> </w:t>
+      </w:r>
+      <w:r>
+        <w:t xml:space="preserve">sp. (Odonata:Coenagrionidae). There were also two groups of confamilials -- three species of Tabanidae and two species of Empididae, all Diptera. Deeper divisions were also present: three families of Diptera are represented by a single predator species each (Dolichopodidae, Corethrellidae and Chironomidae) and the deepest taxonomic divide is between all insects present and the predatory leeches (Arhynchobdellida:Hirudinidae).</w:t>
+      </w:r>
+    </w:p>
+    <w:p>
+      <w:r>
+        <w:t xml:space="preserve">More phylogenetically distant predators differed in their preference of prey species, as measured by the niche overlap index (Fig 1b, F</w:t>
+      </w:r>
+      <w:r>
+        <w:rPr>
+          <w:vertAlign w:val="subscript"/>
+        </w:rPr>
+        <w:t xml:space="preserve">1,26</w:t>
+      </w:r>
+      <w:r>
+        <w:t xml:space="preserve">=19.41, p=0.00016), regression weighted by the number of prey species assayed.). Despite the decline in diet similarity with phylogenetic distance, the variation in predator feeding behaviour did not translate into a significant difference in the composition of prey species surviving the manipulative experiment (Fig 1c, F</w:t>
+      </w:r>
+      <w:r>
+        <w:rPr>
+          <w:vertAlign w:val="subscript"/>
+        </w:rPr>
+        <w:t xml:space="preserve">1,4</w:t>
+      </w:r>
+      <w:r>
+        <w:t xml:space="preserve">=0.6, p=0.48)</w:t>
+      </w:r>
+    </w:p>
+    <w:p>
+      <w:pPr>
+        <w:pStyle w:val="Heading3"/>
+      </w:pPr>
+      <w:bookmarkStart w:id="33" w:name="question-3-similarity-in-community-effect-1"/>
+      <w:bookmarkEnd w:id="33"/>
+      <w:r>
         <w:t xml:space="preserve">Question 3: similarity in community effect</w:t>
       </w:r>
     </w:p>
     <w:p>
       <w:r>
-        <w:t xml:space="preserve">We tested effects of both single or multiple predator species on community responses with a manipulative experiment where identical communities were exposed to treatments of either a single predator, or pairs of predators representing increasing phylogenetic diversity. We divided the analysis of this experiment into three parts, quantifying the effect of phylogenetic distance on prey community similarity, community responses, and non-additive effect. First, we compared the four treatments with single predator species by calculating the similarity in species composition (Pianka's index) between surviving prey communities and relating this to the phylogenetic distance between predators. If predator feeding choices are phylogenetically conserved, that diet similarity will decline with increasing phylogenetic distance.</w:t>
-      </w:r>
-    </w:p>
-    <w:p>
-      <w:r>
-        <w:t xml:space="preserve">Second, we examined how predators affected the five community and ecosystem responses we described above, testing in turn the effect of predator presence, number, species identity, and finally phylogenetic diversity. For each response, we combined our treatment levels into four different contrasts, each of which examine a different aspect of predator impact. To test for an effect of predator presence, we contrasted the control treatment (predators absent) with the mean responses of all seven treatments that did contain predators. To test for an effect of predator species number (one or two predators), we contrasted the means of all monocultures with the means of all pair treatments. We compared all four single-species treatments to test for an effect of predator identity, and finally we tested for an effect of increasing phylogenetic diversity among the three two-species treatments. We analyzed each of these responses with one-way ANOVA.</w:t>
-      </w:r>
-    </w:p>
-    <w:p>
-      <w:r>
-        <w:t xml:space="preserve">In our third and final analysis we quantified the nondditive effect of predator species. We calculated this effect as the difference between the response in bromeliads with both predator species (n=5) and the mean response in bromeliads with either one of these two predator species (n=5 for each predator species). We generated bootstrap confidence intervals for these non-additive effects; confidence intervals which do not overlap zero indicate a significant non-additive effect of a predator combination.</w:t>
-      </w:r>
-    </w:p>
-    <w:p>
-      <w:pPr>
-        <w:pStyle w:val="Heading2"/>
-      </w:pPr>
-      <w:bookmarkStart w:id="32" w:name="results"/>
-      <w:bookmarkEnd w:id="32"/>
-      <w:r>
-        <w:t xml:space="preserve">Results</w:t>
+        <w:t xml:space="preserve">We analyzed our five response variables from the manipulative experiment by dividing them into four separate tests: predator presence, predator number, predator species identity and, increasing predator phylogenetic diversity. Across all four tests, we saw the strongest responses for total prey survivorship (Table 1). Survivorship was reduced by nearly half when predators were present (Figure 2a, Table 1). Survivorship was reduced by the same amount by all predators (Figure 2c, Table 1); however increasing predator phylogenetic diversity caused a significant increase in total prey survivorship (Fig 2d). That is, more phylogenetically diverse predator combinations caused less mortality for prey. Interestingly, these effects on prey density did not result in a change in the processing of detritus (reduction in coarse detritus or production of fine detritus), bromeliad growth or nitrogen cycling (Table 1).</w:t>
+      </w:r>
+    </w:p>
+    <w:p>
+      <w:r>
+        <w:t xml:space="preserve">We tested for non-additive effects of phylogenetic diversity with a randomization test, and once again found the greatest effect for prey survival. While effects of</w:t>
+      </w:r>
+      <w:r>
+        <w:t xml:space="preserve"> </w:t>
+      </w:r>
+      <w:r>
+        <w:rPr>
+          <w:i/>
+        </w:rPr>
+        <w:t xml:space="preserve">L. andromache</w:t>
+      </w:r>
+      <w:r>
+        <w:t xml:space="preserve"> </w:t>
+      </w:r>
+      <w:r>
+        <w:t xml:space="preserve">and</w:t>
+      </w:r>
+      <w:r>
+        <w:t xml:space="preserve"> </w:t>
+      </w:r>
+      <w:r>
+        <w:rPr>
+          <w:i/>
+        </w:rPr>
+        <w:t xml:space="preserve">L. elongatum</w:t>
+      </w:r>
+      <w:r>
+        <w:t xml:space="preserve"> </w:t>
+      </w:r>
+      <w:r>
+        <w:t xml:space="preserve">in combination were quite similar to the effect of either alone, when</w:t>
+      </w:r>
+      <w:r>
+        <w:t xml:space="preserve"> </w:t>
+      </w:r>
+      <w:r>
+        <w:rPr>
+          <w:i/>
+        </w:rPr>
+        <w:t xml:space="preserve">L. elongatum</w:t>
+      </w:r>
+      <w:r>
+        <w:t xml:space="preserve"> </w:t>
+      </w:r>
+      <w:r>
+        <w:t xml:space="preserve">was placed in the same plant as either a Tabanid larva or leeches, on average five more prey individuals (18% of total prey community) survived till the end of the experiment (Fig 3). Once again, this effect on invertebrate density did not in turn create a significant difference in other response variables.</w:t>
       </w:r>
     </w:p>
     <w:p>
       <w:pPr>
         <w:pStyle w:val="Heading3"/>
       </w:pPr>
-      <w:bookmarkStart w:id="33" w:name="question-1-and-2-similarity-in-distribution-and-diet-1"/>
-      <w:bookmarkEnd w:id="33"/>
-      <w:r>
-        <w:t xml:space="preserve">Question 1 and 2: similarity in distribution and diet</w:t>
-      </w:r>
-    </w:p>
-    <w:p>
-      <w:r>
-        <w:t xml:space="preserve">We did not find any significant relationship between habitat distribution (measured as Pianka's index of niche overlap) among predator species and the phylogenetic distance between them (Figure 1a, F</w:t>
-      </w:r>
-      <w:r>
-        <w:rPr>
-          <w:vertAlign w:val="subscript"/>
-        </w:rPr>
-        <w:t xml:space="preserve">1,89</w:t>
-      </w:r>
-      <w:r>
-        <w:t xml:space="preserve">=2.39, p=0.13). Indeed we often found multiple predator species co-occurring in the same bromeliads (mean 4.4 ± 2.9 predator species per plant). This indicates that predator species all have roughly similar habitat distributions at the level of the bromeliad. We found this pattern of broad overlap despite this dataset containing more more species than our other datasets, a total of 14 predator taxa in 25 bromeliads. We were able to sample a wide range of phylogenetic relatedness, including two groups of congenerics -- two species of</w:t>
-      </w:r>
-      <w:r>
-        <w:t xml:space="preserve"> </w:t>
-      </w:r>
-      <w:r>
-        <w:rPr>
-          <w:i/>
-        </w:rPr>
-        <w:t xml:space="preserve">Bezzia</w:t>
-      </w:r>
-      <w:r>
-        <w:t xml:space="preserve"> </w:t>
-      </w:r>
-      <w:r>
-        <w:t xml:space="preserve">sp. (Diptera:Ceratopogonidae) and three species of</w:t>
-      </w:r>
-      <w:r>
-        <w:t xml:space="preserve"> </w:t>
-      </w:r>
-      <w:r>
-        <w:rPr>
-          <w:i/>
-        </w:rPr>
-        <w:t xml:space="preserve">Leptagrion</w:t>
-      </w:r>
-      <w:r>
-        <w:t xml:space="preserve"> </w:t>
-      </w:r>
-      <w:r>
-        <w:t xml:space="preserve">sp. (Odonata:Coenagrionidae). There were also two groups of confamilials -- three species of Tabanidae and two species of Empididae, all Diptera. Deeper divisions were also present: three families of Diptera are represented by a single predator species each (Dolichopodidae, Corethrellidae and Chironomidae) and the deepest taxonomic divide is between all insects present and the predatory leeches (Annelida:Arhynchobdellida).</w:t>
-      </w:r>
-    </w:p>
-    <w:p>
-      <w:r>
-        <w:t xml:space="preserve">More phylogenetically distant predators differed in their preference of prey species, as measured by the niche overlap index (Fig 1b, F</w:t>
-      </w:r>
-      <w:r>
-        <w:rPr>
-          <w:vertAlign w:val="subscript"/>
-        </w:rPr>
-        <w:t xml:space="preserve">1,26</w:t>
-      </w:r>
-      <w:r>
-        <w:t xml:space="preserve">=19.41, p=0.00016), regression weighted by the number of prey species assayed.). Among the most common predator taxa (i.e. those used in our experiment, described below) the damselflies (</w:t>
-      </w:r>
-      <w:r>
-        <w:rPr>
-          <w:i/>
-        </w:rPr>
-        <w:t xml:space="preserve">Leptagrion andromache</w:t>
-      </w:r>
-      <w:r>
-        <w:t xml:space="preserve"> </w:t>
-      </w:r>
-      <w:r>
-        <w:t xml:space="preserve">and</w:t>
-      </w:r>
-      <w:r>
-        <w:t xml:space="preserve"> </w:t>
-      </w:r>
-      <w:r>
-        <w:rPr>
-          <w:i/>
-        </w:rPr>
-        <w:t xml:space="preserve">Leptagrion elongatum</w:t>
-      </w:r>
-      <w:r>
-        <w:t xml:space="preserve">) showed the highest rates of prey consumption (prey consumed in 94.3% and 67.7% of trials, respectively). Despite the decline in diet Similarityy with phylogenetic distance, the variation in predator feeding behaviour did not translate into a significant difference in the composition of prey species surviving the manipulative experiment (Fig 1c, F</w:t>
-      </w:r>
-      <w:r>
-        <w:rPr>
-          <w:vertAlign w:val="subscript"/>
-        </w:rPr>
-        <w:t xml:space="preserve">1,4</w:t>
-      </w:r>
-      <w:r>
-        <w:t xml:space="preserve">=0.6, p=0.48)</w:t>
-      </w:r>
-    </w:p>
-    <w:p>
-      <w:pPr>
-        <w:pStyle w:val="Heading3"/>
-      </w:pPr>
-      <w:bookmarkStart w:id="34" w:name="question-3-similarity-in-community-effect-1"/>
+      <w:bookmarkStart w:id="34" w:name="figures"/>
       <w:bookmarkEnd w:id="34"/>
-      <w:r>
-        <w:t xml:space="preserve">Question 3: similarity in community effect</w:t>
-      </w:r>
-    </w:p>
-    <w:p>
-      <w:r>
-        <w:t xml:space="preserve">We analyzed our five response variables from the manipulative experiment by dividing them into four separate tests: predator presence, predator number, predator species identity and, increasing predator phylogenetic diversity. Across all four tests, we saw the strongest responses for total prey survivorship (Table 1). Survivorship was reduced by nearly half when predators were present (Figure 2a, Table 1). Survivorship was reduced by the same amount by all predators (Figure 2c, Table 1); however increasing predator phylogenetic diversity caused a significant increase in total prey survivorship (Fig 2d). That is, more phylogenetically diverse predator combinations caused less mortality for prey. Interestingly, these effects on prey density did not result in a change in the processing of detritus (reduction in coarse detritus or production of fine detritus), bromeliad growth or nitrogen cycling (Table 1).</w:t>
-      </w:r>
-    </w:p>
-    <w:p>
-      <w:r>
-        <w:t xml:space="preserve">We tested for non-additive effects of phylogenetic diversity with a randomization test, and once again found the greatest effect for prey survival. While effects of</w:t>
-      </w:r>
-      <w:r>
-        <w:t xml:space="preserve"> </w:t>
-      </w:r>
-      <w:r>
-        <w:rPr>
-          <w:i/>
-        </w:rPr>
-        <w:t xml:space="preserve">L. andromache</w:t>
-      </w:r>
-      <w:r>
-        <w:t xml:space="preserve"> </w:t>
-      </w:r>
-      <w:r>
-        <w:t xml:space="preserve">and</w:t>
-      </w:r>
-      <w:r>
-        <w:t xml:space="preserve"> </w:t>
-      </w:r>
-      <w:r>
-        <w:rPr>
-          <w:i/>
-        </w:rPr>
-        <w:t xml:space="preserve">L. elongatum</w:t>
-      </w:r>
-      <w:r>
-        <w:t xml:space="preserve"> </w:t>
-      </w:r>
-      <w:r>
-        <w:t xml:space="preserve">in combination were quite similar to the effect of either alone, when</w:t>
-      </w:r>
-      <w:r>
-        <w:t xml:space="preserve"> </w:t>
-      </w:r>
-      <w:r>
-        <w:rPr>
-          <w:i/>
-        </w:rPr>
-        <w:t xml:space="preserve">L. elongatum</w:t>
-      </w:r>
-      <w:r>
-        <w:t xml:space="preserve"> </w:t>
-      </w:r>
-      <w:r>
-        <w:t xml:space="preserve">was placed in the same plant as either a Tabanid larva or leeches, on average five more prey individuals (18% of total prey community) survived till the end of the experiment (Fig 3). Once again, this effect on invertebrate density did not in turn create a significant difference in other response variables.</w:t>
-      </w:r>
-    </w:p>
-    <w:p>
-      <w:pPr>
-        <w:pStyle w:val="Heading3"/>
-      </w:pPr>
-      <w:bookmarkStart w:id="35" w:name="figures"/>
-      <w:bookmarkEnd w:id="35"/>
       <w:r>
         <w:t xml:space="preserve">Figures</w:t>
       </w:r>
@@ -1728,6 +1736,61 @@
                 <pic:pic>
                   <pic:nvPicPr>
                     <pic:cNvPr descr="../Figures/FIG_1.png" id="0" name="Picture"/>
+                    <pic:cNvPicPr>
+                      <a:picLocks noChangeArrowheads="1" noChangeAspect="1"/>
+                    </pic:cNvPicPr>
+                  </pic:nvPicPr>
+                  <pic:blipFill>
+                    <a:blip r:embed="rId35"/>
+                    <a:stretch>
+                      <a:fillRect/>
+                    </a:stretch>
+                  </pic:blipFill>
+                  <pic:spPr bwMode="auto">
+                    <a:xfrm>
+                      <a:off x="0" y="0"/>
+                      <a:ext cx="5440680" cy="5440680"/>
+                    </a:xfrm>
+                    <a:prstGeom prst="rect">
+                      <a:avLst/>
+                    </a:prstGeom>
+                    <a:noFill/>
+                    <a:ln w="9525">
+                      <a:noFill/>
+                      <a:headEnd/>
+                      <a:tailEnd/>
+                    </a:ln>
+                  </pic:spPr>
+                </pic:pic>
+              </a:graphicData>
+            </a:graphic>
+          </wp:inline>
+        </w:drawing>
+      </w:r>
+    </w:p>
+    <w:p>
+      <w:r>
+        <w:rPr>
+          <w:b/>
+        </w:rPr>
+        <w:t xml:space="preserve">Figure 1</w:t>
+      </w:r>
+      <w:r>
+        <w:t xml:space="preserve">: Phylogenetic distance and niche overlap among predators. Our measures of niche overlap were: (a) distribution among bromeliads; (b) diet preferences and (c) community composition of surviving prey. We measured distributional similarity (a) by counting all predators in 25 bromeliads, estimating their total metabolic capacity, and calculating niche overlap among all pairs of species. We measured diet preferences (b) for a subset of these predators by offering them various prey in no-choice trials. Finally, we measured community composition of surviving prey (c) at the end of an experiment in which predators were placed in bromeliads with standardized communities (see main text for details). We used Pianka's index of niche overlap (1 = complete niche overlap) and fit various nonlinear models (see Appendix) to the relationship between this index and phylogenetic distance. Solid lines show signifigant model fit, and dashed lines show bootstrap 95% quantiles.</w:t>
+      </w:r>
+    </w:p>
+    <w:p>
+      <w:r>
+        <w:drawing>
+          <wp:inline>
+            <wp:extent cx="5440680" cy="5440680"/>
+            <wp:effectExtent b="0" l="0" r="0" t="0"/>
+            <wp:docPr descr="" id="1" name="Picture"/>
+            <a:graphic>
+              <a:graphicData uri="http://schemas.openxmlformats.org/drawingml/2006/picture">
+                <pic:pic>
+                  <pic:nvPicPr>
+                    <pic:cNvPr descr="../Figures/FIG_2.png" id="0" name="Picture"/>
                     <pic:cNvPicPr>
                       <a:picLocks noChangeArrowheads="1" noChangeAspect="1"/>
                     </pic:cNvPicPr>
@@ -1765,10 +1828,67 @@
         <w:rPr>
           <w:b/>
         </w:rPr>
-        <w:t xml:space="preserve">Figure 1</w:t>
-      </w:r>
-      <w:r>
-        <w:t xml:space="preserve">: Phylogenetic distance and niche overlap among predators. Our measures of niche overlap were: (a) distribution among bromeliads; (b) diet preferences and (c) community composition of surviving prey. We measured distributional similarity (a) by counting all predators in 25 bromeliads, estimating their total metabolic capacity, and calculating niche overlap among all pairs of species. We measured diet preferences (b) for a subset of these predators by offering them various prey in no-choice trials. Finally, we measured community composition of surviving prey (c) at the end of an experiment in which predators were placed in bromeliads with standardized communities (see main text for details). We used Pianka's index of niche overlap and fit various nonlinear models (see Appendix) to the relationship between this index and phylogenetic distance. Solid lines show signifigant model fit, and dashed lines show bootstrap 95% quantiles.</w:t>
+        <w:t xml:space="preserve">Figure 2</w:t>
+      </w:r>
+      <w:r>
+        <w:t xml:space="preserve">: The effect of predators on the survival of prey organisms. We show the effects of predator presence (a), increased number of predators (b), predator species identity (c) and predator species pairs (d, arranged in order of increasing phylogenetic distance:low =</w:t>
+      </w:r>
+      <w:r>
+        <w:t xml:space="preserve"> </w:t>
+      </w:r>
+      <w:r>
+        <w:rPr>
+          <w:i/>
+        </w:rPr>
+        <w:t xml:space="preserve">L. andromache</w:t>
+      </w:r>
+      <w:r>
+        <w:t xml:space="preserve"> </w:t>
+      </w:r>
+      <w:r>
+        <w:t xml:space="preserve">+</w:t>
+      </w:r>
+      <w:r>
+        <w:t xml:space="preserve"> </w:t>
+      </w:r>
+      <w:r>
+        <w:rPr>
+          <w:i/>
+        </w:rPr>
+        <w:t xml:space="preserve">L elongatum</w:t>
+      </w:r>
+      <w:r>
+        <w:t xml:space="preserve">, medium =</w:t>
+      </w:r>
+      <w:r>
+        <w:t xml:space="preserve"> </w:t>
+      </w:r>
+      <w:r>
+        <w:rPr>
+          <w:i/>
+        </w:rPr>
+        <w:t xml:space="preserve">L elongatum</w:t>
+      </w:r>
+      <w:r>
+        <w:t xml:space="preserve"> </w:t>
+      </w:r>
+      <w:r>
+        <w:t xml:space="preserve">+ tabanid, high =</w:t>
+      </w:r>
+      <w:r>
+        <w:t xml:space="preserve"> </w:t>
+      </w:r>
+      <w:r>
+        <w:rPr>
+          <w:i/>
+        </w:rPr>
+        <w:t xml:space="preserve">L elongatum</w:t>
+      </w:r>
+      <w:r>
+        <w:t xml:space="preserve"> </w:t>
+      </w:r>
+      <w:r>
+        <w:t xml:space="preserve">+ leech). Shaded dots represent grand means for each group; unshaded dots are either treatment means (2a and 2b, n = 5) or individual bromeliads (2c and 2d).</w:t>
       </w:r>
     </w:p>
     <w:p>
@@ -1782,7 +1902,7 @@
               <a:graphicData uri="http://schemas.openxmlformats.org/drawingml/2006/picture">
                 <pic:pic>
                   <pic:nvPicPr>
-                    <pic:cNvPr descr="../Figures/FIG_2.png" id="0" name="Picture"/>
+                    <pic:cNvPr descr="../Figures/FIG_3.png" id="0" name="Picture"/>
                     <pic:cNvPicPr>
                       <a:picLocks noChangeArrowheads="1" noChangeAspect="1"/>
                     </pic:cNvPicPr>
@@ -1820,54 +1940,10 @@
         <w:rPr>
           <w:b/>
         </w:rPr>
-        <w:t xml:space="preserve">Figure 2</w:t>
-      </w:r>
-      <w:r>
-        <w:t xml:space="preserve">: The effect of predators on the survival of prey organisms. We show the effects of predator presence (a), increased number of predators (b), predator species identity (c) and predator species pairs (d, arranged in order of increasing phylogenetic distance). Shaded dots represent grand means for each group; unshaded dots are either treatment means (2a and 2b, n = 5) or individual bromeliads (2c and 2d).</w:t>
-      </w:r>
-    </w:p>
-    <w:p>
-      <w:r>
-        <w:drawing>
-          <wp:inline>
-            <wp:extent cx="5440680" cy="4080510"/>
-            <wp:effectExtent b="0" l="0" r="0" t="0"/>
-            <wp:docPr descr="" id="1" name="Picture"/>
-            <a:graphic>
-              <a:graphicData uri="http://schemas.openxmlformats.org/drawingml/2006/picture">
-                <pic:pic>
-                  <pic:nvPicPr>
-                    <pic:cNvPr descr="../Figures/FIG_3.png" id="0" name="Picture"/>
-                    <pic:cNvPicPr>
-                      <a:picLocks noChangeArrowheads="1" noChangeAspect="1"/>
-                    </pic:cNvPicPr>
-                  </pic:nvPicPr>
-                  <pic:blipFill>
-                    <a:blip r:embed="rId38"/>
-                    <a:stretch>
-                      <a:fillRect/>
-                    </a:stretch>
-                  </pic:blipFill>
-                  <pic:spPr bwMode="auto">
-                    <a:xfrm>
-                      <a:off x="0" y="0"/>
-                      <a:ext cx="5440680" cy="4080510"/>
-                    </a:xfrm>
-                    <a:prstGeom prst="rect">
-                      <a:avLst/>
-                    </a:prstGeom>
-                    <a:noFill/>
-                    <a:ln w="9525">
-                      <a:noFill/>
-                      <a:headEnd/>
-                      <a:tailEnd/>
-                    </a:ln>
-                  </pic:spPr>
-                </pic:pic>
-              </a:graphicData>
-            </a:graphic>
-          </wp:inline>
-        </w:drawing>
+        <w:t xml:space="preserve">Figure 3</w:t>
+      </w:r>
+      <w:r>
+        <w:t xml:space="preserve">: Phylogenetic distance and non-additive effects of predator combinations. We calculated non-additive effect size by first subtracting treatment means from control (no predators), then subtracting the mean of single-predator treatments from two-predator treatments. A difference of 0 indicates that two-predator treatments resulted in no more prey mortality than would be expected from simply averaging single-predator treatments. Error bars represent bootstrap 95% confidence intervals.</w:t>
       </w:r>
     </w:p>
     <w:p>
@@ -1875,492 +1951,819 @@
         <w:rPr>
           <w:b/>
         </w:rPr>
-        <w:t xml:space="preserve">Figure 3</w:t>
-      </w:r>
-      <w:r>
-        <w:t xml:space="preserve">: Phylogenetic distance and non-additive effects of predator combinations. We calculated non-additive effect size by first subtracting treatment means from control (no predators), then subtracting the mean of single-predator treatments from two-predator treatments. A difference of 0 indicates that two-predator treatments resulted in no more prey mortality than would be expected from simply averaging single-predator treatments. Error bars represent bootstrap 95% confidence intervals.</w:t>
-      </w:r>
-    </w:p>
-    <w:p>
-      <w:r>
-        <w:rPr>
-          <w:b/>
-        </w:rPr>
         <w:t xml:space="preserve">Table 1</w:t>
       </w:r>
       <w:r>
         <w:t xml:space="preserve"> </w:t>
       </w:r>
       <w:r>
-        <w:t xml:space="preserve">Predator diversity effects on community and ecosystem variables. We measured four community-level variables: total prey survival (both emerged adults and surviving larvae), the breakdown of coarse detritus, the production of fine particulate organic matter (FPOM), and the growth of the bromeliad itself. We contrast treatments in our experimental design in three ways: comparing treatments with predators to those without, contrasting predator species, comparing predator communities of 1 or 2 species, and considering the effects of phylogenetic distance between predators. * = p &lt; 0.05, ** = p &lt; 0.01</w:t>
-      </w:r>
-    </w:p>
-    <w:p>
-      <w:r>
-        <w:t xml:space="preserve">Response | Predator Presence | Identity | Richness | Pairwise PD |</w:t>
-      </w:r>
-      <w:r>
-        <w:br w:type="textWrapping"/>
-      </w:r>
-      <w:r>
-        <w:t xml:space="preserve">-------- | ------------------| ---------|--------- | ---------- |</w:t>
-      </w:r>
-      <w:r>
-        <w:br w:type="textWrapping"/>
-      </w:r>
-      <w:r>
-        <w:t xml:space="preserve">Total prey survival | F</w:t>
-      </w:r>
-      <w:r>
-        <w:rPr>
-          <w:vertAlign w:val="subscript"/>
-        </w:rPr>
-        <w:t xml:space="preserve">1,10</w:t>
-      </w:r>
-      <w:r>
-        <w:t xml:space="preserve"> </w:t>
-      </w:r>
-      <w:r>
-        <w:t xml:space="preserve">= 9.07* | F</w:t>
-      </w:r>
-      <w:r>
-        <w:rPr>
-          <w:vertAlign w:val="subscript"/>
-        </w:rPr>
-        <w:t xml:space="preserve">3,16</w:t>
-      </w:r>
-      <w:r>
-        <w:t xml:space="preserve"> </w:t>
-      </w:r>
-      <w:r>
-        <w:t xml:space="preserve">= 0.6 | F</w:t>
-      </w:r>
-      <w:r>
-        <w:rPr>
-          <w:vertAlign w:val="subscript"/>
-        </w:rPr>
-        <w:t xml:space="preserve">1,5</w:t>
-      </w:r>
-      <w:r>
-        <w:t xml:space="preserve"> </w:t>
-      </w:r>
-      <w:r>
-        <w:t xml:space="preserve">= 1.96 | F</w:t>
-      </w:r>
-      <w:r>
-        <w:rPr>
-          <w:vertAlign w:val="subscript"/>
-        </w:rPr>
-        <w:t xml:space="preserve">1,13</w:t>
-      </w:r>
-      <w:r>
-        <w:t xml:space="preserve"> </w:t>
-      </w:r>
-      <w:r>
-        <w:t xml:space="preserve">= 7.64* |</w:t>
-      </w:r>
-      <w:r>
-        <w:br w:type="textWrapping"/>
-      </w:r>
-      <w:r>
-        <w:t xml:space="preserve">Decomposition (g) | F</w:t>
-      </w:r>
-      <w:r>
-        <w:rPr>
-          <w:vertAlign w:val="subscript"/>
-        </w:rPr>
-        <w:t xml:space="preserve">1,10</w:t>
-      </w:r>
-      <w:r>
-        <w:t xml:space="preserve"> </w:t>
-      </w:r>
-      <w:r>
-        <w:t xml:space="preserve">= 0.47 | F</w:t>
-      </w:r>
-      <w:r>
-        <w:rPr>
-          <w:vertAlign w:val="subscript"/>
-        </w:rPr>
-        <w:t xml:space="preserve">3,15</w:t>
-      </w:r>
-      <w:r>
-        <w:t xml:space="preserve"> </w:t>
-      </w:r>
-      <w:r>
-        <w:t xml:space="preserve">= 1.29| F</w:t>
-      </w:r>
-      <w:r>
-        <w:rPr>
-          <w:vertAlign w:val="subscript"/>
-        </w:rPr>
-        <w:t xml:space="preserve">1,5</w:t>
-      </w:r>
-      <w:r>
-        <w:t xml:space="preserve"> </w:t>
-      </w:r>
-      <w:r>
-        <w:t xml:space="preserve">= 0.21 | F</w:t>
-      </w:r>
-      <w:r>
-        <w:rPr>
-          <w:vertAlign w:val="subscript"/>
-        </w:rPr>
-        <w:t xml:space="preserve">1,13</w:t>
-      </w:r>
-      <w:r>
-        <w:t xml:space="preserve"> </w:t>
-      </w:r>
-      <w:r>
-        <w:t xml:space="preserve">= 0.4 |</w:t>
-      </w:r>
-      <w:r>
-        <w:br w:type="textWrapping"/>
-      </w:r>
-      <w:r>
-        <w:t xml:space="preserve">FPOM (g) | F</w:t>
-      </w:r>
-      <w:r>
-        <w:rPr>
-          <w:vertAlign w:val="subscript"/>
-        </w:rPr>
-        <w:t xml:space="preserve">1,10</w:t>
-      </w:r>
-      <w:r>
-        <w:t xml:space="preserve"> </w:t>
-      </w:r>
-      <w:r>
-        <w:t xml:space="preserve">= 0.92 | F</w:t>
-      </w:r>
-      <w:r>
-        <w:rPr>
-          <w:vertAlign w:val="subscript"/>
-        </w:rPr>
-        <w:t xml:space="preserve">3,16</w:t>
-      </w:r>
-      <w:r>
-        <w:t xml:space="preserve"> </w:t>
-      </w:r>
-      <w:r>
-        <w:t xml:space="preserve">= 0.42 | F</w:t>
-      </w:r>
-      <w:r>
-        <w:rPr>
-          <w:vertAlign w:val="subscript"/>
-        </w:rPr>
-        <w:t xml:space="preserve">1,5</w:t>
-      </w:r>
-      <w:r>
-        <w:t xml:space="preserve"> </w:t>
-      </w:r>
-      <w:r>
-        <w:t xml:space="preserve">= 6.47 | F</w:t>
-      </w:r>
-      <w:r>
-        <w:rPr>
-          <w:vertAlign w:val="subscript"/>
-        </w:rPr>
-        <w:t xml:space="preserve">1,13</w:t>
-      </w:r>
-      <w:r>
-        <w:t xml:space="preserve"> </w:t>
-      </w:r>
-      <w:r>
-        <w:t xml:space="preserve">= 1.35 |</w:t>
-      </w:r>
-      <w:r>
-        <w:br w:type="textWrapping"/>
-      </w:r>
-      <w:r>
-        <w:t xml:space="preserve">Bromeliad growth | F</w:t>
-      </w:r>
-      <w:r>
-        <w:rPr>
-          <w:vertAlign w:val="subscript"/>
-        </w:rPr>
-        <w:t xml:space="preserve">1,10</w:t>
-      </w:r>
-      <w:r>
-        <w:t xml:space="preserve"> </w:t>
-      </w:r>
-      <w:r>
-        <w:t xml:space="preserve">= 0.51 |F</w:t>
-      </w:r>
-      <w:r>
-        <w:rPr>
-          <w:vertAlign w:val="subscript"/>
-        </w:rPr>
-        <w:t xml:space="preserve">3,16</w:t>
-      </w:r>
-      <w:r>
-        <w:t xml:space="preserve"> </w:t>
-      </w:r>
-      <w:r>
-        <w:t xml:space="preserve">= 0.96 | F</w:t>
-      </w:r>
-      <w:r>
-        <w:rPr>
-          <w:vertAlign w:val="subscript"/>
-        </w:rPr>
-        <w:t xml:space="preserve">1,5</w:t>
-      </w:r>
-      <w:r>
-        <w:t xml:space="preserve"> </w:t>
-      </w:r>
-      <w:r>
-        <w:t xml:space="preserve">= 0.49 | F</w:t>
-      </w:r>
-      <w:r>
-        <w:rPr>
-          <w:vertAlign w:val="subscript"/>
-        </w:rPr>
-        <w:t xml:space="preserve">1,12</w:t>
-      </w:r>
-      <w:r>
-        <w:t xml:space="preserve"> </w:t>
-      </w:r>
-      <w:r>
-        <w:t xml:space="preserve">= 1.29 |</w:t>
-      </w:r>
-      <w:r>
-        <w:br w:type="textWrapping"/>
-      </w:r>
-      <w:r>
-        <w:t xml:space="preserve">Nitrogen cycling | F</w:t>
-      </w:r>
-      <w:r>
-        <w:rPr>
-          <w:vertAlign w:val="subscript"/>
-        </w:rPr>
-        <w:t xml:space="preserve">1,10</w:t>
-      </w:r>
-      <w:r>
-        <w:t xml:space="preserve"> </w:t>
-      </w:r>
-      <w:r>
-        <w:t xml:space="preserve">= 2 |F</w:t>
-      </w:r>
-      <w:r>
-        <w:rPr>
-          <w:vertAlign w:val="subscript"/>
-        </w:rPr>
-        <w:t xml:space="preserve">3,16</w:t>
-      </w:r>
-      <w:r>
-        <w:t xml:space="preserve"> </w:t>
-      </w:r>
-      <w:r>
-        <w:t xml:space="preserve">= 1.84 | F</w:t>
-      </w:r>
-      <w:r>
-        <w:rPr>
-          <w:vertAlign w:val="subscript"/>
-        </w:rPr>
-        <w:t xml:space="preserve">1,5</w:t>
-      </w:r>
-      <w:r>
-        <w:t xml:space="preserve"> </w:t>
-      </w:r>
-      <w:r>
-        <w:t xml:space="preserve">= 0.5 | F</w:t>
-      </w:r>
-      <w:r>
-        <w:rPr>
-          <w:vertAlign w:val="subscript"/>
-        </w:rPr>
-        <w:t xml:space="preserve">1,13</w:t>
-      </w:r>
-      <w:r>
-        <w:t xml:space="preserve"> </w:t>
-      </w:r>
-      <w:r>
-        <w:t xml:space="preserve">= 0.15 |</w:t>
-      </w:r>
-    </w:p>
+        <w:t xml:space="preserve">Predator diversity effects on community and ecosystem variables. We measured four community-level variables: total prey survival (both emerged adults and surviving larvae; see Figure 1), the breakdown of coarse detritus, the production of fine particulate organic matter (FPOM), and the growth of the bromeliad itself. We contrast treatments in our experimental design in four ways: comparing treatments with predators to those without, contrasting predator species, comparing predator communities of 1 or 2 species, and considering the effects of phylogenetic distance between predators. * = p &lt; 0.05, ** = p &lt; 0.01</w:t>
+      </w:r>
+    </w:p>
+    <w:tbl>
+      <w:tblPr>
+        <w:tblStyle w:val="TableNormal"/>
+        <w:tblW w:type="pct" w:w="0.0"/>
+      </w:tblPr>
+      <w:tblGrid/>
+      <w:tr>
+        <w:tc>
+          <w:tcPr>
+            <w:tcBorders>
+              <w:bottom w:val="single"/>
+            </w:tcBorders>
+            <w:vAlign w:val="bottom"/>
+          </w:tcPr>
+          <w:p>
+            <w:pPr>
+              <w:pStyle w:val="Compact"/>
+              <w:jc w:val="left"/>
+            </w:pPr>
+            <w:r>
+              <w:t xml:space="preserve">Response</w:t>
+            </w:r>
+          </w:p>
+        </w:tc>
+        <w:tc>
+          <w:tcPr>
+            <w:tcBorders>
+              <w:bottom w:val="single"/>
+            </w:tcBorders>
+            <w:vAlign w:val="bottom"/>
+          </w:tcPr>
+          <w:p>
+            <w:pPr>
+              <w:pStyle w:val="Compact"/>
+              <w:jc w:val="left"/>
+            </w:pPr>
+            <w:r>
+              <w:t xml:space="preserve">Predator Presence</w:t>
+            </w:r>
+          </w:p>
+        </w:tc>
+        <w:tc>
+          <w:tcPr>
+            <w:tcBorders>
+              <w:bottom w:val="single"/>
+            </w:tcBorders>
+            <w:vAlign w:val="bottom"/>
+          </w:tcPr>
+          <w:p>
+            <w:pPr>
+              <w:pStyle w:val="Compact"/>
+              <w:jc w:val="left"/>
+            </w:pPr>
+            <w:r>
+              <w:t xml:space="preserve">Identity</w:t>
+            </w:r>
+          </w:p>
+        </w:tc>
+        <w:tc>
+          <w:tcPr>
+            <w:tcBorders>
+              <w:bottom w:val="single"/>
+            </w:tcBorders>
+            <w:vAlign w:val="bottom"/>
+          </w:tcPr>
+          <w:p>
+            <w:pPr>
+              <w:pStyle w:val="Compact"/>
+              <w:jc w:val="left"/>
+            </w:pPr>
+            <w:r>
+              <w:t xml:space="preserve">Richness</w:t>
+            </w:r>
+          </w:p>
+        </w:tc>
+        <w:tc>
+          <w:tcPr>
+            <w:tcBorders>
+              <w:bottom w:val="single"/>
+            </w:tcBorders>
+            <w:vAlign w:val="bottom"/>
+          </w:tcPr>
+          <w:p>
+            <w:pPr>
+              <w:pStyle w:val="Compact"/>
+              <w:jc w:val="left"/>
+            </w:pPr>
+            <w:r>
+              <w:t xml:space="preserve">Pairwise PD</w:t>
+            </w:r>
+          </w:p>
+        </w:tc>
+      </w:tr>
+      <w:tr>
+        <w:tc>
+          <w:p>
+            <w:pPr>
+              <w:pStyle w:val="Compact"/>
+              <w:jc w:val="left"/>
+            </w:pPr>
+            <w:r>
+              <w:t xml:space="preserve">Total prey survival</w:t>
+            </w:r>
+          </w:p>
+        </w:tc>
+        <w:tc>
+          <w:p>
+            <w:pPr>
+              <w:pStyle w:val="Compact"/>
+              <w:jc w:val="left"/>
+            </w:pPr>
+            <w:r>
+              <w:t xml:space="preserve">F</w:t>
+            </w:r>
+            <w:r>
+              <w:rPr>
+                <w:vertAlign w:val="subscript"/>
+              </w:rPr>
+              <w:t xml:space="preserve">1,10</w:t>
+            </w:r>
+            <w:r>
+              <w:t xml:space="preserve"> </w:t>
+            </w:r>
+            <w:r>
+              <w:t xml:space="preserve">= 9.07*</w:t>
+            </w:r>
+          </w:p>
+        </w:tc>
+        <w:tc>
+          <w:p>
+            <w:pPr>
+              <w:pStyle w:val="Compact"/>
+              <w:jc w:val="left"/>
+            </w:pPr>
+            <w:r>
+              <w:t xml:space="preserve">F</w:t>
+            </w:r>
+            <w:r>
+              <w:rPr>
+                <w:vertAlign w:val="subscript"/>
+              </w:rPr>
+              <w:t xml:space="preserve">3,16</w:t>
+            </w:r>
+            <w:r>
+              <w:t xml:space="preserve"> </w:t>
+            </w:r>
+            <w:r>
+              <w:t xml:space="preserve">= 0.6</w:t>
+            </w:r>
+          </w:p>
+        </w:tc>
+        <w:tc>
+          <w:p>
+            <w:pPr>
+              <w:pStyle w:val="Compact"/>
+              <w:jc w:val="left"/>
+            </w:pPr>
+            <w:r>
+              <w:t xml:space="preserve">F</w:t>
+            </w:r>
+            <w:r>
+              <w:rPr>
+                <w:vertAlign w:val="subscript"/>
+              </w:rPr>
+              <w:t xml:space="preserve">1,5</w:t>
+            </w:r>
+            <w:r>
+              <w:t xml:space="preserve"> </w:t>
+            </w:r>
+            <w:r>
+              <w:t xml:space="preserve">= 1.96</w:t>
+            </w:r>
+          </w:p>
+        </w:tc>
+        <w:tc>
+          <w:p>
+            <w:pPr>
+              <w:pStyle w:val="Compact"/>
+              <w:jc w:val="left"/>
+            </w:pPr>
+            <w:r>
+              <w:t xml:space="preserve">F</w:t>
+            </w:r>
+            <w:r>
+              <w:rPr>
+                <w:vertAlign w:val="subscript"/>
+              </w:rPr>
+              <w:t xml:space="preserve">1,13</w:t>
+            </w:r>
+            <w:r>
+              <w:t xml:space="preserve"> </w:t>
+            </w:r>
+            <w:r>
+              <w:t xml:space="preserve">= 7.64*</w:t>
+            </w:r>
+          </w:p>
+        </w:tc>
+      </w:tr>
+      <w:tr>
+        <w:tc>
+          <w:p>
+            <w:pPr>
+              <w:pStyle w:val="Compact"/>
+              <w:jc w:val="left"/>
+            </w:pPr>
+            <w:r>
+              <w:t xml:space="preserve">Decomposition (g)</w:t>
+            </w:r>
+          </w:p>
+        </w:tc>
+        <w:tc>
+          <w:p>
+            <w:pPr>
+              <w:pStyle w:val="Compact"/>
+              <w:jc w:val="left"/>
+            </w:pPr>
+            <w:r>
+              <w:t xml:space="preserve">F</w:t>
+            </w:r>
+            <w:r>
+              <w:rPr>
+                <w:vertAlign w:val="subscript"/>
+              </w:rPr>
+              <w:t xml:space="preserve">1,10</w:t>
+            </w:r>
+            <w:r>
+              <w:t xml:space="preserve"> </w:t>
+            </w:r>
+            <w:r>
+              <w:t xml:space="preserve">= 0.47</w:t>
+            </w:r>
+          </w:p>
+        </w:tc>
+        <w:tc>
+          <w:p>
+            <w:pPr>
+              <w:pStyle w:val="Compact"/>
+              <w:jc w:val="left"/>
+            </w:pPr>
+            <w:r>
+              <w:t xml:space="preserve">F</w:t>
+            </w:r>
+            <w:r>
+              <w:rPr>
+                <w:vertAlign w:val="subscript"/>
+              </w:rPr>
+              <w:t xml:space="preserve">3,15</w:t>
+            </w:r>
+            <w:r>
+              <w:t xml:space="preserve"> </w:t>
+            </w:r>
+            <w:r>
+              <w:t xml:space="preserve">= 1.29</w:t>
+            </w:r>
+          </w:p>
+        </w:tc>
+        <w:tc>
+          <w:p>
+            <w:pPr>
+              <w:pStyle w:val="Compact"/>
+              <w:jc w:val="left"/>
+            </w:pPr>
+            <w:r>
+              <w:t xml:space="preserve">F</w:t>
+            </w:r>
+            <w:r>
+              <w:rPr>
+                <w:vertAlign w:val="subscript"/>
+              </w:rPr>
+              <w:t xml:space="preserve">1,5</w:t>
+            </w:r>
+            <w:r>
+              <w:t xml:space="preserve"> </w:t>
+            </w:r>
+            <w:r>
+              <w:t xml:space="preserve">= 0.21</w:t>
+            </w:r>
+          </w:p>
+        </w:tc>
+        <w:tc>
+          <w:p>
+            <w:pPr>
+              <w:pStyle w:val="Compact"/>
+              <w:jc w:val="left"/>
+            </w:pPr>
+            <w:r>
+              <w:t xml:space="preserve">F</w:t>
+            </w:r>
+            <w:r>
+              <w:rPr>
+                <w:vertAlign w:val="subscript"/>
+              </w:rPr>
+              <w:t xml:space="preserve">1,13</w:t>
+            </w:r>
+            <w:r>
+              <w:t xml:space="preserve"> </w:t>
+            </w:r>
+            <w:r>
+              <w:t xml:space="preserve">= 0.4</w:t>
+            </w:r>
+          </w:p>
+        </w:tc>
+      </w:tr>
+      <w:tr>
+        <w:tc>
+          <w:p>
+            <w:pPr>
+              <w:pStyle w:val="Compact"/>
+              <w:jc w:val="left"/>
+            </w:pPr>
+            <w:r>
+              <w:t xml:space="preserve">FPOM (g)</w:t>
+            </w:r>
+          </w:p>
+        </w:tc>
+        <w:tc>
+          <w:p>
+            <w:pPr>
+              <w:pStyle w:val="Compact"/>
+              <w:jc w:val="left"/>
+            </w:pPr>
+            <w:r>
+              <w:t xml:space="preserve">F</w:t>
+            </w:r>
+            <w:r>
+              <w:rPr>
+                <w:vertAlign w:val="subscript"/>
+              </w:rPr>
+              <w:t xml:space="preserve">1,10</w:t>
+            </w:r>
+            <w:r>
+              <w:t xml:space="preserve"> </w:t>
+            </w:r>
+            <w:r>
+              <w:t xml:space="preserve">= 0.92</w:t>
+            </w:r>
+          </w:p>
+        </w:tc>
+        <w:tc>
+          <w:p>
+            <w:pPr>
+              <w:pStyle w:val="Compact"/>
+              <w:jc w:val="left"/>
+            </w:pPr>
+            <w:r>
+              <w:t xml:space="preserve">F</w:t>
+            </w:r>
+            <w:r>
+              <w:rPr>
+                <w:vertAlign w:val="subscript"/>
+              </w:rPr>
+              <w:t xml:space="preserve">3,16</w:t>
+            </w:r>
+            <w:r>
+              <w:t xml:space="preserve"> </w:t>
+            </w:r>
+            <w:r>
+              <w:t xml:space="preserve">= 0.42</w:t>
+            </w:r>
+          </w:p>
+        </w:tc>
+        <w:tc>
+          <w:p>
+            <w:pPr>
+              <w:pStyle w:val="Compact"/>
+              <w:jc w:val="left"/>
+            </w:pPr>
+            <w:r>
+              <w:t xml:space="preserve">F</w:t>
+            </w:r>
+            <w:r>
+              <w:rPr>
+                <w:vertAlign w:val="subscript"/>
+              </w:rPr>
+              <w:t xml:space="preserve">1,5</w:t>
+            </w:r>
+            <w:r>
+              <w:t xml:space="preserve"> </w:t>
+            </w:r>
+            <w:r>
+              <w:t xml:space="preserve">= 6.47</w:t>
+            </w:r>
+          </w:p>
+        </w:tc>
+        <w:tc>
+          <w:p>
+            <w:pPr>
+              <w:pStyle w:val="Compact"/>
+              <w:jc w:val="left"/>
+            </w:pPr>
+            <w:r>
+              <w:t xml:space="preserve">F</w:t>
+            </w:r>
+            <w:r>
+              <w:rPr>
+                <w:vertAlign w:val="subscript"/>
+              </w:rPr>
+              <w:t xml:space="preserve">1,13</w:t>
+            </w:r>
+            <w:r>
+              <w:t xml:space="preserve"> </w:t>
+            </w:r>
+            <w:r>
+              <w:t xml:space="preserve">= 1.35</w:t>
+            </w:r>
+          </w:p>
+        </w:tc>
+      </w:tr>
+      <w:tr>
+        <w:tc>
+          <w:p>
+            <w:pPr>
+              <w:pStyle w:val="Compact"/>
+              <w:jc w:val="left"/>
+            </w:pPr>
+            <w:r>
+              <w:t xml:space="preserve">Bromeliad growth</w:t>
+            </w:r>
+          </w:p>
+        </w:tc>
+        <w:tc>
+          <w:p>
+            <w:pPr>
+              <w:pStyle w:val="Compact"/>
+              <w:jc w:val="left"/>
+            </w:pPr>
+            <w:r>
+              <w:t xml:space="preserve">F</w:t>
+            </w:r>
+            <w:r>
+              <w:rPr>
+                <w:vertAlign w:val="subscript"/>
+              </w:rPr>
+              <w:t xml:space="preserve">1,10</w:t>
+            </w:r>
+            <w:r>
+              <w:t xml:space="preserve"> </w:t>
+            </w:r>
+            <w:r>
+              <w:t xml:space="preserve">= 0.51</w:t>
+            </w:r>
+          </w:p>
+        </w:tc>
+        <w:tc>
+          <w:p>
+            <w:pPr>
+              <w:pStyle w:val="Compact"/>
+              <w:jc w:val="left"/>
+            </w:pPr>
+            <w:r>
+              <w:t xml:space="preserve">F</w:t>
+            </w:r>
+            <w:r>
+              <w:rPr>
+                <w:vertAlign w:val="subscript"/>
+              </w:rPr>
+              <w:t xml:space="preserve">3,16</w:t>
+            </w:r>
+            <w:r>
+              <w:t xml:space="preserve"> </w:t>
+            </w:r>
+            <w:r>
+              <w:t xml:space="preserve">= 0.96</w:t>
+            </w:r>
+          </w:p>
+        </w:tc>
+        <w:tc>
+          <w:p>
+            <w:pPr>
+              <w:pStyle w:val="Compact"/>
+              <w:jc w:val="left"/>
+            </w:pPr>
+            <w:r>
+              <w:t xml:space="preserve">F</w:t>
+            </w:r>
+            <w:r>
+              <w:rPr>
+                <w:vertAlign w:val="subscript"/>
+              </w:rPr>
+              <w:t xml:space="preserve">1,5</w:t>
+            </w:r>
+            <w:r>
+              <w:t xml:space="preserve"> </w:t>
+            </w:r>
+            <w:r>
+              <w:t xml:space="preserve">= 0.49</w:t>
+            </w:r>
+          </w:p>
+        </w:tc>
+        <w:tc>
+          <w:p>
+            <w:pPr>
+              <w:pStyle w:val="Compact"/>
+              <w:jc w:val="left"/>
+            </w:pPr>
+            <w:r>
+              <w:t xml:space="preserve">F</w:t>
+            </w:r>
+            <w:r>
+              <w:rPr>
+                <w:vertAlign w:val="subscript"/>
+              </w:rPr>
+              <w:t xml:space="preserve">1,12</w:t>
+            </w:r>
+            <w:r>
+              <w:t xml:space="preserve"> </w:t>
+            </w:r>
+            <w:r>
+              <w:t xml:space="preserve">= 1.29</w:t>
+            </w:r>
+          </w:p>
+        </w:tc>
+      </w:tr>
+      <w:tr>
+        <w:tc>
+          <w:p>
+            <w:pPr>
+              <w:pStyle w:val="Compact"/>
+              <w:jc w:val="left"/>
+            </w:pPr>
+            <w:r>
+              <w:t xml:space="preserve">Nitrogen cycling</w:t>
+            </w:r>
+          </w:p>
+        </w:tc>
+        <w:tc>
+          <w:p>
+            <w:pPr>
+              <w:pStyle w:val="Compact"/>
+              <w:jc w:val="left"/>
+            </w:pPr>
+            <w:r>
+              <w:t xml:space="preserve">F</w:t>
+            </w:r>
+            <w:r>
+              <w:rPr>
+                <w:vertAlign w:val="subscript"/>
+              </w:rPr>
+              <w:t xml:space="preserve">1,10</w:t>
+            </w:r>
+            <w:r>
+              <w:t xml:space="preserve"> </w:t>
+            </w:r>
+            <w:r>
+              <w:t xml:space="preserve">= 2</w:t>
+            </w:r>
+          </w:p>
+        </w:tc>
+        <w:tc>
+          <w:p>
+            <w:pPr>
+              <w:pStyle w:val="Compact"/>
+              <w:jc w:val="left"/>
+            </w:pPr>
+            <w:r>
+              <w:t xml:space="preserve">F</w:t>
+            </w:r>
+            <w:r>
+              <w:rPr>
+                <w:vertAlign w:val="subscript"/>
+              </w:rPr>
+              <w:t xml:space="preserve">3,16</w:t>
+            </w:r>
+            <w:r>
+              <w:t xml:space="preserve"> </w:t>
+            </w:r>
+            <w:r>
+              <w:t xml:space="preserve">= 1.84</w:t>
+            </w:r>
+          </w:p>
+        </w:tc>
+        <w:tc>
+          <w:p>
+            <w:pPr>
+              <w:pStyle w:val="Compact"/>
+              <w:jc w:val="left"/>
+            </w:pPr>
+            <w:r>
+              <w:t xml:space="preserve">F</w:t>
+            </w:r>
+            <w:r>
+              <w:rPr>
+                <w:vertAlign w:val="subscript"/>
+              </w:rPr>
+              <w:t xml:space="preserve">1,5</w:t>
+            </w:r>
+            <w:r>
+              <w:t xml:space="preserve"> </w:t>
+            </w:r>
+            <w:r>
+              <w:t xml:space="preserve">= 0.5</w:t>
+            </w:r>
+          </w:p>
+        </w:tc>
+        <w:tc>
+          <w:p>
+            <w:pPr>
+              <w:pStyle w:val="Compact"/>
+              <w:jc w:val="left"/>
+            </w:pPr>
+            <w:r>
+              <w:t xml:space="preserve">F</w:t>
+            </w:r>
+            <w:r>
+              <w:rPr>
+                <w:vertAlign w:val="subscript"/>
+              </w:rPr>
+              <w:t xml:space="preserve">1,13</w:t>
+            </w:r>
+            <w:r>
+              <w:t xml:space="preserve"> </w:t>
+            </w:r>
+            <w:r>
+              <w:t xml:space="preserve">= 0.15</w:t>
+            </w:r>
+          </w:p>
+        </w:tc>
+      </w:tr>
+    </w:tbl>
     <w:p>
       <w:pPr>
         <w:pStyle w:val="Heading2"/>
       </w:pPr>
-      <w:bookmarkStart w:id="39" w:name="discussion"/>
+      <w:bookmarkStart w:id="38" w:name="discussion"/>
+      <w:bookmarkEnd w:id="38"/>
+      <w:r>
+        <w:t xml:space="preserve">Discussion</w:t>
+      </w:r>
+    </w:p>
+    <w:p>
+      <w:r>
+        <w:t xml:space="preserve">We found that in our bromeliad system, phylogenetically distant pairs of predators are distributed with the same degree of similarity as phylogenetically similar predators (Question 1). However, phylogenetically distant predators had slightly different diet preferences (Question 2). Interestingly, these apparent diet preferences in the lab did not generate a difference in composition ofsurviving species in the field (3a). Phylogenetic diversity caused an increase in prey survival (i.e. a decrease in predation); phylogenetically diverse predators pairs also showed a significant negative non-additive effect (3b).</w:t>
+      </w:r>
+    </w:p>
+    <w:p>
+      <w:pPr>
+        <w:pStyle w:val="Heading3"/>
+      </w:pPr>
+      <w:bookmarkStart w:id="39" w:name="phylogenetic-distance-and-similarity-in-distribution"/>
       <w:bookmarkEnd w:id="39"/>
       <w:r>
-        <w:t xml:space="preserve">Discussion</w:t>
-      </w:r>
-    </w:p>
-    <w:p>
-      <w:r>
-        <w:t xml:space="preserve">We found that in our bromeliad system, phylogenetically distant pairs of predators are distributed with the same degree of similarity as phylogenetically similar predators (Question 1). However, we did find that phylogenetically distant predators had slightly different diet preferences (Question 2). Interestingly, these apparent diet preferences in the lab did not create a difference in surviving species composition in the field (3a). Phylogenetic diversity caused an increase in prey mortality (i.e. a decrease in predation); phylogenetically diverse predators pairs also showed a significant negative non-additive effect (3b).</w:t>
+        <w:t xml:space="preserve">Phylogenetic distance and similarity in distribution?</w:t>
+      </w:r>
+    </w:p>
+    <w:p>
+      <w:r>
+        <w:t xml:space="preserve">We found no relationship between phylogenetic distance between predator species and similarity in their distribution among habitats. This similarity in distribution could be caused by two processes: low habitat variability among bromeliads, or low varibility in preference of predators for different habitats. Our observational study showed that bromeliads vary widely in abiotic conditions, size, detritus amount and prey community, therefore it seems unlikely that low patch variation explains the lack of pattern. It appears instead that predators do not possess any strong phylogenetically-conserved preferences for different habitat characteristics, showing instead very generalist habitat preferences. This is not uncommon among organisms which live in small, fluctuation-prone habitats (). Additionally, it appears that predator species are able to co- occur in many different combinations, creating a range of phylogenetic diversities found within bromeliads. This suggests that the range of phylogenetic diversity we tested in our experiment was realistic. the co-occurrence of predator species within bromeliads suggests that antagonistic interactions among predators do not limit species distributions.</w:t>
       </w:r>
     </w:p>
     <w:p>
       <w:pPr>
         <w:pStyle w:val="Heading3"/>
       </w:pPr>
-      <w:bookmarkStart w:id="40" w:name="phylogenetic-distance-and-similarity-in-distribution"/>
+      <w:bookmarkStart w:id="40" w:name="phylogenetic-distance-and-similarity-in-diet"/>
       <w:bookmarkEnd w:id="40"/>
       <w:r>
-        <w:t xml:space="preserve">Phylogenetic distance and similarity in distribution?</w:t>
-      </w:r>
-    </w:p>
-    <w:p>
-      <w:r>
-        <w:t xml:space="preserve">We found no relationship between phylogenetic distance between predator species and similarity in their distribution among habitats. This similarity in distribution could be caused by two processes: low habitat variability among bromeliads, or low preference of predators for different habitats. We already know that bromeliads vary widely in abiotic conditions, size, detritus amount and prey community, therefore it seems unlikely that low patch variation explains the lack of pattern. It appears instead that predators do not possess any strong phylogenectically-conserved preferences for different habitat characteristics, showing instead very generalist habitat preferences. This is not uncommon among organisms which live in small, fluctuation-prone habitats (). Additionally, it appears that predator species are able to co- occur in many different combinations, creating a range of phylogenetic diversity found within bromeliads. This suggests that the range of phylogenetic diversity we tested in our experiment was not unrealistic. It also indicates that whatever the effects of interactions between predator species, they are not sufficient to limit species distributions.</w:t>
+        <w:t xml:space="preserve">Phylogenetic distance and similarity in diet</w:t>
+      </w:r>
+    </w:p>
+    <w:p>
+      <w:r>
+        <w:t xml:space="preserve">We observed a negative relationship between phylogenetic distance and overlap in diet as measured by laboratory feeding trials. These differences were likely due to phylogenetically-distant predator species possessing very different feeding habits. For example, damselflies are visual predators which consume prey whole using specialized mouthparts; they are gape-limited and cannot eat prey that are too large. Leeches, in contrast, lack eyes but are able to pierce prey and consume them without swallowing. Damselflies showed a much stronger preference for culicid larvae than did leeches, while leeches were slightly more able to kill and eat scirtids. Such traits can be more important than phylogeny</w:t>
+      </w:r>
+      <w:r>
+        <w:t xml:space="preserve"> </w:t>
+      </w:r>
+      <w:r>
+        <w:rPr>
+          <w:i/>
+        </w:rPr>
+        <w:t xml:space="preserve">per se</w:t>
+      </w:r>
+      <w:r>
+        <w:t xml:space="preserve"> </w:t>
+      </w:r>
+      <w:r>
+        <w:t xml:space="preserve">to a predator's diet: Moody</w:t>
+      </w:r>
+      <w:r>
+        <w:t xml:space="preserve"> </w:t>
+      </w:r>
+      <w:r>
+        <w:t xml:space="preserve">(1993)</w:t>
+      </w:r>
+      <w:r>
+        <w:t xml:space="preserve"> </w:t>
+      </w:r>
+      <w:r>
+        <w:t xml:space="preserve">found that unrelated decapod species which were morphologically similar were also functionally similar. Similarly, Rezende et al.</w:t>
+      </w:r>
+      <w:r>
+        <w:t xml:space="preserve"> </w:t>
+      </w:r>
+      <w:r>
+        <w:t xml:space="preserve">(2009)</w:t>
+      </w:r>
+      <w:r>
+        <w:t xml:space="preserve"> </w:t>
+      </w:r>
+      <w:r>
+        <w:t xml:space="preserve">found that both body size and phylogeny determined the food web "compartment" (shared predator-prey interactions) of a predator in a marine foodweb. In addition, our experimental results are consistent with high similarity among predator ecosystem effects: all predator species had comparable effects on all response variables, including prey species survival.</w:t>
       </w:r>
     </w:p>
     <w:p>
       <w:pPr>
         <w:pStyle w:val="Heading3"/>
       </w:pPr>
-      <w:bookmarkStart w:id="41" w:name="phylogenetic-distance-and-similarity-in-diet"/>
+      <w:bookmarkStart w:id="41" w:name="phylogenetic-diversity-and-non-additive-effects"/>
       <w:bookmarkEnd w:id="41"/>
       <w:r>
-        <w:t xml:space="preserve">Phylogenetic distance and similarity in diet</w:t>
-      </w:r>
-    </w:p>
-    <w:p>
-      <w:r>
-        <w:t xml:space="preserve">We observed a negative relationship between phylogenetic distance and overlap in diet as measured by laboratory feeding trials. These extreme differences were likely due to phylogenetically-distant predator species possessing very different feeding habits. For example, damselflies are visual predators () which consume prey whole using specialized mouthparts; they are gape-limited and cannot eat prey that is too large. Leeches, in contrast lack eyes but are able to pierce prey and consume it without swallowing. Damselflies showed a much stronger preference for culicid larvae than did leeches, while leeches were slightly more able to kill and eat scirtids. Such traits can be more important than phylogeny</w:t>
-      </w:r>
-      <w:r>
-        <w:t xml:space="preserve"> </w:t>
-      </w:r>
-      <w:r>
-        <w:rPr>
-          <w:i/>
-        </w:rPr>
-        <w:t xml:space="preserve">per se</w:t>
-      </w:r>
-      <w:r>
-        <w:t xml:space="preserve"> </w:t>
-      </w:r>
-      <w:r>
-        <w:t xml:space="preserve">to a predator's diet:</w:t>
-      </w:r>
-      <w:r>
-        <w:t xml:space="preserve"> </w:t>
-      </w:r>
-      <w:r>
-        <w:t xml:space="preserve">(Moody 1993)</w:t>
-      </w:r>
-      <w:r>
-        <w:t xml:space="preserve"> </w:t>
-      </w:r>
-      <w:r>
-        <w:t xml:space="preserve">found that unrelated decapod species which were morphologically similar were also functionally similar. Similarly,</w:t>
-      </w:r>
-      <w:r>
-        <w:t xml:space="preserve"> </w:t>
-      </w:r>
-      <w:r>
-        <w:t xml:space="preserve">(Rezende et al. 2009)</w:t>
-      </w:r>
-      <w:r>
-        <w:t xml:space="preserve"> </w:t>
-      </w:r>
-      <w:r>
-        <w:t xml:space="preserve">found that both body size and phylogeny determined the food web "compartment" (shared predator-prey interactions) of a predator in a marine foodweb. In addition, our experimental results are consistent with high similarity among predator diets: all predator species had comparable effects on all response variables, including prey species survival.</w:t>
-      </w:r>
-    </w:p>
-    <w:p>
-      <w:pPr>
-        <w:pStyle w:val="Heading3"/>
-      </w:pPr>
-      <w:bookmarkStart w:id="42" w:name="phylogenetic-diversity-and-non-additive-effects"/>
+        <w:t xml:space="preserve">Phylogenetic diversity and non-additive effects</w:t>
+      </w:r>
+    </w:p>
+    <w:p>
+      <w:r>
+        <w:t xml:space="preserve">We found that the presence of predators reduced prey survival, but that this reduction was less for more phylogenetically-diverse combinations of predators. This is contrary to our hypothesis that more distant predators would show an increase in prey capture via complementarity.</w:t>
+      </w:r>
+      <w:r>
+        <w:t xml:space="preserve"> </w:t>
+      </w:r>
+      <w:r>
+        <w:rPr>
+          <w:i/>
+        </w:rPr>
+        <w:t xml:space="preserve">L. andromache</w:t>
+      </w:r>
+      <w:r>
+        <w:t xml:space="preserve"> </w:t>
+      </w:r>
+      <w:r>
+        <w:t xml:space="preserve">did not produce a negative effect in combination with</w:t>
+      </w:r>
+      <w:r>
+        <w:t xml:space="preserve"> </w:t>
+      </w:r>
+      <w:r>
+        <w:rPr>
+          <w:i/>
+        </w:rPr>
+        <w:t xml:space="preserve">L. elongatum</w:t>
+      </w:r>
+      <w:r>
+        <w:t xml:space="preserve">, while the two more phylogenetically diverse combinations (</w:t>
+      </w:r>
+      <w:r>
+        <w:rPr>
+          <w:i/>
+        </w:rPr>
+        <w:t xml:space="preserve">L. elongatum</w:t>
+      </w:r>
+      <w:r>
+        <w:t xml:space="preserve"> </w:t>
+      </w:r>
+      <w:r>
+        <w:t xml:space="preserve">with the Tabanid or leech) did. It may be that these odonates have behavioural traits that reduce the probability of their interaction, for example each nymph occupying a single leaf-well. If this is the case, each damselfly may not experience many cues indicating the presence of other predators, resulting in no non- additive interaction.</w:t>
+      </w:r>
+    </w:p>
+    <w:p>
+      <w:r>
+        <w:t xml:space="preserve">We also found that the increase in prey survivorship was caused by a negative non-additive effect of predator species. The principle cause of the negative non-additive effect may have been a reduction in predation by odonates. Odonates can be sensitive to chemical cues of potential predators, which causes a decrease in feeding rate (Barry and Roberts 2014). However other research in bromeliads has demonstrated that it is physical contact with other organisms that reduces damselfly predation rate (</w:t>
+      </w:r>
+      <w:r>
+        <w:t xml:space="preserve">). This may be the mechanism for reduced predation by</w:t>
+      </w:r>
+      <w:r>
+        <w:t xml:space="preserve"> </w:t>
+      </w:r>
+      <w:r>
+        <w:rPr>
+          <w:i/>
+        </w:rPr>
+        <w:t xml:space="preserve">Leptagrion</w:t>
+      </w:r>
+      <w:r>
+        <w:t xml:space="preserve"> </w:t>
+      </w:r>
+      <w:r>
+        <w:t xml:space="preserve">when combined with leeches, as leeches are very active and could make frequent physical contact. Tabanids, however, are rarely observed outside of a deep leaf axil -- in this case, it may be chemical cues which are responsible. If there is a phylogenetic signal to the chemical cues released by predators, individuals of one species might be unable to distinguish close relatives (congenerics in our case) from conspecifics. One limitation of our approach is that all phylogenetic diversity treatments contained one species in common,</w:t>
+      </w:r>
+      <w:r>
+        <w:t xml:space="preserve"> </w:t>
+      </w:r>
+      <w:r>
+        <w:rPr>
+          <w:i/>
+        </w:rPr>
+        <w:t xml:space="preserve">Leptagrion elongatum</w:t>
+      </w:r>
+      <w:r>
+        <w:t xml:space="preserve">. It is possible that this species is more sensitive to the presence of other predators, and therefore shows a larger effect, than would other species in this community. However, this is the most common species in this community and our results indicate that its top-down effects are likely to be frequently reduced by the presence of other predators.</w:t>
+      </w:r>
+    </w:p>
+    <w:p>
+      <w:r>
+        <w:t xml:space="preserve">In most natural communities, diverse predator species co-occur and often simultaneously affect prey species. There are several factors that can influence how these diverse combinations will influence. By combining an observational study, laboratory trials and a field experiment we have shown that phylogenetic relatedness of species can help predict some aspects of lower trophic level responses. An approach based on phylogenetic diversity offers an organizing framework around which to compare diverse datasets on the distribution, trophic interactions and combined effect of multiple predator species, to predict the top-down effect of diverse predator assemblages.</w:t>
+      </w:r>
+    </w:p>
+    <w:p>
+      <w:pPr>
+        <w:pStyle w:val="Heading2"/>
+      </w:pPr>
+      <w:bookmarkStart w:id="42" w:name="references"/>
       <w:bookmarkEnd w:id="42"/>
       <w:r>
-        <w:t xml:space="preserve">Phylogenetic diversity and non-additive effects</w:t>
-      </w:r>
-    </w:p>
-    <w:p>
-      <w:r>
-        <w:t xml:space="preserve">We found that the presence of predators reduced prey survival, but that this reduction was less for more phylogenetically-diverse combinations of predators. This is contrary to our hypothesis that more distant predators would show an increase in prey capture via complementarity.</w:t>
-      </w:r>
-      <w:r>
-        <w:t xml:space="preserve"> </w:t>
-      </w:r>
-      <w:r>
-        <w:rPr>
-          <w:i/>
-        </w:rPr>
-        <w:t xml:space="preserve">L. andromache</w:t>
-      </w:r>
-      <w:r>
-        <w:t xml:space="preserve"> </w:t>
-      </w:r>
-      <w:r>
-        <w:t xml:space="preserve">did not produce a negative effect in combination with</w:t>
-      </w:r>
-      <w:r>
-        <w:t xml:space="preserve"> </w:t>
-      </w:r>
-      <w:r>
-        <w:rPr>
-          <w:i/>
-        </w:rPr>
-        <w:t xml:space="preserve">L. elongatum</w:t>
-      </w:r>
-      <w:r>
-        <w:t xml:space="preserve">, while more phylogenetically distinct predators did. It may be that these odonates have behavioural traits that reduce the probability of their interaction, for example each nymph occupying a single leaf-well. If this is the case, each damselfly may not experience many cues indicating the presence of other predators, resulting in no non- additive interaction.</w:t>
-      </w:r>
-    </w:p>
-    <w:p>
-      <w:r>
-        <w:t xml:space="preserve">We also found that the increase in prey survivorship was caused by a negative non-additive effect of predator species. The principle cause of the negative non-additive effect may have been a reduction in predation by odonates. Odonates can be sensitive to chemical cues of potential predators, which causes a decrease in feeding rate (Barry and Roberts 2014). However other research in bromeliads has demonstrated that it is physical contact with other organisms that reduces damselfly predation rate (). This may be the mechanism for reduced predation by</w:t>
-      </w:r>
-      <w:r>
-        <w:t xml:space="preserve"> </w:t>
-      </w:r>
-      <w:r>
-        <w:rPr>
-          <w:i/>
-        </w:rPr>
-        <w:t xml:space="preserve">Leptagrion</w:t>
-      </w:r>
-      <w:r>
-        <w:t xml:space="preserve"> </w:t>
-      </w:r>
-      <w:r>
-        <w:t xml:space="preserve">when combined with leeches, as leeches are very active and could make frequent physical contact. Tabanids, however, are rarely observed outside of a deep leaf axil -- in this case, it may be chemical cues which are responsible. There may also be a phylogenetic signal to the chemical cues which the damselflies perceive: i.e. close relatives (other</w:t>
-      </w:r>
-      <w:r>
-        <w:t xml:space="preserve"> </w:t>
-      </w:r>
-      <w:r>
-        <w:rPr>
-          <w:i/>
-        </w:rPr>
-        <w:t xml:space="preserve">Leptagrion</w:t>
-      </w:r>
-      <w:r>
-        <w:t xml:space="preserve"> </w:t>
-      </w:r>
-      <w:r>
-        <w:t xml:space="preserve">sp. in this case) might induce less of an effect than other predators. One limitation of our approach is that all phylogenetic diversity treatments contained one species in common,</w:t>
-      </w:r>
-      <w:r>
-        <w:t xml:space="preserve"> </w:t>
-      </w:r>
-      <w:r>
-        <w:rPr>
-          <w:i/>
-        </w:rPr>
-        <w:t xml:space="preserve">Leptagrion elongatum</w:t>
-      </w:r>
-      <w:r>
-        <w:t xml:space="preserve">. It is possible that this species is more sensitive to the presence of other predators, and therefore shows a larger trait-mediated indirect effect, than would other species in this community. However, this is the most common species in this community and our results indicate that its top-down effects are likely to be frequently reduced by the presence of other predators.</w:t>
-      </w:r>
-    </w:p>
-    <w:p>
-      <w:r>
-        <w:t xml:space="preserve">In most natural communities, diverse predator species co-occur and often simultaneously affect prey species. There is no clear way to predict how these diverse combinations will influence the structure and functioning of lower trophic levels. An approach based on phylogenetic diversity offers an organizing framework around which to compare diverse datasets on the distribution, trophic interactions and combined effect of multiple predator species, potentially leading to a means of predicting the top-down effect of diverse predator assemblages.</w:t>
-      </w:r>
-    </w:p>
-    <w:p>
-      <w:pPr>
-        <w:pStyle w:val="Heading2"/>
-      </w:pPr>
-      <w:bookmarkStart w:id="43" w:name="references"/>
-      <w:bookmarkEnd w:id="43"/>
-      <w:r>
         <w:t xml:space="preserve">References</w:t>
       </w:r>
     </w:p>
@@ -2386,7 +2789,7 @@
       <w:r>
         <w:t xml:space="preserve">5 (2): 132–39. doi:</w:t>
       </w:r>
-      <w:hyperlink r:id="rId44">
+      <w:hyperlink r:id="rId43">
         <w:r>
           <w:rPr>
             <w:rStyle w:val="Link"/>
@@ -2420,7 +2823,7 @@
       <w:r>
         <w:t xml:space="preserve">85 (7): 1771–89. doi:</w:t>
       </w:r>
-      <w:hyperlink r:id="rId45">
+      <w:hyperlink r:id="rId44">
         <w:r>
           <w:rPr>
             <w:rStyle w:val="Link"/>
@@ -2457,7 +2860,7 @@
       <w:r>
         <w:t xml:space="preserve"> </w:t>
       </w:r>
-      <w:hyperlink r:id="rId46">
+      <w:hyperlink r:id="rId45">
         <w:r>
           <w:rPr>
             <w:rStyle w:val="Link"/>
@@ -2491,7 +2894,7 @@
       <w:r>
         <w:t xml:space="preserve">105 (44): 17012–7. doi:</w:t>
       </w:r>
-      <w:hyperlink r:id="rId47">
+      <w:hyperlink r:id="rId46">
         <w:r>
           <w:rPr>
             <w:rStyle w:val="Link"/>
@@ -2525,7 +2928,7 @@
       <w:r>
         <w:t xml:space="preserve">4 (5): e5695. doi:</w:t>
       </w:r>
-      <w:hyperlink r:id="rId48">
+      <w:hyperlink r:id="rId47">
         <w:r>
           <w:rPr>
             <w:rStyle w:val="Link"/>
@@ -2559,7 +2962,7 @@
       <w:r>
         <w:t xml:space="preserve">12 (7): 693–715. doi:</w:t>
       </w:r>
-      <w:hyperlink r:id="rId49">
+      <w:hyperlink r:id="rId48">
         <w:r>
           <w:rPr>
             <w:rStyle w:val="Link"/>
@@ -2593,7 +2996,7 @@
       <w:r>
         <w:t xml:space="preserve">21 (2): 282–90. doi:</w:t>
       </w:r>
-      <w:hyperlink r:id="rId50">
+      <w:hyperlink r:id="rId49">
         <w:r>
           <w:rPr>
             <w:rStyle w:val="Link"/>
@@ -2627,7 +3030,7 @@
       <w:r>
         <w:t xml:space="preserve">23 (11): 619–30. doi:</w:t>
       </w:r>
-      <w:hyperlink r:id="rId51">
+      <w:hyperlink r:id="rId50">
         <w:r>
           <w:rPr>
             <w:rStyle w:val="Link"/>
@@ -2661,7 +3064,7 @@
       <w:r>
         <w:t xml:space="preserve">333 (6040): 301–6. doi:</w:t>
       </w:r>
-      <w:hyperlink r:id="rId52">
+      <w:hyperlink r:id="rId51">
         <w:r>
           <w:rPr>
             <w:rStyle w:val="Link"/>
@@ -2695,7 +3098,7 @@
       <w:r>
         <w:t xml:space="preserve">321 (5895): 1488–90. doi:</w:t>
       </w:r>
-      <w:hyperlink r:id="rId53">
+      <w:hyperlink r:id="rId52">
         <w:r>
           <w:rPr>
             <w:rStyle w:val="Link"/>
@@ -2726,7 +3129,7 @@
       <w:r>
         <w:t xml:space="preserve">, April, n/a–/a. doi:</w:t>
       </w:r>
-      <w:hyperlink r:id="rId54">
+      <w:hyperlink r:id="rId53">
         <w:r>
           <w:rPr>
             <w:rStyle w:val="Link"/>
@@ -2760,7 +3163,7 @@
       <w:r>
         <w:t xml:space="preserve">465 (June). doi:</w:t>
       </w:r>
-      <w:hyperlink r:id="rId55">
+      <w:hyperlink r:id="rId54">
         <w:r>
           <w:rPr>
             <w:rStyle w:val="Link"/>
@@ -2797,7 +3200,7 @@
       <w:r>
         <w:t xml:space="preserve"> </w:t>
       </w:r>
-      <w:hyperlink r:id="rId56">
+      <w:hyperlink r:id="rId55">
         <w:r>
           <w:rPr>
             <w:rStyle w:val="Link"/>
@@ -2831,7 +3234,7 @@
       <w:r>
         <w:t xml:space="preserve">22 (23): 2971–2. doi:</w:t>
       </w:r>
-      <w:hyperlink r:id="rId57">
+      <w:hyperlink r:id="rId56">
         <w:r>
           <w:rPr>
             <w:rStyle w:val="Link"/>
@@ -2865,7 +3268,7 @@
       <w:r>
         <w:t xml:space="preserve">109 (2): 466–75. doi:</w:t>
       </w:r>
-      <w:hyperlink r:id="rId58">
+      <w:hyperlink r:id="rId57">
         <w:r>
           <w:rPr>
             <w:rStyle w:val="Link"/>
@@ -2899,7 +3302,7 @@
       <w:r>
         <w:t xml:space="preserve">8 (1): 102–16. doi:</w:t>
       </w:r>
-      <w:hyperlink r:id="rId59">
+      <w:hyperlink r:id="rId58">
         <w:r>
           <w:rPr>
             <w:rStyle w:val="Link"/>
@@ -2936,7 +3339,7 @@
       <w:r>
         <w:t xml:space="preserve"> </w:t>
       </w:r>
-      <w:hyperlink r:id="rId60">
+      <w:hyperlink r:id="rId59">
         <w:r>
           <w:rPr>
             <w:rStyle w:val="Link"/>
@@ -2970,7 +3373,7 @@
       <w:r>
         <w:t xml:space="preserve">168 (1): 111–24. doi:</w:t>
       </w:r>
-      <w:hyperlink r:id="rId61">
+      <w:hyperlink r:id="rId60">
         <w:r>
           <w:rPr>
             <w:rStyle w:val="Link"/>
@@ -3007,7 +3410,7 @@
       <w:r>
         <w:t xml:space="preserve"> </w:t>
       </w:r>
-      <w:hyperlink r:id="rId62">
+      <w:hyperlink r:id="rId61">
         <w:r>
           <w:rPr>
             <w:rStyle w:val="Link"/>
@@ -3044,7 +3447,7 @@
       <w:r>
         <w:t xml:space="preserve"> </w:t>
       </w:r>
-      <w:hyperlink r:id="rId63">
+      <w:hyperlink r:id="rId62">
         <w:r>
           <w:rPr>
             <w:rStyle w:val="Link"/>
@@ -3078,7 +3481,7 @@
       <w:r>
         <w:t xml:space="preserve">82 (4): 1023–39. doi:</w:t>
       </w:r>
-      <w:hyperlink r:id="rId64">
+      <w:hyperlink r:id="rId63">
         <w:r>
           <w:rPr>
             <w:rStyle w:val="Link"/>
@@ -3112,7 +3515,7 @@
       <w:r>
         <w:t xml:space="preserve">155 (3): 335–45. doi:</w:t>
       </w:r>
-      <w:hyperlink r:id="rId65">
+      <w:hyperlink r:id="rId64">
         <w:r>
           <w:rPr>
             <w:rStyle w:val="Link"/>
@@ -3149,7 +3552,7 @@
       <w:r>
         <w:t xml:space="preserve"> </w:t>
       </w:r>
-      <w:hyperlink r:id="rId66">
+      <w:hyperlink r:id="rId65">
         <w:r>
           <w:rPr>
             <w:rStyle w:val="Link"/>
@@ -3183,7 +3586,7 @@
       <w:r>
         <w:t xml:space="preserve">12 (8): 779–88. doi:</w:t>
       </w:r>
-      <w:hyperlink r:id="rId67">
+      <w:hyperlink r:id="rId66">
         <w:r>
           <w:rPr>
             <w:rStyle w:val="Link"/>
@@ -3217,7 +3620,7 @@
       <w:r>
         <w:t xml:space="preserve">79 (5): 1122–31. doi:</w:t>
       </w:r>
-      <w:hyperlink r:id="rId68">
+      <w:hyperlink r:id="rId67">
         <w:r>
           <w:rPr>
             <w:rStyle w:val="Link"/>
@@ -3254,7 +3657,7 @@
       <w:r>
         <w:t xml:space="preserve"> </w:t>
       </w:r>
-      <w:hyperlink r:id="rId69">
+      <w:hyperlink r:id="rId68">
         <w:r>
           <w:rPr>
             <w:rStyle w:val="Link"/>
@@ -3288,7 +3691,7 @@
       <w:r>
         <w:t xml:space="preserve">12 (10): 1016–28. doi:</w:t>
       </w:r>
-      <w:hyperlink r:id="rId70">
+      <w:hyperlink r:id="rId69">
         <w:r>
           <w:rPr>
             <w:rStyle w:val="Link"/>
@@ -3322,7 +3725,7 @@
       <w:r>
         <w:t xml:space="preserve">15 (7): 637–48. doi:</w:t>
       </w:r>
-      <w:hyperlink r:id="rId71">
+      <w:hyperlink r:id="rId70">
         <w:r>
           <w:rPr>
             <w:rStyle w:val="Link"/>
@@ -3356,7 +3759,7 @@
       <w:r>
         <w:t xml:space="preserve">35 (1): 53–60. doi:</w:t>
       </w:r>
-      <w:hyperlink r:id="rId72">
+      <w:hyperlink r:id="rId71">
         <w:r>
           <w:rPr>
             <w:rStyle w:val="Link"/>
@@ -3390,7 +3793,7 @@
       <w:r>
         <w:t xml:space="preserve">33 (1): 475–505. doi:</w:t>
       </w:r>
-      <w:hyperlink r:id="rId73">
+      <w:hyperlink r:id="rId72">
         <w:r>
           <w:rPr>
             <w:rStyle w:val="Link"/>
@@ -3424,7 +3827,7 @@
       <w:r>
         <w:t xml:space="preserve"> </w:t>
       </w:r>
-      <w:hyperlink r:id="rId74">
+      <w:hyperlink r:id="rId73">
         <w:r>
           <w:rPr>
             <w:rStyle w:val="Link"/>
@@ -3645,7 +4048,7 @@
     </w:lvl>
   </w:abstractNum>
   <w:abstractNum w:abstractNumId="990">
-    <w:nsid w:val="f0b4da38"/>
+    <w:nsid w:val="fb488627"/>
     <w:multiLevelType w:val="multilevel"/>
     <w:lvl w:ilvl="0">
       <w:numFmt w:val="bullet"/>
@@ -3726,7 +4129,7 @@
     </w:lvl>
   </w:abstractNum>
   <w:abstractNum w:abstractNumId="99411">
-    <w:nsid w:val="3859aba5"/>
+    <w:nsid w:val="3f4fe11a"/>
     <w:multiLevelType w:val="multilevel"/>
     <w:lvl w:ilvl="0">
       <w:start w:val="1"/>
@@ -3814,7 +4217,7 @@
     </w:lvl>
   </w:abstractNum>
   <w:abstractNum w:abstractNumId="99731">
-    <w:nsid w:val="52f31fcc"/>
+    <w:nsid w:val="49a69603"/>
     <w:multiLevelType w:val="multilevel"/>
     <w:lvl w:ilvl="0">
       <w:start w:val="1"/>

</xml_diff>

<commit_message>
newest versions of figures etc.
</commit_message>
<xml_diff>
--- a/MS/predatordiversity.docx
+++ b/MS/predatordiversity.docx
@@ -1637,7 +1637,7 @@
         <w:t xml:space="preserve">1,26</w:t>
       </w:r>
       <w:r>
-        <w:t xml:space="preserve">=19.41, p=0.00016), regression weighted by the number of prey species assayed.). Despite the decline in diet similarity with phylogenetic distance, the variation in predator feeding behaviour did not translate into a significant difference in the composition of prey species surviving the manipulative experiment (Fig 1c, F</w:t>
+        <w:t xml:space="preserve">=5.98, p=0.022), regression weighted by the number of prey species assayed.). Despite the decline in diet similarity with phylogenetic distance, the variation in predator feeding behaviour did not translate into a significant difference in the composition of prey species surviving the manipulative experiment (Fig 1c, F</w:t>
       </w:r>
       <w:r>
         <w:rPr>
@@ -4048,7 +4048,7 @@
     </w:lvl>
   </w:abstractNum>
   <w:abstractNum w:abstractNumId="990">
-    <w:nsid w:val="fb488627"/>
+    <w:nsid w:val="52fb7aa2"/>
     <w:multiLevelType w:val="multilevel"/>
     <w:lvl w:ilvl="0">
       <w:numFmt w:val="bullet"/>
@@ -4129,7 +4129,7 @@
     </w:lvl>
   </w:abstractNum>
   <w:abstractNum w:abstractNumId="99411">
-    <w:nsid w:val="3f4fe11a"/>
+    <w:nsid w:val="5c68291e"/>
     <w:multiLevelType w:val="multilevel"/>
     <w:lvl w:ilvl="0">
       <w:start w:val="1"/>
@@ -4217,7 +4217,7 @@
     </w:lvl>
   </w:abstractNum>
   <w:abstractNum w:abstractNumId="99731">
-    <w:nsid w:val="49a69603"/>
+    <w:nsid w:val="3a353b0b"/>
     <w:multiLevelType w:val="multilevel"/>
     <w:lvl w:ilvl="0">
       <w:start w:val="1"/>

</xml_diff>

<commit_message>
adding fine detritus to methods section. figures update to new values
</commit_message>
<xml_diff>
--- a/MS/predatordiversity.docx
+++ b/MS/predatordiversity.docx
@@ -141,7 +141,7 @@
         <w:t xml:space="preserve">(Estes et al. 2011)</w:t>
       </w:r>
       <w:r>
-        <w:t xml:space="preserve">; however the effects of predator species together (i.e., of predator species richness) are not well understood. The effect of predator species richness on communities is often stronger or weaker than what might be predicted from a study of those same species in isolation</w:t>
+        <w:t xml:space="preserve">; however the combined effects of different predator species are not well understood. The combined effect of predators on communities is often stronger or weaker than what might be predicted from a study of those same species in isolation</w:t>
       </w:r>
       <w:r>
         <w:t xml:space="preserve"> </w:t>
@@ -150,7 +150,7 @@
         <w:t xml:space="preserve">(Sih, Englund, and Wooster 1998; Ives, Cardinale, and Snyder 2005)</w:t>
       </w:r>
       <w:r>
-        <w:t xml:space="preserve">. These non-additive effects of predator richness occur when predators interact directly with each other, or indirectly via prey species. For example, predators feed directly on each other (intra-guild predation), consume the same prey (resoon-adurce competition) or modify the behaviour of other predator species or prey via nonconsumptive (i.e. trait- mediated) interactions</w:t>
+        <w:t xml:space="preserve">. These non-additive effects of predators occur when predators interact directly with each other, or indirectly via prey species. For example, predators can feed directly on each other (intra-guild predation), consume the same prey (resource competition) or modify the behaviour of other predator species or prey</w:t>
       </w:r>
       <w:r>
         <w:t xml:space="preserve"> </w:t>
@@ -159,7 +159,7 @@
         <w:t xml:space="preserve">(Sih, Englund, and Wooster 1998; Griswold and Lounibos 2006; Nyström et al. 2001)</w:t>
       </w:r>
       <w:r>
-        <w:t xml:space="preserve">. These non-additive effects can be positive or negative: e.g. prey may have an induced a defense against one predator which makes it harder (negative non-additive effect) or easier (positive non-additive effect) for another predator to eat it. While there are many possible mechanisms underlying the effect of predator composition, we lack a means of predicting</w:t>
+        <w:t xml:space="preserve">. These non-additive effects can be positive or negative. For example, prey may have an induced defense against one predator which increases (negative non-additive effect) or decreases (positive non-additive effect) the likelihood of consumption by a second predator. While there are many possible mechanisms underlying the effect of predator composition, we lack a means of predicting</w:t>
       </w:r>
       <w:r>
         <w:t xml:space="preserve"> </w:t>
@@ -174,12 +174,12 @@
         <w:t xml:space="preserve"> </w:t>
       </w:r>
       <w:r>
-        <w:t xml:space="preserve">the strenght and direction of predator diversity on communities and ecosystem functions.</w:t>
-      </w:r>
-    </w:p>
-    <w:p>
-      <w:r>
-        <w:t xml:space="preserve">Predator phylogenetic diversity could predict the effect of predator richness on ecological communities. Measures of phylogenetic diversity include the evolutionary relationships of species into measures of diversity. The measurement of phylogenetic diversity has become a popular means for ecologists to make inferences about ecological and evolutionary mechanisms behind observed patterns in natural communities</w:t>
+        <w:t xml:space="preserve">the strength and direction of predator diversity on community structure and ecosystem function.</w:t>
+      </w:r>
+    </w:p>
+    <w:p>
+      <w:r>
+        <w:t xml:space="preserve">Predator phylogenetic diversity could predict the effect of predator combinations on ecological communities. Phylogenetic diversity includes the evolutionary relationships of species into measures of diversity. Ecologists measure phylogenetic diversity in observational studies to make inferences about ecological and evolutionary mechanisms behind observed patterns in natural communities</w:t>
       </w:r>
       <w:r>
         <w:t xml:space="preserve"> </w:t>
@@ -188,7 +188,7 @@
         <w:t xml:space="preserve">(Cavender-Bares et al. 2009)</w:t>
       </w:r>
       <w:r>
-        <w:t xml:space="preserve">. For example, the phylogenetic diversity of plant communities is a better predictor of productivity than either species richness or diversity</w:t>
+        <w:t xml:space="preserve">. Recently, this approach has been applied to manipulative experiments. For example, the phylogenetic diversity of plant communities is a better predictor of productivity than either species richness or diversity</w:t>
       </w:r>
       <w:r>
         <w:t xml:space="preserve"> </w:t>
@@ -197,7 +197,7 @@
         <w:t xml:space="preserve">(e.g. M. W. Cadotte et al. 2009; M. W. Cadotte, Cardinale, and Oakley 2008; Godoy, Kraft, and Levine 2014)</w:t>
       </w:r>
       <w:r>
-        <w:t xml:space="preserve">. A central assumption of this approach is that increased phylogenetic distance implies increased ecological dissimilarity -- either in the form of differences in species niches, interactions, or functional traits. When this is true, high phylogenetic diversity leads to complementarity between species, resulting in increased ecosystem functioning</w:t>
+        <w:t xml:space="preserve">. A central assumption of this approach is that increased phylogenetic distance is associated with increased ecological dissimilarity -- either in the form of differences in species niches, interactions, or functional traits. When this is true, high phylogenetic diversity should lead to to complementarity in resource use between species, resulting in increased ecosystem functioning</w:t>
       </w:r>
       <w:r>
         <w:t xml:space="preserve"> </w:t>
@@ -278,7 +278,7 @@
         <w:t xml:space="preserve">(Budriene and Budrys 2004)</w:t>
       </w:r>
       <w:r>
-        <w:t xml:space="preserve">) making it difficult to connect these results to predator effects at the scale of a local community. These clade-specific studies often find weak evidence for phylogenetic signal in ecologically- relevant traits; in contrast, studies at the level of the whole biosphere</w:t>
+        <w:t xml:space="preserve">) making it difficult to connect these results to predator effects at the scale of a local community. These clade specific studies often find weak evidence for phylogenetic signal in ecologically relevant traits. In contrast, studies at the level of the whole biosphere</w:t>
       </w:r>
       <w:r>
         <w:t xml:space="preserve"> </w:t>
@@ -290,12 +290,21 @@
         <w:t xml:space="preserve"> </w:t>
       </w:r>
       <w:r>
-        <w:t xml:space="preserve">demonstrate that related organisms often have similar interspecific interactions -- i.e. related predators often consume similar prey. In order to understand how predator diversity will affect community composition and ecosystem function at the local scale, we need to understand both their distribution and their interspecific interactions alone and in combination.</w:t>
-      </w:r>
-    </w:p>
-    <w:p>
-      <w:r>
-        <w:t xml:space="preserve">Within a local community, the effect of predator species diversity will depend on three factors: how predators are distributed among habitats, how they interact with prey, and how they interact with each other. To the extent that phylogenetic relationships are correlated with all of these factors, they can predict the impact of predator diversity on communities. For instance, phylogeny could constrain predator species composition if more distant phylogenetic relatives have more distinct fundamental niches, while close relatives are too similar to co-exist</w:t>
+        <w:t xml:space="preserve">demonstrate that related organisms often have similar interspecific interactions, i.e. related predators often consume similar prey. At the local scale, only a few studes have examined how phylogeny may shape food webs (</w:t>
+      </w:r>
+      <w:r>
+        <w:rPr>
+          <w:b/>
+        </w:rPr>
+        <w:t xml:space="preserve">Rezende et al 2009, Cagnolo et al</w:t>
+      </w:r>
+      <w:r>
+        <w:t xml:space="preserve">)</w:t>
+      </w:r>
+    </w:p>
+    <w:p>
+      <w:r>
+        <w:t xml:space="preserve">Within a local community, the effect of predator species diversity will depend on three factors: how predators are distributed among habitats, how they interact with prey, and how they interact with each other. To the extent that phylogenetic relationships are correlated with all of these factors, phylogeny may be able to predict the impact of predator diversity on communities. For instance, phylogeny could constrain predator species co-occurrence if more distant phylogenetic relatives have more distinct fundamental niches, while close relatives are too similar to co-exist</w:t>
       </w:r>
       <w:r>
         <w:t xml:space="preserve"> </w:t>
@@ -304,7 +313,7 @@
         <w:t xml:space="preserve">(Webb et al. 2002; Emerson and Gillespie 2008)</w:t>
       </w:r>
       <w:r>
-        <w:t xml:space="preserve">. When predators do co-occur, phylogeny may correlate with their feeding behavior, such that more closely related predators consume more similar prey. Diet overlap (shared prey species between predators) will depend on the feeding traits and nutritional requirements of predators -- both of which may be phylogenetically conserved. If this is the case, then predator assemblages with higher phylogenetic diversity will show greater prey consumption and therefore a stronger top- down effect on ecosystem function</w:t>
+        <w:t xml:space="preserve">. When predators do co-occur, phylogeny may correlate with their feeding behavior, such that closely related predators consume similar prey. For example, diet overlap (shared prey species between predators) will depend on the feeding traits and nutritional requirements of predators -- both of which may be phylogenetically conserved. If this is the case, then predator assemblages with higher phylogenetic diversity will show greater prey consumption and therefore stronger top- down effects</w:t>
       </w:r>
       <w:r>
         <w:t xml:space="preserve"> </w:t>
@@ -327,7 +336,7 @@
     </w:p>
     <w:p>
       <w:r>
-        <w:t xml:space="preserve">We examined the predator community using a natural mesocosm: the community of macroinvertebrates living within bromeliads. Bromeliads (Bromeliaceae) are flowering plants native to the Neotropics. Many bromeliad species contain water and detritus; the decomposition of this detritus supplies nutrients for the bromeliad</w:t>
+        <w:t xml:space="preserve">We examined the consequences of phylogenetic diversity using a natural mesocosm: the community of macroinvertebrates living within bromeliads. Bromeliads (Bromeliaceae) are flowering plants native to the Neotropics. Many bromeliad species contain water and trapped, terrestrial detritus; the decomposition of this detritus supplies nutrients for the bromeliad</w:t>
       </w:r>
       <w:r>
         <w:t xml:space="preserve"> </w:t>
@@ -360,7 +369,22 @@
         <w:t xml:space="preserve"> </w:t>
       </w:r>
       <w:r>
-        <w:t xml:space="preserve">spp., Odonata:Coenagrionidae) are important predators; the predator dramatically alters community dynamics (e.g. decreases insect emergence</w:t>
+        <w:t xml:space="preserve">spp., Odonata:Coenagrionidae) are important predators, dramatically reducing insect colonization</w:t>
+      </w:r>
+      <w:r>
+        <w:t xml:space="preserve"> </w:t>
+      </w:r>
+      <w:r>
+        <w:rPr>
+          <w:b/>
+        </w:rPr>
+        <w:t xml:space="preserve">Hammill et al Ecosystems</w:t>
+      </w:r>
+      <w:r>
+        <w:t xml:space="preserve"> </w:t>
+      </w:r>
+      <w:r>
+        <w:t xml:space="preserve">and reducing insect emergence</w:t>
       </w:r>
       <w:r>
         <w:t xml:space="preserve"> </w:t>
@@ -381,12 +405,60 @@
         <w:t xml:space="preserve">(Ngai and Srivastava 2006)</w:t>
       </w:r>
       <w:r>
-        <w:t xml:space="preserve">). However, other predators are also found in bromeliads, including large predaceous fly larvae (Diptera: Tabanidae) and predatory leeches.</w:t>
-      </w:r>
-    </w:p>
-    <w:p>
-      <w:r>
-        <w:t xml:space="preserve">We used a series of observations, lab feeding trials, and manipulative field experiments to measure how the phylogenetic diversity of the predator assemblage predicts community composition and ecosystem function. We test three related hypotheses concerning similarity in distribution, diet and top- down ecosystem effects of predators,</w:t>
+        <w:t xml:space="preserve">). However, other predators are also found in bromeliads, including large predaceous fly larvae (Diptera: Tabanidae) and predatory leeches (</w:t>
+      </w:r>
+      <w:r>
+        <w:rPr>
+          <w:b/>
+        </w:rPr>
+        <w:t xml:space="preserve">Frank and Lounibos</w:t>
+      </w:r>
+      <w:r>
+        <w:t xml:space="preserve">). Predators have been shown to have large top0down effects on ecosystem functions in bromelaids, including nitrogen uptake by the plant (</w:t>
+      </w:r>
+      <w:r>
+        <w:rPr>
+          <w:b/>
+        </w:rPr>
+        <w:t xml:space="preserve">ngai and Srivastava</w:t>
+      </w:r>
+      <w:r>
+        <w:t xml:space="preserve">), detrital decomposition (</w:t>
+      </w:r>
+      <w:r>
+        <w:rPr>
+          <w:b/>
+        </w:rPr>
+        <w:t xml:space="preserve">Srivastava oecologia, srivastava and Bell</w:t>
+      </w:r>
+      <w:r>
+        <w:t xml:space="preserve">) and CO</w:t>
+      </w:r>
+      <w:r>
+        <w:rPr>
+          <w:vertAlign w:val="subscript"/>
+        </w:rPr>
+        <w:t xml:space="preserve">2</w:t>
+      </w:r>
+      <w:r>
+        <w:t xml:space="preserve"> </w:t>
+      </w:r>
+      <w:r>
+        <w:t xml:space="preserve">flux (</w:t>
+      </w:r>
+      <w:r>
+        <w:rPr>
+          <w:b/>
+        </w:rPr>
+        <w:t xml:space="preserve">Atwood et al nature Geosci, Atwood et al Oecologia</w:t>
+      </w:r>
+      <w:r>
+        <w:t xml:space="preserve">).</w:t>
+      </w:r>
+    </w:p>
+    <w:p>
+      <w:r>
+        <w:t xml:space="preserve">We used a series of observations, lab feeding trials, and manipulative field experiments to measure how the phylogenetic diversity of the predator assemblage predicts community composition and ecosystem function. We test three related hypotheses concerning similarity in distribution, diet and top- down ecosystem effects of predators:</w:t>
       </w:r>
     </w:p>
     <w:p>
@@ -425,7 +497,6 @@
     </w:p>
     <w:p>
       <w:pPr>
-        <w:pStyle w:val="Compact"/>
         <w:numPr>
           <w:numId w:val="1001"/>
           <w:ilvl w:val="0"/>
@@ -438,7 +509,7 @@
         <w:t xml:space="preserve">Ecosystem-level effects</w:t>
       </w:r>
       <w:r>
-        <w:t xml:space="preserve">: our experiments at the level of the whole habitat patch (i.e. a single bromeliad) allow us to test hypotheses about direct and indirect effects of predator combinations:</w:t>
+        <w:t xml:space="preserve">: our experiments at the scale at which organisms interact (i.e. within a single bromeliad) allow us to test hypotheses about direct and indirect effects of predator combinations (on prey consumption and associated ecosystem functions (bromeliad nitrogen uptake and detrital decomposition):</w:t>
       </w:r>
     </w:p>
     <w:p>
@@ -450,10 +521,7 @@
         </w:numPr>
       </w:pPr>
       <w:r>
-        <w:t xml:space="preserve">Closely-related predators will have similar effects on the community. This will occur if related predators share similar trophic interactions (e.g. predation rate, diet similarity). Our monoculture treatments allow us to assess the effect of each predator both on prey survival and on ecosystem function (Nitrogen uptake and decomposition).</w:t>
-      </w:r>
-      <w:r>
-        <w:br w:type="textWrapping"/>
+        <w:t xml:space="preserve">Closely-related predators will have similar effects on the community. This will occur if related predators have similar trophic interactions (e.g. predation rate, diet similarity). Our single-species treatments allow us to assess the effect of each predator both on prey survival and on ecosystem function (Nitrogen uptake and decomposition).</w:t>
       </w:r>
     </w:p>
     <w:p>
@@ -465,7 +533,7 @@
         </w:numPr>
       </w:pPr>
       <w:r>
-        <w:t xml:space="preserve">Predator assemblages with higher phylogenetic diversity will show a stronger non-additive effect. This will occur if phylogenetic distance correlates with increasing trait difference, and if this trait difference in turn results in niche complementarity. At the extreme, different predators may consume each other. By comparing treatments with pairs of predators to treatments that received a monoculture of each predator, we are able to estimate additive and non-additive effects.</w:t>
+        <w:t xml:space="preserve">Predator assemblages with higher phylogenetic diversity will have synergistic (greater than additive) effects on prey consumption and associated ecosystem functions. This will occur if phylogenetic distance correlates with increasing trait difference, and if this trait difference in turn results in niche complementarity. However, at the extreme, different predators may consume each other, thus creating antagonistic (less than additive) effects on prey consumption. By comparing treatments with pairs of predators to treatments that received each predator alone, we are able to estimate additive and non-additive effects.</w:t>
       </w:r>
     </w:p>
     <w:p>
@@ -480,7 +548,7 @@
     </w:p>
     <w:p>
       <w:pPr>
-        <w:pStyle w:val="Heading2"/>
+        <w:pStyle w:val="Heading3"/>
       </w:pPr>
       <w:bookmarkStart w:id="23" w:name="study-design"/>
       <w:bookmarkEnd w:id="23"/>
@@ -490,7 +558,7 @@
     </w:p>
     <w:p>
       <w:r>
-        <w:t xml:space="preserve">We conducted this work in Parque Estadual da Ilha do Cardoso in São Paulo state, Brazil, in 2011. We collected three datasets to address each of these questions. We examined distributional similarity among predator species (Question 1) by making observations of predator distribution among habitat patches. We examined diet similarity (Question 2) with a series of no-choice feeding trials in under laboratory conditions. Finally, we examined the effects on predators on whole communities (Question 3) with a field experiment, in which predators were added to habitat patches containing standardized communities of prey. This experiment included both single species treatments and two species treatments; the latter were chosen to create the widest possible range of phylogenetic diversity.</w:t>
+        <w:t xml:space="preserve">We collected three datasets to address each of the questions posed in the Introduction. We examined distributional similarity among predator species (Question 1) by making observations of predator distribution among habitat patches. We examined diet similarity (Question 2) with a series of no-choice feeding trials in under laboratory conditions. Finally, we examined the effects of predators on whole communities (Question 3) with a field experiment, in which predators were added to habitat patches containing standardized communities of prey. This experiment included both single species treatments and two species treatments; the latter were chosen to create the widest possible range of phylogenetic diversity.</w:t>
       </w:r>
     </w:p>
     <w:p>
@@ -521,98 +589,31 @@
     </w:p>
     <w:p>
       <w:r>
-        <w:t xml:space="preserve">We conducted all three experiments in Parque Estadual da Ilha do Cardoso (</w:t>
-      </w:r>
-      <m:oMath>
-        <m:sSup>
-          <m:e>
-            <m:r>
-              <m:rPr>
-                <m:sty m:val="p"/>
-              </m:rPr>
-              <m:t>25</m:t>
-            </m:r>
-          </m:e>
-          <m:sup>
-            <m:r>
-              <m:rPr>
-                <m:sty m:val="p"/>
-              </m:rPr>
-              <m:t>∘</m:t>
-            </m:r>
-          </m:sup>
-        </m:sSup>
-        <m:sSup>
-          <m:e>
-            <m:r>
-              <m:rPr>
-                <m:sty m:val="p"/>
-              </m:rPr>
-              <m:t>03</m:t>
-            </m:r>
-          </m:e>
-          <m:sup>
-            <m:r>
-              <m:rPr>
-                <m:sty m:val="p"/>
-              </m:rPr>
-              <m:t>′</m:t>
-            </m:r>
-          </m:sup>
-        </m:sSup>
-      </m:oMath>
-      <w:r>
-        <w:t xml:space="preserve"> </w:t>
-      </w:r>
-      <w:r>
-        <w:t xml:space="preserve">S,</w:t>
-      </w:r>
-      <w:r>
-        <w:t xml:space="preserve"> </w:t>
-      </w:r>
-      <m:oMath>
-        <m:sSup>
-          <m:e>
-            <m:r>
-              <m:rPr>
-                <m:sty m:val="p"/>
-              </m:rPr>
-              <m:t>47</m:t>
-            </m:r>
-          </m:e>
-          <m:sup>
-            <m:r>
-              <m:rPr>
-                <m:sty m:val="p"/>
-              </m:rPr>
-              <m:t>∘</m:t>
-            </m:r>
-          </m:sup>
-        </m:sSup>
-        <m:sSup>
-          <m:e>
-            <m:r>
-              <m:rPr>
-                <m:sty m:val="p"/>
-              </m:rPr>
-              <m:t>53</m:t>
-            </m:r>
-          </m:e>
-          <m:sup>
-            <m:r>
-              <m:rPr>
-                <m:sty m:val="p"/>
-              </m:rPr>
-              <m:t>′</m:t>
-            </m:r>
-          </m:sup>
-        </m:sSup>
-      </m:oMath>
-      <w:r>
-        <w:t xml:space="preserve"> </w:t>
-      </w:r>
-      <w:r>
-        <w:t xml:space="preserve">W), a 22.5 ha island off the south coast of São Paulo state, Brazil. We worked in a coastal forest (</w:t>
+        <w:t xml:space="preserve">We conducted all three experiments in Parque Estadual da Ilha do Cardoso (25</w:t>
+      </w:r>
+      <w:r>
+        <w:rPr>
+          <w:vertAlign w:val="superscript"/>
+        </w:rPr>
+        <w:t xml:space="preserve">o</w:t>
+      </w:r>
+      <w:r>
+        <w:t xml:space="preserve"> </w:t>
+      </w:r>
+      <w:r>
+        <w:t xml:space="preserve">03' S, 47</w:t>
+      </w:r>
+      <w:r>
+        <w:rPr>
+          <w:vertAlign w:val="superscript"/>
+        </w:rPr>
+        <w:t xml:space="preserve">o</w:t>
+      </w:r>
+      <w:r>
+        <w:t xml:space="preserve"> </w:t>
+      </w:r>
+      <w:r>
+        <w:t xml:space="preserve">53' W), a 22.5 ha island off the south coast of São Paulo state, Brazil. We worked in a coastal forest (</w:t>
       </w:r>
       <w:r>
         <w:rPr>
@@ -621,7 +622,7 @@
         <w:t xml:space="preserve">restinga</w:t>
       </w:r>
       <w:r>
-        <w:t xml:space="preserve">) in the understory of which grows the abundant</w:t>
+        <w:t xml:space="preserve">) with an understory dominated by</w:t>
       </w:r>
       <w:r>
         <w:t xml:space="preserve"> </w:t>
@@ -660,22 +661,7 @@
         <w:t xml:space="preserve">(Romero and Srivastava 2010)</w:t>
       </w:r>
       <w:r>
-        <w:t xml:space="preserve">, in</w:t>
-      </w:r>
-      <w:r>
-        <w:t xml:space="preserve"> </w:t>
-      </w:r>
-      <w:r>
-        <w:rPr>
-          <w:rStyle w:val="VerbatimChar"/>
-        </w:rPr>
-        <w:t xml:space="preserve">ncol(metabolic) -1</w:t>
-      </w:r>
-      <w:r>
-        <w:t xml:space="preserve"> </w:t>
-      </w:r>
-      <w:r>
-        <w:t xml:space="preserve">bromeliads of various sizes. This diversity encompasses multiple trophic and functional groups: filter feeders (Diptera:Culicidae); detritivores including shredders (Diptera:Tipulidae, Trichoptera:Calamoceratidae), scrapers (Coleoptera:Scirtidae), and collectors (All Diptera:Chironomidae, Syrphidae, Psychodidae). These species are the main prey for a diverse predator assemblage of at least three species of damselfly larvae (</w:t>
+        <w:t xml:space="preserve">, in 25 bromeliads of various sizes. This diversity encompasses multiple trophic and functional groups. Filter feeders were entirely mosquito larvae (Diptera:Culicidae); detritivores include shredders (Diptera:Tipulidae, Trichoptera:Calamoceratidae), scrapers (Coleoptera:Scirtidae), and collectors (All Diptera:Chironomidae, Syrphidae, Psychodidae). All these species are prey for a diverse predator assemblage dominated by at least three species of damselfly larvae (</w:t>
       </w:r>
       <w:r>
         <w:rPr>
@@ -687,7 +673,7 @@
         <w:t xml:space="preserve"> </w:t>
       </w:r>
       <w:r>
-        <w:t xml:space="preserve">spp., Odonata:Coenagrionidae), two species of predatory Horse Fly larvae (Diptera:Tabanidae), and two species of leech (Arhynchobdellida).</w:t>
+        <w:t xml:space="preserve">spp., Odonata:Coenagrionidae), two species of Horse Fly larvae (Diptera:Tabanidae), and two species of leech (Arhynchobdellida). A lower percentage of predator biomass was composed of Dytiscid larvae (Coleoptera), midge larvae (Diptera: Ceratopogonidae) and chironomid larvae (Diptera: Tanypodinae).</w:t>
       </w:r>
     </w:p>
     <w:p>
@@ -727,7 +713,7 @@
     </w:p>
     <w:p>
       <w:r>
-        <w:t xml:space="preserve">To examine diet similarity among predator species, we fed prey species to predators in laboratory feeding trials. We conducted 314 feeding trials of 10 predator taxa and 14 prey taxa between March and April 2011. We covered all potential predator-prey pairs present in the experiment (described below), and attempted to perform all other trials whenever possible. However, due to the rarity of some taxa, many predator-prey pairs were not possible; we tested 56 pairwise combinations. Most trials were replicated at least five times, but the number of replicates ranged from 1 to 11. To conduct the trials, we placed predators together with prey in a 50ml vial, with a stick for substrate. The only exception was the tabanid larvae, which we placed between two vertical surfaces to imitate the narrow space found in bromeliad leaf axils (their preferred microhabitat; necessary for successful feeding). Generally our trials contained a single predator and a single prey individual, except in the case of very small prey (</w:t>
+        <w:t xml:space="preserve">To examine diet similarity among predator species, we fed prey species to predators in laboratory feeding trials. We conducted 314 feeding trials of 10 predator taxa and 14 prey taxa between March and April 2011. We included all potential predator-prey pairs present in the experiment (described below), and attempted to perform all other combinations whenever possible. However, due to the rarity of some taxa, many predator-prey pairs were not possible; we tested 56 pairwise combinations. Most trials were replicated at least five times, but the number of replicates ranged from 1 to 11. To conduct the trials, we placed predators together with prey in a 50ml vial, with a stick for substrate. The only exception was the tabanid larvae, which we placed between two vertical surfaces to imitate the narrow space found in bromeliad leaf axils (their preferred microhabitat, necessary for successful feeding). Generally our trials contained a single predator and a single prey individual, except in the case of very small prey (</w:t>
       </w:r>
       <w:r>
         <w:rPr>
@@ -766,7 +752,7 @@
     </w:p>
     <w:p>
       <w:r>
-        <w:t xml:space="preserve">Our third question had two parts: (a) how do predator species differ in their effects on the whole community and (b) does predator diversity show non-additive effects on the community, and do these non-additive effects increase or decrease with phylogenetic distance? We measured five community and ecosystem response variables: production of fine particulate organic matter (FPOM), decomposition of coarse detritus, bromeliad growth, uptake of detrital nitrogen into bromeliad tissue, and survival of invertebrate prey (emerged adults + surviving larvae)</w:t>
+        <w:t xml:space="preserve">Our third question had two parts: (a) how do predator species differ in their effects on the whole community and (b) do predator combinations show non- additive effects on the community, and do these non-additive effects increase or decrease with phylogenetic distance? We measured five community and ecosystem response variables: production of fine particulate organic matter (FPOM), decomposition of coarse detritus, bromeliad growth, uptake of detrital nitrogen into bromeliad tissue, and survival of invertebrate prey (emerged adults + surviving larvae)</w:t>
       </w:r>
     </w:p>
     <w:p>
@@ -781,7 +767,7 @@
     </w:p>
     <w:p>
       <w:r>
-        <w:t xml:space="preserve">In this experiment we focused on the four most abundant large predators found in this community:</w:t>
+        <w:t xml:space="preserve">In this experiment we focused on the four most abundant large predators found in the community:</w:t>
       </w:r>
       <w:r>
         <w:t xml:space="preserve"> </w:t>
@@ -823,13 +809,7 @@
         <w:t xml:space="preserve"> </w:t>
       </w:r>
       <w:r>
-        <w:rPr>
-          <w:b/>
-        </w:rPr>
-        <w:t xml:space="preserve">correct?</w:t>
-      </w:r>
-      <w:r>
-        <w:t xml:space="preserve">) and a predatory leech. We combined these species in eight treatments: predator-free control (no predators), each of the four predator species alone (part a) and pairs of predator species chosen to maximize the range of phylogenetic distance (part b). Specifically, these pairs were: two congeneric damselflies (</w:t>
+        <w:t xml:space="preserve">sp.) and a predatory leech. We combined these species in eight treatments: predator-free control (no predators), each of the four predator species alone (part a) and pairs of predator species chosen to maximize the range of phylogenetic distance (part b). Specifically, these pairs were: two congeneric damselflies (</w:t>
       </w:r>
       <w:r>
         <w:rPr>
@@ -877,7 +857,157 @@
         <w:t xml:space="preserve"> </w:t>
       </w:r>
       <w:r>
-        <w:t xml:space="preserve">and a predatory leech). We used five replicate bromeliads for each treatment (8 treatments, n=5). In order to control for differences in body size and feeding rate among predator species, we used a substitutive design which maintained the same predator metabolic capacity in all replicates (see below). Substitutive experiments often hold total abundance constant, but when species differ substantially in body size - as in this experiment - allometric effects of body size on feeding rate can confound detection of effects based on trophic traits or species interactions, and standardizing to community metabolic capacity is preferred</w:t>
+        <w:t xml:space="preserve">and a predatory leech). We used five replicate bromeliads for each of these 8 treatments (8 treatments, n=5). This experiment, therefore, allows the estimation of the effect of each predator species (single-species treatments), as well as the detection of non-additive effects in predator combinations.</w:t>
+      </w:r>
+    </w:p>
+    <w:p>
+      <w:r>
+        <w:t xml:space="preserve">To evaluate the effect of these predators on natural bromeliad systems, we created bromeliad communities that were as similar as possible to each other, and also the the average composition of a bromeliad. In Feburary 2011 we collected bromeliads with a volume between 90 and 200ml, thoroughly washed them to remove organisms and detritus, and soaked them for 12 hours in a tub of water. We then hung all bromeliads for 48 hours to dry. This procedure was indended to remove all existing insects; one bromeliad dissected afterwards contained no insects. We simulated natural detritus inputs from the canopy by adding a standard mass of dried leaves of the species</w:t>
+      </w:r>
+      <w:r>
+        <w:t xml:space="preserve"> </w:t>
+      </w:r>
+      <w:r>
+        <w:rPr>
+          <w:i/>
+        </w:rPr>
+        <w:t xml:space="preserve">Plinia cauliflora</w:t>
+      </w:r>
+      <w:r>
+        <w:t xml:space="preserve"> </w:t>
+      </w:r>
+      <w:r>
+        <w:t xml:space="preserve">(1.5g bromeliad</w:t>
+      </w:r>
+      <w:r>
+        <w:t xml:space="preserve"> </w:t>
+      </w:r>
+      <w:r>
+        <w:rPr>
+          <w:vertAlign w:val="superscript"/>
+        </w:rPr>
+        <w:t xml:space="preserve">-1</w:t>
+      </w:r>
+      <w:r>
+        <w:t xml:space="preserve"> </w:t>
+      </w:r>
+      <w:r>
+        <w:t xml:space="preserve">± 0.02, mean ± sd). In order to track the effects of detrital decomposition on bromeliad N cycling, we enriched these leaves with</w:t>
+      </w:r>
+      <w:r>
+        <w:t xml:space="preserve"> </w:t>
+      </w:r>
+      <w:r>
+        <w:rPr>
+          <w:vertAlign w:val="superscript"/>
+        </w:rPr>
+        <w:t xml:space="preserve">15</w:t>
+      </w:r>
+      <w:r>
+        <w:t xml:space="preserve">N by fertilizing five</w:t>
+      </w:r>
+      <w:r>
+        <w:t xml:space="preserve"> </w:t>
+      </w:r>
+      <w:r>
+        <w:rPr>
+          <w:i/>
+        </w:rPr>
+        <w:t xml:space="preserve">Plinia cauliflora</w:t>
+      </w:r>
+      <w:r>
+        <w:t xml:space="preserve"> </w:t>
+      </w:r>
+      <w:r>
+        <w:t xml:space="preserve">(Jabuticaba, Myrtaceae; a common Brazilian tree) plants with 40ml pot</w:t>
+      </w:r>
+      <w:r>
+        <w:rPr>
+          <w:vertAlign w:val="superscript"/>
+        </w:rPr>
+        <w:t xml:space="preserve">-1</w:t>
+      </w:r>
+      <w:r>
+        <w:t xml:space="preserve"> </w:t>
+      </w:r>
+      <w:r>
+        <w:t xml:space="preserve">day</w:t>
+      </w:r>
+      <w:r>
+        <w:rPr>
+          <w:vertAlign w:val="superscript"/>
+        </w:rPr>
+        <w:t xml:space="preserve">-1</w:t>
+      </w:r>
+      <w:r>
+        <w:t xml:space="preserve"> </w:t>
+      </w:r>
+      <w:r>
+        <w:t xml:space="preserve">of 5g L</w:t>
+      </w:r>
+      <w:r>
+        <w:rPr>
+          <w:vertAlign w:val="superscript"/>
+        </w:rPr>
+        <w:t xml:space="preserve">-1</w:t>
+      </w:r>
+      <w:r>
+        <w:t xml:space="preserve"> </w:t>
+      </w:r>
+      <w:r>
+        <w:t xml:space="preserve">ammonium sulphate containing 10% atom excess of</w:t>
+      </w:r>
+      <w:r>
+        <w:t xml:space="preserve"> </w:t>
+      </w:r>
+      <w:r>
+        <w:rPr>
+          <w:vertAlign w:val="superscript"/>
+        </w:rPr>
+        <w:t xml:space="preserve">15</w:t>
+      </w:r>
+      <w:r>
+        <w:t xml:space="preserve">N. After 21 days we then collected</w:t>
+      </w:r>
+      <w:r>
+        <w:t xml:space="preserve"> </w:t>
+      </w:r>
+      <w:r>
+        <w:rPr>
+          <w:i/>
+        </w:rPr>
+        <w:t xml:space="preserve">P. cauliflora</w:t>
+      </w:r>
+      <w:r>
+        <w:t xml:space="preserve"> </w:t>
+      </w:r>
+      <w:r>
+        <w:t xml:space="preserve">leaves, air-dried until constant weight, and then soaked them for three days discarded. This procedure removes excess nutrients from the artificial fertilization. Because some of our prey species consume fine detritus, not coarse, we also added a standard amount of dried fine detritus to our bromeliads (0.23g bromeliad</w:t>
+      </w:r>
+      <w:r>
+        <w:t xml:space="preserve"> </w:t>
+      </w:r>
+      <w:r>
+        <w:rPr>
+          <w:vertAlign w:val="superscript"/>
+        </w:rPr>
+        <w:t xml:space="preserve">-1</w:t>
+      </w:r>
+      <w:r>
+        <w:t xml:space="preserve"> </w:t>
+      </w:r>
+      <w:r>
+        <w:t xml:space="preserve">± 0.02)</w:t>
+      </w:r>
+    </w:p>
+    <w:p>
+      <w:r>
+        <w:t xml:space="preserve">Each bromeliad was stocked with a representative insect community. The densities of each prey taxon were calculated from the 2008 observational dataset, using data from bromeliads of similar size to those in our experiment. All densities used were within the range of these calculated abundances, and all experimental bromeliads received the same insect community. Halfway through the experiment, insects were added to bromeliads a second time to simulate the continuous oviposition that characterizes the system. Throughout the experiment, all bromeliads were enclosed with a mesh cage topped with a malaise trap an?d checked daily for emergence of adults. At the end of the experiment we completely dissected our bromeliads, collecting all invertebrates and detritus remaining inside.</w:t>
+      </w:r>
+    </w:p>
+    <w:p>
+      <w:r>
+        <w:t xml:space="preserve">We used a substitutive design which maintained the same predator metabolic capacity in all replicates (see below). Substitutive experiments often hold total abundance constant, but when species differ substantially in body size - as in this experiment - allometric effects of body size on feeding rate can confound detection of effects based on trophic traits or species interactions, and standardizing to community metabolic capacity is preferred</w:t>
       </w:r>
       <w:r>
         <w:t xml:space="preserve"> </w:t>
@@ -886,12 +1016,7 @@
         <w:t xml:space="preserve">(D. S. Srivastava and Bell 2009)</w:t>
       </w:r>
       <w:r>
-        <w:t xml:space="preserve">. This experiment allows the estimation of the effect of each predator species (monoculture treatments), as well as the detection of non-additive effects in predator combinations.</w:t>
-      </w:r>
-    </w:p>
-    <w:p>
-      <w:r>
-        <w:t xml:space="preserve">We used an allometric scaling relationship to standardize "metabolic capacity" of predators across treatments. Species co-occurrence is often measured in terms of non-random patterns of species presence/absence or abundance, but such measures will only be poorly related to the functional effects of species when species differ substantially in body size. Integrating the allometric relationship between body size and feeding rate</w:t>
+        <w:t xml:space="preserve">. Integrating the allometric relationship between body size and feeding rate</w:t>
       </w:r>
       <w:r>
         <w:t xml:space="preserve"> </w:t>
@@ -912,7 +1037,7 @@
         <w:t xml:space="preserve">(D. S. Srivastava and Bell 2009)</w:t>
       </w:r>
       <w:r>
-        <w:t xml:space="preserve">. Metabolic capacity is equal to individual body mass raised to the power of 0.69 (an invertebrate-specific exponent determined by Peters 19xx and confirmed by Chown et al,</w:t>
+        <w:t xml:space="preserve">. Metabolic capacity is equal to individual body mass raised to the power of 0.69 (an invertebrate-specific exponent determined by Peters 19xx for invertebrates and confirmed by Chown et al,</w:t>
       </w:r>
       <w:r>
         <w:t xml:space="preserve"> </w:t>
@@ -921,109 +1046,12 @@
         <w:t xml:space="preserve">(2007)</w:t>
       </w:r>
       <w:r>
-        <w:t xml:space="preserve">); this reflects the nonlinearity of feeding rate on body size across many invertebrate taxa. We used metabolic capacity to inform both our observational results and our experimental design (details below), with the exception of our feeding trial data. This is because the feeding trials were intended to measure which prey species our predators ate, rather than their feeding rate (only the latter should scale with metabolic capacity).</w:t>
-      </w:r>
-    </w:p>
-    <w:p>
-      <w:r>
-        <w:t xml:space="preserve">In Feburary 2011 we collected bromeliads with a volume between 90 and 200ml, thoroughly washed them to remove organisms and detritus, and soaked them for 12 hours in a tub of water. We then hung all bromeliads for 48 hours to dry. This procedure was indended to remove all existing insects; one bromeliad dissected afterwards contained no insects. Each bromeliad was supplied with dried leaves of the species</w:t>
-      </w:r>
-      <w:r>
-        <w:t xml:space="preserve"> </w:t>
-      </w:r>
-      <w:r>
-        <w:rPr>
-          <w:i/>
-        </w:rPr>
-        <w:t xml:space="preserve">Plinia cauliflora</w:t>
-      </w:r>
-      <w:r>
-        <w:t xml:space="preserve">, simulating natural detritus inputs from the canopy. In order to track the effects of detrital decomposition on bromeliad nutrition, we enriched these leaves with</w:t>
-      </w:r>
-      <w:r>
-        <w:t xml:space="preserve"> </w:t>
-      </w:r>
-      <w:r>
-        <w:rPr>
-          <w:vertAlign w:val="superscript"/>
-        </w:rPr>
-        <w:t xml:space="preserve">15</w:t>
-      </w:r>
-      <w:r>
-        <w:t xml:space="preserve">N by fertilizing five</w:t>
-      </w:r>
-      <w:r>
-        <w:t xml:space="preserve"> </w:t>
-      </w:r>
-      <w:r>
-        <w:rPr>
-          <w:i/>
-        </w:rPr>
-        <w:t xml:space="preserve">Plinia cauliflora</w:t>
-      </w:r>
-      <w:r>
-        <w:t xml:space="preserve"> </w:t>
-      </w:r>
-      <w:r>
-        <w:t xml:space="preserve">(Jabuticaba, Myrtaceae; a common Brazilian tree) plants with 40ml pot</w:t>
-      </w:r>
-      <w:r>
-        <w:rPr>
-          <w:vertAlign w:val="superscript"/>
-        </w:rPr>
-        <w:t xml:space="preserve">-1</w:t>
-      </w:r>
-      <w:r>
-        <w:t xml:space="preserve"> </w:t>
-      </w:r>
-      <w:r>
-        <w:t xml:space="preserve">day</w:t>
-      </w:r>
-      <w:r>
-        <w:rPr>
-          <w:vertAlign w:val="superscript"/>
-        </w:rPr>
-        <w:t xml:space="preserve">-1</w:t>
-      </w:r>
-      <w:r>
-        <w:t xml:space="preserve"> </w:t>
-      </w:r>
-      <w:r>
-        <w:t xml:space="preserve">of 5g L</w:t>
-      </w:r>
-      <w:r>
-        <w:rPr>
-          <w:vertAlign w:val="superscript"/>
-        </w:rPr>
-        <w:t xml:space="preserve">-1</w:t>
-      </w:r>
-      <w:r>
-        <w:t xml:space="preserve"> </w:t>
-      </w:r>
-      <w:r>
-        <w:t xml:space="preserve">ammonium sulphate containing 10% atom excess of</w:t>
-      </w:r>
-      <w:r>
-        <w:t xml:space="preserve"> </w:t>
-      </w:r>
-      <w:r>
-        <w:rPr>
-          <w:vertAlign w:val="superscript"/>
-        </w:rPr>
-        <w:t xml:space="preserve">15</w:t>
-      </w:r>
-      <w:r>
-        <w:t xml:space="preserve">N over 21 days. Whole leaves were then picked from plants, air-dried until constant weight, then soaked for three days and the water discarded. This procedure removes excess nutrients from the artificial fertilization. About 1.5 g of leaves were added to each bromeliad (1.5g ± 0.02).</w:t>
-      </w:r>
-    </w:p>
-    <w:p>
-      <w:r>
-        <w:t xml:space="preserve">Each bromeliad was stocked with a representative insect community. The densities of each prey taxon were calculated from the 2008 observational dataset, using data from bromeliads of similar size to those in our experiment. All densities used were within the range of these calculated abundances, and all experimental bromeliads received the same insect community. Halfway through the experiment, insects were added to bromeliads a second time to simulate the continuous oviposition that characterizes the system. Throughout the experiment, all bromeliads were enclosed with a mesh cage topped with a malaise trap and checked daily for emergence of adults. At the end of the experiment we completely dissected our bromeliads, collecting all invertebrates and detritus remaining inside.</w:t>
-      </w:r>
-    </w:p>
-    <w:p>
-      <w:r>
-        <w:t xml:space="preserve">To quantify the effect of predators on ecosystem function, we measured five community and ecosystem response variables: production of fine particulate organic matter (FPOM), decomposition of coarse detritus, bromeliad growth, uptake of detrital nitrogen into bromeliad tissue, and survival of invertebrate prey (emerged adults + surviving larvae). We measured the decrease in coarse detritus, and the increase in fine, by separating the collected detritus on a sieve and air drying it to constant weight before weighing. We measured uptake of labelled detrital nitrogen by analysing three samples of bromeliad leaves. Finally, we quantified the species composition and survivorship of invertebrate prey by adding together counts of emerging adult insects with counts of surviving larvae.</w:t>
+        <w:t xml:space="preserve">); this reflects the nonlinearity of feeding rate on body size across many invertebrate taxa.</w:t>
+      </w:r>
+    </w:p>
+    <w:p>
+      <w:r>
+        <w:t xml:space="preserve">To quantify the effect of predators on ecosystem function, we measured five community and ecosystem response variables: production of fine particulate organic matter (FPOM), decomposition of coarse detritus, bromeliad growth, uptake of detrital nitrogen into bromeliad tissue, and survival of invertebrate prey (emerged adults + surviving larvae). At the end of the experiment, we measured the decrease in coarse detritus, and the increase in fine, by separating the collected detritus on a sieve and air drying it to constant weight before weighing. We measured uptake of labelled detrital nitrogen by analysing three innermost (closest to meristem) bromeliad leaves. Finally, we quantified the species composition and survivorship of invertebrate prey by adding together counts of emerging adult insects with counts of surviving larvae.</w:t>
       </w:r>
     </w:p>
     <w:p>
@@ -1507,12 +1535,12 @@
     </w:p>
     <w:p>
       <w:r>
-        <w:t xml:space="preserve">We tested effects of both single or multiple predator species on community responses with a manipulative experiment where identical communities were exposed to treatments of either a single predator, or pairs of predators representing increasing phylogenetic diversity. We divided the analysis of this experiment into three parts, quantifying the effect of phylogenetic distance on prey community similarity, community responses, and non-additive effect. First, we compared the four treatments with single predator species by calculating the similarity in species composition (Pianka's index) between surviving prey communities and relating this to the phylogenetic distance between predators. If predator feeding choices are phylogenetically conserved, that diet similarity will decline with increasing phylogenetic distance.</w:t>
-      </w:r>
-    </w:p>
-    <w:p>
-      <w:r>
-        <w:t xml:space="preserve">Second, we examined how predators affected the five community and ecosystem responses we described above, testing in turn the effect of predator presence, number, species identity, and finally phylogenetic diversity. For each response, we performed four tests; in each examining a different aspect of predator impact. To test for an effect of predator presence, we compared the control treatment (predators absent) with the mean responses of all seven treatments that did contain predators. To test for an effect of predator species number (one or two predators), we compared the means of all monocultures with the means of all pair treatments. We compared all four single-species treatments to test for an effect of predator identity, and finally we tested for an effect of increasing phylogenetic diversity among the three two-species treatments. We analyzed each of these responses with one-way ANOVA.</w:t>
+        <w:t xml:space="preserve">We tested effects of both single or multiple predator species on community responses with a manipulative experiment where identical communities were exposed to treatments of either a single predator, or pairs of predators representing increasing phylogenetic diversity. We divided the analysis of this experiment into three parts: quantifying the effect of phylogenetic distance on prey community similarity; community responses; and non-additive effect. First, we compared the four treatments with single predator species by calculating the similarity in species composition (Pianka's index) between surviving prey communities and relating this to the phylogenetic distance between predators. If predator feeding choices are phylogenetically conserved, that diet similarity will decline with increasing phylogenetic distance.</w:t>
+      </w:r>
+    </w:p>
+    <w:p>
+      <w:r>
+        <w:t xml:space="preserve">Second, we examined how predators affected the five community and ecosystem responses we described above, testing in turn the effect of predator presence, number, species identity, and finally phylogenetic diversity. To test for an effect of predator presence, we compared the control treatment (predators absent) with the mean responses of all seven treatments that did contain predators. To test for an effect of predator species number (one or two predators), we compared the means of all single-species treatments with the means of all two-species treatments. To test for an effect of predator identity, we compared all four single-species treatments. Finally, to test for an effect of predator combinations we compared all two-species treatments (3 pairs total). We analyzed each of these of these orthogonal comparisons with one-way ANOVA.</w:t>
       </w:r>
     </w:p>
     <w:p>
@@ -1576,15 +1604,15 @@
       <w:pPr>
         <w:pStyle w:val="Heading3"/>
       </w:pPr>
-      <w:bookmarkStart w:id="32" w:name="question-1-and-2-similarity-in-distribution-and-diet"/>
+      <w:bookmarkStart w:id="32" w:name="question-1-similarity-in-distribution"/>
       <w:bookmarkEnd w:id="32"/>
       <w:r>
-        <w:t xml:space="preserve">Question 1 and 2: similarity in distribution and diet</w:t>
-      </w:r>
-    </w:p>
-    <w:p>
-      <w:r>
-        <w:t xml:space="preserve">We did not find any significant relationship between habitat distribution (measured as Pianka's index of niche overlap) among predator species and the phylogenetic distance between them (Figure 1a, F</w:t>
+        <w:t xml:space="preserve">Question 1 similarity in distribution</w:t>
+      </w:r>
+    </w:p>
+    <w:p>
+      <w:r>
+        <w:t xml:space="preserve">We did not find any significant relationship between habitat distribution (co-occurance measured as Pianka's index of niche overlap) among predator species and the phylogenetic distance between them (Figure 1a, F</w:t>
       </w:r>
       <w:r>
         <w:rPr>
@@ -1593,7 +1621,7 @@
         <w:t xml:space="preserve">1,89</w:t>
       </w:r>
       <w:r>
-        <w:t xml:space="preserve">=2.39, p=0.13). Indeed we often found multiple predator species co-occurring in the same bromeliads (mean 4.4 ± 2.9 predator species per plant). This indicates that all 14 predator species have roughly similar habitat distributions at the level of the bromeliad (among 25 bromeliads studied). We were able to sample a wide range of phylogenetic relatedness, including two groups of congenerics -- two species of</w:t>
+        <w:t xml:space="preserve">=2.39, p=0.13). This indicates that all 14 predator species have roughly similar habitat distributions at the level of the bromeliad. Indeed we often found multiple predator species co-occurring in the same bromeliads (mean 4.4 ± 2.9 predator species per plant). We were able to sample a wide range of phylogenetic relatedness, including two groups of congenerics -- two species of</w:t>
       </w:r>
       <w:r>
         <w:t xml:space="preserve"> </w:t>
@@ -1627,8 +1655,18 @@
       </w:r>
     </w:p>
     <w:p>
-      <w:r>
-        <w:t xml:space="preserve">More phylogenetically distant predators differed in their preference of prey species, as measured by the niche overlap index (Fig 1b, F</w:t>
+      <w:pPr>
+        <w:pStyle w:val="Heading3"/>
+      </w:pPr>
+      <w:bookmarkStart w:id="33" w:name="question-2-similarity-in-diet"/>
+      <w:bookmarkEnd w:id="33"/>
+      <w:r>
+        <w:t xml:space="preserve">Question 2: Similarity in diet</w:t>
+      </w:r>
+    </w:p>
+    <w:p>
+      <w:r>
+        <w:t xml:space="preserve">Phylogenetically distant predators differed in their preference of prey species, as measured by the niche overlap index (Fig 1b, regression weighted by the number of prey assayed, F</w:t>
       </w:r>
       <w:r>
         <w:rPr>
@@ -1637,7 +1675,7 @@
         <w:t xml:space="preserve">1,26</w:t>
       </w:r>
       <w:r>
-        <w:t xml:space="preserve">=5.98, p=0.022), regression weighted by the number of prey species assayed.). Despite the decline in diet similarity with phylogenetic distance, the variation in predator feeding behaviour did not translate into a significant difference in the composition of prey species surviving the manipulative experiment (Fig 1c, F</w:t>
+        <w:t xml:space="preserve">=5.98, p=0.022). Despite the decline in diet similarity with phylogenetic distance, the variation in predator feeding behaviour did not translate into a significant difference in the composition of prey species surviving the manipulative experiment (Fig 1c, F</w:t>
       </w:r>
       <w:r>
         <w:rPr>
@@ -1653,20 +1691,20 @@
       <w:pPr>
         <w:pStyle w:val="Heading3"/>
       </w:pPr>
-      <w:bookmarkStart w:id="33" w:name="question-3-similarity-in-community-effect-1"/>
-      <w:bookmarkEnd w:id="33"/>
-      <w:r>
-        <w:t xml:space="preserve">Question 3: similarity in community effect</w:t>
-      </w:r>
-    </w:p>
-    <w:p>
-      <w:r>
-        <w:t xml:space="preserve">We analyzed our five response variables from the manipulative experiment by dividing them into four separate tests: predator presence, predator number, predator species identity and, increasing predator phylogenetic diversity. Across all four tests, we saw the strongest responses for total prey survivorship (Table 1). Survivorship was reduced by nearly half when predators were present (Figure 2a, Table 1). Survivorship was reduced by the same amount by all predators (Figure 2c, Table 1); however increasing predator phylogenetic diversity caused a significant increase in total prey survivorship (Fig 2d). That is, more phylogenetically diverse predator combinations caused less mortality for prey. Interestingly, these effects on prey density did not result in a change in the processing of detritus (reduction in coarse detritus or production of fine detritus), bromeliad growth or nitrogen cycling (Table 1).</w:t>
-      </w:r>
-    </w:p>
-    <w:p>
-      <w:r>
-        <w:t xml:space="preserve">We tested for non-additive effects of phylogenetic diversity with a randomization test, and once again found the greatest effect for prey survival. While effects of</w:t>
+      <w:bookmarkStart w:id="34" w:name="question-3-similarity-in-top-down-effects"/>
+      <w:bookmarkEnd w:id="34"/>
+      <w:r>
+        <w:t xml:space="preserve">Question 3: similarity in top-down effects</w:t>
+      </w:r>
+    </w:p>
+    <w:p>
+      <w:r>
+        <w:t xml:space="preserve">We analyzed our five response variables from the manipulative experiment by dividing them into four separate and orthogonal tests: predator presence, predator number, predator species identity and, increasing predator phylogenetic diversity. Across all four tests, we saw the strongest responses for total prey survivorship (Table 1). Prey survivorship was halved when predators were present (Figure 2a, Table 1). Although individually predator species had similar effects on survivorship (Figure 2c, Table 1), combination of predators with higher phylogenetic diversity showed a significant increase in total prey survivorship (Fig 2d). That is, more phylogenetically diverse predator combinations caused less mortality for prey. Interestingly, these effects on prey surviorship did not result in a change in the processing of detritus (measured either as reduction in coarse detritus or production of fine detritus), bromeliad growth or nitrogen cycling (Table 1).</w:t>
+      </w:r>
+    </w:p>
+    <w:p>
+      <w:r>
+        <w:t xml:space="preserve">In order to further understand the effects of predator combinations, we tested for non-additive effects of predator phylogenetic diversity with a randomization test, and once again found the greatest effect for prey survival. When we compared the actual effects of predator combination with that expected from the appropriate predator monocultures, we found again that predator pairs wit the greatest phylogenetic diversity had the highest prey survival. While effects of</w:t>
       </w:r>
       <w:r>
         <w:t xml:space="preserve"> </w:t>
@@ -1718,8 +1756,8 @@
       <w:pPr>
         <w:pStyle w:val="Heading3"/>
       </w:pPr>
-      <w:bookmarkStart w:id="34" w:name="figures"/>
-      <w:bookmarkEnd w:id="34"/>
+      <w:bookmarkStart w:id="35" w:name="figures"/>
+      <w:bookmarkEnd w:id="35"/>
       <w:r>
         <w:t xml:space="preserve">Figures</w:t>
       </w:r>
@@ -1736,61 +1774,6 @@
                 <pic:pic>
                   <pic:nvPicPr>
                     <pic:cNvPr descr="../Figures/FIG_1.png" id="0" name="Picture"/>
-                    <pic:cNvPicPr>
-                      <a:picLocks noChangeArrowheads="1" noChangeAspect="1"/>
-                    </pic:cNvPicPr>
-                  </pic:nvPicPr>
-                  <pic:blipFill>
-                    <a:blip r:embed="rId35"/>
-                    <a:stretch>
-                      <a:fillRect/>
-                    </a:stretch>
-                  </pic:blipFill>
-                  <pic:spPr bwMode="auto">
-                    <a:xfrm>
-                      <a:off x="0" y="0"/>
-                      <a:ext cx="5440680" cy="5440680"/>
-                    </a:xfrm>
-                    <a:prstGeom prst="rect">
-                      <a:avLst/>
-                    </a:prstGeom>
-                    <a:noFill/>
-                    <a:ln w="9525">
-                      <a:noFill/>
-                      <a:headEnd/>
-                      <a:tailEnd/>
-                    </a:ln>
-                  </pic:spPr>
-                </pic:pic>
-              </a:graphicData>
-            </a:graphic>
-          </wp:inline>
-        </w:drawing>
-      </w:r>
-    </w:p>
-    <w:p>
-      <w:r>
-        <w:rPr>
-          <w:b/>
-        </w:rPr>
-        <w:t xml:space="preserve">Figure 1</w:t>
-      </w:r>
-      <w:r>
-        <w:t xml:space="preserve">: Phylogenetic distance and niche overlap among predators. Our measures of niche overlap were: (a) distribution among bromeliads; (b) diet preferences and (c) community composition of surviving prey. We measured distributional similarity (a) by counting all predators in 25 bromeliads, estimating their total metabolic capacity, and calculating niche overlap among all pairs of species. We measured diet preferences (b) for a subset of these predators by offering them various prey in no-choice trials. Finally, we measured community composition of surviving prey (c) at the end of an experiment in which predators were placed in bromeliads with standardized communities (see main text for details). We used Pianka's index of niche overlap (1 = complete niche overlap) and fit various nonlinear models (see Appendix) to the relationship between this index and phylogenetic distance. Solid lines show signifigant model fit, and dashed lines show bootstrap 95% quantiles.</w:t>
-      </w:r>
-    </w:p>
-    <w:p>
-      <w:r>
-        <w:drawing>
-          <wp:inline>
-            <wp:extent cx="5440680" cy="5440680"/>
-            <wp:effectExtent b="0" l="0" r="0" t="0"/>
-            <wp:docPr descr="" id="1" name="Picture"/>
-            <a:graphic>
-              <a:graphicData uri="http://schemas.openxmlformats.org/drawingml/2006/picture">
-                <pic:pic>
-                  <pic:nvPicPr>
-                    <pic:cNvPr descr="../Figures/FIG_2.png" id="0" name="Picture"/>
                     <pic:cNvPicPr>
                       <a:picLocks noChangeArrowheads="1" noChangeAspect="1"/>
                     </pic:cNvPicPr>
@@ -1828,67 +1811,10 @@
         <w:rPr>
           <w:b/>
         </w:rPr>
-        <w:t xml:space="preserve">Figure 2</w:t>
-      </w:r>
-      <w:r>
-        <w:t xml:space="preserve">: The effect of predators on the survival of prey organisms. We show the effects of predator presence (a), increased number of predators (b), predator species identity (c) and predator species pairs (d, arranged in order of increasing phylogenetic distance:low =</w:t>
-      </w:r>
-      <w:r>
-        <w:t xml:space="preserve"> </w:t>
-      </w:r>
-      <w:r>
-        <w:rPr>
-          <w:i/>
-        </w:rPr>
-        <w:t xml:space="preserve">L. andromache</w:t>
-      </w:r>
-      <w:r>
-        <w:t xml:space="preserve"> </w:t>
-      </w:r>
-      <w:r>
-        <w:t xml:space="preserve">+</w:t>
-      </w:r>
-      <w:r>
-        <w:t xml:space="preserve"> </w:t>
-      </w:r>
-      <w:r>
-        <w:rPr>
-          <w:i/>
-        </w:rPr>
-        <w:t xml:space="preserve">L elongatum</w:t>
-      </w:r>
-      <w:r>
-        <w:t xml:space="preserve">, medium =</w:t>
-      </w:r>
-      <w:r>
-        <w:t xml:space="preserve"> </w:t>
-      </w:r>
-      <w:r>
-        <w:rPr>
-          <w:i/>
-        </w:rPr>
-        <w:t xml:space="preserve">L elongatum</w:t>
-      </w:r>
-      <w:r>
-        <w:t xml:space="preserve"> </w:t>
-      </w:r>
-      <w:r>
-        <w:t xml:space="preserve">+ tabanid, high =</w:t>
-      </w:r>
-      <w:r>
-        <w:t xml:space="preserve"> </w:t>
-      </w:r>
-      <w:r>
-        <w:rPr>
-          <w:i/>
-        </w:rPr>
-        <w:t xml:space="preserve">L elongatum</w:t>
-      </w:r>
-      <w:r>
-        <w:t xml:space="preserve"> </w:t>
-      </w:r>
-      <w:r>
-        <w:t xml:space="preserve">+ leech). Shaded dots represent grand means for each group; unshaded dots are either treatment means (2a and 2b, n = 5) or individual bromeliads (2c and 2d).</w:t>
+        <w:t xml:space="preserve">Figure 1</w:t>
+      </w:r>
+      <w:r>
+        <w:t xml:space="preserve">: Phylogenetic distance and niche overlap among predators. Our measures of niche overlap were: (a) distribution among bromeliads; (b) diet preferences and (c) community composition of surviving prey. We measured distributional similarity (a) by counting all predators in 25 bromeliads, estimating their total metabolic capacity, and calculating niche overlap (Pianka's index) among all pairs of species. We measured diet preferences (b) for a subset of these predators by offering them various prey in no-choice trials, and again calculated niche overlap among them. Finally, we measured community composition of surviving prey (c) at the end of an experiment in which predators were placed in bromeliads with standardized communities (see main text for details). We used Pianka's index of niche overlap (1 = complete niche overlap) and tested various nonlinear and linear models (see Appendix) to the relationship between this index and phylogenetic distance. Solid lines show significant model fit, and dashed lines show bootstrap 95% quantiles.</w:t>
       </w:r>
     </w:p>
     <w:p>
@@ -1902,7 +1828,7 @@
               <a:graphicData uri="http://schemas.openxmlformats.org/drawingml/2006/picture">
                 <pic:pic>
                   <pic:nvPicPr>
-                    <pic:cNvPr descr="../Figures/FIG_3.png" id="0" name="Picture"/>
+                    <pic:cNvPr descr="../Figures/FIG_2.png" id="0" name="Picture"/>
                     <pic:cNvPicPr>
                       <a:picLocks noChangeArrowheads="1" noChangeAspect="1"/>
                     </pic:cNvPicPr>
@@ -1940,10 +1866,122 @@
         <w:rPr>
           <w:b/>
         </w:rPr>
+        <w:t xml:space="preserve">Figure 2</w:t>
+      </w:r>
+      <w:r>
+        <w:t xml:space="preserve">: We show the effects of predator presence (a) and with the predator treatment the effects of predator species number (b). Within treatments with one predator species, we show effects of predator identity (c). Within treatments with two predator species, we show the effect of increasing phylogenetic diversity (d, arranged in order of increasing phylogenetic distance: Low =</w:t>
+      </w:r>
+      <w:r>
+        <w:t xml:space="preserve"> </w:t>
+      </w:r>
+      <w:r>
+        <w:rPr>
+          <w:i/>
+        </w:rPr>
+        <w:t xml:space="preserve">L. andromache</w:t>
+      </w:r>
+      <w:r>
+        <w:t xml:space="preserve"> </w:t>
+      </w:r>
+      <w:r>
+        <w:t xml:space="preserve">+</w:t>
+      </w:r>
+      <w:r>
+        <w:t xml:space="preserve"> </w:t>
+      </w:r>
+      <w:r>
+        <w:rPr>
+          <w:i/>
+        </w:rPr>
+        <w:t xml:space="preserve">L elongatum</w:t>
+      </w:r>
+      <w:r>
+        <w:t xml:space="preserve">, Medium =</w:t>
+      </w:r>
+      <w:r>
+        <w:t xml:space="preserve"> </w:t>
+      </w:r>
+      <w:r>
+        <w:rPr>
+          <w:i/>
+        </w:rPr>
+        <w:t xml:space="preserve">L elongatum</w:t>
+      </w:r>
+      <w:r>
+        <w:t xml:space="preserve"> </w:t>
+      </w:r>
+      <w:r>
+        <w:t xml:space="preserve">+ tabanid, High =</w:t>
+      </w:r>
+      <w:r>
+        <w:t xml:space="preserve"> </w:t>
+      </w:r>
+      <w:r>
+        <w:rPr>
+          <w:i/>
+        </w:rPr>
+        <w:t xml:space="preserve">L elongatum</w:t>
+      </w:r>
+      <w:r>
+        <w:t xml:space="preserve"> </w:t>
+      </w:r>
+      <w:r>
+        <w:t xml:space="preserve">+ leech). Shaded dots represent grand means for each group; unshaded dots are either treatment means (2a and 2b, n = 5) or individual bromeliads (2c and 2d).</w:t>
+      </w:r>
+    </w:p>
+    <w:p>
+      <w:r>
+        <w:drawing>
+          <wp:inline>
+            <wp:extent cx="5440680" cy="5440680"/>
+            <wp:effectExtent b="0" l="0" r="0" t="0"/>
+            <wp:docPr descr="" id="1" name="Picture"/>
+            <a:graphic>
+              <a:graphicData uri="http://schemas.openxmlformats.org/drawingml/2006/picture">
+                <pic:pic>
+                  <pic:nvPicPr>
+                    <pic:cNvPr descr="../Figures/FIG_3.png" id="0" name="Picture"/>
+                    <pic:cNvPicPr>
+                      <a:picLocks noChangeArrowheads="1" noChangeAspect="1"/>
+                    </pic:cNvPicPr>
+                  </pic:nvPicPr>
+                  <pic:blipFill>
+                    <a:blip r:embed="rId38"/>
+                    <a:stretch>
+                      <a:fillRect/>
+                    </a:stretch>
+                  </pic:blipFill>
+                  <pic:spPr bwMode="auto">
+                    <a:xfrm>
+                      <a:off x="0" y="0"/>
+                      <a:ext cx="5440680" cy="5440680"/>
+                    </a:xfrm>
+                    <a:prstGeom prst="rect">
+                      <a:avLst/>
+                    </a:prstGeom>
+                    <a:noFill/>
+                    <a:ln w="9525">
+                      <a:noFill/>
+                      <a:headEnd/>
+                      <a:tailEnd/>
+                    </a:ln>
+                  </pic:spPr>
+                </pic:pic>
+              </a:graphicData>
+            </a:graphic>
+          </wp:inline>
+        </w:drawing>
+      </w:r>
+    </w:p>
+    <w:p>
+      <w:r>
+        <w:rPr>
+          <w:b/>
+        </w:rPr>
         <w:t xml:space="preserve">Figure 3</w:t>
       </w:r>
       <w:r>
-        <w:t xml:space="preserve">: Phylogenetic distance and non-additive effects of predator combinations. We calculated non-additive effect size by first subtracting treatment means from control (no predators), then subtracting the mean of single-predator treatments from two-predator treatments. A difference of 0 indicates that two-predator treatments resulted in no more prey mortality than would be expected from simply averaging single-predator treatments. Error bars represent bootstrap 95% confidence intervals.</w:t>
+        <w:t xml:space="preserve">: Non-additive effects of predator combinations on prey decrease with increasing phylogenetic distance between predators. A difference of 0 indicates that two-predator treatments resulted in no more prey mortality than would be expected from simply averaging single-predator treatments. Error bars represent bootstrap 95% confidence intervals.</w:t>
       </w:r>
     </w:p>
     <w:p>
@@ -1957,7 +1995,7 @@
         <w:t xml:space="preserve"> </w:t>
       </w:r>
       <w:r>
-        <w:t xml:space="preserve">Predator diversity effects on community and ecosystem variables. We measured four community-level variables: total prey survival (both emerged adults and surviving larvae; see Figure 1), the breakdown of coarse detritus, the production of fine particulate organic matter (FPOM), and the growth of the bromeliad itself. We contrast treatments in our experimental design in four ways: comparing treatments with predators to those without, contrasting predator species, comparing predator communities of 1 or 2 species, and considering the effects of phylogenetic distance between predators. * = p &lt; 0.05, ** = p &lt; 0.01</w:t>
+        <w:t xml:space="preserve">Predator diversity effects on community and ecosystem variables. We measured five community-level variables: total prey survival (both emerged adults and surviving larvae; see Figure 1), the breakdown of coarse detritus, the production of fine particulate organic matter (FPOM), the cycling of nitrogen, and the growth of the bromeliad itself. We contrast treatments in our experimental design in four ways: comparing treatments with predators to those without ("predator presence"), contrasting predator species ("identity"), comparing predator communities of 1 or 2 species ("Richness"), and considering the effects of phylogenetic distance between predators ("Pairwise PD"). * = p &lt; 0.05, ** = p &lt; 0.01</w:t>
       </w:r>
     </w:p>
     <w:tbl>
@@ -2294,7 +2332,7 @@
               <w:t xml:space="preserve"> </w:t>
             </w:r>
             <w:r>
-              <w:t xml:space="preserve">= 0.92</w:t>
+              <w:t xml:space="preserve">= 0.46</w:t>
             </w:r>
           </w:p>
         </w:tc>
@@ -2311,13 +2349,13 @@
               <w:rPr>
                 <w:vertAlign w:val="subscript"/>
               </w:rPr>
-              <w:t xml:space="preserve">3,16</w:t>
+              <w:t xml:space="preserve">3,15</w:t>
             </w:r>
             <w:r>
               <w:t xml:space="preserve"> </w:t>
             </w:r>
             <w:r>
-              <w:t xml:space="preserve">= 0.42</w:t>
+              <w:t xml:space="preserve">= 0.28</w:t>
             </w:r>
           </w:p>
         </w:tc>
@@ -2340,7 +2378,7 @@
               <w:t xml:space="preserve"> </w:t>
             </w:r>
             <w:r>
-              <w:t xml:space="preserve">= 6.47</w:t>
+              <w:t xml:space="preserve">= 6.19</w:t>
             </w:r>
           </w:p>
         </w:tc>
@@ -2363,7 +2401,7 @@
               <w:t xml:space="preserve"> </w:t>
             </w:r>
             <w:r>
-              <w:t xml:space="preserve">= 1.35</w:t>
+              <w:t xml:space="preserve">= 1.45</w:t>
             </w:r>
           </w:p>
         </w:tc>
@@ -2583,45 +2621,60 @@
       <w:pPr>
         <w:pStyle w:val="Heading2"/>
       </w:pPr>
-      <w:bookmarkStart w:id="38" w:name="discussion"/>
-      <w:bookmarkEnd w:id="38"/>
+      <w:bookmarkStart w:id="39" w:name="discussion"/>
+      <w:bookmarkEnd w:id="39"/>
       <w:r>
         <w:t xml:space="preserve">Discussion</w:t>
       </w:r>
     </w:p>
     <w:p>
       <w:r>
-        <w:t xml:space="preserve">We found that in our bromeliad system, phylogenetically distant pairs of predators are distributed with the same degree of similarity as phylogenetically similar predators (Question 1). However, phylogenetically distant predators had slightly different diet preferences (Question 2). Interestingly, these apparent diet preferences in the lab did not generate a difference in composition ofsurviving species in the field (3a). Phylogenetic diversity caused an increase in prey survival (i.e. a decrease in predation); phylogenetically diverse predators pairs also showed a significant negative non-additive effect (3b).</w:t>
+        <w:t xml:space="preserve">We found that in our bromeliad system, phylogenetically distant pairs of predators are distributed with the same degree of similarity as phylogenetically similar predators (Question 1). However, as phylogenetic distance between predator species increased</w:t>
+      </w:r>
+      <w:r>
+        <w:t xml:space="preserve"> </w:t>
+      </w:r>
+      <w:r>
+        <w:t xml:space="preserve">, diet overlap decreased by 20% (Question 2). Interestingly, these apparent diet preferences in the lab did not generate a difference in composition of surviving species in the field (Question 3a). Phylogenetic diversity caused an increase in prey survival (i.e. a decrease in predation); phylogenetically distant pairs of predators that co-occurred in bromeliads had less impact on prey than expected from their performance in isolation (Question 3b).</w:t>
       </w:r>
     </w:p>
     <w:p>
       <w:pPr>
         <w:pStyle w:val="Heading3"/>
       </w:pPr>
-      <w:bookmarkStart w:id="39" w:name="phylogenetic-distance-and-similarity-in-distribution"/>
-      <w:bookmarkEnd w:id="39"/>
-      <w:r>
-        <w:t xml:space="preserve">Phylogenetic distance and similarity in distribution?</w:t>
-      </w:r>
-    </w:p>
-    <w:p>
-      <w:r>
-        <w:t xml:space="preserve">We found no relationship between phylogenetic distance between predator species and similarity in their distribution among habitats. This similarity in distribution could be caused by two processes: low habitat variability among bromeliads, or low varibility in preference of predators for different habitats. Our observational study showed that bromeliads vary widely in abiotic conditions, size, detritus amount and prey community, therefore it seems unlikely that low patch variation explains the lack of pattern. It appears instead that predators do not possess any strong phylogenetically-conserved preferences for different habitat characteristics, showing instead very generalist habitat preferences. This is not uncommon among organisms which live in small, fluctuation-prone habitats (). Additionally, it appears that predator species are able to co- occur in many different combinations, creating a range of phylogenetic diversities found within bromeliads. This suggests that the range of phylogenetic diversity we tested in our experiment was realistic. the co-occurrence of predator species within bromeliads suggests that antagonistic interactions among predators do not limit species distributions.</w:t>
+      <w:bookmarkStart w:id="40" w:name="phylogenetic-distance-and-similarity-in-distribution"/>
+      <w:bookmarkEnd w:id="40"/>
+      <w:r>
+        <w:t xml:space="preserve">Phylogenetic distance and similarity in distribution</w:t>
+      </w:r>
+    </w:p>
+    <w:p>
+      <w:r>
+        <w:t xml:space="preserve">We found no relationship between phylogenetic distance between predator species and similarity in their distribution among habitats. This similarity in distribution could be caused by two processes: low habitat variability among bromeliads, or low varibility in preference of predators for different habitats. Our observational study showed that bromeliads vary widely in abiotic conditions, size, detritus amount and prey community, therefore it seems unlikely that low patch variation explains the lack of pattern. It appears instead that predators do not possess any strong phylogenetically-conserved preferences for different habitat characteristics, showing instead very generalist habitat preferences. This is not surprising, given that these organisms live in small, fluctuation-prone habitats. Although, turnover in species composition along a bromeliad size gradient can be predicted from their drought tolerance abilities (</w:t>
+      </w:r>
+      <w:r>
+        <w:rPr>
+          <w:b/>
+        </w:rPr>
+        <w:t xml:space="preserve">Amundrud and Srivastava 2015</w:t>
+      </w:r>
+      <w:r>
+        <w:t xml:space="preserve">) Additionally, it appears that predator species are able to co- occur in many different combinations, creating a range of phylogenetic diversities found within bromeliads. This suggests that the range of phylogenetic diversity we tested in our experiment was realistic. The co-occurrence of predator species within bromeliads suggests that antagonistic interactions among predators do not limit species distributions.</w:t>
       </w:r>
     </w:p>
     <w:p>
       <w:pPr>
         <w:pStyle w:val="Heading3"/>
       </w:pPr>
-      <w:bookmarkStart w:id="40" w:name="phylogenetic-distance-and-similarity-in-diet"/>
-      <w:bookmarkEnd w:id="40"/>
+      <w:bookmarkStart w:id="41" w:name="phylogenetic-distance-and-similarity-in-diet"/>
+      <w:bookmarkEnd w:id="41"/>
       <w:r>
         <w:t xml:space="preserve">Phylogenetic distance and similarity in diet</w:t>
       </w:r>
     </w:p>
     <w:p>
       <w:r>
-        <w:t xml:space="preserve">We observed a negative relationship between phylogenetic distance and overlap in diet as measured by laboratory feeding trials. These differences were likely due to phylogenetically-distant predator species possessing very different feeding habits. For example, damselflies are visual predators which consume prey whole using specialized mouthparts; they are gape-limited and cannot eat prey that are too large. Leeches, in contrast, lack eyes but are able to pierce prey and consume them without swallowing. Damselflies showed a much stronger preference for culicid larvae than did leeches, while leeches were slightly more able to kill and eat scirtids. Such traits can be more important than phylogeny</w:t>
+        <w:t xml:space="preserve">We observed a negative relationship between phylogenetic distance and overlap in diet as measured by laboratory feeding trials. This suggests that there is a phylogneetic signal to predator feeding traits. For example, damselflies are visual predators which engulf prey whole using specialized mouthparts; they are gape-limited and cannot eat prey that are too large. Leeches, in contrast, lack eyes but are able to pierce prey and consume them without swallowing. Damselflies showed a much stronger preference for culicid larvae than did leeches, while leeches were slightly more able to kill and consume scirtids. Although in this study such feeding traits are phylogenetically structures, in other studies functional traits can be more important than phylogeny</w:t>
       </w:r>
       <w:r>
         <w:t xml:space="preserve"> </w:t>
@@ -2660,15 +2713,15 @@
         <w:t xml:space="preserve"> </w:t>
       </w:r>
       <w:r>
-        <w:t xml:space="preserve">found that both body size and phylogeny determined the food web "compartment" (shared predator-prey interactions) of a predator in a marine foodweb. In addition, our experimental results are consistent with high similarity among predator ecosystem effects: all predator species had comparable effects on all response variables, including prey species survival.</w:t>
+        <w:t xml:space="preserve">found that both body size and phylogeny determined the food web "compartment" (shared predator-prey interactions) of predators in a marine foodweb.</w:t>
       </w:r>
     </w:p>
     <w:p>
       <w:pPr>
         <w:pStyle w:val="Heading3"/>
       </w:pPr>
-      <w:bookmarkStart w:id="41" w:name="phylogenetic-diversity-and-non-additive-effects"/>
-      <w:bookmarkEnd w:id="41"/>
+      <w:bookmarkStart w:id="42" w:name="phylogenetic-diversity-and-non-additive-effects"/>
+      <w:bookmarkEnd w:id="42"/>
       <w:r>
         <w:t xml:space="preserve">Phylogenetic diversity and non-additive effects</w:t>
       </w:r>
@@ -2714,15 +2767,7 @@
         <w:t xml:space="preserve"> </w:t>
       </w:r>
       <w:r>
-        <w:t xml:space="preserve">with the Tabanid or leech) did. It may be that these odonates have behavioural traits that reduce the probability of their interaction, for example each nymph occupying a single leaf-well. If this is the case, each damselfly may not experience many cues indicating the presence of other predators, resulting in no non- additive interaction.</w:t>
-      </w:r>
-    </w:p>
-    <w:p>
-      <w:r>
-        <w:t xml:space="preserve">We also found that the increase in prey survivorship was caused by a negative non-additive effect of predator species. The principle cause of the negative non-additive effect may have been a reduction in predation by odonates. Odonates can be sensitive to chemical cues of potential predators, which causes a decrease in feeding rate (Barry and Roberts 2014). However other research in bromeliads has demonstrated that it is physical contact with other organisms that reduces damselfly predation rate (</w:t>
-      </w:r>
-      <w:r>
-        <w:t xml:space="preserve">). This may be the mechanism for reduced predation by</w:t>
+        <w:t xml:space="preserve">with the Tabanid or leech) did.</w:t>
       </w:r>
       <w:r>
         <w:t xml:space="preserve"> </w:t>
@@ -2737,7 +2782,72 @@
         <w:t xml:space="preserve"> </w:t>
       </w:r>
       <w:r>
-        <w:t xml:space="preserve">when combined with leeches, as leeches are very active and could make frequent physical contact. Tabanids, however, are rarely observed outside of a deep leaf axil -- in this case, it may be chemical cues which are responsible. If there is a phylogenetic signal to the chemical cues released by predators, individuals of one species might be unable to distinguish close relatives (congenerics in our case) from conspecifics. One limitation of our approach is that all phylogenetic diversity treatments contained one species in common,</w:t>
+        <w:t xml:space="preserve">species may not distinguish between conspecifics and congenerics.</w:t>
+      </w:r>
+      <w:r>
+        <w:t xml:space="preserve"> </w:t>
+      </w:r>
+    </w:p>
+    <w:p>
+      <w:r>
+        <w:t xml:space="preserve">When</w:t>
+      </w:r>
+      <w:r>
+        <w:t xml:space="preserve"> </w:t>
+      </w:r>
+      <w:r>
+        <w:rPr>
+          <w:i/>
+        </w:rPr>
+        <w:t xml:space="preserve">L. elongatum</w:t>
+      </w:r>
+      <w:r>
+        <w:t xml:space="preserve"> </w:t>
+      </w:r>
+      <w:r>
+        <w:t xml:space="preserve">occured with more distantly related predators, prey survivorship was greater than expected. This non-additive effect may have been due to a reduction in predation by odonates in the presence of non-odonate predators. Odonates have been shown to be sensitive to chemical cues (</w:t>
+      </w:r>
+      <w:r>
+        <w:rPr>
+          <w:b/>
+        </w:rPr>
+        <w:t xml:space="preserve">Barry and Roberts 2014</w:t>
+      </w:r>
+      <w:r>
+        <w:t xml:space="preserve">) or tactile cues (</w:t>
+      </w:r>
+      <w:r>
+        <w:rPr>
+          <w:b/>
+        </w:rPr>
+        <w:t xml:space="preserve">Atwood et al</w:t>
+      </w:r>
+      <w:r>
+        <w:t xml:space="preserve">) of potential predators, which causes a decrease in feeding rate. For example, a different species of bromeliad damselfly --</w:t>
+      </w:r>
+      <w:r>
+        <w:t xml:space="preserve"> </w:t>
+      </w:r>
+      <w:r>
+        <w:rPr>
+          <w:i/>
+        </w:rPr>
+        <w:t xml:space="preserve">Mecistogaster modesta</w:t>
+      </w:r>
+      <w:r>
+        <w:t xml:space="preserve"> </w:t>
+      </w:r>
+      <w:r>
+        <w:t xml:space="preserve">Selys -- reduces predation when it is housed with Dytiscid adults (</w:t>
+      </w:r>
+      <w:r>
+        <w:rPr>
+          <w:b/>
+        </w:rPr>
+        <w:t xml:space="preserve">Atwood</w:t>
+      </w:r>
+      <w:r>
+        <w:t xml:space="preserve">). If there is a phylogenetic signal to the chemical cues released by predators, individuals of one species might be unable to distinguish close relatives (congenerics in our case) from conspecifics. One limitation of our approach is that all phylogenetic diversity treatments contained one species in common,</w:t>
       </w:r>
       <w:r>
         <w:t xml:space="preserve"> </w:t>
@@ -2749,20 +2859,20 @@
         <w:t xml:space="preserve">Leptagrion elongatum</w:t>
       </w:r>
       <w:r>
-        <w:t xml:space="preserve">. It is possible that this species is more sensitive to the presence of other predators, and therefore shows a larger effect, than would other species in this community. However, this is the most common species in this community and our results indicate that its top-down effects are likely to be frequently reduced by the presence of other predators.</w:t>
-      </w:r>
-    </w:p>
-    <w:p>
-      <w:r>
-        <w:t xml:space="preserve">In most natural communities, diverse predator species co-occur and often simultaneously affect prey species. There are several factors that can influence how these diverse combinations will influence. By combining an observational study, laboratory trials and a field experiment we have shown that phylogenetic relatedness of species can help predict some aspects of lower trophic level responses. An approach based on phylogenetic diversity offers an organizing framework around which to compare diverse datasets on the distribution, trophic interactions and combined effect of multiple predator species, to predict the top-down effect of diverse predator assemblages.</w:t>
+        <w:t xml:space="preserve">. It is possible that this species is more sensitive to the presence of other predators, and therefore shows a larger effect, than would other species in this community. However, this is the most common predator in this community and our results indicate that its top-down effects are likely to be frequently reduced by the presence of other predators.</w:t>
+      </w:r>
+    </w:p>
+    <w:p>
+      <w:r>
+        <w:t xml:space="preserve">In most natural communities, diverse predator species co-occur and often simultaneously affect prey species. By combining an observational study, laboratory trials and a field experiment we have shown that phylogenetic relatedness of species can help predict some aspects of lower trophic level responses. An approach based on phylogenetic diversity offers an organizing framework around which to compare diverse datasets on the distribution, trophic interactions and combined effect of multiple predator species, to predict the top-down effect of diverse predator assemblages.</w:t>
       </w:r>
     </w:p>
     <w:p>
       <w:pPr>
         <w:pStyle w:val="Heading2"/>
       </w:pPr>
-      <w:bookmarkStart w:id="42" w:name="references"/>
-      <w:bookmarkEnd w:id="42"/>
+      <w:bookmarkStart w:id="43" w:name="references"/>
+      <w:bookmarkEnd w:id="43"/>
       <w:r>
         <w:t xml:space="preserve">References</w:t>
       </w:r>
@@ -2789,7 +2899,7 @@
       <w:r>
         <w:t xml:space="preserve">5 (2): 132–39. doi:</w:t>
       </w:r>
-      <w:hyperlink r:id="rId43">
+      <w:hyperlink r:id="rId44">
         <w:r>
           <w:rPr>
             <w:rStyle w:val="Link"/>
@@ -2823,7 +2933,7 @@
       <w:r>
         <w:t xml:space="preserve">85 (7): 1771–89. doi:</w:t>
       </w:r>
-      <w:hyperlink r:id="rId44">
+      <w:hyperlink r:id="rId45">
         <w:r>
           <w:rPr>
             <w:rStyle w:val="Link"/>
@@ -2860,7 +2970,7 @@
       <w:r>
         <w:t xml:space="preserve"> </w:t>
       </w:r>
-      <w:hyperlink r:id="rId45">
+      <w:hyperlink r:id="rId46">
         <w:r>
           <w:rPr>
             <w:rStyle w:val="Link"/>
@@ -2894,7 +3004,7 @@
       <w:r>
         <w:t xml:space="preserve">105 (44): 17012–7. doi:</w:t>
       </w:r>
-      <w:hyperlink r:id="rId46">
+      <w:hyperlink r:id="rId47">
         <w:r>
           <w:rPr>
             <w:rStyle w:val="Link"/>
@@ -2928,7 +3038,7 @@
       <w:r>
         <w:t xml:space="preserve">4 (5): e5695. doi:</w:t>
       </w:r>
-      <w:hyperlink r:id="rId47">
+      <w:hyperlink r:id="rId48">
         <w:r>
           <w:rPr>
             <w:rStyle w:val="Link"/>
@@ -2962,7 +3072,7 @@
       <w:r>
         <w:t xml:space="preserve">12 (7): 693–715. doi:</w:t>
       </w:r>
-      <w:hyperlink r:id="rId48">
+      <w:hyperlink r:id="rId49">
         <w:r>
           <w:rPr>
             <w:rStyle w:val="Link"/>
@@ -2996,7 +3106,7 @@
       <w:r>
         <w:t xml:space="preserve">21 (2): 282–90. doi:</w:t>
       </w:r>
-      <w:hyperlink r:id="rId49">
+      <w:hyperlink r:id="rId50">
         <w:r>
           <w:rPr>
             <w:rStyle w:val="Link"/>
@@ -3030,7 +3140,7 @@
       <w:r>
         <w:t xml:space="preserve">23 (11): 619–30. doi:</w:t>
       </w:r>
-      <w:hyperlink r:id="rId50">
+      <w:hyperlink r:id="rId51">
         <w:r>
           <w:rPr>
             <w:rStyle w:val="Link"/>
@@ -3064,7 +3174,7 @@
       <w:r>
         <w:t xml:space="preserve">333 (6040): 301–6. doi:</w:t>
       </w:r>
-      <w:hyperlink r:id="rId51">
+      <w:hyperlink r:id="rId52">
         <w:r>
           <w:rPr>
             <w:rStyle w:val="Link"/>
@@ -3098,7 +3208,7 @@
       <w:r>
         <w:t xml:space="preserve">321 (5895): 1488–90. doi:</w:t>
       </w:r>
-      <w:hyperlink r:id="rId52">
+      <w:hyperlink r:id="rId53">
         <w:r>
           <w:rPr>
             <w:rStyle w:val="Link"/>
@@ -3129,7 +3239,7 @@
       <w:r>
         <w:t xml:space="preserve">, April, n/a–/a. doi:</w:t>
       </w:r>
-      <w:hyperlink r:id="rId53">
+      <w:hyperlink r:id="rId54">
         <w:r>
           <w:rPr>
             <w:rStyle w:val="Link"/>
@@ -3163,7 +3273,7 @@
       <w:r>
         <w:t xml:space="preserve">465 (June). doi:</w:t>
       </w:r>
-      <w:hyperlink r:id="rId54">
+      <w:hyperlink r:id="rId55">
         <w:r>
           <w:rPr>
             <w:rStyle w:val="Link"/>
@@ -3200,7 +3310,7 @@
       <w:r>
         <w:t xml:space="preserve"> </w:t>
       </w:r>
-      <w:hyperlink r:id="rId55">
+      <w:hyperlink r:id="rId56">
         <w:r>
           <w:rPr>
             <w:rStyle w:val="Link"/>
@@ -3234,7 +3344,7 @@
       <w:r>
         <w:t xml:space="preserve">22 (23): 2971–2. doi:</w:t>
       </w:r>
-      <w:hyperlink r:id="rId56">
+      <w:hyperlink r:id="rId57">
         <w:r>
           <w:rPr>
             <w:rStyle w:val="Link"/>
@@ -3268,7 +3378,7 @@
       <w:r>
         <w:t xml:space="preserve">109 (2): 466–75. doi:</w:t>
       </w:r>
-      <w:hyperlink r:id="rId57">
+      <w:hyperlink r:id="rId58">
         <w:r>
           <w:rPr>
             <w:rStyle w:val="Link"/>
@@ -3302,7 +3412,7 @@
       <w:r>
         <w:t xml:space="preserve">8 (1): 102–16. doi:</w:t>
       </w:r>
-      <w:hyperlink r:id="rId58">
+      <w:hyperlink r:id="rId59">
         <w:r>
           <w:rPr>
             <w:rStyle w:val="Link"/>
@@ -3339,7 +3449,7 @@
       <w:r>
         <w:t xml:space="preserve"> </w:t>
       </w:r>
-      <w:hyperlink r:id="rId59">
+      <w:hyperlink r:id="rId60">
         <w:r>
           <w:rPr>
             <w:rStyle w:val="Link"/>
@@ -3373,7 +3483,7 @@
       <w:r>
         <w:t xml:space="preserve">168 (1): 111–24. doi:</w:t>
       </w:r>
-      <w:hyperlink r:id="rId60">
+      <w:hyperlink r:id="rId61">
         <w:r>
           <w:rPr>
             <w:rStyle w:val="Link"/>
@@ -3410,7 +3520,7 @@
       <w:r>
         <w:t xml:space="preserve"> </w:t>
       </w:r>
-      <w:hyperlink r:id="rId61">
+      <w:hyperlink r:id="rId62">
         <w:r>
           <w:rPr>
             <w:rStyle w:val="Link"/>
@@ -3447,7 +3557,7 @@
       <w:r>
         <w:t xml:space="preserve"> </w:t>
       </w:r>
-      <w:hyperlink r:id="rId62">
+      <w:hyperlink r:id="rId63">
         <w:r>
           <w:rPr>
             <w:rStyle w:val="Link"/>
@@ -3481,7 +3591,7 @@
       <w:r>
         <w:t xml:space="preserve">82 (4): 1023–39. doi:</w:t>
       </w:r>
-      <w:hyperlink r:id="rId63">
+      <w:hyperlink r:id="rId64">
         <w:r>
           <w:rPr>
             <w:rStyle w:val="Link"/>
@@ -3515,7 +3625,7 @@
       <w:r>
         <w:t xml:space="preserve">155 (3): 335–45. doi:</w:t>
       </w:r>
-      <w:hyperlink r:id="rId64">
+      <w:hyperlink r:id="rId65">
         <w:r>
           <w:rPr>
             <w:rStyle w:val="Link"/>
@@ -3552,7 +3662,7 @@
       <w:r>
         <w:t xml:space="preserve"> </w:t>
       </w:r>
-      <w:hyperlink r:id="rId65">
+      <w:hyperlink r:id="rId66">
         <w:r>
           <w:rPr>
             <w:rStyle w:val="Link"/>
@@ -3586,7 +3696,7 @@
       <w:r>
         <w:t xml:space="preserve">12 (8): 779–88. doi:</w:t>
       </w:r>
-      <w:hyperlink r:id="rId66">
+      <w:hyperlink r:id="rId67">
         <w:r>
           <w:rPr>
             <w:rStyle w:val="Link"/>
@@ -3620,7 +3730,7 @@
       <w:r>
         <w:t xml:space="preserve">79 (5): 1122–31. doi:</w:t>
       </w:r>
-      <w:hyperlink r:id="rId67">
+      <w:hyperlink r:id="rId68">
         <w:r>
           <w:rPr>
             <w:rStyle w:val="Link"/>
@@ -3657,7 +3767,7 @@
       <w:r>
         <w:t xml:space="preserve"> </w:t>
       </w:r>
-      <w:hyperlink r:id="rId68">
+      <w:hyperlink r:id="rId69">
         <w:r>
           <w:rPr>
             <w:rStyle w:val="Link"/>
@@ -3691,7 +3801,7 @@
       <w:r>
         <w:t xml:space="preserve">12 (10): 1016–28. doi:</w:t>
       </w:r>
-      <w:hyperlink r:id="rId69">
+      <w:hyperlink r:id="rId70">
         <w:r>
           <w:rPr>
             <w:rStyle w:val="Link"/>
@@ -3725,7 +3835,7 @@
       <w:r>
         <w:t xml:space="preserve">15 (7): 637–48. doi:</w:t>
       </w:r>
-      <w:hyperlink r:id="rId70">
+      <w:hyperlink r:id="rId71">
         <w:r>
           <w:rPr>
             <w:rStyle w:val="Link"/>
@@ -3759,7 +3869,7 @@
       <w:r>
         <w:t xml:space="preserve">35 (1): 53–60. doi:</w:t>
       </w:r>
-      <w:hyperlink r:id="rId71">
+      <w:hyperlink r:id="rId72">
         <w:r>
           <w:rPr>
             <w:rStyle w:val="Link"/>
@@ -3793,7 +3903,7 @@
       <w:r>
         <w:t xml:space="preserve">33 (1): 475–505. doi:</w:t>
       </w:r>
-      <w:hyperlink r:id="rId72">
+      <w:hyperlink r:id="rId73">
         <w:r>
           <w:rPr>
             <w:rStyle w:val="Link"/>
@@ -3827,7 +3937,7 @@
       <w:r>
         <w:t xml:space="preserve"> </w:t>
       </w:r>
-      <w:hyperlink r:id="rId73">
+      <w:hyperlink r:id="rId74">
         <w:r>
           <w:rPr>
             <w:rStyle w:val="Link"/>
@@ -4048,7 +4158,7 @@
     </w:lvl>
   </w:abstractNum>
   <w:abstractNum w:abstractNumId="990">
-    <w:nsid w:val="52fb7aa2"/>
+    <w:nsid w:val="cdb8f294"/>
     <w:multiLevelType w:val="multilevel"/>
     <w:lvl w:ilvl="0">
       <w:numFmt w:val="bullet"/>
@@ -4129,7 +4239,7 @@
     </w:lvl>
   </w:abstractNum>
   <w:abstractNum w:abstractNumId="99411">
-    <w:nsid w:val="5c68291e"/>
+    <w:nsid w:val="a479e2df"/>
     <w:multiLevelType w:val="multilevel"/>
     <w:lvl w:ilvl="0">
       <w:start w:val="1"/>
@@ -4217,7 +4327,7 @@
     </w:lvl>
   </w:abstractNum>
   <w:abstractNum w:abstractNumId="99731">
-    <w:nsid w:val="3a353b0b"/>
+    <w:nsid w:val="7ecb2c54"/>
     <w:multiLevelType w:val="multilevel"/>
     <w:lvl w:ilvl="0">
       <w:start w:val="1"/>

</xml_diff>

<commit_message>
ggplot hackin :honcho: to create nice labels
</commit_message>
<xml_diff>
--- a/MS/predatordiversity.docx
+++ b/MS/predatordiversity.docx
@@ -698,7 +698,7 @@
     </w:p>
     <w:p>
       <w:r>
-        <w:t xml:space="preserve">To examine distributional similarity among predator species, we used a detailed survey of bromeliad communities. In 2008, each bromeliad was dissected and washed to remove invertebrates and the resulting water was filtered through two sieves (250 and 850 µm), which removed particulate organic matter without losing any invertebrates. All invertebrates were counted and identified to the lowest taxonomic level possible. The body length of all individuals was measured when possible for small and medium-sized taxa (&lt; 1cm final instar) and always for large-bodied taxa (&gt; 1 cm final instar).</w:t>
+        <w:t xml:space="preserve">To examine distributional similarity among predator species, we used a detailed survey of bromeliad communities. In 2008, each bromeliad was dissected and washed to remove invertebrates and the resulting water was filtered through two sieves (150 and 850 µm), which removed particulate organic matter without losing any invertebrates. All invertebrates were counted and identified to the lowest taxonomic level possible. The body length of all individuals was measured when possible for small and medium-sized taxa (&lt; 1cm final instar) and always for large-bodied taxa (&gt; 1 cm final instar).</w:t>
       </w:r>
     </w:p>
     <w:p>
@@ -862,7 +862,7 @@
     </w:p>
     <w:p>
       <w:r>
-        <w:t xml:space="preserve">To evaluate the effect of these predators on natural bromeliad systems, we created bromeliad communities that were as similar as possible to each other, and also the the average composition of a bromeliad. In Feburary 2011 we collected bromeliads with a volume between 90 and 200ml, thoroughly washed them to remove organisms and detritus, and soaked them for 12 hours in a tub of water. We then hung all bromeliads for 48 hours to dry. This procedure was indended to remove all existing insects; one bromeliad dissected afterwards contained no insects. We simulated natural detritus inputs from the canopy by adding a standard mass of dried leaves of the species</w:t>
+        <w:t xml:space="preserve">To evaluate the effect of these predators on natural bromeliad systems, we created bromeliad communities that were as similar as possible to each other, and also the the average composition of a bromeliad. In February 2011 we collected bromeliads with a volume between 90 and 200ml, thoroughly washed them to remove organisms and detritus, and soaked them for 12 hours in a tub of water. We then hung all bromeliads for 48 hours to dry. This procedure was intended to remove all existing insects; one bromeliad dissected afterwards contained no insects. We simulated natural detritus inputs from the canopy by adding a standard mass of dried leaves of the species</w:t>
       </w:r>
       <w:r>
         <w:t xml:space="preserve"> </w:t>
@@ -997,12 +997,12 @@
         <w:t xml:space="preserve"> </w:t>
       </w:r>
       <w:r>
-        <w:t xml:space="preserve">± 0.02)</w:t>
-      </w:r>
-    </w:p>
-    <w:p>
-      <w:r>
-        <w:t xml:space="preserve">Each bromeliad was stocked with a representative insect community. The densities of each prey taxon were calculated from the 2008 observational dataset, using data from bromeliads of similar size to those in our experiment. All densities used were within the range of these calculated abundances, and all experimental bromeliads received the same insect community. Halfway through the experiment, insects were added to bromeliads a second time to simulate the continuous oviposition that characterizes the system. Throughout the experiment, all bromeliads were enclosed with a mesh cage topped with a malaise trap an?d checked daily for emergence of adults. At the end of the experiment we completely dissected our bromeliads, collecting all invertebrates and detritus remaining inside.</w:t>
+        <w:t xml:space="preserve">± 0.02). Throughout the experiment We separated coarse and fine detritus by passing water from bromeliads through two sieves (as above for observational work, 150 and 850 µm). We defined "coarse detritus" as anything retained on the 850 µm sieve, and "fine detritus" as anything found on the 150 µm sieve.</w:t>
+      </w:r>
+    </w:p>
+    <w:p>
+      <w:r>
+        <w:t xml:space="preserve">Each bromeliad was stocked with a representative insect community (See supplementary material). The densities of each prey taxon were calculated from the observational dataset (Question 1), using data from bromeliads of similar size to those in our experiment. We ran this experiment in two temporal blocks: three complete replicates of all treatments were set up on 20 February 2011, and two on 08 March 2011. We placed the prey species into the bromeliad, allowed two days for the prey to adjust, then added predators. After 26 days from the beginning of each block, we added the same prey community a second time to simulate the continuous oviposition that characterizes the system. We concluded the experiment 43 days from the first planting (20 April 2011). Throughout the experiment, all bromeliads were enclosed with a mesh cage topped with a malaise trap and checked daily for emergence of adults. At the end of the experiment we completely dissected our bromeliads, collecting all invertebrates and detritus remaining inside.</w:t>
       </w:r>
     </w:p>
     <w:p>
@@ -1051,7 +1051,33 @@
     </w:p>
     <w:p>
       <w:r>
-        <w:t xml:space="preserve">To quantify the effect of predators on ecosystem function, we measured five community and ecosystem response variables: production of fine particulate organic matter (FPOM), decomposition of coarse detritus, bromeliad growth, uptake of detrital nitrogen into bromeliad tissue, and survival of invertebrate prey (emerged adults + surviving larvae). At the end of the experiment, we measured the decrease in coarse detritus, and the increase in fine, by separating the collected detritus on a sieve and air drying it to constant weight before weighing. We measured uptake of labelled detrital nitrogen by analysing three innermost (closest to meristem) bromeliad leaves. Finally, we quantified the species composition and survivorship of invertebrate prey by adding together counts of emerging adult insects with counts of surviving larvae.</w:t>
+        <w:t xml:space="preserve">At the end of the experiment, to quantify the effect of predators on ecosystem function, we measured five community and ecosystem response variables: decomposition of coarse detritus, production of fine particulate organic matter (FPOM), bromeliad growth, uptake of detrital nitrogen into bromeliad tissue, and survival of invertebrate prey (emerged adults + surviving larvae). We measured decomposition by once again passing the bromeliad water through a 850 µm sieve, collecting the detritus on top, drying in an oven and weighing. We measured the production of FPOM by taking the remaining liquid and filtering it on pre-weighed coffee filters, which were then dried and reweighed. We measured bromeliad growth by measuring five leaves per plant from axil to tip, and averaging the increase in length. We measured uptake of labeled detrital nitrogen by analyzing three innermost (closest to meristem) bromeliad leaves. Finally, we quantified the species composition and survivorship of invertebrate prey by adding together counts of emerging adult insects with counts of surviving larvae.</w:t>
+      </w:r>
+    </w:p>
+    <w:p>
+      <w:r>
+        <w:t xml:space="preserve">Labeled bean leaves were oven-dried at 70C before their mass was determined. At the end of experiment, we sampled three new bromeliad leaves for isotopic (</w:t>
+      </w:r>
+      <w:r>
+        <w:rPr>
+          <w:vertAlign w:val="superscript"/>
+        </w:rPr>
+        <w:t xml:space="preserve">15</w:t>
+      </w:r>
+      <w:r>
+        <w:t xml:space="preserve">N) and nitrogen concentration analyses. These analyses were performed at the Stable Isotope Facility laboratory (UC Davis, CA, USA) using continuous flow isotope ratio mass spectrometer (20–20 mass spectrometer; PDZ Europa, Sandbach, England) after sample combustion to N</w:t>
+      </w:r>
+      <w:r>
+        <w:rPr>
+          <w:vertAlign w:val="subscript"/>
+        </w:rPr>
+        <w:t xml:space="preserve">2</w:t>
+      </w:r>
+      <w:r>
+        <w:t xml:space="preserve"> </w:t>
+      </w:r>
+      <w:r>
+        <w:t xml:space="preserve">at 1000C by an on-line elemental analyzer (PDZ Europa ANCA-GSL).</w:t>
       </w:r>
     </w:p>
     <w:p>
@@ -1704,7 +1730,7 @@
     </w:p>
     <w:p>
       <w:r>
-        <w:t xml:space="preserve">In order to further understand the effects of predator combinations, we tested for non-additive effects of predator phylogenetic diversity with a randomization test, and once again found the greatest effect for prey survival. When we compared the actual effects of predator combination with that expected from the appropriate predator monocultures, we found again that predator pairs wit the greatest phylogenetic diversity had the highest prey survival. While effects of</w:t>
+        <w:t xml:space="preserve">In order to further understand the effects of predator combinations, we tested for non-additive effects of predator phylogenetic diversity with a randomization test, and once again found the greatest effect for prey survival. When we compared the actual effects of predator combination with that expected from the appropriate predator monocultures, we found again that predator pairs with the greatest phylogenetic diversity had the highest prey survival. While effects of</w:t>
       </w:r>
       <w:r>
         <w:t xml:space="preserve"> </w:t>
@@ -1749,7 +1775,7 @@
         <w:t xml:space="preserve"> </w:t>
       </w:r>
       <w:r>
-        <w:t xml:space="preserve">was placed in the same plant as either a Tabanid larva or leeches, on average five more prey individuals (18% of total prey community) survived till the end of the experiment (Fig 3). Once again, this effect on invertebrate density did not in turn create a significant difference in other response variables.</w:t>
+        <w:t xml:space="preserve">was placed in the same plant as either a Tabanid larva or leeches, on average five more prey individuals (18% of total prey community) survived till the end of the experiment (Fig 3; Tabanid randomization p = 0.01, Leech randomization p = 0.032). Once again, this effect on invertebrate density did not in turn create a significant difference in other response variables.</w:t>
       </w:r>
     </w:p>
     <w:p>
@@ -4158,7 +4184,7 @@
     </w:lvl>
   </w:abstractNum>
   <w:abstractNum w:abstractNumId="990">
-    <w:nsid w:val="cdb8f294"/>
+    <w:nsid w:val="808610ad"/>
     <w:multiLevelType w:val="multilevel"/>
     <w:lvl w:ilvl="0">
       <w:numFmt w:val="bullet"/>
@@ -4239,7 +4265,7 @@
     </w:lvl>
   </w:abstractNum>
   <w:abstractNum w:abstractNumId="99411">
-    <w:nsid w:val="a479e2df"/>
+    <w:nsid w:val="13590be4"/>
     <w:multiLevelType w:val="multilevel"/>
     <w:lvl w:ilvl="0">
       <w:start w:val="1"/>
@@ -4327,7 +4353,7 @@
     </w:lvl>
   </w:abstractNum>
   <w:abstractNum w:abstractNumId="99731">
-    <w:nsid w:val="7ecb2c54"/>
+    <w:nsid w:val="5445fb68"/>
     <w:multiLevelType w:val="multilevel"/>
     <w:lvl w:ilvl="0">
       <w:start w:val="1"/>

</xml_diff>

<commit_message>
add simple shell scripts to cp .bib and .csl files. closes #26
</commit_message>
<xml_diff>
--- a/MS/predatordiversity.docx
+++ b/MS/predatordiversity.docx
@@ -147,7 +147,7 @@
         <w:t xml:space="preserve"> </w:t>
       </w:r>
       <w:r>
-        <w:t xml:space="preserve">(Sih, Englund, and Wooster 1998; Ives, Cardinale, and Snyder 2005)</w:t>
+        <w:t xml:space="preserve">(Sih et al. 1998; Ives et al. 2005)</w:t>
       </w:r>
       <w:r>
         <w:t xml:space="preserve">. These non-additive effects of predators occur when predators interact directly with each other, or indirectly via prey species. For example, predators can feed directly on each other (intra-guild predation), consume the same prey (resource competition) or modify the behaviour of other predator species or prey</w:t>
@@ -156,7 +156,7 @@
         <w:t xml:space="preserve"> </w:t>
       </w:r>
       <w:r>
-        <w:t xml:space="preserve">(Sih, Englund, and Wooster 1998; Griswold and Lounibos 2006; Nyström et al. 2001)</w:t>
+        <w:t xml:space="preserve">(Sih et al. 1998; Nyström et al. 2001; Griswold and Lounibos 2006)</w:t>
       </w:r>
       <w:r>
         <w:t xml:space="preserve">. These non-additive effects can be positive or negative. For example, prey may have an induced defense against one predator which increases (negative non-additive effect) or decreases (positive non-additive effect) the likelihood of consumption by a second predator. While there are many possible mechanisms underlying the effect of predator composition, we lack a means of predicting</w:t>
@@ -194,7 +194,7 @@
         <w:t xml:space="preserve"> </w:t>
       </w:r>
       <w:r>
-        <w:t xml:space="preserve">(e.g. M. W. Cadotte et al. 2009; M. W. Cadotte, Cardinale, and Oakley 2008; Godoy, Kraft, and Levine 2014)</w:t>
+        <w:t xml:space="preserve">(Cadotte et al. 2008; e.g. Cadotte et al. 2009; Godoy et al. 2014)</w:t>
       </w:r>
       <w:r>
         <w:t xml:space="preserve">. A central assumption of this approach is that increased phylogenetic distance is associated with increased ecological dissimilarity -- either in the form of differences in species niches, interactions, or functional traits. When this is true, high phylogenetic diversity should lead to to complementarity in resource use between species, resulting in increased ecosystem functioning</w:t>
@@ -203,7 +203,7 @@
         <w:t xml:space="preserve"> </w:t>
       </w:r>
       <w:r>
-        <w:t xml:space="preserve">(D. S. Srivastava et al. 2012)</w:t>
+        <w:t xml:space="preserve">(Srivastava et al. 2012)</w:t>
       </w:r>
       <w:r>
         <w:t xml:space="preserve">. Despite the prevalence of phylogenetic community ecology and the importance of predators to natural systems, the phylogenetic diversity of local predator assemblages has rarely been measured</w:t>
@@ -212,7 +212,7 @@
         <w:t xml:space="preserve"> </w:t>
       </w:r>
       <w:r>
-        <w:t xml:space="preserve">(L. Bersier and Kehrli 2008; Naisbit et al. 2011)</w:t>
+        <w:t xml:space="preserve">(Bersier and Kehrli 2008; Naisbit et al. 2011)</w:t>
       </w:r>
       <w:r>
         <w:t xml:space="preserve">. Many studies of phylogeny and predator traits focus on whole clades, rather than local assemblages (e.g.</w:t>
@@ -254,7 +254,7 @@
         <w:t xml:space="preserve">???</w:t>
       </w:r>
       <w:r>
-        <w:t xml:space="preserve">- Gaese2003)</w:t>
+        <w:t xml:space="preserve">)</w:t>
       </w:r>
       <w:r>
         <w:t xml:space="preserve">, tree boas</w:t>
@@ -263,7 +263,7 @@
         <w:t xml:space="preserve"> </w:t>
       </w:r>
       <w:r>
-        <w:t xml:space="preserve">(Henderson, Pauers, and Colston 2013)</w:t>
+        <w:t xml:space="preserve">(Henderson et al. 2013)</w:t>
       </w:r>
       <w:r>
         <w:t xml:space="preserve"> </w:t>
@@ -284,7 +284,7 @@
         <w:t xml:space="preserve"> </w:t>
       </w:r>
       <w:r>
-        <w:t xml:space="preserve">(Gómez, Verdú, and Perfectti 2010; L. Bersier and Kehrli 2008)</w:t>
+        <w:t xml:space="preserve">(Bersier and Kehrli 2008; Gómez et al. 2010)</w:t>
       </w:r>
       <w:r>
         <w:t xml:space="preserve"> </w:t>
@@ -390,7 +390,7 @@
         <w:t xml:space="preserve"> </w:t>
       </w:r>
       <w:r>
-        <w:t xml:space="preserve">(Starzomski, Suen, and Srivastava 2010)</w:t>
+        <w:t xml:space="preserve">(Starzomski et al. 2010)</w:t>
       </w:r>
       <w:r>
         <w:t xml:space="preserve"> </w:t>
@@ -569,7 +569,7 @@
         <w:t xml:space="preserve"> </w:t>
       </w:r>
       <w:r>
-        <w:t xml:space="preserve">(Hedges, Dudley, and Kumar 2006)</w:t>
+        <w:t xml:space="preserve">(Hedges et al. 2006)</w:t>
       </w:r>
       <w:r>
         <w:t xml:space="preserve">. Node age data was available for all but the youngest nodes, where either a lack of taxonomic information (e.g. Tabanidae) or a lack of phylogenetic study (e.g.</w:t>
@@ -1013,7 +1013,7 @@
         <w:t xml:space="preserve"> </w:t>
       </w:r>
       <w:r>
-        <w:t xml:space="preserve">(D. S. Srivastava and Bell 2009)</w:t>
+        <w:t xml:space="preserve">(Srivastava and Bell 2009)</w:t>
       </w:r>
       <w:r>
         <w:t xml:space="preserve">. Integrating the allometric relationship between body size and feeding rate</w:t>
@@ -1022,7 +1022,7 @@
         <w:t xml:space="preserve"> </w:t>
       </w:r>
       <w:r>
-        <w:t xml:space="preserve">(Brown et al. 2004; Wilby, Villareal, and Lan 2005)</w:t>
+        <w:t xml:space="preserve">(Brown et al. 2004; Wilby et al. 2005)</w:t>
       </w:r>
       <w:r>
         <w:t xml:space="preserve"> </w:t>
@@ -1034,7 +1034,7 @@
         <w:t xml:space="preserve"> </w:t>
       </w:r>
       <w:r>
-        <w:t xml:space="preserve">(D. S. Srivastava and Bell 2009)</w:t>
+        <w:t xml:space="preserve">(Srivastava and Bell 2009)</w:t>
       </w:r>
       <w:r>
         <w:t xml:space="preserve">. Metabolic capacity is equal to individual body mass raised to the power of 0.69 (an invertebrate-specific exponent determined by Peters 19xx for invertebrates and confirmed by Chown et al,</w:t>
@@ -1710,7 +1710,19 @@
         <w:t xml:space="preserve">1,4</w:t>
       </w:r>
       <w:r>
-        <w:t xml:space="preserve">=0.6, p=0.48)</w:t>
+        <w:t xml:space="preserve">=0.6, p=0.48, distance measured as</w:t>
+      </w:r>
+      <w:r>
+        <w:t xml:space="preserve"> </w:t>
+      </w:r>
+      <w:r>
+        <w:rPr>
+          <w:b/>
+        </w:rPr>
+        <w:t xml:space="preserve">euclidian</w:t>
+      </w:r>
+      <w:r>
+        <w:t xml:space="preserve">)</w:t>
       </w:r>
     </w:p>
     <w:p>
@@ -2908,33 +2920,7 @@
         <w:pStyle w:val="Bibliography"/>
       </w:pPr>
       <w:r>
-        <w:t xml:space="preserve">Bersier, L, and P Kehrli. 2008. “The signature of phylogenetic constraints on food-web structure.”</w:t>
-      </w:r>
-      <w:r>
-        <w:t xml:space="preserve"> </w:t>
-      </w:r>
-      <w:r>
-        <w:rPr>
-          <w:i/>
-        </w:rPr>
-        <w:t xml:space="preserve">Ecological Complexity</w:t>
-      </w:r>
-      <w:r>
-        <w:t xml:space="preserve"> </w:t>
-      </w:r>
-      <w:r>
-        <w:t xml:space="preserve">5 (2): 132–39. doi:</w:t>
-      </w:r>
-      <w:hyperlink r:id="rId44">
-        <w:r>
-          <w:rPr>
-            <w:rStyle w:val="Link"/>
-          </w:rPr>
-          <w:t xml:space="preserve">10.1016/j.ecocom.2007.06.013</w:t>
-        </w:r>
-      </w:hyperlink>
-      <w:r>
-        <w:t xml:space="preserve">.</w:t>
+        <w:t xml:space="preserve">Bersier, L., and P. Kehrli. 2008. The signature of phylogenetic constraints on food-web structure. Ecological Complexity 5:132–139.</w:t>
       </w:r>
     </w:p>
     <w:p>
@@ -2942,33 +2928,7 @@
         <w:pStyle w:val="Bibliography"/>
       </w:pPr>
       <w:r>
-        <w:t xml:space="preserve">Brown, James H., James F. Gillooly, Andrew P. Allen, Van M. Savage, and Geoffrey B. West. 2004. “Toward a metabolic theory of ecology.”</w:t>
-      </w:r>
-      <w:r>
-        <w:t xml:space="preserve"> </w:t>
-      </w:r>
-      <w:r>
-        <w:rPr>
-          <w:i/>
-        </w:rPr>
-        <w:t xml:space="preserve">Ecology</w:t>
-      </w:r>
-      <w:r>
-        <w:t xml:space="preserve"> </w:t>
-      </w:r>
-      <w:r>
-        <w:t xml:space="preserve">85 (7): 1771–89. doi:</w:t>
-      </w:r>
-      <w:hyperlink r:id="rId45">
-        <w:r>
-          <w:rPr>
-            <w:rStyle w:val="Link"/>
-          </w:rPr>
-          <w:t xml:space="preserve">10.1890/03-9000</w:t>
-        </w:r>
-      </w:hyperlink>
-      <w:r>
-        <w:t xml:space="preserve">.</w:t>
+        <w:t xml:space="preserve">Brown, J. H., J. F. Gillooly, A. P. Allen, V. M. Savage, and G. B. West. 2004. Toward a metabolic theory of ecology. Ecology 85:1771–1789.</w:t>
       </w:r>
     </w:p>
     <w:p>
@@ -2976,36 +2936,7 @@
         <w:pStyle w:val="Bibliography"/>
       </w:pPr>
       <w:r>
-        <w:t xml:space="preserve">Budriene, A, and E Budrys. 2004. “Hunting behaviour of predatory wasps (Hymenoptera: Vespidae: Eumeninae): is the distribution of stinging effort phylogenetically inherited or dependent on the prey.”</w:t>
-      </w:r>
-      <w:r>
-        <w:t xml:space="preserve"> </w:t>
-      </w:r>
-      <w:r>
-        <w:rPr>
-          <w:i/>
-        </w:rPr>
-        <w:t xml:space="preserve">Annales de La Société Entomologique de …</w:t>
-      </w:r>
-      <w:r>
-        <w:t xml:space="preserve"> </w:t>
-      </w:r>
-      <w:r>
-        <w:t xml:space="preserve">40 (4): 259–68.</w:t>
-      </w:r>
-      <w:r>
-        <w:t xml:space="preserve"> </w:t>
-      </w:r>
-      <w:hyperlink r:id="rId46">
-        <w:r>
-          <w:rPr>
-            <w:rStyle w:val="Link"/>
-          </w:rPr>
-          <w:t xml:space="preserve">http://www.tandfonline.com/doi/abs/10.1080/00379271.2004.10697424</w:t>
-        </w:r>
-      </w:hyperlink>
-      <w:r>
-        <w:t xml:space="preserve">.</w:t>
+        <w:t xml:space="preserve">Budriene, A., and E. Budrys. 2004. Hunting behaviour of predatory wasps (Hymenoptera: Vespidae: Eumeninae): is the distribution of stinging effort phylogenetically inherited or dependent on the prey type? Annales de la Société Entomologique de France 40:259–268.</w:t>
       </w:r>
     </w:p>
     <w:p>
@@ -3013,33 +2944,7 @@
         <w:pStyle w:val="Bibliography"/>
       </w:pPr>
       <w:r>
-        <w:t xml:space="preserve">Cadotte, Marc W., Bradley J Cardinale, and Todd H Oakley. 2008. “Evolutionary history and the effect of biodiversity on plant productivity.”</w:t>
-      </w:r>
-      <w:r>
-        <w:t xml:space="preserve"> </w:t>
-      </w:r>
-      <w:r>
-        <w:rPr>
-          <w:i/>
-        </w:rPr>
-        <w:t xml:space="preserve">Proceedings of the National Academy of Sciences of the United States of America</w:t>
-      </w:r>
-      <w:r>
-        <w:t xml:space="preserve"> </w:t>
-      </w:r>
-      <w:r>
-        <w:t xml:space="preserve">105 (44): 17012–7. doi:</w:t>
-      </w:r>
-      <w:hyperlink r:id="rId47">
-        <w:r>
-          <w:rPr>
-            <w:rStyle w:val="Link"/>
-          </w:rPr>
-          <w:t xml:space="preserve">10.1073/pnas.0805962105</w:t>
-        </w:r>
-      </w:hyperlink>
-      <w:r>
-        <w:t xml:space="preserve">.</w:t>
+        <w:t xml:space="preserve">Cadotte, M. W., B. J. Cardinale, and T. H. Oakley. 2008. Evolutionary history and the effect of biodiversity on plant productivity. Proceedings of the National Academy of Sciences of the United States of America 105:17012–7.</w:t>
       </w:r>
     </w:p>
     <w:p>
@@ -3047,33 +2952,7 @@
         <w:pStyle w:val="Bibliography"/>
       </w:pPr>
       <w:r>
-        <w:t xml:space="preserve">Cadotte, Marc W., Jeannine Cavender-Bares, David Tilman, and Todd H Oakley. 2009. “Using phylogenetic, functional and trait diversity to understand patterns of plant community productivity.”</w:t>
-      </w:r>
-      <w:r>
-        <w:t xml:space="preserve"> </w:t>
-      </w:r>
-      <w:r>
-        <w:rPr>
-          <w:i/>
-        </w:rPr>
-        <w:t xml:space="preserve">PloS One</w:t>
-      </w:r>
-      <w:r>
-        <w:t xml:space="preserve"> </w:t>
-      </w:r>
-      <w:r>
-        <w:t xml:space="preserve">4 (5): e5695. doi:</w:t>
-      </w:r>
-      <w:hyperlink r:id="rId48">
-        <w:r>
-          <w:rPr>
-            <w:rStyle w:val="Link"/>
-          </w:rPr>
-          <w:t xml:space="preserve">10.1371/journal.pone.0005695</w:t>
-        </w:r>
-      </w:hyperlink>
-      <w:r>
-        <w:t xml:space="preserve">.</w:t>
+        <w:t xml:space="preserve">Cadotte, M. W., J. Cavender-Bares, D. Tilman, and T. H. Oakley. 2009. Using phylogenetic, functional and trait diversity to understand patterns of plant community productivity. PloS one 4:e5695.</w:t>
       </w:r>
     </w:p>
     <w:p>
@@ -3081,33 +2960,7 @@
         <w:pStyle w:val="Bibliography"/>
       </w:pPr>
       <w:r>
-        <w:t xml:space="preserve">Cavender-Bares, Jeannine, Kenneth H Kozak, Paul V a Fine, and Steven W Kembel. 2009. “The merging of community ecology and phylogenetic biology.”</w:t>
-      </w:r>
-      <w:r>
-        <w:t xml:space="preserve"> </w:t>
-      </w:r>
-      <w:r>
-        <w:rPr>
-          <w:i/>
-        </w:rPr>
-        <w:t xml:space="preserve">Ecology Letters</w:t>
-      </w:r>
-      <w:r>
-        <w:t xml:space="preserve"> </w:t>
-      </w:r>
-      <w:r>
-        <w:t xml:space="preserve">12 (7): 693–715. doi:</w:t>
-      </w:r>
-      <w:hyperlink r:id="rId49">
-        <w:r>
-          <w:rPr>
-            <w:rStyle w:val="Link"/>
-          </w:rPr>
-          <w:t xml:space="preserve">10.1111/j.1461-0248.2009.01314.x</w:t>
-        </w:r>
-      </w:hyperlink>
-      <w:r>
-        <w:t xml:space="preserve">.</w:t>
+        <w:t xml:space="preserve">Cavender-Bares, J., K. H. Kozak, P. V. a Fine, and S. W. Kembel. 2009. The merging of community ecology and phylogenetic biology. Ecology Letters 12:693–715.</w:t>
       </w:r>
     </w:p>
     <w:p>
@@ -3115,33 +2968,7 @@
         <w:pStyle w:val="Bibliography"/>
       </w:pPr>
       <w:r>
-        <w:t xml:space="preserve">Chown, S. L., E. Marais, J. S. Terblanche, C. J. Klok, J. R. B. Lighton, and T. M. Blackburn. 2007. “Scaling of insect metabolic rate is inconsistent with the nutrient supply network model.”</w:t>
-      </w:r>
-      <w:r>
-        <w:t xml:space="preserve"> </w:t>
-      </w:r>
-      <w:r>
-        <w:rPr>
-          <w:i/>
-        </w:rPr>
-        <w:t xml:space="preserve">Functional Ecology</w:t>
-      </w:r>
-      <w:r>
-        <w:t xml:space="preserve"> </w:t>
-      </w:r>
-      <w:r>
-        <w:t xml:space="preserve">21 (2): 282–90. doi:</w:t>
-      </w:r>
-      <w:hyperlink r:id="rId50">
-        <w:r>
-          <w:rPr>
-            <w:rStyle w:val="Link"/>
-          </w:rPr>
-          <w:t xml:space="preserve">10.1111/j.1365-2435.2007.01245.x</w:t>
-        </w:r>
-      </w:hyperlink>
-      <w:r>
-        <w:t xml:space="preserve">.</w:t>
+        <w:t xml:space="preserve">Chown, S. L., E. Marais, J. S. Terblanche, C. J. Klok, J. R. B. Lighton, and T. M. Blackburn. 2007. Scaling of insect metabolic rate is inconsistent with the nutrient supply network model. Functional Ecology 21:282–290.</w:t>
       </w:r>
     </w:p>
     <w:p>
@@ -3149,33 +2976,7 @@
         <w:pStyle w:val="Bibliography"/>
       </w:pPr>
       <w:r>
-        <w:t xml:space="preserve">Emerson, Brent C, and Rosemary G Gillespie. 2008. “Phylogenetic analysis of community assembly and structure over space and time.”</w:t>
-      </w:r>
-      <w:r>
-        <w:t xml:space="preserve"> </w:t>
-      </w:r>
-      <w:r>
-        <w:rPr>
-          <w:i/>
-        </w:rPr>
-        <w:t xml:space="preserve">Trends in Ecology &amp; Evolution (Personal Edition)</w:t>
-      </w:r>
-      <w:r>
-        <w:t xml:space="preserve"> </w:t>
-      </w:r>
-      <w:r>
-        <w:t xml:space="preserve">23 (11): 619–30. doi:</w:t>
-      </w:r>
-      <w:hyperlink r:id="rId51">
-        <w:r>
-          <w:rPr>
-            <w:rStyle w:val="Link"/>
-          </w:rPr>
-          <w:t xml:space="preserve">10.1016/j.tree.2008.07.005</w:t>
-        </w:r>
-      </w:hyperlink>
-      <w:r>
-        <w:t xml:space="preserve">.</w:t>
+        <w:t xml:space="preserve">Emerson, B. C., and R. G. Gillespie. 2008. Phylogenetic analysis of community assembly and structure over space and time. Trends in Ecology &amp; Evolution 23:619–630.</w:t>
       </w:r>
     </w:p>
     <w:p>
@@ -3183,33 +2984,7 @@
         <w:pStyle w:val="Bibliography"/>
       </w:pPr>
       <w:r>
-        <w:t xml:space="preserve">Estes, James a, John Terborgh, Justin S Brashares, Mary E Power, Joel Berger, William J Bond, Stephen R Carpenter, et al. 2011. “Trophic downgrading of planet Earth.”</w:t>
-      </w:r>
-      <w:r>
-        <w:t xml:space="preserve"> </w:t>
-      </w:r>
-      <w:r>
-        <w:rPr>
-          <w:i/>
-        </w:rPr>
-        <w:t xml:space="preserve">Science (New York, N.Y.)</w:t>
-      </w:r>
-      <w:r>
-        <w:t xml:space="preserve"> </w:t>
-      </w:r>
-      <w:r>
-        <w:t xml:space="preserve">333 (6040): 301–6. doi:</w:t>
-      </w:r>
-      <w:hyperlink r:id="rId52">
-        <w:r>
-          <w:rPr>
-            <w:rStyle w:val="Link"/>
-          </w:rPr>
-          <w:t xml:space="preserve">10.1126/science.1205106</w:t>
-        </w:r>
-      </w:hyperlink>
-      <w:r>
-        <w:t xml:space="preserve">.</w:t>
+        <w:t xml:space="preserve">Estes, J. a, J. Terborgh, J. S. Brashares, M. E. Power, J. Berger, W. J. Bond, S. R. Carpenter, et al. 2011. Trophic Downgrading of Planet Earth. Science 333:301–306.</w:t>
       </w:r>
     </w:p>
     <w:p>
@@ -3217,33 +2992,7 @@
         <w:pStyle w:val="Bibliography"/>
       </w:pPr>
       <w:r>
-        <w:t xml:space="preserve">Finke, Deborah L, and William E Snyder. 2008. “Niche partitioning increases resource exploitation by diverse communities.”</w:t>
-      </w:r>
-      <w:r>
-        <w:t xml:space="preserve"> </w:t>
-      </w:r>
-      <w:r>
-        <w:rPr>
-          <w:i/>
-        </w:rPr>
-        <w:t xml:space="preserve">Science (New York, N.Y.)</w:t>
-      </w:r>
-      <w:r>
-        <w:t xml:space="preserve"> </w:t>
-      </w:r>
-      <w:r>
-        <w:t xml:space="preserve">321 (5895): 1488–90. doi:</w:t>
-      </w:r>
-      <w:hyperlink r:id="rId53">
-        <w:r>
-          <w:rPr>
-            <w:rStyle w:val="Link"/>
-          </w:rPr>
-          <w:t xml:space="preserve">10.1126/science.1160854</w:t>
-        </w:r>
-      </w:hyperlink>
-      <w:r>
-        <w:t xml:space="preserve">.</w:t>
+        <w:t xml:space="preserve">Finke, D. L., and W. E. Snyder. 2008. Niche partitioning increases resource exploitation by diverse communities. Science (New York, N.Y.) 321:1488–90.</w:t>
       </w:r>
     </w:p>
     <w:p>
@@ -3251,30 +3000,7 @@
         <w:pStyle w:val="Bibliography"/>
       </w:pPr>
       <w:r>
-        <w:t xml:space="preserve">Godoy, Oscar, Nathan J. B. Kraft, and Jonathan M. Levine. 2014. “Phylogenetic relatedness and the determinants of competitive outcomes.” Edited by Jerome Chave.</w:t>
-      </w:r>
-      <w:r>
-        <w:t xml:space="preserve"> </w:t>
-      </w:r>
-      <w:r>
-        <w:rPr>
-          <w:i/>
-        </w:rPr>
-        <w:t xml:space="preserve">Ecology Letters</w:t>
-      </w:r>
-      <w:r>
-        <w:t xml:space="preserve">, April, n/a–/a. doi:</w:t>
-      </w:r>
-      <w:hyperlink r:id="rId54">
-        <w:r>
-          <w:rPr>
-            <w:rStyle w:val="Link"/>
-          </w:rPr>
-          <w:t xml:space="preserve">10.1111/ele.12289</w:t>
-        </w:r>
-      </w:hyperlink>
-      <w:r>
-        <w:t xml:space="preserve">.</w:t>
+        <w:t xml:space="preserve">Godoy, O., N. J. B. Kraft, and J. M. Levine. 2014. Phylogenetic relatedness and the determinants of competitive outcomes. (J. Chave, ed.)Ecology Letters 17:836–844.</w:t>
       </w:r>
     </w:p>
     <w:p>
@@ -3282,33 +3008,7 @@
         <w:pStyle w:val="Bibliography"/>
       </w:pPr>
       <w:r>
-        <w:t xml:space="preserve">Gómez, José M., Miguel Verdú, and Francisco Perfectti. 2010. “Ecological interactions are evolutionarily conserved across the entire tree of life.”</w:t>
-      </w:r>
-      <w:r>
-        <w:t xml:space="preserve"> </w:t>
-      </w:r>
-      <w:r>
-        <w:rPr>
-          <w:i/>
-        </w:rPr>
-        <w:t xml:space="preserve">Nature</w:t>
-      </w:r>
-      <w:r>
-        <w:t xml:space="preserve"> </w:t>
-      </w:r>
-      <w:r>
-        <w:t xml:space="preserve">465 (June). doi:</w:t>
-      </w:r>
-      <w:hyperlink r:id="rId55">
-        <w:r>
-          <w:rPr>
-            <w:rStyle w:val="Link"/>
-          </w:rPr>
-          <w:t xml:space="preserve">10.1038/nature09113</w:t>
-        </w:r>
-      </w:hyperlink>
-      <w:r>
-        <w:t xml:space="preserve">.</w:t>
+        <w:t xml:space="preserve">Gómez, J. M., M. Verdú, and F. Perfectti. 2010. Ecological interactions are evolutionarily conserved across the entire tree of life. Nature 465.</w:t>
       </w:r>
     </w:p>
     <w:p>
@@ -3316,36 +3016,7 @@
         <w:pStyle w:val="Bibliography"/>
       </w:pPr>
       <w:r>
-        <w:t xml:space="preserve">Griswold, Marcus W, and L Philip Lounibos. 2006. “Predator identity and additive effects in a treehole community.”</w:t>
-      </w:r>
-      <w:r>
-        <w:t xml:space="preserve"> </w:t>
-      </w:r>
-      <w:r>
-        <w:rPr>
-          <w:i/>
-        </w:rPr>
-        <w:t xml:space="preserve">Ecology</w:t>
-      </w:r>
-      <w:r>
-        <w:t xml:space="preserve"> </w:t>
-      </w:r>
-      <w:r>
-        <w:t xml:space="preserve">87 (4): 987–95.</w:t>
-      </w:r>
-      <w:r>
-        <w:t xml:space="preserve"> </w:t>
-      </w:r>
-      <w:hyperlink r:id="rId56">
-        <w:r>
-          <w:rPr>
-            <w:rStyle w:val="Link"/>
-          </w:rPr>
-          <w:t xml:space="preserve">http://www.pubmedcentral.nih.gov/articlerender.fcgi?artid=1820834\&amp;tool=pmcentrez\&amp;rendertype=abstract</w:t>
-        </w:r>
-      </w:hyperlink>
-      <w:r>
-        <w:t xml:space="preserve">.</w:t>
+        <w:t xml:space="preserve">Griswold, M. W., and L. P. Lounibos. 2006. Predator identity and additive effects in a treehole community. Ecology 87:987–95.</w:t>
       </w:r>
     </w:p>
     <w:p>
@@ -3353,33 +3024,7 @@
         <w:pStyle w:val="Bibliography"/>
       </w:pPr>
       <w:r>
-        <w:t xml:space="preserve">Hedges, S Blair, Joel Dudley, and Sudhir Kumar. 2006. “TimeTree: a public knowledge-base of divergence times among organisms.”</w:t>
-      </w:r>
-      <w:r>
-        <w:t xml:space="preserve"> </w:t>
-      </w:r>
-      <w:r>
-        <w:rPr>
-          <w:i/>
-        </w:rPr>
-        <w:t xml:space="preserve">Bioinformatics (Oxford, England)</w:t>
-      </w:r>
-      <w:r>
-        <w:t xml:space="preserve"> </w:t>
-      </w:r>
-      <w:r>
-        <w:t xml:space="preserve">22 (23): 2971–2. doi:</w:t>
-      </w:r>
-      <w:hyperlink r:id="rId57">
-        <w:r>
-          <w:rPr>
-            <w:rStyle w:val="Link"/>
-          </w:rPr>
-          <w:t xml:space="preserve">10.1093/bioinformatics/btl505</w:t>
-        </w:r>
-      </w:hyperlink>
-      <w:r>
-        <w:t xml:space="preserve">.</w:t>
+        <w:t xml:space="preserve">Hedges, S. B., J. Dudley, and S. Kumar. 2006. TimeTree: a public knowledge-base of divergence times among organisms. Bioinformatics 22:2971–2972.</w:t>
       </w:r>
     </w:p>
     <w:p>
@@ -3387,33 +3032,7 @@
         <w:pStyle w:val="Bibliography"/>
       </w:pPr>
       <w:r>
-        <w:t xml:space="preserve">Henderson, Robert W., Michael J. Pauers, and Timothy J. Colston. 2013. “On the congruence of morphology, trophic ecology, and phylogeny in Neotropical treeboas (Squamata: Boidae: Corallus ).”</w:t>
-      </w:r>
-      <w:r>
-        <w:t xml:space="preserve"> </w:t>
-      </w:r>
-      <w:r>
-        <w:rPr>
-          <w:i/>
-        </w:rPr>
-        <w:t xml:space="preserve">Biological Journal of the Linnean Society</w:t>
-      </w:r>
-      <w:r>
-        <w:t xml:space="preserve"> </w:t>
-      </w:r>
-      <w:r>
-        <w:t xml:space="preserve">109 (2): 466–75. doi:</w:t>
-      </w:r>
-      <w:hyperlink r:id="rId58">
-        <w:r>
-          <w:rPr>
-            <w:rStyle w:val="Link"/>
-          </w:rPr>
-          <w:t xml:space="preserve">10.1111/bij.12052</w:t>
-        </w:r>
-      </w:hyperlink>
-      <w:r>
-        <w:t xml:space="preserve">.</w:t>
+        <w:t xml:space="preserve">Henderson, R. W., M. J. Pauers, and T. J. Colston. 2013. On the congruence of morphology, trophic ecology, and phylogeny in Neotropical treeboas (Squamata: Boidae: Corallus ). Biological Journal of the Linnean Society 109:466–475.</w:t>
       </w:r>
     </w:p>
     <w:p>
@@ -3421,33 +3040,7 @@
         <w:pStyle w:val="Bibliography"/>
       </w:pPr>
       <w:r>
-        <w:t xml:space="preserve">Ives, Anthony R., Bradley J. Cardinale, and William E. Snyder. 2005. “A synthesis of subdisciplines: predator-prey interactions, and biodiversity and ecosystem functioning.”</w:t>
-      </w:r>
-      <w:r>
-        <w:t xml:space="preserve"> </w:t>
-      </w:r>
-      <w:r>
-        <w:rPr>
-          <w:i/>
-        </w:rPr>
-        <w:t xml:space="preserve">Ecology Letters</w:t>
-      </w:r>
-      <w:r>
-        <w:t xml:space="preserve"> </w:t>
-      </w:r>
-      <w:r>
-        <w:t xml:space="preserve">8 (1): 102–16. doi:</w:t>
-      </w:r>
-      <w:hyperlink r:id="rId59">
-        <w:r>
-          <w:rPr>
-            <w:rStyle w:val="Link"/>
-          </w:rPr>
-          <w:t xml:space="preserve">10.1111/j.1461-0248.2004.00698.x</w:t>
-        </w:r>
-      </w:hyperlink>
-      <w:r>
-        <w:t xml:space="preserve">.</w:t>
+        <w:t xml:space="preserve">Ives, A. R., B. J. Cardinale, and W. E. Snyder. 2005. A synthesis of subdisciplines: predator-prey interactions, and biodiversity and ecosystem functioning. Ecology Letters 8:102–116.</w:t>
       </w:r>
     </w:p>
     <w:p>
@@ -3455,36 +3048,7 @@
         <w:pStyle w:val="Bibliography"/>
       </w:pPr>
       <w:r>
-        <w:t xml:space="preserve">Knouft, JH, JB Losos, RE Glor, and JJ Kolbe. 2006. “Phylogenetic analysis of the evolution of the niche in lizards of the Anolis sagrei group.”</w:t>
-      </w:r>
-      <w:r>
-        <w:t xml:space="preserve"> </w:t>
-      </w:r>
-      <w:r>
-        <w:rPr>
-          <w:i/>
-        </w:rPr>
-        <w:t xml:space="preserve">Ecology</w:t>
-      </w:r>
-      <w:r>
-        <w:t xml:space="preserve"> </w:t>
-      </w:r>
-      <w:r>
-        <w:t xml:space="preserve">87 (7).</w:t>
-      </w:r>
-      <w:r>
-        <w:t xml:space="preserve"> </w:t>
-      </w:r>
-      <w:hyperlink r:id="rId60">
-        <w:r>
-          <w:rPr>
-            <w:rStyle w:val="Link"/>
-          </w:rPr>
-          <w:t xml:space="preserve">http://www.esajournals.org/doi/abs/10.1890/0012-9658(2006)87[29:PAOTEO]2.0.CO;2</w:t>
-        </w:r>
-      </w:hyperlink>
-      <w:r>
-        <w:t xml:space="preserve">.</w:t>
+        <w:t xml:space="preserve">Knouft, J., J. Losos, R. Glor, and J. Kolbe. 2006. Phylogenetic analysis of the evolution of the niche in lizards of the Anolis sagrei group. Ecology 87.</w:t>
       </w:r>
     </w:p>
     <w:p>
@@ -3492,33 +3056,7 @@
         <w:pStyle w:val="Bibliography"/>
       </w:pPr>
       <w:r>
-        <w:t xml:space="preserve">Moody, K. 1993. “Mechanisms of predation among large decapod crustaceans of the Gulf of Maine Coast: functional vs. phylogenetic patterns.”</w:t>
-      </w:r>
-      <w:r>
-        <w:t xml:space="preserve"> </w:t>
-      </w:r>
-      <w:r>
-        <w:rPr>
-          <w:i/>
-        </w:rPr>
-        <w:t xml:space="preserve">Journal of Experimental Marine Biology and Ecology</w:t>
-      </w:r>
-      <w:r>
-        <w:t xml:space="preserve"> </w:t>
-      </w:r>
-      <w:r>
-        <w:t xml:space="preserve">168 (1): 111–24. doi:</w:t>
-      </w:r>
-      <w:hyperlink r:id="rId61">
-        <w:r>
-          <w:rPr>
-            <w:rStyle w:val="Link"/>
-          </w:rPr>
-          <w:t xml:space="preserve">10.1016/0022-0981(93)90118-8</w:t>
-        </w:r>
-      </w:hyperlink>
-      <w:r>
-        <w:t xml:space="preserve">.</w:t>
+        <w:t xml:space="preserve">Moody, K. 1993. Mechanisms of predation among large decapod crustaceans of the Gulf of Maine Coast: functional vs. phylogenetic patterns. Journal of Experimental Marine Biology and Ecology 168:111–124.</w:t>
       </w:r>
     </w:p>
     <w:p>
@@ -3526,36 +3064,7 @@
         <w:pStyle w:val="Bibliography"/>
       </w:pPr>
       <w:r>
-        <w:t xml:space="preserve">Naisbit, Russell E, Patrik Kehrli, Rudolf P Rohr, and Louis-Félix Bersier. 2011. “Phylogenetic signal in predator-prey body-size relationships.”</w:t>
-      </w:r>
-      <w:r>
-        <w:t xml:space="preserve"> </w:t>
-      </w:r>
-      <w:r>
-        <w:rPr>
-          <w:i/>
-        </w:rPr>
-        <w:t xml:space="preserve">Ecology</w:t>
-      </w:r>
-      <w:r>
-        <w:t xml:space="preserve"> </w:t>
-      </w:r>
-      <w:r>
-        <w:t xml:space="preserve">92 (12): 2183–9.</w:t>
-      </w:r>
-      <w:r>
-        <w:t xml:space="preserve"> </w:t>
-      </w:r>
-      <w:hyperlink r:id="rId62">
-        <w:r>
-          <w:rPr>
-            <w:rStyle w:val="Link"/>
-          </w:rPr>
-          <w:t xml:space="preserve">http://www.ncbi.nlm.nih.gov/pubmed/22352156</w:t>
-        </w:r>
-      </w:hyperlink>
-      <w:r>
-        <w:t xml:space="preserve">.</w:t>
+        <w:t xml:space="preserve">Naisbit, R. E., P. Kehrli, R. P. Rohr, and L.-F. Bersier. 2011. Phylogenetic signal in predator-prey body-size relationships. Ecology 92:2183–9.</w:t>
       </w:r>
     </w:p>
     <w:p>
@@ -3563,36 +3072,7 @@
         <w:pStyle w:val="Bibliography"/>
       </w:pPr>
       <w:r>
-        <w:t xml:space="preserve">Ngai, Jacqueline T., and Diane S. Srivastava. 2006. “Predators accelerate nutrient cycling in a bromeliad ecosystem.”</w:t>
-      </w:r>
-      <w:r>
-        <w:t xml:space="preserve"> </w:t>
-      </w:r>
-      <w:r>
-        <w:rPr>
-          <w:i/>
-        </w:rPr>
-        <w:t xml:space="preserve">Science</w:t>
-      </w:r>
-      <w:r>
-        <w:t xml:space="preserve"> </w:t>
-      </w:r>
-      <w:r>
-        <w:t xml:space="preserve">314 (5801). American Association for the Advancement of Science: 963.</w:t>
-      </w:r>
-      <w:r>
-        <w:t xml:space="preserve"> </w:t>
-      </w:r>
-      <w:hyperlink r:id="rId63">
-        <w:r>
-          <w:rPr>
-            <w:rStyle w:val="Link"/>
-          </w:rPr>
-          <w:t xml:space="preserve">http://www.sciencemag.org/content/314/5801/963.short</w:t>
-        </w:r>
-      </w:hyperlink>
-      <w:r>
-        <w:t xml:space="preserve">.</w:t>
+        <w:t xml:space="preserve">Ngai, J. T., and D. S. Srivastava. 2006. Predators accelerate nutrient cycling in a bromeliad ecosystem. Science 314:963.</w:t>
       </w:r>
     </w:p>
     <w:p>
@@ -3600,33 +3080,7 @@
         <w:pStyle w:val="Bibliography"/>
       </w:pPr>
       <w:r>
-        <w:t xml:space="preserve">Nyström, P, O Svensson, B Lardner, C Brönmark, and W Granéli. 2001. “The influence of multiple introduced predators on a littoral pond community.”</w:t>
-      </w:r>
-      <w:r>
-        <w:t xml:space="preserve"> </w:t>
-      </w:r>
-      <w:r>
-        <w:rPr>
-          <w:i/>
-        </w:rPr>
-        <w:t xml:space="preserve">Ecology</w:t>
-      </w:r>
-      <w:r>
-        <w:t xml:space="preserve"> </w:t>
-      </w:r>
-      <w:r>
-        <w:t xml:space="preserve">82 (4): 1023–39. doi:</w:t>
-      </w:r>
-      <w:hyperlink r:id="rId64">
-        <w:r>
-          <w:rPr>
-            <w:rStyle w:val="Link"/>
-          </w:rPr>
-          <w:t xml:space="preserve"> http://dx.doi.org/10.1890/0012-9658(2001)082[1023:TIOMIP]2.0.CO;2</w:t>
-        </w:r>
-      </w:hyperlink>
-      <w:r>
-        <w:t xml:space="preserve">.</w:t>
+        <w:t xml:space="preserve">Nyström, P., O. Svensson, B. Lardner, C. Brönmark, and W. Granéli. 2001. The influence of multiple introduced predators on a littoral pond community. Ecology 82:1023–1039.</w:t>
       </w:r>
     </w:p>
     <w:p>
@@ -3634,33 +3088,7 @@
         <w:pStyle w:val="Bibliography"/>
       </w:pPr>
       <w:r>
-        <w:t xml:space="preserve">Pfennig, Dw. 2000. “Effect of Predator-Prey Phylogenetic Similarity on the Fitness Consequences of Predation: A Trade-off between Nutrition and Disease?”</w:t>
-      </w:r>
-      <w:r>
-        <w:t xml:space="preserve"> </w:t>
-      </w:r>
-      <w:r>
-        <w:rPr>
-          <w:i/>
-        </w:rPr>
-        <w:t xml:space="preserve">The American Naturalist</w:t>
-      </w:r>
-      <w:r>
-        <w:t xml:space="preserve"> </w:t>
-      </w:r>
-      <w:r>
-        <w:t xml:space="preserve">155 (3): 335–45. doi:</w:t>
-      </w:r>
-      <w:hyperlink r:id="rId65">
-        <w:r>
-          <w:rPr>
-            <w:rStyle w:val="Link"/>
-          </w:rPr>
-          <w:t xml:space="preserve">10.1086/303329</w:t>
-        </w:r>
-      </w:hyperlink>
-      <w:r>
-        <w:t xml:space="preserve">.</w:t>
+        <w:t xml:space="preserve">Pfennig, D. W. 2000. Effect of Predator‐Prey Phylogenetic Similarity on the Fitness Consequences of Predation: A Trade‐off between Nutrition and Disease? The American Naturalist 155:335–345.</w:t>
       </w:r>
     </w:p>
     <w:p>
@@ -3668,36 +3096,7 @@
         <w:pStyle w:val="Bibliography"/>
       </w:pPr>
       <w:r>
-        <w:t xml:space="preserve">Pianka, ER. 1974. “Niche overlap and diffuse competition.”</w:t>
-      </w:r>
-      <w:r>
-        <w:t xml:space="preserve"> </w:t>
-      </w:r>
-      <w:r>
-        <w:rPr>
-          <w:i/>
-        </w:rPr>
-        <w:t xml:space="preserve">Proceedings of the National Academy of …</w:t>
-      </w:r>
-      <w:r>
-        <w:t xml:space="preserve"> </w:t>
-      </w:r>
-      <w:r>
-        <w:t xml:space="preserve">71 (5): 2141–45.</w:t>
-      </w:r>
-      <w:r>
-        <w:t xml:space="preserve"> </w:t>
-      </w:r>
-      <w:hyperlink r:id="rId66">
-        <w:r>
-          <w:rPr>
-            <w:rStyle w:val="Link"/>
-          </w:rPr>
-          <w:t xml:space="preserve">http://www.pnas.org/content/71/5/2141.short</w:t>
-        </w:r>
-      </w:hyperlink>
-      <w:r>
-        <w:t xml:space="preserve">.</w:t>
+        <w:t xml:space="preserve">Pianka, E. R. 1974. Niche Overlap and Diffuse Competition. Proceedings of the National Academy of Sciences 71:2141–2145.</w:t>
       </w:r>
     </w:p>
     <w:p>
@@ -3705,33 +3104,7 @@
         <w:pStyle w:val="Bibliography"/>
       </w:pPr>
       <w:r>
-        <w:t xml:space="preserve">Rezende, Enrico L, Eva M Albert, Miguel a Fortuna, and Jordi Bascompte. 2009. “Compartments in a marine food web associated with phylogeny, body mass, and habitat structure.”</w:t>
-      </w:r>
-      <w:r>
-        <w:t xml:space="preserve"> </w:t>
-      </w:r>
-      <w:r>
-        <w:rPr>
-          <w:i/>
-        </w:rPr>
-        <w:t xml:space="preserve">Ecology Letters</w:t>
-      </w:r>
-      <w:r>
-        <w:t xml:space="preserve"> </w:t>
-      </w:r>
-      <w:r>
-        <w:t xml:space="preserve">12 (8): 779–88. doi:</w:t>
-      </w:r>
-      <w:hyperlink r:id="rId67">
-        <w:r>
-          <w:rPr>
-            <w:rStyle w:val="Link"/>
-          </w:rPr>
-          <w:t xml:space="preserve">10.1111/j.1461-0248.2009.01327.x</w:t>
-        </w:r>
-      </w:hyperlink>
-      <w:r>
-        <w:t xml:space="preserve">.</w:t>
+        <w:t xml:space="preserve">Rezende, E. L., E. M. Albert, M. a Fortuna, and J. Bascompte. 2009. Compartments in a marine food web associated with phylogeny, body mass, and habitat structure. Ecology Letters 12:779–788.</w:t>
       </w:r>
     </w:p>
     <w:p>
@@ -3739,33 +3112,7 @@
         <w:pStyle w:val="Bibliography"/>
       </w:pPr>
       <w:r>
-        <w:t xml:space="preserve">Romero, Gustavo Q, and Diane S Srivastava. 2010. “Food-web composition affects cross-ecosystem interactions and subsidies.”</w:t>
-      </w:r>
-      <w:r>
-        <w:t xml:space="preserve"> </w:t>
-      </w:r>
-      <w:r>
-        <w:rPr>
-          <w:i/>
-        </w:rPr>
-        <w:t xml:space="preserve">The Journal of Animal Ecology</w:t>
-      </w:r>
-      <w:r>
-        <w:t xml:space="preserve"> </w:t>
-      </w:r>
-      <w:r>
-        <w:t xml:space="preserve">79 (5): 1122–31. doi:</w:t>
-      </w:r>
-      <w:hyperlink r:id="rId68">
-        <w:r>
-          <w:rPr>
-            <w:rStyle w:val="Link"/>
-          </w:rPr>
-          <w:t xml:space="preserve">10.1111/j.1365-2656.2010.01716.x</w:t>
-        </w:r>
-      </w:hyperlink>
-      <w:r>
-        <w:t xml:space="preserve">.</w:t>
+        <w:t xml:space="preserve">Romero, G. Q., and D. S. Srivastava. 2010. Food-web composition affects cross-ecosystem interactions and subsidies. Journal of Animal Ecology 79:1122–1131.</w:t>
       </w:r>
     </w:p>
     <w:p>
@@ -3773,36 +3120,7 @@
         <w:pStyle w:val="Bibliography"/>
       </w:pPr>
       <w:r>
-        <w:t xml:space="preserve">Sih, Andrew, Goran Englund, and David Wooster. 1998. “Emergent impacts of multiple predators on prey.”</w:t>
-      </w:r>
-      <w:r>
-        <w:t xml:space="preserve"> </w:t>
-      </w:r>
-      <w:r>
-        <w:rPr>
-          <w:i/>
-        </w:rPr>
-        <w:t xml:space="preserve">Trends in Ecology &amp; Evolution</w:t>
-      </w:r>
-      <w:r>
-        <w:t xml:space="preserve"> </w:t>
-      </w:r>
-      <w:r>
-        <w:t xml:space="preserve">13 (9). Elsevier: 350–55.</w:t>
-      </w:r>
-      <w:r>
-        <w:t xml:space="preserve"> </w:t>
-      </w:r>
-      <w:hyperlink r:id="rId69">
-        <w:r>
-          <w:rPr>
-            <w:rStyle w:val="Link"/>
-          </w:rPr>
-          <w:t xml:space="preserve">http://linkinghub.elsevier.com/retrieve/pii/S0169534798014372</w:t>
-        </w:r>
-      </w:hyperlink>
-      <w:r>
-        <w:t xml:space="preserve">.</w:t>
+        <w:t xml:space="preserve">Sih, A., G. Englund, and D. Wooster. 1998. Emergent impacts of multiple predators on prey. Trends in Ecology &amp; Evolution 13:350–355.</w:t>
       </w:r>
     </w:p>
     <w:p>
@@ -3810,33 +3128,7 @@
         <w:pStyle w:val="Bibliography"/>
       </w:pPr>
       <w:r>
-        <w:t xml:space="preserve">Srivastava, Diane S., and Thomas Bell. 2009. “Reducing horizontal and vertical diversity in a foodweb triggers extinctions and impacts functions.”</w:t>
-      </w:r>
-      <w:r>
-        <w:t xml:space="preserve"> </w:t>
-      </w:r>
-      <w:r>
-        <w:rPr>
-          <w:i/>
-        </w:rPr>
-        <w:t xml:space="preserve">Ecology Letters</w:t>
-      </w:r>
-      <w:r>
-        <w:t xml:space="preserve"> </w:t>
-      </w:r>
-      <w:r>
-        <w:t xml:space="preserve">12 (10): 1016–28. doi:</w:t>
-      </w:r>
-      <w:hyperlink r:id="rId70">
-        <w:r>
-          <w:rPr>
-            <w:rStyle w:val="Link"/>
-          </w:rPr>
-          <w:t xml:space="preserve">10.1111/j.1461-0248.2009.01357.x</w:t>
-        </w:r>
-      </w:hyperlink>
-      <w:r>
-        <w:t xml:space="preserve">.</w:t>
+        <w:t xml:space="preserve">Srivastava, D. S., and T. Bell. 2009. Reducing horizontal and vertical diversity in a foodweb triggers extinctions and impacts functions. Ecology Letters 12:1016–1028.</w:t>
       </w:r>
     </w:p>
     <w:p>
@@ -3844,33 +3136,7 @@
         <w:pStyle w:val="Bibliography"/>
       </w:pPr>
       <w:r>
-        <w:t xml:space="preserve">Srivastava, Diane S., Marc W Cadotte, A. Andrew M. MacDonald, Robin G Marushia, and Nicholas Mirotchnick. 2012. “Phylogenetic diversity and the functioning of ecosystems.”</w:t>
-      </w:r>
-      <w:r>
-        <w:t xml:space="preserve"> </w:t>
-      </w:r>
-      <w:r>
-        <w:rPr>
-          <w:i/>
-        </w:rPr>
-        <w:t xml:space="preserve">Ecology Letters</w:t>
-      </w:r>
-      <w:r>
-        <w:t xml:space="preserve"> </w:t>
-      </w:r>
-      <w:r>
-        <w:t xml:space="preserve">15 (7): 637–48. doi:</w:t>
-      </w:r>
-      <w:hyperlink r:id="rId71">
-        <w:r>
-          <w:rPr>
-            <w:rStyle w:val="Link"/>
-          </w:rPr>
-          <w:t xml:space="preserve">10.1111/j.1461-0248.2012.01795.x</w:t>
-        </w:r>
-      </w:hyperlink>
-      <w:r>
-        <w:t xml:space="preserve">.</w:t>
+        <w:t xml:space="preserve">Srivastava, D. S., M. W. Cadotte, A. A. M. MacDonald, R. G. Marushia, and N. Mirotchnick. 2012. Phylogenetic diversity and the functioning of ecosystems. (A. Mooers, ed.)Ecology Letters 15:637–648.</w:t>
       </w:r>
     </w:p>
     <w:p>
@@ -3878,33 +3144,7 @@
         <w:pStyle w:val="Bibliography"/>
       </w:pPr>
       <w:r>
-        <w:t xml:space="preserve">Starzomski, Brian M., Daryl Suen, and Diane S. Srivastava. 2010. “Predation and facilitation determine chironomid emergence in a bromeliad-insect food web.”</w:t>
-      </w:r>
-      <w:r>
-        <w:t xml:space="preserve"> </w:t>
-      </w:r>
-      <w:r>
-        <w:rPr>
-          <w:i/>
-        </w:rPr>
-        <w:t xml:space="preserve">Ecological Entomology</w:t>
-      </w:r>
-      <w:r>
-        <w:t xml:space="preserve"> </w:t>
-      </w:r>
-      <w:r>
-        <w:t xml:space="preserve">35 (1): 53–60. doi:</w:t>
-      </w:r>
-      <w:hyperlink r:id="rId72">
-        <w:r>
-          <w:rPr>
-            <w:rStyle w:val="Link"/>
-          </w:rPr>
-          <w:t xml:space="preserve">10.1111/j.1365-2311.2009.01155.x</w:t>
-        </w:r>
-      </w:hyperlink>
-      <w:r>
-        <w:t xml:space="preserve">.</w:t>
+        <w:t xml:space="preserve">Starzomski, B. M., D. Suen, and D. S. Srivastava. 2010. Predation and facilitation determine chironomid emergence in a bromeliad-insect food web. Ecological Entomology 35:53–60.</w:t>
       </w:r>
     </w:p>
     <w:p>
@@ -3912,33 +3152,7 @@
         <w:pStyle w:val="Bibliography"/>
       </w:pPr>
       <w:r>
-        <w:t xml:space="preserve">Webb, Campbell O., David D. Ackerly, Mark a. McPeek, and Michael J. Donoghue. 2002. “Phylogenies and Community Ecology.”</w:t>
-      </w:r>
-      <w:r>
-        <w:t xml:space="preserve"> </w:t>
-      </w:r>
-      <w:r>
-        <w:rPr>
-          <w:i/>
-        </w:rPr>
-        <w:t xml:space="preserve">Annual Review of Ecology and Systematics</w:t>
-      </w:r>
-      <w:r>
-        <w:t xml:space="preserve"> </w:t>
-      </w:r>
-      <w:r>
-        <w:t xml:space="preserve">33 (1): 475–505. doi:</w:t>
-      </w:r>
-      <w:hyperlink r:id="rId73">
-        <w:r>
-          <w:rPr>
-            <w:rStyle w:val="Link"/>
-          </w:rPr>
-          <w:t xml:space="preserve">10.1146/annurev.ecolsys.33.010802.150448</w:t>
-        </w:r>
-      </w:hyperlink>
-      <w:r>
-        <w:t xml:space="preserve">.</w:t>
+        <w:t xml:space="preserve">Webb, C. O., D. D. Ackerly, M. a. McPeek, and M. J. Donoghue. 2002. Phylogenies and Community Ecology. Annual Review of Ecology and Systematics 33:475–505.</w:t>
       </w:r>
     </w:p>
     <w:p>
@@ -3946,33 +3160,7 @@
         <w:pStyle w:val="Bibliography"/>
       </w:pPr>
       <w:r>
-        <w:t xml:space="preserve">Wilby, A, SC Villareal, and LP Lan. 2005. “Functional benefits of predator species diversity depend on prey identity.”</w:t>
-      </w:r>
-      <w:r>
-        <w:t xml:space="preserve"> </w:t>
-      </w:r>
-      <w:r>
-        <w:rPr>
-          <w:i/>
-        </w:rPr>
-        <w:t xml:space="preserve">Ecological …</w:t>
-      </w:r>
-      <w:r>
-        <w:t xml:space="preserve">, 497–501.</w:t>
-      </w:r>
-      <w:r>
-        <w:t xml:space="preserve"> </w:t>
-      </w:r>
-      <w:hyperlink r:id="rId74">
-        <w:r>
-          <w:rPr>
-            <w:rStyle w:val="Link"/>
-          </w:rPr>
-          <w:t xml:space="preserve">http://onlinelibrary.wiley.com/doi/10.1111/j.0307-6946.2005.00717.x/full</w:t>
-        </w:r>
-      </w:hyperlink>
-      <w:r>
-        <w:t xml:space="preserve">.</w:t>
+        <w:t xml:space="preserve">Wilby, A., S. C. Villareal, L. P. Lan, K. L. Heong, and M. B. Thomas. 2005. Functional benefits of predator species diversity depend on prey identity. Ecological Entomology 30:497–501.</w:t>
       </w:r>
     </w:p>
     <w:sectPr>
@@ -4184,7 +3372,7 @@
     </w:lvl>
   </w:abstractNum>
   <w:abstractNum w:abstractNumId="990">
-    <w:nsid w:val="808610ad"/>
+    <w:nsid w:val="6ea3b47a"/>
     <w:multiLevelType w:val="multilevel"/>
     <w:lvl w:ilvl="0">
       <w:numFmt w:val="bullet"/>
@@ -4265,7 +3453,7 @@
     </w:lvl>
   </w:abstractNum>
   <w:abstractNum w:abstractNumId="99411">
-    <w:nsid w:val="13590be4"/>
+    <w:nsid w:val="1e08ecd8"/>
     <w:multiLevelType w:val="multilevel"/>
     <w:lvl w:ilvl="0">
       <w:start w:val="1"/>
@@ -4353,7 +3541,7 @@
     </w:lvl>
   </w:abstractNum>
   <w:abstractNum w:abstractNumId="99731">
-    <w:nsid w:val="5445fb68"/>
+    <w:nsid w:val="49e88f21"/>
     <w:multiLevelType w:val="multilevel"/>
     <w:lvl w:ilvl="0">
       <w:start w:val="1"/>

</xml_diff>

<commit_message>
add simple shell scripts to cp .bib and .csl files.
</commit_message>
<xml_diff>
--- a/MS/predatordiversity.docx
+++ b/MS/predatordiversity.docx
@@ -147,7 +147,7 @@
         <w:t xml:space="preserve"> </w:t>
       </w:r>
       <w:r>
-        <w:t xml:space="preserve">(Sih, Englund, and Wooster 1998; Ives, Cardinale, and Snyder 2005)</w:t>
+        <w:t xml:space="preserve">(Sih et al. 1998; Ives et al. 2005)</w:t>
       </w:r>
       <w:r>
         <w:t xml:space="preserve">. These non-additive effects of predators occur when predators interact directly with each other, or indirectly via prey species. For example, predators can feed directly on each other (intra-guild predation), consume the same prey (resource competition) or modify the behaviour of other predator species or prey</w:t>
@@ -156,7 +156,7 @@
         <w:t xml:space="preserve"> </w:t>
       </w:r>
       <w:r>
-        <w:t xml:space="preserve">(Sih, Englund, and Wooster 1998; Griswold and Lounibos 2006; Nyström et al. 2001)</w:t>
+        <w:t xml:space="preserve">(Sih et al. 1998; Nyström et al. 2001; Griswold and Lounibos 2006)</w:t>
       </w:r>
       <w:r>
         <w:t xml:space="preserve">. These non-additive effects can be positive or negative. For example, prey may have an induced defense against one predator which increases (negative non-additive effect) or decreases (positive non-additive effect) the likelihood of consumption by a second predator. While there are many possible mechanisms underlying the effect of predator composition, we lack a means of predicting</w:t>
@@ -194,7 +194,7 @@
         <w:t xml:space="preserve"> </w:t>
       </w:r>
       <w:r>
-        <w:t xml:space="preserve">(e.g. M. W. Cadotte et al. 2009; M. W. Cadotte, Cardinale, and Oakley 2008; Godoy, Kraft, and Levine 2014)</w:t>
+        <w:t xml:space="preserve">(Cadotte et al. 2008; e.g. Cadotte et al. 2009; Godoy et al. 2014)</w:t>
       </w:r>
       <w:r>
         <w:t xml:space="preserve">. A central assumption of this approach is that increased phylogenetic distance is associated with increased ecological dissimilarity -- either in the form of differences in species niches, interactions, or functional traits. When this is true, high phylogenetic diversity should lead to to complementarity in resource use between species, resulting in increased ecosystem functioning</w:t>
@@ -203,7 +203,7 @@
         <w:t xml:space="preserve"> </w:t>
       </w:r>
       <w:r>
-        <w:t xml:space="preserve">(D. S. Srivastava et al. 2012)</w:t>
+        <w:t xml:space="preserve">(Srivastava et al. 2012)</w:t>
       </w:r>
       <w:r>
         <w:t xml:space="preserve">. Despite the prevalence of phylogenetic community ecology and the importance of predators to natural systems, the phylogenetic diversity of local predator assemblages has rarely been measured</w:t>
@@ -212,7 +212,7 @@
         <w:t xml:space="preserve"> </w:t>
       </w:r>
       <w:r>
-        <w:t xml:space="preserve">(L. Bersier and Kehrli 2008; Naisbit et al. 2011)</w:t>
+        <w:t xml:space="preserve">(Bersier and Kehrli 2008; Naisbit et al. 2011)</w:t>
       </w:r>
       <w:r>
         <w:t xml:space="preserve">. Many studies of phylogeny and predator traits focus on whole clades, rather than local assemblages (e.g.</w:t>
@@ -254,7 +254,7 @@
         <w:t xml:space="preserve">???</w:t>
       </w:r>
       <w:r>
-        <w:t xml:space="preserve">- Gaese2003)</w:t>
+        <w:t xml:space="preserve">)</w:t>
       </w:r>
       <w:r>
         <w:t xml:space="preserve">, tree boas</w:t>
@@ -263,7 +263,7 @@
         <w:t xml:space="preserve"> </w:t>
       </w:r>
       <w:r>
-        <w:t xml:space="preserve">(Henderson, Pauers, and Colston 2013)</w:t>
+        <w:t xml:space="preserve">(Henderson et al. 2013)</w:t>
       </w:r>
       <w:r>
         <w:t xml:space="preserve"> </w:t>
@@ -284,7 +284,7 @@
         <w:t xml:space="preserve"> </w:t>
       </w:r>
       <w:r>
-        <w:t xml:space="preserve">(Gómez, Verdú, and Perfectti 2010; L. Bersier and Kehrli 2008)</w:t>
+        <w:t xml:space="preserve">(Bersier and Kehrli 2008; Gómez et al. 2010)</w:t>
       </w:r>
       <w:r>
         <w:t xml:space="preserve"> </w:t>
@@ -390,7 +390,7 @@
         <w:t xml:space="preserve"> </w:t>
       </w:r>
       <w:r>
-        <w:t xml:space="preserve">(Starzomski, Suen, and Srivastava 2010)</w:t>
+        <w:t xml:space="preserve">(Starzomski et al. 2010)</w:t>
       </w:r>
       <w:r>
         <w:t xml:space="preserve"> </w:t>
@@ -569,7 +569,7 @@
         <w:t xml:space="preserve"> </w:t>
       </w:r>
       <w:r>
-        <w:t xml:space="preserve">(Hedges, Dudley, and Kumar 2006)</w:t>
+        <w:t xml:space="preserve">(Hedges et al. 2006)</w:t>
       </w:r>
       <w:r>
         <w:t xml:space="preserve">. Node age data was available for all but the youngest nodes, where either a lack of taxonomic information (e.g. Tabanidae) or a lack of phylogenetic study (e.g.</w:t>
@@ -1013,7 +1013,7 @@
         <w:t xml:space="preserve"> </w:t>
       </w:r>
       <w:r>
-        <w:t xml:space="preserve">(D. S. Srivastava and Bell 2009)</w:t>
+        <w:t xml:space="preserve">(Srivastava and Bell 2009)</w:t>
       </w:r>
       <w:r>
         <w:t xml:space="preserve">. Integrating the allometric relationship between body size and feeding rate</w:t>
@@ -1022,7 +1022,7 @@
         <w:t xml:space="preserve"> </w:t>
       </w:r>
       <w:r>
-        <w:t xml:space="preserve">(Brown et al. 2004; Wilby, Villareal, and Lan 2005)</w:t>
+        <w:t xml:space="preserve">(Brown et al. 2004; Wilby et al. 2005)</w:t>
       </w:r>
       <w:r>
         <w:t xml:space="preserve"> </w:t>
@@ -1034,7 +1034,7 @@
         <w:t xml:space="preserve"> </w:t>
       </w:r>
       <w:r>
-        <w:t xml:space="preserve">(D. S. Srivastava and Bell 2009)</w:t>
+        <w:t xml:space="preserve">(Srivastava and Bell 2009)</w:t>
       </w:r>
       <w:r>
         <w:t xml:space="preserve">. Metabolic capacity is equal to individual body mass raised to the power of 0.69 (an invertebrate-specific exponent determined by Peters 19xx for invertebrates and confirmed by Chown et al,</w:t>
@@ -1710,7 +1710,19 @@
         <w:t xml:space="preserve">1,4</w:t>
       </w:r>
       <w:r>
-        <w:t xml:space="preserve">=0.6, p=0.48)</w:t>
+        <w:t xml:space="preserve">=0.6, p=0.48, distance measured as</w:t>
+      </w:r>
+      <w:r>
+        <w:t xml:space="preserve"> </w:t>
+      </w:r>
+      <w:r>
+        <w:rPr>
+          <w:b/>
+        </w:rPr>
+        <w:t xml:space="preserve">euclidian</w:t>
+      </w:r>
+      <w:r>
+        <w:t xml:space="preserve">)</w:t>
       </w:r>
     </w:p>
     <w:p>
@@ -2908,33 +2920,7 @@
         <w:pStyle w:val="Bibliography"/>
       </w:pPr>
       <w:r>
-        <w:t xml:space="preserve">Bersier, L, and P Kehrli. 2008. “The signature of phylogenetic constraints on food-web structure.”</w:t>
-      </w:r>
-      <w:r>
-        <w:t xml:space="preserve"> </w:t>
-      </w:r>
-      <w:r>
-        <w:rPr>
-          <w:i/>
-        </w:rPr>
-        <w:t xml:space="preserve">Ecological Complexity</w:t>
-      </w:r>
-      <w:r>
-        <w:t xml:space="preserve"> </w:t>
-      </w:r>
-      <w:r>
-        <w:t xml:space="preserve">5 (2): 132–39. doi:</w:t>
-      </w:r>
-      <w:hyperlink r:id="rId44">
-        <w:r>
-          <w:rPr>
-            <w:rStyle w:val="Link"/>
-          </w:rPr>
-          <w:t xml:space="preserve">10.1016/j.ecocom.2007.06.013</w:t>
-        </w:r>
-      </w:hyperlink>
-      <w:r>
-        <w:t xml:space="preserve">.</w:t>
+        <w:t xml:space="preserve">Bersier, L., and P. Kehrli. 2008. The signature of phylogenetic constraints on food-web structure. Ecological Complexity 5:132–139.</w:t>
       </w:r>
     </w:p>
     <w:p>
@@ -2942,33 +2928,7 @@
         <w:pStyle w:val="Bibliography"/>
       </w:pPr>
       <w:r>
-        <w:t xml:space="preserve">Brown, James H., James F. Gillooly, Andrew P. Allen, Van M. Savage, and Geoffrey B. West. 2004. “Toward a metabolic theory of ecology.”</w:t>
-      </w:r>
-      <w:r>
-        <w:t xml:space="preserve"> </w:t>
-      </w:r>
-      <w:r>
-        <w:rPr>
-          <w:i/>
-        </w:rPr>
-        <w:t xml:space="preserve">Ecology</w:t>
-      </w:r>
-      <w:r>
-        <w:t xml:space="preserve"> </w:t>
-      </w:r>
-      <w:r>
-        <w:t xml:space="preserve">85 (7): 1771–89. doi:</w:t>
-      </w:r>
-      <w:hyperlink r:id="rId45">
-        <w:r>
-          <w:rPr>
-            <w:rStyle w:val="Link"/>
-          </w:rPr>
-          <w:t xml:space="preserve">10.1890/03-9000</w:t>
-        </w:r>
-      </w:hyperlink>
-      <w:r>
-        <w:t xml:space="preserve">.</w:t>
+        <w:t xml:space="preserve">Brown, J. H., J. F. Gillooly, A. P. Allen, V. M. Savage, and G. B. West. 2004. Toward a metabolic theory of ecology. Ecology 85:1771–1789.</w:t>
       </w:r>
     </w:p>
     <w:p>
@@ -2976,36 +2936,7 @@
         <w:pStyle w:val="Bibliography"/>
       </w:pPr>
       <w:r>
-        <w:t xml:space="preserve">Budriene, A, and E Budrys. 2004. “Hunting behaviour of predatory wasps (Hymenoptera: Vespidae: Eumeninae): is the distribution of stinging effort phylogenetically inherited or dependent on the prey.”</w:t>
-      </w:r>
-      <w:r>
-        <w:t xml:space="preserve"> </w:t>
-      </w:r>
-      <w:r>
-        <w:rPr>
-          <w:i/>
-        </w:rPr>
-        <w:t xml:space="preserve">Annales de La Société Entomologique de …</w:t>
-      </w:r>
-      <w:r>
-        <w:t xml:space="preserve"> </w:t>
-      </w:r>
-      <w:r>
-        <w:t xml:space="preserve">40 (4): 259–68.</w:t>
-      </w:r>
-      <w:r>
-        <w:t xml:space="preserve"> </w:t>
-      </w:r>
-      <w:hyperlink r:id="rId46">
-        <w:r>
-          <w:rPr>
-            <w:rStyle w:val="Link"/>
-          </w:rPr>
-          <w:t xml:space="preserve">http://www.tandfonline.com/doi/abs/10.1080/00379271.2004.10697424</w:t>
-        </w:r>
-      </w:hyperlink>
-      <w:r>
-        <w:t xml:space="preserve">.</w:t>
+        <w:t xml:space="preserve">Budriene, A., and E. Budrys. 2004. Hunting behaviour of predatory wasps (Hymenoptera: Vespidae: Eumeninae): is the distribution of stinging effort phylogenetically inherited or dependent on the prey type? Annales de la Société Entomologique de France 40:259–268.</w:t>
       </w:r>
     </w:p>
     <w:p>
@@ -3013,33 +2944,7 @@
         <w:pStyle w:val="Bibliography"/>
       </w:pPr>
       <w:r>
-        <w:t xml:space="preserve">Cadotte, Marc W., Bradley J Cardinale, and Todd H Oakley. 2008. “Evolutionary history and the effect of biodiversity on plant productivity.”</w:t>
-      </w:r>
-      <w:r>
-        <w:t xml:space="preserve"> </w:t>
-      </w:r>
-      <w:r>
-        <w:rPr>
-          <w:i/>
-        </w:rPr>
-        <w:t xml:space="preserve">Proceedings of the National Academy of Sciences of the United States of America</w:t>
-      </w:r>
-      <w:r>
-        <w:t xml:space="preserve"> </w:t>
-      </w:r>
-      <w:r>
-        <w:t xml:space="preserve">105 (44): 17012–7. doi:</w:t>
-      </w:r>
-      <w:hyperlink r:id="rId47">
-        <w:r>
-          <w:rPr>
-            <w:rStyle w:val="Link"/>
-          </w:rPr>
-          <w:t xml:space="preserve">10.1073/pnas.0805962105</w:t>
-        </w:r>
-      </w:hyperlink>
-      <w:r>
-        <w:t xml:space="preserve">.</w:t>
+        <w:t xml:space="preserve">Cadotte, M. W., B. J. Cardinale, and T. H. Oakley. 2008. Evolutionary history and the effect of biodiversity on plant productivity. Proceedings of the National Academy of Sciences of the United States of America 105:17012–7.</w:t>
       </w:r>
     </w:p>
     <w:p>
@@ -3047,33 +2952,7 @@
         <w:pStyle w:val="Bibliography"/>
       </w:pPr>
       <w:r>
-        <w:t xml:space="preserve">Cadotte, Marc W., Jeannine Cavender-Bares, David Tilman, and Todd H Oakley. 2009. “Using phylogenetic, functional and trait diversity to understand patterns of plant community productivity.”</w:t>
-      </w:r>
-      <w:r>
-        <w:t xml:space="preserve"> </w:t>
-      </w:r>
-      <w:r>
-        <w:rPr>
-          <w:i/>
-        </w:rPr>
-        <w:t xml:space="preserve">PloS One</w:t>
-      </w:r>
-      <w:r>
-        <w:t xml:space="preserve"> </w:t>
-      </w:r>
-      <w:r>
-        <w:t xml:space="preserve">4 (5): e5695. doi:</w:t>
-      </w:r>
-      <w:hyperlink r:id="rId48">
-        <w:r>
-          <w:rPr>
-            <w:rStyle w:val="Link"/>
-          </w:rPr>
-          <w:t xml:space="preserve">10.1371/journal.pone.0005695</w:t>
-        </w:r>
-      </w:hyperlink>
-      <w:r>
-        <w:t xml:space="preserve">.</w:t>
+        <w:t xml:space="preserve">Cadotte, M. W., J. Cavender-Bares, D. Tilman, and T. H. Oakley. 2009. Using phylogenetic, functional and trait diversity to understand patterns of plant community productivity. PloS one 4:e5695.</w:t>
       </w:r>
     </w:p>
     <w:p>
@@ -3081,33 +2960,7 @@
         <w:pStyle w:val="Bibliography"/>
       </w:pPr>
       <w:r>
-        <w:t xml:space="preserve">Cavender-Bares, Jeannine, Kenneth H Kozak, Paul V a Fine, and Steven W Kembel. 2009. “The merging of community ecology and phylogenetic biology.”</w:t>
-      </w:r>
-      <w:r>
-        <w:t xml:space="preserve"> </w:t>
-      </w:r>
-      <w:r>
-        <w:rPr>
-          <w:i/>
-        </w:rPr>
-        <w:t xml:space="preserve">Ecology Letters</w:t>
-      </w:r>
-      <w:r>
-        <w:t xml:space="preserve"> </w:t>
-      </w:r>
-      <w:r>
-        <w:t xml:space="preserve">12 (7): 693–715. doi:</w:t>
-      </w:r>
-      <w:hyperlink r:id="rId49">
-        <w:r>
-          <w:rPr>
-            <w:rStyle w:val="Link"/>
-          </w:rPr>
-          <w:t xml:space="preserve">10.1111/j.1461-0248.2009.01314.x</w:t>
-        </w:r>
-      </w:hyperlink>
-      <w:r>
-        <w:t xml:space="preserve">.</w:t>
+        <w:t xml:space="preserve">Cavender-Bares, J., K. H. Kozak, P. V. a Fine, and S. W. Kembel. 2009. The merging of community ecology and phylogenetic biology. Ecology Letters 12:693–715.</w:t>
       </w:r>
     </w:p>
     <w:p>
@@ -3115,33 +2968,7 @@
         <w:pStyle w:val="Bibliography"/>
       </w:pPr>
       <w:r>
-        <w:t xml:space="preserve">Chown, S. L., E. Marais, J. S. Terblanche, C. J. Klok, J. R. B. Lighton, and T. M. Blackburn. 2007. “Scaling of insect metabolic rate is inconsistent with the nutrient supply network model.”</w:t>
-      </w:r>
-      <w:r>
-        <w:t xml:space="preserve"> </w:t>
-      </w:r>
-      <w:r>
-        <w:rPr>
-          <w:i/>
-        </w:rPr>
-        <w:t xml:space="preserve">Functional Ecology</w:t>
-      </w:r>
-      <w:r>
-        <w:t xml:space="preserve"> </w:t>
-      </w:r>
-      <w:r>
-        <w:t xml:space="preserve">21 (2): 282–90. doi:</w:t>
-      </w:r>
-      <w:hyperlink r:id="rId50">
-        <w:r>
-          <w:rPr>
-            <w:rStyle w:val="Link"/>
-          </w:rPr>
-          <w:t xml:space="preserve">10.1111/j.1365-2435.2007.01245.x</w:t>
-        </w:r>
-      </w:hyperlink>
-      <w:r>
-        <w:t xml:space="preserve">.</w:t>
+        <w:t xml:space="preserve">Chown, S. L., E. Marais, J. S. Terblanche, C. J. Klok, J. R. B. Lighton, and T. M. Blackburn. 2007. Scaling of insect metabolic rate is inconsistent with the nutrient supply network model. Functional Ecology 21:282–290.</w:t>
       </w:r>
     </w:p>
     <w:p>
@@ -3149,33 +2976,7 @@
         <w:pStyle w:val="Bibliography"/>
       </w:pPr>
       <w:r>
-        <w:t xml:space="preserve">Emerson, Brent C, and Rosemary G Gillespie. 2008. “Phylogenetic analysis of community assembly and structure over space and time.”</w:t>
-      </w:r>
-      <w:r>
-        <w:t xml:space="preserve"> </w:t>
-      </w:r>
-      <w:r>
-        <w:rPr>
-          <w:i/>
-        </w:rPr>
-        <w:t xml:space="preserve">Trends in Ecology &amp; Evolution (Personal Edition)</w:t>
-      </w:r>
-      <w:r>
-        <w:t xml:space="preserve"> </w:t>
-      </w:r>
-      <w:r>
-        <w:t xml:space="preserve">23 (11): 619–30. doi:</w:t>
-      </w:r>
-      <w:hyperlink r:id="rId51">
-        <w:r>
-          <w:rPr>
-            <w:rStyle w:val="Link"/>
-          </w:rPr>
-          <w:t xml:space="preserve">10.1016/j.tree.2008.07.005</w:t>
-        </w:r>
-      </w:hyperlink>
-      <w:r>
-        <w:t xml:space="preserve">.</w:t>
+        <w:t xml:space="preserve">Emerson, B. C., and R. G. Gillespie. 2008. Phylogenetic analysis of community assembly and structure over space and time. Trends in Ecology &amp; Evolution 23:619–630.</w:t>
       </w:r>
     </w:p>
     <w:p>
@@ -3183,33 +2984,7 @@
         <w:pStyle w:val="Bibliography"/>
       </w:pPr>
       <w:r>
-        <w:t xml:space="preserve">Estes, James a, John Terborgh, Justin S Brashares, Mary E Power, Joel Berger, William J Bond, Stephen R Carpenter, et al. 2011. “Trophic downgrading of planet Earth.”</w:t>
-      </w:r>
-      <w:r>
-        <w:t xml:space="preserve"> </w:t>
-      </w:r>
-      <w:r>
-        <w:rPr>
-          <w:i/>
-        </w:rPr>
-        <w:t xml:space="preserve">Science (New York, N.Y.)</w:t>
-      </w:r>
-      <w:r>
-        <w:t xml:space="preserve"> </w:t>
-      </w:r>
-      <w:r>
-        <w:t xml:space="preserve">333 (6040): 301–6. doi:</w:t>
-      </w:r>
-      <w:hyperlink r:id="rId52">
-        <w:r>
-          <w:rPr>
-            <w:rStyle w:val="Link"/>
-          </w:rPr>
-          <w:t xml:space="preserve">10.1126/science.1205106</w:t>
-        </w:r>
-      </w:hyperlink>
-      <w:r>
-        <w:t xml:space="preserve">.</w:t>
+        <w:t xml:space="preserve">Estes, J. a, J. Terborgh, J. S. Brashares, M. E. Power, J. Berger, W. J. Bond, S. R. Carpenter, et al. 2011. Trophic Downgrading of Planet Earth. Science 333:301–306.</w:t>
       </w:r>
     </w:p>
     <w:p>
@@ -3217,33 +2992,7 @@
         <w:pStyle w:val="Bibliography"/>
       </w:pPr>
       <w:r>
-        <w:t xml:space="preserve">Finke, Deborah L, and William E Snyder. 2008. “Niche partitioning increases resource exploitation by diverse communities.”</w:t>
-      </w:r>
-      <w:r>
-        <w:t xml:space="preserve"> </w:t>
-      </w:r>
-      <w:r>
-        <w:rPr>
-          <w:i/>
-        </w:rPr>
-        <w:t xml:space="preserve">Science (New York, N.Y.)</w:t>
-      </w:r>
-      <w:r>
-        <w:t xml:space="preserve"> </w:t>
-      </w:r>
-      <w:r>
-        <w:t xml:space="preserve">321 (5895): 1488–90. doi:</w:t>
-      </w:r>
-      <w:hyperlink r:id="rId53">
-        <w:r>
-          <w:rPr>
-            <w:rStyle w:val="Link"/>
-          </w:rPr>
-          <w:t xml:space="preserve">10.1126/science.1160854</w:t>
-        </w:r>
-      </w:hyperlink>
-      <w:r>
-        <w:t xml:space="preserve">.</w:t>
+        <w:t xml:space="preserve">Finke, D. L., and W. E. Snyder. 2008. Niche partitioning increases resource exploitation by diverse communities. Science (New York, N.Y.) 321:1488–90.</w:t>
       </w:r>
     </w:p>
     <w:p>
@@ -3251,30 +3000,7 @@
         <w:pStyle w:val="Bibliography"/>
       </w:pPr>
       <w:r>
-        <w:t xml:space="preserve">Godoy, Oscar, Nathan J. B. Kraft, and Jonathan M. Levine. 2014. “Phylogenetic relatedness and the determinants of competitive outcomes.” Edited by Jerome Chave.</w:t>
-      </w:r>
-      <w:r>
-        <w:t xml:space="preserve"> </w:t>
-      </w:r>
-      <w:r>
-        <w:rPr>
-          <w:i/>
-        </w:rPr>
-        <w:t xml:space="preserve">Ecology Letters</w:t>
-      </w:r>
-      <w:r>
-        <w:t xml:space="preserve">, April, n/a–/a. doi:</w:t>
-      </w:r>
-      <w:hyperlink r:id="rId54">
-        <w:r>
-          <w:rPr>
-            <w:rStyle w:val="Link"/>
-          </w:rPr>
-          <w:t xml:space="preserve">10.1111/ele.12289</w:t>
-        </w:r>
-      </w:hyperlink>
-      <w:r>
-        <w:t xml:space="preserve">.</w:t>
+        <w:t xml:space="preserve">Godoy, O., N. J. B. Kraft, and J. M. Levine. 2014. Phylogenetic relatedness and the determinants of competitive outcomes. (J. Chave, ed.)Ecology Letters 17:836–844.</w:t>
       </w:r>
     </w:p>
     <w:p>
@@ -3282,33 +3008,7 @@
         <w:pStyle w:val="Bibliography"/>
       </w:pPr>
       <w:r>
-        <w:t xml:space="preserve">Gómez, José M., Miguel Verdú, and Francisco Perfectti. 2010. “Ecological interactions are evolutionarily conserved across the entire tree of life.”</w:t>
-      </w:r>
-      <w:r>
-        <w:t xml:space="preserve"> </w:t>
-      </w:r>
-      <w:r>
-        <w:rPr>
-          <w:i/>
-        </w:rPr>
-        <w:t xml:space="preserve">Nature</w:t>
-      </w:r>
-      <w:r>
-        <w:t xml:space="preserve"> </w:t>
-      </w:r>
-      <w:r>
-        <w:t xml:space="preserve">465 (June). doi:</w:t>
-      </w:r>
-      <w:hyperlink r:id="rId55">
-        <w:r>
-          <w:rPr>
-            <w:rStyle w:val="Link"/>
-          </w:rPr>
-          <w:t xml:space="preserve">10.1038/nature09113</w:t>
-        </w:r>
-      </w:hyperlink>
-      <w:r>
-        <w:t xml:space="preserve">.</w:t>
+        <w:t xml:space="preserve">Gómez, J. M., M. Verdú, and F. Perfectti. 2010. Ecological interactions are evolutionarily conserved across the entire tree of life. Nature 465.</w:t>
       </w:r>
     </w:p>
     <w:p>
@@ -3316,36 +3016,7 @@
         <w:pStyle w:val="Bibliography"/>
       </w:pPr>
       <w:r>
-        <w:t xml:space="preserve">Griswold, Marcus W, and L Philip Lounibos. 2006. “Predator identity and additive effects in a treehole community.”</w:t>
-      </w:r>
-      <w:r>
-        <w:t xml:space="preserve"> </w:t>
-      </w:r>
-      <w:r>
-        <w:rPr>
-          <w:i/>
-        </w:rPr>
-        <w:t xml:space="preserve">Ecology</w:t>
-      </w:r>
-      <w:r>
-        <w:t xml:space="preserve"> </w:t>
-      </w:r>
-      <w:r>
-        <w:t xml:space="preserve">87 (4): 987–95.</w:t>
-      </w:r>
-      <w:r>
-        <w:t xml:space="preserve"> </w:t>
-      </w:r>
-      <w:hyperlink r:id="rId56">
-        <w:r>
-          <w:rPr>
-            <w:rStyle w:val="Link"/>
-          </w:rPr>
-          <w:t xml:space="preserve">http://www.pubmedcentral.nih.gov/articlerender.fcgi?artid=1820834\&amp;tool=pmcentrez\&amp;rendertype=abstract</w:t>
-        </w:r>
-      </w:hyperlink>
-      <w:r>
-        <w:t xml:space="preserve">.</w:t>
+        <w:t xml:space="preserve">Griswold, M. W., and L. P. Lounibos. 2006. Predator identity and additive effects in a treehole community. Ecology 87:987–95.</w:t>
       </w:r>
     </w:p>
     <w:p>
@@ -3353,33 +3024,7 @@
         <w:pStyle w:val="Bibliography"/>
       </w:pPr>
       <w:r>
-        <w:t xml:space="preserve">Hedges, S Blair, Joel Dudley, and Sudhir Kumar. 2006. “TimeTree: a public knowledge-base of divergence times among organisms.”</w:t>
-      </w:r>
-      <w:r>
-        <w:t xml:space="preserve"> </w:t>
-      </w:r>
-      <w:r>
-        <w:rPr>
-          <w:i/>
-        </w:rPr>
-        <w:t xml:space="preserve">Bioinformatics (Oxford, England)</w:t>
-      </w:r>
-      <w:r>
-        <w:t xml:space="preserve"> </w:t>
-      </w:r>
-      <w:r>
-        <w:t xml:space="preserve">22 (23): 2971–2. doi:</w:t>
-      </w:r>
-      <w:hyperlink r:id="rId57">
-        <w:r>
-          <w:rPr>
-            <w:rStyle w:val="Link"/>
-          </w:rPr>
-          <w:t xml:space="preserve">10.1093/bioinformatics/btl505</w:t>
-        </w:r>
-      </w:hyperlink>
-      <w:r>
-        <w:t xml:space="preserve">.</w:t>
+        <w:t xml:space="preserve">Hedges, S. B., J. Dudley, and S. Kumar. 2006. TimeTree: a public knowledge-base of divergence times among organisms. Bioinformatics 22:2971–2972.</w:t>
       </w:r>
     </w:p>
     <w:p>
@@ -3387,33 +3032,7 @@
         <w:pStyle w:val="Bibliography"/>
       </w:pPr>
       <w:r>
-        <w:t xml:space="preserve">Henderson, Robert W., Michael J. Pauers, and Timothy J. Colston. 2013. “On the congruence of morphology, trophic ecology, and phylogeny in Neotropical treeboas (Squamata: Boidae: Corallus ).”</w:t>
-      </w:r>
-      <w:r>
-        <w:t xml:space="preserve"> </w:t>
-      </w:r>
-      <w:r>
-        <w:rPr>
-          <w:i/>
-        </w:rPr>
-        <w:t xml:space="preserve">Biological Journal of the Linnean Society</w:t>
-      </w:r>
-      <w:r>
-        <w:t xml:space="preserve"> </w:t>
-      </w:r>
-      <w:r>
-        <w:t xml:space="preserve">109 (2): 466–75. doi:</w:t>
-      </w:r>
-      <w:hyperlink r:id="rId58">
-        <w:r>
-          <w:rPr>
-            <w:rStyle w:val="Link"/>
-          </w:rPr>
-          <w:t xml:space="preserve">10.1111/bij.12052</w:t>
-        </w:r>
-      </w:hyperlink>
-      <w:r>
-        <w:t xml:space="preserve">.</w:t>
+        <w:t xml:space="preserve">Henderson, R. W., M. J. Pauers, and T. J. Colston. 2013. On the congruence of morphology, trophic ecology, and phylogeny in Neotropical treeboas (Squamata: Boidae: Corallus ). Biological Journal of the Linnean Society 109:466–475.</w:t>
       </w:r>
     </w:p>
     <w:p>
@@ -3421,33 +3040,7 @@
         <w:pStyle w:val="Bibliography"/>
       </w:pPr>
       <w:r>
-        <w:t xml:space="preserve">Ives, Anthony R., Bradley J. Cardinale, and William E. Snyder. 2005. “A synthesis of subdisciplines: predator-prey interactions, and biodiversity and ecosystem functioning.”</w:t>
-      </w:r>
-      <w:r>
-        <w:t xml:space="preserve"> </w:t>
-      </w:r>
-      <w:r>
-        <w:rPr>
-          <w:i/>
-        </w:rPr>
-        <w:t xml:space="preserve">Ecology Letters</w:t>
-      </w:r>
-      <w:r>
-        <w:t xml:space="preserve"> </w:t>
-      </w:r>
-      <w:r>
-        <w:t xml:space="preserve">8 (1): 102–16. doi:</w:t>
-      </w:r>
-      <w:hyperlink r:id="rId59">
-        <w:r>
-          <w:rPr>
-            <w:rStyle w:val="Link"/>
-          </w:rPr>
-          <w:t xml:space="preserve">10.1111/j.1461-0248.2004.00698.x</w:t>
-        </w:r>
-      </w:hyperlink>
-      <w:r>
-        <w:t xml:space="preserve">.</w:t>
+        <w:t xml:space="preserve">Ives, A. R., B. J. Cardinale, and W. E. Snyder. 2005. A synthesis of subdisciplines: predator-prey interactions, and biodiversity and ecosystem functioning. Ecology Letters 8:102–116.</w:t>
       </w:r>
     </w:p>
     <w:p>
@@ -3455,36 +3048,7 @@
         <w:pStyle w:val="Bibliography"/>
       </w:pPr>
       <w:r>
-        <w:t xml:space="preserve">Knouft, JH, JB Losos, RE Glor, and JJ Kolbe. 2006. “Phylogenetic analysis of the evolution of the niche in lizards of the Anolis sagrei group.”</w:t>
-      </w:r>
-      <w:r>
-        <w:t xml:space="preserve"> </w:t>
-      </w:r>
-      <w:r>
-        <w:rPr>
-          <w:i/>
-        </w:rPr>
-        <w:t xml:space="preserve">Ecology</w:t>
-      </w:r>
-      <w:r>
-        <w:t xml:space="preserve"> </w:t>
-      </w:r>
-      <w:r>
-        <w:t xml:space="preserve">87 (7).</w:t>
-      </w:r>
-      <w:r>
-        <w:t xml:space="preserve"> </w:t>
-      </w:r>
-      <w:hyperlink r:id="rId60">
-        <w:r>
-          <w:rPr>
-            <w:rStyle w:val="Link"/>
-          </w:rPr>
-          <w:t xml:space="preserve">http://www.esajournals.org/doi/abs/10.1890/0012-9658(2006)87[29:PAOTEO]2.0.CO;2</w:t>
-        </w:r>
-      </w:hyperlink>
-      <w:r>
-        <w:t xml:space="preserve">.</w:t>
+        <w:t xml:space="preserve">Knouft, J., J. Losos, R. Glor, and J. Kolbe. 2006. Phylogenetic analysis of the evolution of the niche in lizards of the Anolis sagrei group. Ecology 87.</w:t>
       </w:r>
     </w:p>
     <w:p>
@@ -3492,33 +3056,7 @@
         <w:pStyle w:val="Bibliography"/>
       </w:pPr>
       <w:r>
-        <w:t xml:space="preserve">Moody, K. 1993. “Mechanisms of predation among large decapod crustaceans of the Gulf of Maine Coast: functional vs. phylogenetic patterns.”</w:t>
-      </w:r>
-      <w:r>
-        <w:t xml:space="preserve"> </w:t>
-      </w:r>
-      <w:r>
-        <w:rPr>
-          <w:i/>
-        </w:rPr>
-        <w:t xml:space="preserve">Journal of Experimental Marine Biology and Ecology</w:t>
-      </w:r>
-      <w:r>
-        <w:t xml:space="preserve"> </w:t>
-      </w:r>
-      <w:r>
-        <w:t xml:space="preserve">168 (1): 111–24. doi:</w:t>
-      </w:r>
-      <w:hyperlink r:id="rId61">
-        <w:r>
-          <w:rPr>
-            <w:rStyle w:val="Link"/>
-          </w:rPr>
-          <w:t xml:space="preserve">10.1016/0022-0981(93)90118-8</w:t>
-        </w:r>
-      </w:hyperlink>
-      <w:r>
-        <w:t xml:space="preserve">.</w:t>
+        <w:t xml:space="preserve">Moody, K. 1993. Mechanisms of predation among large decapod crustaceans of the Gulf of Maine Coast: functional vs. phylogenetic patterns. Journal of Experimental Marine Biology and Ecology 168:111–124.</w:t>
       </w:r>
     </w:p>
     <w:p>
@@ -3526,36 +3064,7 @@
         <w:pStyle w:val="Bibliography"/>
       </w:pPr>
       <w:r>
-        <w:t xml:space="preserve">Naisbit, Russell E, Patrik Kehrli, Rudolf P Rohr, and Louis-Félix Bersier. 2011. “Phylogenetic signal in predator-prey body-size relationships.”</w:t>
-      </w:r>
-      <w:r>
-        <w:t xml:space="preserve"> </w:t>
-      </w:r>
-      <w:r>
-        <w:rPr>
-          <w:i/>
-        </w:rPr>
-        <w:t xml:space="preserve">Ecology</w:t>
-      </w:r>
-      <w:r>
-        <w:t xml:space="preserve"> </w:t>
-      </w:r>
-      <w:r>
-        <w:t xml:space="preserve">92 (12): 2183–9.</w:t>
-      </w:r>
-      <w:r>
-        <w:t xml:space="preserve"> </w:t>
-      </w:r>
-      <w:hyperlink r:id="rId62">
-        <w:r>
-          <w:rPr>
-            <w:rStyle w:val="Link"/>
-          </w:rPr>
-          <w:t xml:space="preserve">http://www.ncbi.nlm.nih.gov/pubmed/22352156</w:t>
-        </w:r>
-      </w:hyperlink>
-      <w:r>
-        <w:t xml:space="preserve">.</w:t>
+        <w:t xml:space="preserve">Naisbit, R. E., P. Kehrli, R. P. Rohr, and L.-F. Bersier. 2011. Phylogenetic signal in predator-prey body-size relationships. Ecology 92:2183–9.</w:t>
       </w:r>
     </w:p>
     <w:p>
@@ -3563,36 +3072,7 @@
         <w:pStyle w:val="Bibliography"/>
       </w:pPr>
       <w:r>
-        <w:t xml:space="preserve">Ngai, Jacqueline T., and Diane S. Srivastava. 2006. “Predators accelerate nutrient cycling in a bromeliad ecosystem.”</w:t>
-      </w:r>
-      <w:r>
-        <w:t xml:space="preserve"> </w:t>
-      </w:r>
-      <w:r>
-        <w:rPr>
-          <w:i/>
-        </w:rPr>
-        <w:t xml:space="preserve">Science</w:t>
-      </w:r>
-      <w:r>
-        <w:t xml:space="preserve"> </w:t>
-      </w:r>
-      <w:r>
-        <w:t xml:space="preserve">314 (5801). American Association for the Advancement of Science: 963.</w:t>
-      </w:r>
-      <w:r>
-        <w:t xml:space="preserve"> </w:t>
-      </w:r>
-      <w:hyperlink r:id="rId63">
-        <w:r>
-          <w:rPr>
-            <w:rStyle w:val="Link"/>
-          </w:rPr>
-          <w:t xml:space="preserve">http://www.sciencemag.org/content/314/5801/963.short</w:t>
-        </w:r>
-      </w:hyperlink>
-      <w:r>
-        <w:t xml:space="preserve">.</w:t>
+        <w:t xml:space="preserve">Ngai, J. T., and D. S. Srivastava. 2006. Predators accelerate nutrient cycling in a bromeliad ecosystem. Science 314:963.</w:t>
       </w:r>
     </w:p>
     <w:p>
@@ -3600,33 +3080,7 @@
         <w:pStyle w:val="Bibliography"/>
       </w:pPr>
       <w:r>
-        <w:t xml:space="preserve">Nyström, P, O Svensson, B Lardner, C Brönmark, and W Granéli. 2001. “The influence of multiple introduced predators on a littoral pond community.”</w:t>
-      </w:r>
-      <w:r>
-        <w:t xml:space="preserve"> </w:t>
-      </w:r>
-      <w:r>
-        <w:rPr>
-          <w:i/>
-        </w:rPr>
-        <w:t xml:space="preserve">Ecology</w:t>
-      </w:r>
-      <w:r>
-        <w:t xml:space="preserve"> </w:t>
-      </w:r>
-      <w:r>
-        <w:t xml:space="preserve">82 (4): 1023–39. doi:</w:t>
-      </w:r>
-      <w:hyperlink r:id="rId64">
-        <w:r>
-          <w:rPr>
-            <w:rStyle w:val="Link"/>
-          </w:rPr>
-          <w:t xml:space="preserve"> http://dx.doi.org/10.1890/0012-9658(2001)082[1023:TIOMIP]2.0.CO;2</w:t>
-        </w:r>
-      </w:hyperlink>
-      <w:r>
-        <w:t xml:space="preserve">.</w:t>
+        <w:t xml:space="preserve">Nyström, P., O. Svensson, B. Lardner, C. Brönmark, and W. Granéli. 2001. The influence of multiple introduced predators on a littoral pond community. Ecology 82:1023–1039.</w:t>
       </w:r>
     </w:p>
     <w:p>
@@ -3634,33 +3088,7 @@
         <w:pStyle w:val="Bibliography"/>
       </w:pPr>
       <w:r>
-        <w:t xml:space="preserve">Pfennig, Dw. 2000. “Effect of Predator-Prey Phylogenetic Similarity on the Fitness Consequences of Predation: A Trade-off between Nutrition and Disease?”</w:t>
-      </w:r>
-      <w:r>
-        <w:t xml:space="preserve"> </w:t>
-      </w:r>
-      <w:r>
-        <w:rPr>
-          <w:i/>
-        </w:rPr>
-        <w:t xml:space="preserve">The American Naturalist</w:t>
-      </w:r>
-      <w:r>
-        <w:t xml:space="preserve"> </w:t>
-      </w:r>
-      <w:r>
-        <w:t xml:space="preserve">155 (3): 335–45. doi:</w:t>
-      </w:r>
-      <w:hyperlink r:id="rId65">
-        <w:r>
-          <w:rPr>
-            <w:rStyle w:val="Link"/>
-          </w:rPr>
-          <w:t xml:space="preserve">10.1086/303329</w:t>
-        </w:r>
-      </w:hyperlink>
-      <w:r>
-        <w:t xml:space="preserve">.</w:t>
+        <w:t xml:space="preserve">Pfennig, D. W. 2000. Effect of Predator‐Prey Phylogenetic Similarity on the Fitness Consequences of Predation: A Trade‐off between Nutrition and Disease? The American Naturalist 155:335–345.</w:t>
       </w:r>
     </w:p>
     <w:p>
@@ -3668,36 +3096,7 @@
         <w:pStyle w:val="Bibliography"/>
       </w:pPr>
       <w:r>
-        <w:t xml:space="preserve">Pianka, ER. 1974. “Niche overlap and diffuse competition.”</w:t>
-      </w:r>
-      <w:r>
-        <w:t xml:space="preserve"> </w:t>
-      </w:r>
-      <w:r>
-        <w:rPr>
-          <w:i/>
-        </w:rPr>
-        <w:t xml:space="preserve">Proceedings of the National Academy of …</w:t>
-      </w:r>
-      <w:r>
-        <w:t xml:space="preserve"> </w:t>
-      </w:r>
-      <w:r>
-        <w:t xml:space="preserve">71 (5): 2141–45.</w:t>
-      </w:r>
-      <w:r>
-        <w:t xml:space="preserve"> </w:t>
-      </w:r>
-      <w:hyperlink r:id="rId66">
-        <w:r>
-          <w:rPr>
-            <w:rStyle w:val="Link"/>
-          </w:rPr>
-          <w:t xml:space="preserve">http://www.pnas.org/content/71/5/2141.short</w:t>
-        </w:r>
-      </w:hyperlink>
-      <w:r>
-        <w:t xml:space="preserve">.</w:t>
+        <w:t xml:space="preserve">Pianka, E. R. 1974. Niche Overlap and Diffuse Competition. Proceedings of the National Academy of Sciences 71:2141–2145.</w:t>
       </w:r>
     </w:p>
     <w:p>
@@ -3705,33 +3104,7 @@
         <w:pStyle w:val="Bibliography"/>
       </w:pPr>
       <w:r>
-        <w:t xml:space="preserve">Rezende, Enrico L, Eva M Albert, Miguel a Fortuna, and Jordi Bascompte. 2009. “Compartments in a marine food web associated with phylogeny, body mass, and habitat structure.”</w:t>
-      </w:r>
-      <w:r>
-        <w:t xml:space="preserve"> </w:t>
-      </w:r>
-      <w:r>
-        <w:rPr>
-          <w:i/>
-        </w:rPr>
-        <w:t xml:space="preserve">Ecology Letters</w:t>
-      </w:r>
-      <w:r>
-        <w:t xml:space="preserve"> </w:t>
-      </w:r>
-      <w:r>
-        <w:t xml:space="preserve">12 (8): 779–88. doi:</w:t>
-      </w:r>
-      <w:hyperlink r:id="rId67">
-        <w:r>
-          <w:rPr>
-            <w:rStyle w:val="Link"/>
-          </w:rPr>
-          <w:t xml:space="preserve">10.1111/j.1461-0248.2009.01327.x</w:t>
-        </w:r>
-      </w:hyperlink>
-      <w:r>
-        <w:t xml:space="preserve">.</w:t>
+        <w:t xml:space="preserve">Rezende, E. L., E. M. Albert, M. a Fortuna, and J. Bascompte. 2009. Compartments in a marine food web associated with phylogeny, body mass, and habitat structure. Ecology Letters 12:779–788.</w:t>
       </w:r>
     </w:p>
     <w:p>
@@ -3739,33 +3112,7 @@
         <w:pStyle w:val="Bibliography"/>
       </w:pPr>
       <w:r>
-        <w:t xml:space="preserve">Romero, Gustavo Q, and Diane S Srivastava. 2010. “Food-web composition affects cross-ecosystem interactions and subsidies.”</w:t>
-      </w:r>
-      <w:r>
-        <w:t xml:space="preserve"> </w:t>
-      </w:r>
-      <w:r>
-        <w:rPr>
-          <w:i/>
-        </w:rPr>
-        <w:t xml:space="preserve">The Journal of Animal Ecology</w:t>
-      </w:r>
-      <w:r>
-        <w:t xml:space="preserve"> </w:t>
-      </w:r>
-      <w:r>
-        <w:t xml:space="preserve">79 (5): 1122–31. doi:</w:t>
-      </w:r>
-      <w:hyperlink r:id="rId68">
-        <w:r>
-          <w:rPr>
-            <w:rStyle w:val="Link"/>
-          </w:rPr>
-          <w:t xml:space="preserve">10.1111/j.1365-2656.2010.01716.x</w:t>
-        </w:r>
-      </w:hyperlink>
-      <w:r>
-        <w:t xml:space="preserve">.</w:t>
+        <w:t xml:space="preserve">Romero, G. Q., and D. S. Srivastava. 2010. Food-web composition affects cross-ecosystem interactions and subsidies. Journal of Animal Ecology 79:1122–1131.</w:t>
       </w:r>
     </w:p>
     <w:p>
@@ -3773,36 +3120,7 @@
         <w:pStyle w:val="Bibliography"/>
       </w:pPr>
       <w:r>
-        <w:t xml:space="preserve">Sih, Andrew, Goran Englund, and David Wooster. 1998. “Emergent impacts of multiple predators on prey.”</w:t>
-      </w:r>
-      <w:r>
-        <w:t xml:space="preserve"> </w:t>
-      </w:r>
-      <w:r>
-        <w:rPr>
-          <w:i/>
-        </w:rPr>
-        <w:t xml:space="preserve">Trends in Ecology &amp; Evolution</w:t>
-      </w:r>
-      <w:r>
-        <w:t xml:space="preserve"> </w:t>
-      </w:r>
-      <w:r>
-        <w:t xml:space="preserve">13 (9). Elsevier: 350–55.</w:t>
-      </w:r>
-      <w:r>
-        <w:t xml:space="preserve"> </w:t>
-      </w:r>
-      <w:hyperlink r:id="rId69">
-        <w:r>
-          <w:rPr>
-            <w:rStyle w:val="Link"/>
-          </w:rPr>
-          <w:t xml:space="preserve">http://linkinghub.elsevier.com/retrieve/pii/S0169534798014372</w:t>
-        </w:r>
-      </w:hyperlink>
-      <w:r>
-        <w:t xml:space="preserve">.</w:t>
+        <w:t xml:space="preserve">Sih, A., G. Englund, and D. Wooster. 1998. Emergent impacts of multiple predators on prey. Trends in Ecology &amp; Evolution 13:350–355.</w:t>
       </w:r>
     </w:p>
     <w:p>
@@ -3810,33 +3128,7 @@
         <w:pStyle w:val="Bibliography"/>
       </w:pPr>
       <w:r>
-        <w:t xml:space="preserve">Srivastava, Diane S., and Thomas Bell. 2009. “Reducing horizontal and vertical diversity in a foodweb triggers extinctions and impacts functions.”</w:t>
-      </w:r>
-      <w:r>
-        <w:t xml:space="preserve"> </w:t>
-      </w:r>
-      <w:r>
-        <w:rPr>
-          <w:i/>
-        </w:rPr>
-        <w:t xml:space="preserve">Ecology Letters</w:t>
-      </w:r>
-      <w:r>
-        <w:t xml:space="preserve"> </w:t>
-      </w:r>
-      <w:r>
-        <w:t xml:space="preserve">12 (10): 1016–28. doi:</w:t>
-      </w:r>
-      <w:hyperlink r:id="rId70">
-        <w:r>
-          <w:rPr>
-            <w:rStyle w:val="Link"/>
-          </w:rPr>
-          <w:t xml:space="preserve">10.1111/j.1461-0248.2009.01357.x</w:t>
-        </w:r>
-      </w:hyperlink>
-      <w:r>
-        <w:t xml:space="preserve">.</w:t>
+        <w:t xml:space="preserve">Srivastava, D. S., and T. Bell. 2009. Reducing horizontal and vertical diversity in a foodweb triggers extinctions and impacts functions. Ecology Letters 12:1016–1028.</w:t>
       </w:r>
     </w:p>
     <w:p>
@@ -3844,33 +3136,7 @@
         <w:pStyle w:val="Bibliography"/>
       </w:pPr>
       <w:r>
-        <w:t xml:space="preserve">Srivastava, Diane S., Marc W Cadotte, A. Andrew M. MacDonald, Robin G Marushia, and Nicholas Mirotchnick. 2012. “Phylogenetic diversity and the functioning of ecosystems.”</w:t>
-      </w:r>
-      <w:r>
-        <w:t xml:space="preserve"> </w:t>
-      </w:r>
-      <w:r>
-        <w:rPr>
-          <w:i/>
-        </w:rPr>
-        <w:t xml:space="preserve">Ecology Letters</w:t>
-      </w:r>
-      <w:r>
-        <w:t xml:space="preserve"> </w:t>
-      </w:r>
-      <w:r>
-        <w:t xml:space="preserve">15 (7): 637–48. doi:</w:t>
-      </w:r>
-      <w:hyperlink r:id="rId71">
-        <w:r>
-          <w:rPr>
-            <w:rStyle w:val="Link"/>
-          </w:rPr>
-          <w:t xml:space="preserve">10.1111/j.1461-0248.2012.01795.x</w:t>
-        </w:r>
-      </w:hyperlink>
-      <w:r>
-        <w:t xml:space="preserve">.</w:t>
+        <w:t xml:space="preserve">Srivastava, D. S., M. W. Cadotte, A. A. M. MacDonald, R. G. Marushia, and N. Mirotchnick. 2012. Phylogenetic diversity and the functioning of ecosystems. (A. Mooers, ed.)Ecology Letters 15:637–648.</w:t>
       </w:r>
     </w:p>
     <w:p>
@@ -3878,33 +3144,7 @@
         <w:pStyle w:val="Bibliography"/>
       </w:pPr>
       <w:r>
-        <w:t xml:space="preserve">Starzomski, Brian M., Daryl Suen, and Diane S. Srivastava. 2010. “Predation and facilitation determine chironomid emergence in a bromeliad-insect food web.”</w:t>
-      </w:r>
-      <w:r>
-        <w:t xml:space="preserve"> </w:t>
-      </w:r>
-      <w:r>
-        <w:rPr>
-          <w:i/>
-        </w:rPr>
-        <w:t xml:space="preserve">Ecological Entomology</w:t>
-      </w:r>
-      <w:r>
-        <w:t xml:space="preserve"> </w:t>
-      </w:r>
-      <w:r>
-        <w:t xml:space="preserve">35 (1): 53–60. doi:</w:t>
-      </w:r>
-      <w:hyperlink r:id="rId72">
-        <w:r>
-          <w:rPr>
-            <w:rStyle w:val="Link"/>
-          </w:rPr>
-          <w:t xml:space="preserve">10.1111/j.1365-2311.2009.01155.x</w:t>
-        </w:r>
-      </w:hyperlink>
-      <w:r>
-        <w:t xml:space="preserve">.</w:t>
+        <w:t xml:space="preserve">Starzomski, B. M., D. Suen, and D. S. Srivastava. 2010. Predation and facilitation determine chironomid emergence in a bromeliad-insect food web. Ecological Entomology 35:53–60.</w:t>
       </w:r>
     </w:p>
     <w:p>
@@ -3912,33 +3152,7 @@
         <w:pStyle w:val="Bibliography"/>
       </w:pPr>
       <w:r>
-        <w:t xml:space="preserve">Webb, Campbell O., David D. Ackerly, Mark a. McPeek, and Michael J. Donoghue. 2002. “Phylogenies and Community Ecology.”</w:t>
-      </w:r>
-      <w:r>
-        <w:t xml:space="preserve"> </w:t>
-      </w:r>
-      <w:r>
-        <w:rPr>
-          <w:i/>
-        </w:rPr>
-        <w:t xml:space="preserve">Annual Review of Ecology and Systematics</w:t>
-      </w:r>
-      <w:r>
-        <w:t xml:space="preserve"> </w:t>
-      </w:r>
-      <w:r>
-        <w:t xml:space="preserve">33 (1): 475–505. doi:</w:t>
-      </w:r>
-      <w:hyperlink r:id="rId73">
-        <w:r>
-          <w:rPr>
-            <w:rStyle w:val="Link"/>
-          </w:rPr>
-          <w:t xml:space="preserve">10.1146/annurev.ecolsys.33.010802.150448</w:t>
-        </w:r>
-      </w:hyperlink>
-      <w:r>
-        <w:t xml:space="preserve">.</w:t>
+        <w:t xml:space="preserve">Webb, C. O., D. D. Ackerly, M. a. McPeek, and M. J. Donoghue. 2002. Phylogenies and Community Ecology. Annual Review of Ecology and Systematics 33:475–505.</w:t>
       </w:r>
     </w:p>
     <w:p>
@@ -3946,33 +3160,7 @@
         <w:pStyle w:val="Bibliography"/>
       </w:pPr>
       <w:r>
-        <w:t xml:space="preserve">Wilby, A, SC Villareal, and LP Lan. 2005. “Functional benefits of predator species diversity depend on prey identity.”</w:t>
-      </w:r>
-      <w:r>
-        <w:t xml:space="preserve"> </w:t>
-      </w:r>
-      <w:r>
-        <w:rPr>
-          <w:i/>
-        </w:rPr>
-        <w:t xml:space="preserve">Ecological …</w:t>
-      </w:r>
-      <w:r>
-        <w:t xml:space="preserve">, 497–501.</w:t>
-      </w:r>
-      <w:r>
-        <w:t xml:space="preserve"> </w:t>
-      </w:r>
-      <w:hyperlink r:id="rId74">
-        <w:r>
-          <w:rPr>
-            <w:rStyle w:val="Link"/>
-          </w:rPr>
-          <w:t xml:space="preserve">http://onlinelibrary.wiley.com/doi/10.1111/j.0307-6946.2005.00717.x/full</w:t>
-        </w:r>
-      </w:hyperlink>
-      <w:r>
-        <w:t xml:space="preserve">.</w:t>
+        <w:t xml:space="preserve">Wilby, A., S. C. Villareal, L. P. Lan, K. L. Heong, and M. B. Thomas. 2005. Functional benefits of predator species diversity depend on prey identity. Ecological Entomology 30:497–501.</w:t>
       </w:r>
     </w:p>
     <w:sectPr>
@@ -4184,7 +3372,7 @@
     </w:lvl>
   </w:abstractNum>
   <w:abstractNum w:abstractNumId="990">
-    <w:nsid w:val="808610ad"/>
+    <w:nsid w:val="6ea3b47a"/>
     <w:multiLevelType w:val="multilevel"/>
     <w:lvl w:ilvl="0">
       <w:numFmt w:val="bullet"/>
@@ -4265,7 +3453,7 @@
     </w:lvl>
   </w:abstractNum>
   <w:abstractNum w:abstractNumId="99411">
-    <w:nsid w:val="13590be4"/>
+    <w:nsid w:val="1e08ecd8"/>
     <w:multiLevelType w:val="multilevel"/>
     <w:lvl w:ilvl="0">
       <w:start w:val="1"/>
@@ -4353,7 +3541,7 @@
     </w:lvl>
   </w:abstractNum>
   <w:abstractNum w:abstractNumId="99731">
-    <w:nsid w:val="5445fb68"/>
+    <w:nsid w:val="49e88f21"/>
     <w:multiLevelType w:val="multilevel"/>
     <w:lvl w:ilvl="0">
       <w:start w:val="1"/>

</xml_diff>

<commit_message>
copies the r package references into the paper; creates dependency of main text on bib. thus spake #22
</commit_message>
<xml_diff>
--- a/MS/predatordiversity.docx
+++ b/MS/predatordiversity.docx
@@ -1577,43 +1577,37 @@
         <w:t xml:space="preserve"> </w:t>
       </w:r>
       <w:r>
-        <w:t xml:space="preserve">(</w:t>
-      </w:r>
-      <w:r>
-        <w:rPr>
-          <w:b/>
-        </w:rPr>
-        <w:t xml:space="preserve">???</w:t>
-      </w:r>
-      <w:r>
-        <w:t xml:space="preserve">)</w:t>
-      </w:r>
-      <w:r>
-        <w:t xml:space="preserve"> </w:t>
-      </w:r>
-      <w:r>
-        <w:t xml:space="preserve">for most calculations, and vegan</w:t>
-      </w:r>
-      <w:r>
-        <w:t xml:space="preserve"> </w:t>
-      </w:r>
-      <w:r>
-        <w:t xml:space="preserve">(</w:t>
-      </w:r>
-      <w:r>
-        <w:rPr>
-          <w:b/>
-        </w:rPr>
-        <w:t xml:space="preserve">???</w:t>
-      </w:r>
-      <w:r>
-        <w:t xml:space="preserve">)</w:t>
-      </w:r>
-      <w:r>
-        <w:t xml:space="preserve"> </w:t>
-      </w:r>
-      <w:r>
-        <w:t xml:space="preserve">for the distance metrics.</w:t>
+        <w:t xml:space="preserve">(R Core Team 2015)</w:t>
+      </w:r>
+      <w:r>
+        <w:t xml:space="preserve"> </w:t>
+      </w:r>
+      <w:r>
+        <w:t xml:space="preserve">for most calculations, picante</w:t>
+      </w:r>
+      <w:r>
+        <w:t xml:space="preserve"> </w:t>
+      </w:r>
+      <w:r>
+        <w:t xml:space="preserve">(Kembel et al. 2010)</w:t>
+      </w:r>
+      <w:r>
+        <w:t xml:space="preserve"> </w:t>
+      </w:r>
+      <w:r>
+        <w:t xml:space="preserve">for calculation phylogenetic distances matrices, and vegan</w:t>
+      </w:r>
+      <w:r>
+        <w:t xml:space="preserve"> </w:t>
+      </w:r>
+      <w:r>
+        <w:t xml:space="preserve">(Oksanen et al. 2015)</w:t>
+      </w:r>
+      <w:r>
+        <w:t xml:space="preserve"> </w:t>
+      </w:r>
+      <w:r>
+        <w:t xml:space="preserve">for distance metrics.</w:t>
       </w:r>
     </w:p>
     <w:p>
@@ -3048,6 +3042,14 @@
         <w:pStyle w:val="Bibliography"/>
       </w:pPr>
       <w:r>
+        <w:t xml:space="preserve">Kembel, S., P. Cowan, M. Helmus, W. Cornwell, H. Morlon, D. Ackerly, S. Blomberg, et al. 2010. Picante: R tools for integrating phylogenies and ecology. Bioinformatics 26:1463–1464.</w:t>
+      </w:r>
+    </w:p>
+    <w:p>
+      <w:pPr>
+        <w:pStyle w:val="Bibliography"/>
+      </w:pPr>
+      <w:r>
         <w:t xml:space="preserve">Knouft, J., J. Losos, R. Glor, and J. Kolbe. 2006. Phylogenetic analysis of the evolution of the niche in lizards of the Anolis sagrei group. Ecology 87.</w:t>
       </w:r>
     </w:p>
@@ -3088,6 +3090,14 @@
         <w:pStyle w:val="Bibliography"/>
       </w:pPr>
       <w:r>
+        <w:t xml:space="preserve">Oksanen, J., F. G. Blanchet, R. Kindt, P. Legendre, P. R. Minchin, R. B. O’Hara, G. L. Simpson, et al. 2015. vegan: Community ecology package.</w:t>
+      </w:r>
+    </w:p>
+    <w:p>
+      <w:pPr>
+        <w:pStyle w:val="Bibliography"/>
+      </w:pPr>
+      <w:r>
         <w:t xml:space="preserve">Pfennig, D. W. 2000. Effect of Predator‐Prey Phylogenetic Similarity on the Fitness Consequences of Predation: A Trade‐off between Nutrition and Disease? The American Naturalist 155:335–345.</w:t>
       </w:r>
     </w:p>
@@ -3097,6 +3107,14 @@
       </w:pPr>
       <w:r>
         <w:t xml:space="preserve">Pianka, E. R. 1974. Niche Overlap and Diffuse Competition. Proceedings of the National Academy of Sciences 71:2141–2145.</w:t>
+      </w:r>
+    </w:p>
+    <w:p>
+      <w:pPr>
+        <w:pStyle w:val="Bibliography"/>
+      </w:pPr>
+      <w:r>
+        <w:t xml:space="preserve">R Core Team. 2015. R: A language and environment for statistical computing. R Foundation for Statistical Computing, Vienna, Austria.</w:t>
       </w:r>
     </w:p>
     <w:p>
@@ -3372,7 +3390,7 @@
     </w:lvl>
   </w:abstractNum>
   <w:abstractNum w:abstractNumId="990">
-    <w:nsid w:val="6ea3b47a"/>
+    <w:nsid w:val="a27aeac3"/>
     <w:multiLevelType w:val="multilevel"/>
     <w:lvl w:ilvl="0">
       <w:numFmt w:val="bullet"/>
@@ -3453,7 +3471,7 @@
     </w:lvl>
   </w:abstractNum>
   <w:abstractNum w:abstractNumId="99411">
-    <w:nsid w:val="1e08ecd8"/>
+    <w:nsid w:val="8b4663ca"/>
     <w:multiLevelType w:val="multilevel"/>
     <w:lvl w:ilvl="0">
       <w:start w:val="1"/>
@@ -3541,7 +3559,7 @@
     </w:lvl>
   </w:abstractNum>
   <w:abstractNum w:abstractNumId="99731">
-    <w:nsid w:val="49e88f21"/>
+    <w:nsid w:val="b4182c3d"/>
     <w:multiLevelType w:val="multilevel"/>
     <w:lvl w:ilvl="0">
       <w:start w:val="1"/>

</xml_diff>

<commit_message>
correcting some citations (and introducing caps???) closes #2
</commit_message>
<xml_diff>
--- a/MS/predatordiversity.docx
+++ b/MS/predatordiversity.docx
@@ -245,62 +245,53 @@
         <w:t xml:space="preserve"> </w:t>
       </w:r>
       <w:r>
-        <w:t xml:space="preserve">(</w:t>
+        <w:t xml:space="preserve">(Böhning-Gaese et al. 2003)</w:t>
+      </w:r>
+      <w:r>
+        <w:t xml:space="preserve">, tree boas</w:t>
+      </w:r>
+      <w:r>
+        <w:t xml:space="preserve"> </w:t>
+      </w:r>
+      <w:r>
+        <w:t xml:space="preserve">(Henderson et al. 2013)</w:t>
+      </w:r>
+      <w:r>
+        <w:t xml:space="preserve"> </w:t>
+      </w:r>
+      <w:r>
+        <w:t xml:space="preserve">and wasps</w:t>
+      </w:r>
+      <w:r>
+        <w:t xml:space="preserve"> </w:t>
+      </w:r>
+      <w:r>
+        <w:t xml:space="preserve">(Budriene and Budrys 2004)</w:t>
+      </w:r>
+      <w:r>
+        <w:t xml:space="preserve">) making it difficult to connect these results to predator effects at the scale of a local community. These clade specific studies often find weak evidence for phylogenetic signal in ecologically relevant traits. In contrast, studies at the level of the whole biosphere</w:t>
+      </w:r>
+      <w:r>
+        <w:t xml:space="preserve"> </w:t>
+      </w:r>
+      <w:r>
+        <w:t xml:space="preserve">(Bersier and Kehrli 2008; Gómez et al. 2010)</w:t>
+      </w:r>
+      <w:r>
+        <w:t xml:space="preserve"> </w:t>
+      </w:r>
+      <w:r>
+        <w:t xml:space="preserve">demonstrate that related organisms often have similar interspecific interactions, i.e. related predators often consume similar prey. At the local scale, only a few studes have examined how phylogeny may shape food webs (</w:t>
       </w:r>
       <w:r>
         <w:rPr>
           <w:b/>
         </w:rPr>
-        <w:t xml:space="preserve">???</w:t>
+        <w:t xml:space="preserve">Rezende et al 2009, Cagnolo et al</w:t>
       </w:r>
       <w:r>
         <w:t xml:space="preserve">)</w:t>
       </w:r>
-      <w:r>
-        <w:t xml:space="preserve">, tree boas</w:t>
-      </w:r>
-      <w:r>
-        <w:t xml:space="preserve"> </w:t>
-      </w:r>
-      <w:r>
-        <w:t xml:space="preserve">(Henderson et al. 2013)</w:t>
-      </w:r>
-      <w:r>
-        <w:t xml:space="preserve"> </w:t>
-      </w:r>
-      <w:r>
-        <w:t xml:space="preserve">and wasps</w:t>
-      </w:r>
-      <w:r>
-        <w:t xml:space="preserve"> </w:t>
-      </w:r>
-      <w:r>
-        <w:t xml:space="preserve">(Budriene and Budrys 2004)</w:t>
-      </w:r>
-      <w:r>
-        <w:t xml:space="preserve">) making it difficult to connect these results to predator effects at the scale of a local community. These clade specific studies often find weak evidence for phylogenetic signal in ecologically relevant traits. In contrast, studies at the level of the whole biosphere</w:t>
-      </w:r>
-      <w:r>
-        <w:t xml:space="preserve"> </w:t>
-      </w:r>
-      <w:r>
-        <w:t xml:space="preserve">(Bersier and Kehrli 2008; Gómez et al. 2010)</w:t>
-      </w:r>
-      <w:r>
-        <w:t xml:space="preserve"> </w:t>
-      </w:r>
-      <w:r>
-        <w:t xml:space="preserve">demonstrate that related organisms often have similar interspecific interactions, i.e. related predators often consume similar prey. At the local scale, only a few studes have examined how phylogeny may shape food webs (</w:t>
-      </w:r>
-      <w:r>
-        <w:rPr>
-          <w:b/>
-        </w:rPr>
-        <w:t xml:space="preserve">Rezende et al 2009, Cagnolo et al</w:t>
-      </w:r>
-      <w:r>
-        <w:t xml:space="preserve">)</w:t>
-      </w:r>
     </w:p>
     <w:p>
       <w:r>
@@ -342,16 +333,7 @@
         <w:t xml:space="preserve"> </w:t>
       </w:r>
       <w:r>
-        <w:t xml:space="preserve">(</w:t>
-      </w:r>
-      <w:r>
-        <w:rPr>
-          <w:b/>
-        </w:rPr>
-        <w:t xml:space="preserve">???</w:t>
-      </w:r>
-      <w:r>
-        <w:t xml:space="preserve">)</w:t>
+        <w:t xml:space="preserve">(Reich et al. 2003)</w:t>
       </w:r>
       <w:r>
         <w:t xml:space="preserve">. The small size of these habitats permits direct manipulations of entire food webs, manipulations which would be difficult in most natural systems. Within this aquatic food web, damselfly larvae (e.g.</w:t>
@@ -1037,7 +1019,19 @@
         <w:t xml:space="preserve">(Srivastava and Bell 2009)</w:t>
       </w:r>
       <w:r>
-        <w:t xml:space="preserve">. Metabolic capacity is equal to individual body mass raised to the power of 0.69 (an invertebrate-specific exponent determined by Peters 19xx for invertebrates and confirmed by Chown et al,</w:t>
+        <w:t xml:space="preserve">. Metabolic capacity is equal to individual body mass raised to the power of 0.69 (an invertebrate-specific exponent determined by Peters</w:t>
+      </w:r>
+      <w:r>
+        <w:t xml:space="preserve"> </w:t>
+      </w:r>
+      <w:r>
+        <w:t xml:space="preserve">(1986)</w:t>
+      </w:r>
+      <w:r>
+        <w:t xml:space="preserve"> </w:t>
+      </w:r>
+      <w:r>
+        <w:t xml:space="preserve">for invertebrates and confirmed by Chown et al,</w:t>
       </w:r>
       <w:r>
         <w:t xml:space="preserve"> </w:t>
@@ -2922,6 +2916,14 @@
         <w:pStyle w:val="Bibliography"/>
       </w:pPr>
       <w:r>
+        <w:t xml:space="preserve">Böhning-Gaese, K., M. D. Schuda, and a J. Helbig. 2003. Weak phylogenetic effects on ecological niches of Sylvia warblers. Journal of evolutionary biology 16:956–65.</w:t>
+      </w:r>
+    </w:p>
+    <w:p>
+      <w:pPr>
+        <w:pStyle w:val="Bibliography"/>
+      </w:pPr>
+      <w:r>
         <w:t xml:space="preserve">Brown, J. H., J. F. Gillooly, A. P. Allen, V. M. Savage, and G. B. West. 2004. Toward a metabolic theory of ecology. Ecology 85:1771–1789.</w:t>
       </w:r>
     </w:p>
@@ -3098,6 +3100,14 @@
         <w:pStyle w:val="Bibliography"/>
       </w:pPr>
       <w:r>
+        <w:t xml:space="preserve">Peters, R. H. 1986. The ecological implications of body size (p. 329). Cambridge University Press.</w:t>
+      </w:r>
+    </w:p>
+    <w:p>
+      <w:pPr>
+        <w:pStyle w:val="Bibliography"/>
+      </w:pPr>
+      <w:r>
         <w:t xml:space="preserve">Pfennig, D. W. 2000. Effect of Predator‐Prey Phylogenetic Similarity on the Fitness Consequences of Predation: A Trade‐off between Nutrition and Disease? The American Naturalist 155:335–345.</w:t>
       </w:r>
     </w:p>
@@ -3115,6 +3125,14 @@
       </w:pPr>
       <w:r>
         <w:t xml:space="preserve">R Core Team. 2015. R: A language and environment for statistical computing. R Foundation for Statistical Computing, Vienna, Austria.</w:t>
+      </w:r>
+    </w:p>
+    <w:p>
+      <w:pPr>
+        <w:pStyle w:val="Bibliography"/>
+      </w:pPr>
+      <w:r>
+        <w:t xml:space="preserve">Reich, A., J. J. Ewel, N. M. Nadkarni, T. Dawson, and R. D. Evans. 2003. Nitrogen isotope ratios shift with plant size in tropical bromeliads. Oecologia 137:587–590.</w:t>
       </w:r>
     </w:p>
     <w:p>
@@ -3390,7 +3408,7 @@
     </w:lvl>
   </w:abstractNum>
   <w:abstractNum w:abstractNumId="990">
-    <w:nsid w:val="a27aeac3"/>
+    <w:nsid w:val="ad740799"/>
     <w:multiLevelType w:val="multilevel"/>
     <w:lvl w:ilvl="0">
       <w:numFmt w:val="bullet"/>
@@ -3471,7 +3489,7 @@
     </w:lvl>
   </w:abstractNum>
   <w:abstractNum w:abstractNumId="99411">
-    <w:nsid w:val="8b4663ca"/>
+    <w:nsid w:val="70455372"/>
     <w:multiLevelType w:val="multilevel"/>
     <w:lvl w:ilvl="0">
       <w:start w:val="1"/>
@@ -3559,7 +3577,7 @@
     </w:lvl>
   </w:abstractNum>
   <w:abstractNum w:abstractNumId="99731">
-    <w:nsid w:val="b4182c3d"/>
+    <w:nsid w:val="b563cfda"/>
     <w:multiLevelType w:val="multilevel"/>
     <w:lvl w:ilvl="0">
       <w:start w:val="1"/>

</xml_diff>

<commit_message>
citing Trish. closes #22
</commit_message>
<xml_diff>
--- a/MS/predatordiversity.docx
+++ b/MS/predatordiversity.docx
@@ -2840,16 +2840,19 @@
         <w:t xml:space="preserve">Barry and Roberts 2014</w:t>
       </w:r>
       <w:r>
-        <w:t xml:space="preserve">) or tactile cues (</w:t>
-      </w:r>
-      <w:r>
-        <w:rPr>
-          <w:b/>
-        </w:rPr>
-        <w:t xml:space="preserve">Atwood et al</w:t>
-      </w:r>
-      <w:r>
-        <w:t xml:space="preserve">) of potential predators, which causes a decrease in feeding rate. For example, a different species of bromeliad damselfly --</w:t>
+        <w:t xml:space="preserve">) or tactile cues</w:t>
+      </w:r>
+      <w:r>
+        <w:t xml:space="preserve"> </w:t>
+      </w:r>
+      <w:r>
+        <w:t xml:space="preserve">(Atwood et al. 2014)</w:t>
+      </w:r>
+      <w:r>
+        <w:t xml:space="preserve"> </w:t>
+      </w:r>
+      <w:r>
+        <w:t xml:space="preserve">of potential predators, which causes a decrease in feeding rate. For example, a different species of bromeliad damselfly --</w:t>
       </w:r>
       <w:r>
         <w:t xml:space="preserve"> </w:t>
@@ -2864,16 +2867,16 @@
         <w:t xml:space="preserve"> </w:t>
       </w:r>
       <w:r>
-        <w:t xml:space="preserve">Selys -- reduces predation when it is housed with Dytiscid adults (</w:t>
-      </w:r>
-      <w:r>
-        <w:rPr>
-          <w:b/>
-        </w:rPr>
-        <w:t xml:space="preserve">Atwood</w:t>
-      </w:r>
-      <w:r>
-        <w:t xml:space="preserve">). If there is a phylogenetic signal to the chemical cues released by predators, individuals of one species might be unable to distinguish close relatives (congenerics in our case) from conspecifics. One limitation of our approach is that all phylogenetic diversity treatments contained one species in common,</w:t>
+        <w:t xml:space="preserve">Selys -- reduces predation when it is housed with Dytiscid adults</w:t>
+      </w:r>
+      <w:r>
+        <w:t xml:space="preserve"> </w:t>
+      </w:r>
+      <w:r>
+        <w:t xml:space="preserve">(Atwood et al. 2014)</w:t>
+      </w:r>
+      <w:r>
+        <w:t xml:space="preserve">. If there is a phylogenetic signal to the chemical cues released by predators, individuals of one species might be unable to distinguish close relatives (congenerics in our case) from conspecifics. One limitation of our approach is that all phylogenetic diversity treatments contained one species in common,</w:t>
       </w:r>
       <w:r>
         <w:t xml:space="preserve"> </w:t>
@@ -2901,6 +2904,14 @@
       <w:bookmarkEnd w:id="43"/>
       <w:r>
         <w:t xml:space="preserve">References</w:t>
+      </w:r>
+    </w:p>
+    <w:p>
+      <w:pPr>
+        <w:pStyle w:val="Bibliography"/>
+      </w:pPr>
+      <w:r>
+        <w:t xml:space="preserve">Atwood, T. B., E. Hammill, D. S. Srivastava, and J. S. Richardson. 2014. Competitive displacement alters top-down effects on carbon dioxide concentrations in a freshwater ecosystem. Oecologia 175:353–361.</w:t>
       </w:r>
     </w:p>
     <w:p>
@@ -3408,7 +3419,7 @@
     </w:lvl>
   </w:abstractNum>
   <w:abstractNum w:abstractNumId="990">
-    <w:nsid w:val="ad740799"/>
+    <w:nsid w:val="d2c3e380"/>
     <w:multiLevelType w:val="multilevel"/>
     <w:lvl w:ilvl="0">
       <w:numFmt w:val="bullet"/>
@@ -3489,7 +3500,7 @@
     </w:lvl>
   </w:abstractNum>
   <w:abstractNum w:abstractNumId="99411">
-    <w:nsid w:val="70455372"/>
+    <w:nsid w:val="a28848c1"/>
     <w:multiLevelType w:val="multilevel"/>
     <w:lvl w:ilvl="0">
       <w:start w:val="1"/>
@@ -3577,7 +3588,7 @@
     </w:lvl>
   </w:abstractNum>
   <w:abstractNum w:abstractNumId="99731">
-    <w:nsid w:val="b563cfda"/>
+    <w:nsid w:val="bc9a1ed5"/>
     <w:multiLevelType w:val="multilevel"/>
     <w:lvl w:ilvl="0">
       <w:start w:val="1"/>

</xml_diff>

<commit_message>
adding a new paragraph to the discussion; closes #16
</commit_message>
<xml_diff>
--- a/MS/predatordiversity.docx
+++ b/MS/predatordiversity.docx
@@ -1707,19 +1707,7 @@
         <w:t xml:space="preserve">1,4</w:t>
       </w:r>
       <w:r>
-        <w:t xml:space="preserve">=0.6, p=0.48, distance measured as</w:t>
-      </w:r>
-      <w:r>
-        <w:t xml:space="preserve"> </w:t>
-      </w:r>
-      <w:r>
-        <w:rPr>
-          <w:b/>
-        </w:rPr>
-        <w:t xml:space="preserve">euclidian</w:t>
-      </w:r>
-      <w:r>
-        <w:t xml:space="preserve">)</w:t>
+        <w:t xml:space="preserve">=1.46, p=0.29, distance measured as Bray-Curtis dissimilarity)</w:t>
       </w:r>
     </w:p>
     <w:p>
@@ -1849,7 +1837,7 @@
         <w:t xml:space="preserve">Figure 1</w:t>
       </w:r>
       <w:r>
-        <w:t xml:space="preserve">: Phylogenetic distance and niche overlap among predators. Our measures of niche overlap were: (a) distribution among bromeliads; (b) diet preferences and (c) community composition of surviving prey. We measured distributional similarity (a) by counting all predators in 25 bromeliads, estimating their total metabolic capacity, and calculating niche overlap (Pianka's index) among all pairs of species. We measured diet preferences (b) for a subset of these predators by offering them various prey in no-choice trials, and again calculated niche overlap among them. Finally, we measured community composition of surviving prey (c) at the end of an experiment in which predators were placed in bromeliads with standardized communities (see main text for details). We used Pianka's index of niche overlap (1 = complete niche overlap) and tested various nonlinear and linear models (see Appendix) to the relationship between this index and phylogenetic distance. Solid lines show significant model fit, and dashed lines show bootstrap 95% quantiles.</w:t>
+        <w:t xml:space="preserve">: Phylogenetic distance and niche overlap among predators. Our measures of niche overlap were: (a) distribution among bromeliads and (b) diet preferences. We then show the effect of predatory similarity on (c) community dissimilarity of surviving prey (Bray-Curtis dissimilarity). We measured distributional similarity (a) by counting all predators in 25 bromeliads, estimating their total metabolic capacity, and calculating niche overlap (Pianka's index) among all pairs of species. We measured diet preferences (b) for a subset of these predators by offering them various prey in no-choice trials, and again calculated niche overlap among them. Finally, we measured community composition of surviving prey (c) at the end of an experiment in which predators were placed in bromeliads with standardized communities (see main text for details). For (a) and (b) we used Pianka's index of niche overlap (1 = complete niche overlap) and tested various nonlinear and linear models (see Appendix) of the relationship between this index and phylogenetic distance. Solid lines show significant model fit, and dashed lines show bootstrap 95% quantiles.</w:t>
       </w:r>
     </w:p>
     <w:p>
@@ -2825,6 +2813,192 @@
     </w:p>
     <w:p>
       <w:r>
+        <w:t xml:space="preserve">In our experiment we did not see any effect of predator presence, nor of increasing predator phylogenetic diversity, on ecosystem function. This was contrary to our predictions based on the results of [NGAI AND SRIVASTAVA], who found that adding predators to a community increased the rates of nitrogen fixation. In predicting a synergistic nonadditive effect of predators, we were imagining an outcome much like [</w:t>
+      </w:r>
+      <w:r>
+        <w:rPr>
+          <w:b/>
+        </w:rPr>
+        <w:t xml:space="preserve">stonefly study</w:t>
+      </w:r>
+      <w:r>
+        <w:t xml:space="preserve">]. They found that stoneflies caused prey to move into habitats where fish predators could consume them, increasing total predation (a synergistic effect, caused by a phylogenetically distinct predator). Our results are more consistent with those of Finke and Denno [CITATION], who studied the invertebrate predators of leafhoppers in a salt marsh. Their study, like ours, demonstrated that increased negative interactions among predators had the effect of releasing lower trophic levels from predation. Interestingly, a phylogenetic interpretation of some of their treatments is also consistent with our results. Among predator combinations composed of simple predators (as opposed to intra-guild predators), they found that combinations with two insects had a higher per-capita effect on prey than combinations with an insect and a spider. That is, more phylogenetically diverse combinations of predators showed more predation on lower trophic levels.</w:t>
+      </w:r>
+    </w:p>
+    <w:p>
+      <w:r>
+        <w:t xml:space="preserve">However, in our experimental bromeliads these changes in detritivore density did not cause differences in decomposition of detritus; this difference may be due to leaf traits of the</w:t>
+      </w:r>
+      <w:r>
+        <w:t xml:space="preserve"> </w:t>
+      </w:r>
+      <w:r>
+        <w:rPr>
+          <w:i/>
+        </w:rPr>
+        <w:t xml:space="preserve">restinga</w:t>
+      </w:r>
+      <w:r>
+        <w:t xml:space="preserve"> </w:t>
+      </w:r>
+      <w:r>
+        <w:t xml:space="preserve">vegetation. In</w:t>
+      </w:r>
+      <w:r>
+        <w:t xml:space="preserve"> </w:t>
+      </w:r>
+      <w:r>
+        <w:rPr>
+          <w:i/>
+        </w:rPr>
+        <w:t xml:space="preserve">restinga</w:t>
+      </w:r>
+      <w:r>
+        <w:t xml:space="preserve"> </w:t>
+      </w:r>
+      <w:r>
+        <w:t xml:space="preserve">vegetation, leaves are generally extremely tough and waxy, while in rainforests (e.g. Northwest Costa Rica, the site of [</w:t>
+      </w:r>
+      <w:r>
+        <w:rPr>
+          <w:b/>
+        </w:rPr>
+        <w:t xml:space="preserve">NGAI and SRIVASTAVA</w:t>
+      </w:r>
+      <w:r>
+        <w:t xml:space="preserve">]), leaves tend to be softer -- with the result that, in</w:t>
+      </w:r>
+      <w:r>
+        <w:t xml:space="preserve"> </w:t>
+      </w:r>
+      <w:r>
+        <w:rPr>
+          <w:i/>
+        </w:rPr>
+        <w:t xml:space="preserve">restinga</w:t>
+      </w:r>
+      <w:r>
+        <w:t xml:space="preserve">, invertebrates are unable to consume leaves directly while in rainforests they are. Several lines of evidence support this assertion. Romero and Srivastava [</w:t>
+      </w:r>
+      <w:hyperlink r:id="rId43">
+        <w:r>
+          <w:rPr>
+            <w:rStyle w:val="Link"/>
+          </w:rPr>
+          <w:t xml:space="preserve">-@**CITATION**</w:t>
+        </w:r>
+      </w:hyperlink>
+      <w:r>
+        <w:t xml:space="preserve">] studied the effects of the spider</w:t>
+      </w:r>
+      <w:r>
+        <w:t xml:space="preserve"> </w:t>
+      </w:r>
+      <w:r>
+        <w:rPr>
+          <w:i/>
+        </w:rPr>
+        <w:t xml:space="preserve">Corinna</w:t>
+      </w:r>
+      <w:r>
+        <w:t xml:space="preserve"> </w:t>
+      </w:r>
+      <w:r>
+        <w:t xml:space="preserve">gr.</w:t>
+      </w:r>
+      <w:r>
+        <w:t xml:space="preserve"> </w:t>
+      </w:r>
+      <w:r>
+        <w:rPr>
+          <w:i/>
+        </w:rPr>
+        <w:t xml:space="preserve">rubripes</w:t>
+      </w:r>
+      <w:r>
+        <w:t xml:space="preserve"> </w:t>
+      </w:r>
+      <w:r>
+        <w:t xml:space="preserve">(Corinnidae) on bromeliad ecosystems. This spider has no effect on the composition of detritivore communities, nor on decomposition rates, but increases Nitrogen content in bromeliads, probably by depositing feces or the carcasses of terrestrial prey. This indicates that</w:t>
+      </w:r>
+      <w:r>
+        <w:t xml:space="preserve"> </w:t>
+      </w:r>
+      <w:r>
+        <w:rPr>
+          <w:i/>
+        </w:rPr>
+        <w:t xml:space="preserve">restinga</w:t>
+      </w:r>
+      <w:r>
+        <w:t xml:space="preserve"> </w:t>
+      </w:r>
+      <w:r>
+        <w:t xml:space="preserve">bromeliads may derive less of their Nitrogen from terrestrial detritus, but may benefit more from terrestrial inputs. Additionally, detritus breakdown rates are lower in</w:t>
+      </w:r>
+      <w:r>
+        <w:t xml:space="preserve"> </w:t>
+      </w:r>
+      <w:r>
+        <w:rPr>
+          <w:i/>
+        </w:rPr>
+        <w:t xml:space="preserve">restinga</w:t>
+      </w:r>
+      <w:r>
+        <w:t xml:space="preserve"> </w:t>
+      </w:r>
+      <w:r>
+        <w:t xml:space="preserve">than in rainforest, and less dependent on invertebrates (R. Lecraw, pers comm). A separate experiment (GQ Romero, pers comm) supports the hypothesis that lower decomposition in</w:t>
+      </w:r>
+      <w:r>
+        <w:t xml:space="preserve"> </w:t>
+      </w:r>
+      <w:r>
+        <w:rPr>
+          <w:i/>
+        </w:rPr>
+        <w:t xml:space="preserve">restinga</w:t>
+      </w:r>
+      <w:r>
+        <w:t xml:space="preserve"> </w:t>
+      </w:r>
+      <w:r>
+        <w:t xml:space="preserve">is due to plant traits. This second experiment contrasted decomposition caused by invertebrates and bacteria with that caused by bacteria alone (by comparing bagged detritus enclosed in coarse vs fine mesh). The experiment used two species of detritus: leaves from a rainforest tree, and leaves from a</w:t>
+      </w:r>
+      <w:r>
+        <w:t xml:space="preserve"> </w:t>
+      </w:r>
+      <w:r>
+        <w:rPr>
+          <w:i/>
+        </w:rPr>
+        <w:t xml:space="preserve">restinga</w:t>
+      </w:r>
+      <w:r>
+        <w:t xml:space="preserve"> </w:t>
+      </w:r>
+      <w:r>
+        <w:t xml:space="preserve">tree. Invertebrates only caused an increase in decomposition for the rainforest tree, not the</w:t>
+      </w:r>
+      <w:r>
+        <w:t xml:space="preserve"> </w:t>
+      </w:r>
+      <w:r>
+        <w:rPr>
+          <w:i/>
+        </w:rPr>
+        <w:t xml:space="preserve">restinga</w:t>
+      </w:r>
+      <w:r>
+        <w:t xml:space="preserve"> </w:t>
+      </w:r>
+      <w:r>
+        <w:t xml:space="preserve">tree.</w:t>
+      </w:r>
+    </w:p>
+    <w:p>
+      <w:r>
         <w:t xml:space="preserve">When</w:t>
       </w:r>
       <w:r>
@@ -2926,8 +3100,8 @@
       <w:pPr>
         <w:pStyle w:val="Heading2"/>
       </w:pPr>
-      <w:bookmarkStart w:id="43" w:name="references"/>
-      <w:bookmarkEnd w:id="43"/>
+      <w:bookmarkStart w:id="44" w:name="references"/>
+      <w:bookmarkEnd w:id="44"/>
       <w:r>
         <w:t xml:space="preserve">References</w:t>
       </w:r>
@@ -3445,7 +3619,7 @@
     </w:lvl>
   </w:abstractNum>
   <w:abstractNum w:abstractNumId="990">
-    <w:nsid w:val="72926fd4"/>
+    <w:nsid w:val="84f3ee98"/>
     <w:multiLevelType w:val="multilevel"/>
     <w:lvl w:ilvl="0">
       <w:numFmt w:val="bullet"/>
@@ -3526,7 +3700,7 @@
     </w:lvl>
   </w:abstractNum>
   <w:abstractNum w:abstractNumId="99411">
-    <w:nsid w:val="171d3971"/>
+    <w:nsid w:val="2f51a0be"/>
     <w:multiLevelType w:val="multilevel"/>
     <w:lvl w:ilvl="0">
       <w:start w:val="1"/>
@@ -3614,7 +3788,7 @@
     </w:lvl>
   </w:abstractNum>
   <w:abstractNum w:abstractNumId="99731">
-    <w:nsid w:val="235ad07e"/>
+    <w:nsid w:val="baf9087d"/>
     <w:multiLevelType w:val="multilevel"/>
     <w:lvl w:ilvl="0">
       <w:start w:val="1"/>

</xml_diff>

<commit_message>
updating references, closes #27
</commit_message>
<xml_diff>
--- a/MS/predatordiversity.docx
+++ b/MS/predatordiversity.docx
@@ -287,16 +287,7 @@
         <w:t xml:space="preserve"> </w:t>
       </w:r>
       <w:r>
-        <w:t xml:space="preserve">(</w:t>
-      </w:r>
-      <w:r>
-        <w:rPr>
-          <w:b/>
-        </w:rPr>
-        <w:t xml:space="preserve">???</w:t>
-      </w:r>
-      <w:r>
-        <w:t xml:space="preserve">; Rezende et al. 2009)</w:t>
+        <w:t xml:space="preserve">(Rezende et al. 2009; Cagnolo et al. 2011)</w:t>
       </w:r>
       <w:r>
         <w:t xml:space="preserve">.</w:t>
@@ -366,10 +357,7 @@
         <w:t xml:space="preserve"> </w:t>
       </w:r>
       <w:r>
-        <w:rPr>
-          <w:b/>
-        </w:rPr>
-        <w:t xml:space="preserve">Hammill et al Ecosystems</w:t>
+        <w:t xml:space="preserve">(Hammill et al. 2015)</w:t>
       </w:r>
       <w:r>
         <w:t xml:space="preserve"> </w:t>
@@ -402,16 +390,7 @@
         <w:t xml:space="preserve"> </w:t>
       </w:r>
       <w:r>
-        <w:t xml:space="preserve">(</w:t>
-      </w:r>
-      <w:r>
-        <w:rPr>
-          <w:b/>
-        </w:rPr>
-        <w:t xml:space="preserve">???</w:t>
-      </w:r>
-      <w:r>
-        <w:t xml:space="preserve">)</w:t>
+        <w:t xml:space="preserve">(Frank and Lounibos 2009)</w:t>
       </w:r>
       <w:r>
         <w:t xml:space="preserve">. Predators have been shown to have large top-down effects on ecosystem functions in bromelaids, including nitrogen uptake by the plant</w:t>
@@ -423,7 +402,7 @@
         <w:t xml:space="preserve">(Ngai and Srivastava 2006)</w:t>
       </w:r>
       <w:r>
-        <w:t xml:space="preserve">, detrital decomposition [] and CO</w:t>
+        <w:t xml:space="preserve">, detrital decomposition and CO</w:t>
       </w:r>
       <w:r>
         <w:rPr>
@@ -435,16 +414,13 @@
         <w:t xml:space="preserve"> </w:t>
       </w:r>
       <w:r>
-        <w:t xml:space="preserve">flux (</w:t>
-      </w:r>
-      <w:r>
-        <w:rPr>
-          <w:b/>
-        </w:rPr>
-        <w:t xml:space="preserve">Atwood et al nature Geosci, Atwood et al Oecologia</w:t>
-      </w:r>
-      <w:r>
-        <w:t xml:space="preserve">).</w:t>
+        <w:t xml:space="preserve">flux [</w:t>
+      </w:r>
+      <w:r>
+        <w:t xml:space="preserve">Atwood et al. (2014)</w:t>
+      </w:r>
+      <w:r>
+        <w:t xml:space="preserve">; Atwood2013].</w:t>
       </w:r>
     </w:p>
     <w:p>
@@ -2652,13 +2628,7 @@
     </w:p>
     <w:p>
       <w:r>
-        <w:t xml:space="preserve">We found that in our bromeliad system, phylogenetically distant pairs of predators are distributed with the same degree of similarity as phylogenetically similar predators (Question 1). However, as phylogenetic distance between predator species increased</w:t>
-      </w:r>
-      <w:r>
-        <w:t xml:space="preserve"> </w:t>
-      </w:r>
-      <w:r>
-        <w:t xml:space="preserve">, diet overlap decreased by 20% (Question 2). Interestingly, these apparent diet preferences in the lab did not generate a difference in composition of surviving species in the field (Question 3a). Phylogenetic diversity caused an increase in prey survival (i.e. a decrease in predation); phylogenetically distant pairs of predators that co-occurred in bromeliads had less impact on prey than expected from their performance in isolation (Question 3b).</w:t>
+        <w:t xml:space="preserve">We found that in our bromeliad system, phylogenetically distant pairs of predators are distributed with the same degree of similarity as phylogenetically similar predators (Question 1). However, as phylogenetic distance between predator species increased, diet overlap decreased by 20% (Question 2). Interestingly, these apparent diet preferences in the lab did not generate a difference in composition of surviving species in the field (Question 3a). Phylogenetic diversity caused an increase in prey survival (i.e. a decrease in predation); phylogenetically distant pairs of predators that co-occurred in bromeliads had less impact on prey than expected from their performance in isolation (Question 3b).</w:t>
       </w:r>
     </w:p>
     <w:p>
@@ -2673,16 +2643,19 @@
     </w:p>
     <w:p>
       <w:r>
-        <w:t xml:space="preserve">We found no relationship between phylogenetic distance between predator species and similarity in their distribution among habitats. This similarity in distribution could be caused by two processes: low habitat variability among bromeliads, or low varibility in preference of predators for different habitats. Our observational study showed that bromeliads vary widely in abiotic conditions, size, detritus amount and prey community, therefore it seems unlikely that low patch variation explains the lack of pattern. It appears instead that predators do not possess any strong phylogenetically-conserved preferences for different habitat characteristics, showing instead very generalist habitat preferences. This is not surprising, given that these organisms live in small, fluctuation-prone habitats. Although, turnover in species composition along a bromeliad size gradient can be predicted from their drought tolerance abilities (</w:t>
-      </w:r>
-      <w:r>
-        <w:rPr>
-          <w:b/>
-        </w:rPr>
-        <w:t xml:space="preserve">Amundrud and Srivastava 2015</w:t>
-      </w:r>
-      <w:r>
-        <w:t xml:space="preserve">) Additionally, it appears that predator species are able to co- occur in many different combinations, creating a range of phylogenetic diversities found within bromeliads. This suggests that the range of phylogenetic diversity we tested in our experiment was realistic. The co-occurrence of predator species within bromeliads suggests that antagonistic interactions among predators do not limit species distributions.</w:t>
+        <w:t xml:space="preserve">We found no relationship between phylogenetic distance between predator species and similarity in their distribution among habitats. This similarity in distribution could be caused by two processes: low habitat variability among bromeliads, or low varibility in preference of predators for different habitats. Our observational study showed that bromeliads vary widely in abiotic conditions, size, detritus amount and prey community, therefore it seems unlikely that low patch variation explains the lack of pattern. It appears instead that predators do not possess any strong phylogenetically-conserved preferences for different habitat characteristics, showing instead very generalist habitat preferences. This is not surprising, given that these organisms live in small, fluctuation-prone habitats. Although, turnover in species composition along a bromeliad size gradient can be predicted from their drought tolerance abilities</w:t>
+      </w:r>
+      <w:r>
+        <w:t xml:space="preserve"> </w:t>
+      </w:r>
+      <w:r>
+        <w:t xml:space="preserve">(Amundrud and Srivastava 2015)</w:t>
+      </w:r>
+      <w:r>
+        <w:t xml:space="preserve"> </w:t>
+      </w:r>
+      <w:r>
+        <w:t xml:space="preserve">Additionally, it appears that predator species are able to co- occur in many different combinations, creating a range of phylogenetic diversities found within bromeliads. This suggests that the range of phylogenetic diversity we tested in our experiment was realistic. The co-occurrence of predator species within bromeliads suggests that antagonistic interactions among predators do not limit species distributions.</w:t>
       </w:r>
     </w:p>
     <w:p>
@@ -2813,16 +2786,34 @@
     </w:p>
     <w:p>
       <w:r>
-        <w:t xml:space="preserve">In our experiment we did not see any effect of predator presence, nor of increasing predator phylogenetic diversity, on ecosystem function. This was contrary to our predictions based on the results of [NGAI AND SRIVASTAVA], who found that adding predators to a community increased the rates of nitrogen fixation. In predicting a synergistic nonadditive effect of predators, we were imagining an outcome much like [</w:t>
-      </w:r>
-      <w:r>
-        <w:rPr>
-          <w:b/>
-        </w:rPr>
-        <w:t xml:space="preserve">stonefly study</w:t>
-      </w:r>
-      <w:r>
-        <w:t xml:space="preserve">]. They found that stoneflies caused prey to move into habitats where fish predators could consume them, increasing total predation (a synergistic effect, caused by a phylogenetically distinct predator). Our results are more consistent with those of Finke and Denno [CITATION], who studied the invertebrate predators of leafhoppers in a salt marsh. Their study, like ours, demonstrated that increased negative interactions among predators had the effect of releasing lower trophic levels from predation. Interestingly, a phylogenetic interpretation of some of their treatments is also consistent with our results. Among predator combinations composed of simple predators (as opposed to intra-guild predators), they found that combinations with two insects had a higher per-capita effect on prey than combinations with an insect and a spider. That is, more phylogenetically diverse combinations of predators showed more predation on lower trophic levels.</w:t>
+        <w:t xml:space="preserve">In our experiment we did not see any effect of predator presence, nor of increasing predator phylogenetic diversity, on ecosystem function. This was contrary to our predictions based on the results of Ngai and Srivastava 2006</w:t>
+      </w:r>
+      <w:r>
+        <w:t xml:space="preserve"> </w:t>
+      </w:r>
+      <w:r>
+        <w:t xml:space="preserve">(Ngai and Srivastava 2006)</w:t>
+      </w:r>
+      <w:r>
+        <w:t xml:space="preserve">, who found that adding predators to a community increased the rates of nitrogen fixation. In predicting a synergistic nonadditive effect of predators, we were imagining an outcome much like</w:t>
+      </w:r>
+      <w:r>
+        <w:t xml:space="preserve"> </w:t>
+      </w:r>
+      <w:r>
+        <w:t xml:space="preserve">(Nilsson et al. 2006)</w:t>
+      </w:r>
+      <w:r>
+        <w:t xml:space="preserve">. They found that stoneflies caused prey to move into habitats where fish predators could consume them, increasing total predation (a synergistic effect, caused by a phylogenetically distinct predator). Our results are more consistent with those of Finke and Denno</w:t>
+      </w:r>
+      <w:r>
+        <w:t xml:space="preserve"> </w:t>
+      </w:r>
+      <w:r>
+        <w:t xml:space="preserve">(2005)</w:t>
+      </w:r>
+      <w:r>
+        <w:t xml:space="preserve">, who studied the invertebrate predators of leafhoppers in a salt marsh. Their study, like ours, demonstrated that increased negative interactions among predators had the effect of releasing lower trophic levels from predation. Interestingly, a phylogenetic interpretation of some of their treatments is also consistent with our results. Among predator combinations composed of simple predators (as opposed to intra-guild predators), they found that combinations with two insects had a higher per-capita effect on prey than combinations with an insect and a spider. That is, more phylogenetically diverse combinations of predators showed more predation on lower trophic levels.</w:t>
       </w:r>
     </w:p>
     <w:p>
@@ -2857,16 +2848,16 @@
         <w:t xml:space="preserve"> </w:t>
       </w:r>
       <w:r>
-        <w:t xml:space="preserve">vegetation, leaves are generally extremely tough and waxy, while in rainforests (e.g. Northwest Costa Rica, the site of [</w:t>
-      </w:r>
-      <w:r>
-        <w:rPr>
-          <w:b/>
-        </w:rPr>
-        <w:t xml:space="preserve">NGAI and SRIVASTAVA</w:t>
-      </w:r>
-      <w:r>
-        <w:t xml:space="preserve">]), leaves tend to be softer -- with the result that, in</w:t>
+        <w:t xml:space="preserve">vegetation, leaves are generally extremely tough and waxy, while in rainforests (e.g. Northwest Costa Rica, the site of Ngai and Srivastava</w:t>
+      </w:r>
+      <w:r>
+        <w:t xml:space="preserve"> </w:t>
+      </w:r>
+      <w:r>
+        <w:t xml:space="preserve">(2006)</w:t>
+      </w:r>
+      <w:r>
+        <w:t xml:space="preserve">), leaves tend to be softer -- with the result that, in</w:t>
       </w:r>
       <w:r>
         <w:t xml:space="preserve"> </w:t>
@@ -2878,18 +2869,19 @@
         <w:t xml:space="preserve">restinga</w:t>
       </w:r>
       <w:r>
-        <w:t xml:space="preserve">, invertebrates are unable to consume leaves directly while in rainforests they are. Several lines of evidence support this assertion. Romero and Srivastava [</w:t>
-      </w:r>
-      <w:hyperlink r:id="rId43">
-        <w:r>
-          <w:rPr>
-            <w:rStyle w:val="Link"/>
-          </w:rPr>
-          <w:t xml:space="preserve">-@**CITATION**</w:t>
-        </w:r>
-      </w:hyperlink>
-      <w:r>
-        <w:t xml:space="preserve">] studied the effects of the spider</w:t>
+        <w:t xml:space="preserve">, invertebrates are unable to consume leaves directly while in rainforests they are. Several lines of evidence support this assertion. Romero and Srivastava</w:t>
+      </w:r>
+      <w:r>
+        <w:t xml:space="preserve"> </w:t>
+      </w:r>
+      <w:r>
+        <w:t xml:space="preserve">(2010)</w:t>
+      </w:r>
+      <w:r>
+        <w:t xml:space="preserve"> </w:t>
+      </w:r>
+      <w:r>
+        <w:t xml:space="preserve">studied the effects of the spider</w:t>
       </w:r>
       <w:r>
         <w:t xml:space="preserve"> </w:t>
@@ -3014,16 +3006,19 @@
         <w:t xml:space="preserve"> </w:t>
       </w:r>
       <w:r>
-        <w:t xml:space="preserve">occured with more distantly related predators, prey survivorship was greater than expected. This non-additive effect may have been due to a reduction in predation by odonates in the presence of non-odonate predators. Odonates have been shown to be sensitive to chemical cues (</w:t>
-      </w:r>
-      <w:r>
-        <w:rPr>
-          <w:b/>
-        </w:rPr>
-        <w:t xml:space="preserve">Barry and Roberts 2014</w:t>
-      </w:r>
-      <w:r>
-        <w:t xml:space="preserve">) or tactile cues</w:t>
+        <w:t xml:space="preserve">occured with more distantly related predators, prey survivorship was greater than expected. This non-additive effect may have been due to a reduction in predation by odonates in the presence of non-odonate predators. Odonates have been shown to be sensitive to chemical cues</w:t>
+      </w:r>
+      <w:r>
+        <w:t xml:space="preserve"> </w:t>
+      </w:r>
+      <w:r>
+        <w:t xml:space="preserve">(Barry and Roberts 2014)</w:t>
+      </w:r>
+      <w:r>
+        <w:t xml:space="preserve"> </w:t>
+      </w:r>
+      <w:r>
+        <w:t xml:space="preserve">or tactile cues</w:t>
       </w:r>
       <w:r>
         <w:t xml:space="preserve"> </w:t>
@@ -3100,8 +3095,8 @@
       <w:pPr>
         <w:pStyle w:val="Heading2"/>
       </w:pPr>
-      <w:bookmarkStart w:id="44" w:name="references"/>
-      <w:bookmarkEnd w:id="44"/>
+      <w:bookmarkStart w:id="43" w:name="references"/>
+      <w:bookmarkEnd w:id="43"/>
       <w:r>
         <w:t xml:space="preserve">References</w:t>
       </w:r>
@@ -3111,6 +3106,14 @@
         <w:pStyle w:val="Bibliography"/>
       </w:pPr>
       <w:r>
+        <w:t xml:space="preserve">Amundrud, S. L., and D. S. Srivastava. 2015. Drought sensitivity predicts habitat size sensitivity in an aquatic ecosystem. Ecology 96:1957–1965.</w:t>
+      </w:r>
+    </w:p>
+    <w:p>
+      <w:pPr>
+        <w:pStyle w:val="Bibliography"/>
+      </w:pPr>
+      <w:r>
         <w:t xml:space="preserve">Atwood, T. B., E. Hammill, D. S. Srivastava, and J. S. Richardson. 2014. Competitive displacement alters top-down effects on carbon dioxide concentrations in a freshwater ecosystem. Oecologia 175:353–361.</w:t>
       </w:r>
     </w:p>
@@ -3119,6 +3122,14 @@
         <w:pStyle w:val="Bibliography"/>
       </w:pPr>
       <w:r>
+        <w:t xml:space="preserve">Barry, M. J., and D. M. Roberts. 2014. Indirect Interactions Limit the Efficiency of Odonata as Natural Control Agents for Mosquito Larvae. Journal of Insect Behavior 27:626–638.</w:t>
+      </w:r>
+    </w:p>
+    <w:p>
+      <w:pPr>
+        <w:pStyle w:val="Bibliography"/>
+      </w:pPr>
+      <w:r>
         <w:t xml:space="preserve">Bersier, L., and P. Kehrli. 2008. The signature of phylogenetic constraints on food-web structure. Ecological Complexity 5:132–139.</w:t>
       </w:r>
     </w:p>
@@ -3167,6 +3178,14 @@
         <w:pStyle w:val="Bibliography"/>
       </w:pPr>
       <w:r>
+        <w:t xml:space="preserve">Cagnolo, L., A. Salvo, and G. Valladares. 2011. Network topology: patterns and mechanisms in plant-herbivore and host-parasitoid food webs. Journal of Animal Ecology 80:342–351.</w:t>
+      </w:r>
+    </w:p>
+    <w:p>
+      <w:pPr>
+        <w:pStyle w:val="Bibliography"/>
+      </w:pPr>
+      <w:r>
         <w:t xml:space="preserve">Cavender-Bares, J., K. H. Kozak, P. V. a Fine, and S. W. Kembel. 2009. The merging of community ecology and phylogenetic biology. Ecology Letters 12:693–715.</w:t>
       </w:r>
     </w:p>
@@ -3199,6 +3218,14 @@
         <w:pStyle w:val="Bibliography"/>
       </w:pPr>
       <w:r>
+        <w:t xml:space="preserve">Finke, D. L., and R. F. Denno. 2005. Predator diversity and the functioning of ecosystems: the role of intraguild predation in dampening trophic cascades. Ecology Letters 8:1299–1306.</w:t>
+      </w:r>
+    </w:p>
+    <w:p>
+      <w:pPr>
+        <w:pStyle w:val="Bibliography"/>
+      </w:pPr>
+      <w:r>
         <w:t xml:space="preserve">Finke, D. L., and W. E. Snyder. 2008. Niche partitioning increases resource exploitation by diverse communities. Science (New York, N.Y.) 321:1488–90.</w:t>
       </w:r>
     </w:p>
@@ -3207,6 +3234,14 @@
         <w:pStyle w:val="Bibliography"/>
       </w:pPr>
       <w:r>
+        <w:t xml:space="preserve">Frank, J. H., and L. P. Lounibos. 2009. Insects and allies associated with bromeliads: a review. Terrestrial Arthropod Reviews 1:125–153.</w:t>
+      </w:r>
+    </w:p>
+    <w:p>
+      <w:pPr>
+        <w:pStyle w:val="Bibliography"/>
+      </w:pPr>
+      <w:r>
         <w:t xml:space="preserve">Godoy, O., N. J. B. Kraft, and J. M. Levine. 2014. Phylogenetic relatedness and the determinants of competitive outcomes. (J. Chave, ed.)Ecology Letters 17:836–844.</w:t>
       </w:r>
     </w:p>
@@ -3231,6 +3266,14 @@
         <w:pStyle w:val="Bibliography"/>
       </w:pPr>
       <w:r>
+        <w:t xml:space="preserve">Hammill, E., T. B. Atwood, and D. S. Srivastava. 2015. Predation Threat Alters Composition and Functioning of Bromeliad Ecosystems. Ecosystems 18:857–866.</w:t>
+      </w:r>
+    </w:p>
+    <w:p>
+      <w:pPr>
+        <w:pStyle w:val="Bibliography"/>
+      </w:pPr>
+      <w:r>
         <w:t xml:space="preserve">Hedges, S. B., J. Dudley, and S. Kumar. 2006. TimeTree: a public knowledge-base of divergence times among organisms. Bioinformatics 22:2971–2972.</w:t>
       </w:r>
     </w:p>
@@ -3288,6 +3331,14 @@
       </w:pPr>
       <w:r>
         <w:t xml:space="preserve">Ngai, J. T., and D. S. Srivastava. 2006. Predators accelerate nutrient cycling in a bromeliad ecosystem. Science 314:963.</w:t>
+      </w:r>
+    </w:p>
+    <w:p>
+      <w:pPr>
+        <w:pStyle w:val="Bibliography"/>
+      </w:pPr>
+      <w:r>
+        <w:t xml:space="preserve">Nilsson, E., P. Hertonsson, M. Stenberg, J. Brodersen, K. Olsson, P. Stenroth, T. Lakowitz, et al. 2006. Facilitation and interference among three predators affect their consumption of a stream-dwelling mayfly. Freshwater Biology 51:1507–1514.</w:t>
       </w:r>
     </w:p>
     <w:p>
@@ -3619,7 +3670,7 @@
     </w:lvl>
   </w:abstractNum>
   <w:abstractNum w:abstractNumId="990">
-    <w:nsid w:val="84f3ee98"/>
+    <w:nsid w:val="67347d31"/>
     <w:multiLevelType w:val="multilevel"/>
     <w:lvl w:ilvl="0">
       <w:numFmt w:val="bullet"/>
@@ -3700,7 +3751,7 @@
     </w:lvl>
   </w:abstractNum>
   <w:abstractNum w:abstractNumId="99411">
-    <w:nsid w:val="2f51a0be"/>
+    <w:nsid w:val="872ddaa9"/>
     <w:multiLevelType w:val="multilevel"/>
     <w:lvl w:ilvl="0">
       <w:start w:val="1"/>
@@ -3788,7 +3839,7 @@
     </w:lvl>
   </w:abstractNum>
   <w:abstractNum w:abstractNumId="99731">
-    <w:nsid w:val="baf9087d"/>
+    <w:nsid w:val="6eb834a7"/>
     <w:multiLevelType w:val="multilevel"/>
     <w:lvl w:ilvl="0">
       <w:start w:val="1"/>

</xml_diff>

<commit_message>
output final forms of documents
</commit_message>
<xml_diff>
--- a/MS/predatordiversity.docx
+++ b/MS/predatordiversity.docx
@@ -141,7 +141,7 @@
         <w:t xml:space="preserve">(Estes et al. 2011)</w:t>
       </w:r>
       <w:r>
-        <w:t xml:space="preserve">; however the combined effects of different predator species are not well understood. The combined effect of predators on communities is often stronger or weaker than what might be predicted from a study of those same species in isolation</w:t>
+        <w:t xml:space="preserve">; however the combined effects of different predator species are not well understood. The combined effect of predator species on communities is often stronger or weaker than that predicted from a study of those same species in isolation</w:t>
       </w:r>
       <w:r>
         <w:t xml:space="preserve"> </w:t>
@@ -150,7 +150,7 @@
         <w:t xml:space="preserve">(Sih et al. 1998; Ives et al. 2005)</w:t>
       </w:r>
       <w:r>
-        <w:t xml:space="preserve">. These non-additive effects of predators occur when predators interact directly with each other, or indirectly via prey species. For example, predators can feed directly on each other (intra-guild predation), consume the same prey (resource competition) or modify the behaviour of other predator species or prey</w:t>
+        <w:t xml:space="preserve">. These non-additive effects of predators occur when predators interact with each other directly, or via the prey species. For example, predators can feed directly on each other (intra-guild predation), consume the same prey (resource competition) or modify the behaviour of prey or the other predator species</w:t>
       </w:r>
       <w:r>
         <w:t xml:space="preserve"> </w:t>
@@ -174,18 +174,18 @@
         <w:t xml:space="preserve"> </w:t>
       </w:r>
       <w:r>
-        <w:t xml:space="preserve">the strength and direction of predator diversity on community structure and ecosystem function.</w:t>
-      </w:r>
-    </w:p>
-    <w:p>
-      <w:r>
-        <w:t xml:space="preserve">Predator phylogenetic diversity could predict the effect of predator combinations on ecological communities. Phylogenetic diversity includes the evolutionary relationships of species into measures of diversity. Ecologists measure phylogenetic diversity in observational studies to make inferences about ecological and evolutionary mechanisms behind observed patterns in natural communities</w:t>
-      </w:r>
-      <w:r>
-        <w:t xml:space="preserve"> </w:t>
-      </w:r>
-      <w:r>
-        <w:t xml:space="preserve">(Cavender-Bares et al. 2009)</w:t>
+        <w:t xml:space="preserve">the strength and direction of this effect on community structure and ecosystem function.</w:t>
+      </w:r>
+    </w:p>
+    <w:p>
+      <w:r>
+        <w:t xml:space="preserve">Phylogenetic diversity could provide a framework for making these predictions about predators. Phylogenetic diversity incorporates the evolutionary relationships of species into measures of diversity. This approach was first used to interpret observations of community structure, as ecologists interpreted nonrandom phylogenetic structure (i.e. under- or over dispersion) as evidence for the processes (i.e., habitat filtering or competition) which structure communities</w:t>
+      </w:r>
+      <w:r>
+        <w:t xml:space="preserve"> </w:t>
+      </w:r>
+      <w:r>
+        <w:t xml:space="preserve">(Webb et al. 2002; Cavender-Bares et al. 2009)</w:t>
       </w:r>
       <w:r>
         <w:t xml:space="preserve">. Recently, this approach has been applied to manipulative experiments. For example, the phylogenetic diversity of plant communities is a better predictor of productivity than either species richness or diversity</w:t>
@@ -197,7 +197,7 @@
         <w:t xml:space="preserve">(Cadotte et al. 2008; e.g. Cadotte et al. 2009; Godoy et al. 2014)</w:t>
       </w:r>
       <w:r>
-        <w:t xml:space="preserve">. A central assumption of this approach is that increased phylogenetic distance is associated with increased ecological dissimilarity -- either in the form of differences in species niches, interactions, or functional traits. When this is true, high phylogenetic diversity should lead to to complementarity in resource use between species, resulting in increased ecosystem functioning</w:t>
+        <w:t xml:space="preserve">. In all cases, an implicit assumption is that increased phylogenetic distance is associated with increased ecological dissimilarity -- either in the form of differences in species niches, interactions, or functional traits. When this is true, high phylogenetic diversity should lead to complementarity in resource use between species, resulting in increased ecosystem functioning</w:t>
       </w:r>
       <w:r>
         <w:t xml:space="preserve"> </w:t>
@@ -290,137 +290,137 @@
         <w:t xml:space="preserve">(Rezende et al. 2009; Cagnolo et al. 2011)</w:t>
       </w:r>
       <w:r>
+        <w:t xml:space="preserve">; these observational studies found that models containing both relatedness (either phylogenetic or taxonomic) and body size were better at predicting which predator-prey interactions occurred than models with body size alone. As observational studies, however, they cannot isolate if it is differences in predator distribution or diet that leads to a phylogenetic signal in predator-prey interactions, nor how these interactions affect the whole community.</w:t>
+      </w:r>
+    </w:p>
+    <w:p>
+      <w:r>
+        <w:t xml:space="preserve">Within a local community, the effect of predator species diversity will depend on three factors: how predators are distributed among habitats, how they interact with prey, and how they interact with each other. To the extent that phylogenetic relationships are correlated with these three factors, phylogeny may be able to predict the impact of predator diversity on communities. For instance, phylogeny could constrain predator species co-occurrence if more distant phylogenetic relatives have more distinct fundamental niches, while close relatives are too similar to co-exist</w:t>
+      </w:r>
+      <w:r>
+        <w:t xml:space="preserve"> </w:t>
+      </w:r>
+      <w:r>
+        <w:t xml:space="preserve">(Webb et al. 2002; Emerson and Gillespie 2008)</w:t>
+      </w:r>
+      <w:r>
+        <w:t xml:space="preserve">. When predators do co-occur, phylogeny may correlate with their feeding behavior, such that closely related predators consume similar prey. For example, diet overlap (shared prey species between predators) will depend on the feeding traits and nutritional requirements of predators -- both of which may be phylogenetically conserved. If this is the case, then predator assemblages with higher phylogenetic diversity will show a greater range of prey consumed and therefore stronger top- down effects</w:t>
+      </w:r>
+      <w:r>
+        <w:t xml:space="preserve"> </w:t>
+      </w:r>
+      <w:r>
+        <w:t xml:space="preserve">(Finke and Snyder 2008)</w:t>
+      </w:r>
+      <w:r>
+        <w:t xml:space="preserve">. In some cases, predator diets may extend to include other predators, leading to direct negative interactions such as intraguild predation, which may also have a phylogenetic signal</w:t>
+      </w:r>
+      <w:r>
+        <w:t xml:space="preserve"> </w:t>
+      </w:r>
+      <w:r>
+        <w:t xml:space="preserve">(Pfennig 2000)</w:t>
+      </w:r>
+      <w:r>
         <w:t xml:space="preserve">.</w:t>
       </w:r>
     </w:p>
     <w:p>
       <w:r>
-        <w:t xml:space="preserve">Within a local community, the effect of predator species diversity will depend on three factors: how predators are distributed among habitats, how they interact with prey, and how they interact with each other. To the extent that phylogenetic relationships are correlated with all of these factors, phylogeny may be able to predict the impact of predator diversity on communities. For instance, phylogeny could constrain predator species co-occurrence if more distant phylogenetic relatives have more distinct fundamental niches, while close relatives are too similar to co-exist</w:t>
-      </w:r>
-      <w:r>
-        <w:t xml:space="preserve"> </w:t>
-      </w:r>
-      <w:r>
-        <w:t xml:space="preserve">(Webb et al. 2002; Emerson and Gillespie 2008)</w:t>
-      </w:r>
-      <w:r>
-        <w:t xml:space="preserve">. When predators do co-occur, phylogeny may correlate with their feeding behavior, such that closely related predators consume similar prey. For example, diet overlap (shared prey species between predators) will depend on the feeding traits and nutritional requirements of predators -- both of which may be phylogenetically conserved. If this is the case, then predator assemblages with higher phylogenetic diversity will show greater prey consumption and therefore stronger top- down effects</w:t>
-      </w:r>
-      <w:r>
-        <w:t xml:space="preserve"> </w:t>
-      </w:r>
-      <w:r>
-        <w:t xml:space="preserve">(Finke and Snyder 2008)</w:t>
-      </w:r>
-      <w:r>
-        <w:t xml:space="preserve">. In some cases, predator diets may extend to include other predators, leading to direct negative interactions such as intraguild predation, which may also have a phylogenetic signal</w:t>
-      </w:r>
-      <w:r>
-        <w:t xml:space="preserve"> </w:t>
-      </w:r>
-      <w:r>
-        <w:t xml:space="preserve">(Pfennig 2000)</w:t>
+        <w:t xml:space="preserve">We examined the consequences of phylogenetic diversity using a natural mesocosm: the community of macroinvertebrates living within bromeliads. Bromeliads (Bromeliaceae) are flowering plants abundant in the Neotropics. Many bromeliad species contain water and trapped, terrestrial detritus; the decomposition of this detritus supplies nutrients for the bromeliad</w:t>
+      </w:r>
+      <w:r>
+        <w:t xml:space="preserve"> </w:t>
+      </w:r>
+      <w:r>
+        <w:t xml:space="preserve">(Reich et al. 2003)</w:t>
+      </w:r>
+      <w:r>
+        <w:t xml:space="preserve">. The small size of these habitats permits direct manipulations of entire food webs, manipulations which would be difficult in most natural systems. Within this aquatic food web, damselfly larvae (e.g.</w:t>
+      </w:r>
+      <w:r>
+        <w:t xml:space="preserve"> </w:t>
+      </w:r>
+      <w:r>
+        <w:rPr>
+          <w:i/>
+        </w:rPr>
+        <w:t xml:space="preserve">Leptagrion</w:t>
+      </w:r>
+      <w:r>
+        <w:t xml:space="preserve"> </w:t>
+      </w:r>
+      <w:r>
+        <w:t xml:space="preserve">spp., Odonata:Coenagrionidae) are important predators, dramatically reducing insect colonization</w:t>
+      </w:r>
+      <w:r>
+        <w:t xml:space="preserve"> </w:t>
+      </w:r>
+      <w:r>
+        <w:t xml:space="preserve">(Hammill et al. 2015)</w:t>
+      </w:r>
+      <w:r>
+        <w:t xml:space="preserve"> </w:t>
+      </w:r>
+      <w:r>
+        <w:t xml:space="preserve">and emergence</w:t>
+      </w:r>
+      <w:r>
+        <w:t xml:space="preserve"> </w:t>
+      </w:r>
+      <w:r>
+        <w:t xml:space="preserve">(Starzomski et al. 2010)</w:t>
+      </w:r>
+      <w:r>
+        <w:t xml:space="preserve">, and increasing nutrient cycling</w:t>
+      </w:r>
+      <w:r>
+        <w:t xml:space="preserve"> </w:t>
+      </w:r>
+      <w:r>
+        <w:t xml:space="preserve">(Ngai and Srivastava 2006)</w:t>
+      </w:r>
+      <w:r>
+        <w:t xml:space="preserve">. However, other predators are also found in bromeliads, including large predaceous fly larvae (Diptera: Tabanidae) and predatory leeches (Hirudinae:Arhynchobdellida) (see Frank et al.</w:t>
+      </w:r>
+      <w:r>
+        <w:t xml:space="preserve"> </w:t>
+      </w:r>
+      <w:r>
+        <w:t xml:space="preserve">(2009)</w:t>
+      </w:r>
+      <w:r>
+        <w:t xml:space="preserve">). Predators have been shown to have large top-down effects on ecosystem functions in bromelaids, including nitrogen uptake by the plant</w:t>
+      </w:r>
+      <w:r>
+        <w:t xml:space="preserve"> </w:t>
+      </w:r>
+      <w:r>
+        <w:t xml:space="preserve">(Ngai and Srivastava 2006)</w:t>
+      </w:r>
+      <w:r>
+        <w:t xml:space="preserve">, detrital decomposition and CO</w:t>
+      </w:r>
+      <w:r>
+        <w:rPr>
+          <w:vertAlign w:val="subscript"/>
+        </w:rPr>
+        <w:t xml:space="preserve">2</w:t>
+      </w:r>
+      <w:r>
+        <w:t xml:space="preserve"> </w:t>
+      </w:r>
+      <w:r>
+        <w:t xml:space="preserve">flux</w:t>
+      </w:r>
+      <w:r>
+        <w:t xml:space="preserve"> </w:t>
+      </w:r>
+      <w:r>
+        <w:t xml:space="preserve">(Atwood et al. 2013; Atwood et al. 2014)</w:t>
       </w:r>
       <w:r>
         <w:t xml:space="preserve">.</w:t>
-      </w:r>
-    </w:p>
-    <w:p>
-      <w:r>
-        <w:t xml:space="preserve">We examined the consequences of phylogenetic diversity using a natural mesocosm: the community of macroinvertebrates living within bromeliads. Bromeliads (Bromeliaceae) are flowering plants native to the Neotropics. Many bromeliad species contain water and trapped, terrestrial detritus; the decomposition of this detritus supplies nutrients for the bromeliad</w:t>
-      </w:r>
-      <w:r>
-        <w:t xml:space="preserve"> </w:t>
-      </w:r>
-      <w:r>
-        <w:t xml:space="preserve">(Reich et al. 2003)</w:t>
-      </w:r>
-      <w:r>
-        <w:t xml:space="preserve">. The small size of these habitats permits direct manipulations of entire food webs, manipulations which would be difficult in most natural systems. Within this aquatic food web, damselfly larvae (e.g.</w:t>
-      </w:r>
-      <w:r>
-        <w:t xml:space="preserve"> </w:t>
-      </w:r>
-      <w:r>
-        <w:rPr>
-          <w:i/>
-        </w:rPr>
-        <w:t xml:space="preserve">Leptagrion</w:t>
-      </w:r>
-      <w:r>
-        <w:t xml:space="preserve"> </w:t>
-      </w:r>
-      <w:r>
-        <w:t xml:space="preserve">spp., Odonata:Coenagrionidae) are important predators, dramatically reducing insect colonization</w:t>
-      </w:r>
-      <w:r>
-        <w:t xml:space="preserve"> </w:t>
-      </w:r>
-      <w:r>
-        <w:t xml:space="preserve">(Hammill et al. 2015)</w:t>
-      </w:r>
-      <w:r>
-        <w:t xml:space="preserve"> </w:t>
-      </w:r>
-      <w:r>
-        <w:t xml:space="preserve">and reducing insect emergence</w:t>
-      </w:r>
-      <w:r>
-        <w:t xml:space="preserve"> </w:t>
-      </w:r>
-      <w:r>
-        <w:t xml:space="preserve">(Starzomski et al. 2010)</w:t>
-      </w:r>
-      <w:r>
-        <w:t xml:space="preserve"> </w:t>
-      </w:r>
-      <w:r>
-        <w:t xml:space="preserve">and increases nutrient cycling</w:t>
-      </w:r>
-      <w:r>
-        <w:t xml:space="preserve"> </w:t>
-      </w:r>
-      <w:r>
-        <w:t xml:space="preserve">(Ngai and Srivastava 2006)</w:t>
-      </w:r>
-      <w:r>
-        <w:t xml:space="preserve">. However, other predators are also found in bromeliads, including large predaceous fly larvae (Diptera: Tabanidae) and predatory leeches</w:t>
-      </w:r>
-      <w:r>
-        <w:t xml:space="preserve"> </w:t>
-      </w:r>
-      <w:r>
-        <w:t xml:space="preserve">(Frank and Lounibos 2009)</w:t>
-      </w:r>
-      <w:r>
-        <w:t xml:space="preserve">. Predators have been shown to have large top-down effects on ecosystem functions in bromelaids, including nitrogen uptake by the plant</w:t>
-      </w:r>
-      <w:r>
-        <w:t xml:space="preserve"> </w:t>
-      </w:r>
-      <w:r>
-        <w:t xml:space="preserve">(Ngai and Srivastava 2006)</w:t>
-      </w:r>
-      <w:r>
-        <w:t xml:space="preserve">, detrital decomposition and CO</w:t>
-      </w:r>
-      <w:r>
-        <w:rPr>
-          <w:vertAlign w:val="subscript"/>
-        </w:rPr>
-        <w:t xml:space="preserve">2</w:t>
-      </w:r>
-      <w:r>
-        <w:t xml:space="preserve"> </w:t>
-      </w:r>
-      <w:r>
-        <w:t xml:space="preserve">flux [</w:t>
-      </w:r>
-      <w:r>
-        <w:t xml:space="preserve">Atwood et al. (2014)</w:t>
-      </w:r>
-      <w:r>
-        <w:t xml:space="preserve">; Atwood2013].</w:t>
       </w:r>
     </w:p>
     <w:p>
@@ -442,7 +442,7 @@
         <w:t xml:space="preserve">Distributional similarity</w:t>
       </w:r>
       <w:r>
-        <w:t xml:space="preserve">: closely-related predators may occur together more frequently than less-related predators if there is a strong phylogenetic signal to habitat requirements. Alternatively, very closely related species may never co-occur because high overlap in ecological niches results in competitive exclusion.</w:t>
+        <w:t xml:space="preserve">: Closely-related predators may occur together more frequently than less-related predators if there is a strong phylogenetic signal to habitat requirements. Alternatively, very closely related species may never co-occur because high overlap in ecological niches results in competitive exclusion.</w:t>
       </w:r>
     </w:p>
     <w:p>
@@ -459,7 +459,7 @@
         <w:t xml:space="preserve">Diet similarity</w:t>
       </w:r>
       <w:r>
-        <w:t xml:space="preserve">: similarity in diet (as measured by feeding trials) decreases with phylogenetic distance if diet is conserved. Alternatively, closely related species may have evolved different diets to allow coexistence.</w:t>
+        <w:t xml:space="preserve">: Closely-related predators will eat similar prey at similar rates. Alternatively, closely related species may have evolved different diets to facilitate coexistence.</w:t>
       </w:r>
     </w:p>
     <w:p>
@@ -476,7 +476,7 @@
         <w:t xml:space="preserve">Ecosystem-level effects</w:t>
       </w:r>
       <w:r>
-        <w:t xml:space="preserve">: our experiments at the scale at which organisms interact (i.e. within a single bromeliad) allow us to test hypotheses about direct and indirect effects of predator combinations (on prey consumption and associated ecosystem functions (bromeliad nitrogen uptake and detrital decomposition):</w:t>
+        <w:t xml:space="preserve">: We performed experiments at the scale at which organisms interact (i.e. within a single bromeliad) to test hypotheses about direct and indirect effects of predator combinations (on prey consumption, bromeliad nitrogen uptake and detrital decomposition), predicting:</w:t>
       </w:r>
     </w:p>
     <w:p>
@@ -488,7 +488,7 @@
         </w:numPr>
       </w:pPr>
       <w:r>
-        <w:t xml:space="preserve">Closely-related predators will have similar effects on the community. This will occur if related predators have similar trophic interactions (e.g. predation rate, diet similarity). Our single-species treatments allow us to assess the effect of each predator both on prey survival and on ecosystem function (Nitrogen uptake and decomposition).</w:t>
+        <w:t xml:space="preserve">Closely-related predators will have similar effects on the community. This will occur if related predators have similar trophic interactions (e.g. predation rate, diet similarity). Our single-species treatments allow us to assess the effect of each predator both on prey survival and on ecosystem functions.</w:t>
       </w:r>
     </w:p>
     <w:p>
@@ -525,7 +525,7 @@
     </w:p>
     <w:p>
       <w:r>
-        <w:t xml:space="preserve">We collected three datasets to address each of the questions posed in the Introduction. We examined distributional similarity among predator species (Question 1) by making observations of predator distribution among habitat patches. We examined diet similarity (Question 2) with a series of no-choice feeding trials in under laboratory conditions. Finally, we examined the effects of predators on whole communities (Question 3) with a field experiment, in which predators were added to habitat patches containing standardized communities of prey. This experiment included both single species treatments and two species treatments; the latter were chosen to create the widest possible range of phylogenetic diversity.</w:t>
+        <w:t xml:space="preserve">We collected three datasets to address each of the questions posed in the Introduction. We examined distributional similarity among predator species (Question 1) by sampling bromeliads for invertebrates. We examined diet similarity (Question 2) with a series of no-choice feeding trials. Finally, we examined the effects of predators on invertebrate communities (Question 3) with a field experiment, in which predators were added to bromeliads containing standardized communities of prey. This experiment included both single species treatments and two species treatments; the latter were chosen to create the widest possible range of phylogenetic diversity.</w:t>
       </w:r>
     </w:p>
     <w:p>
@@ -719,7 +719,7 @@
     </w:p>
     <w:p>
       <w:r>
-        <w:t xml:space="preserve">Our third question had two parts: (a) how do predator species differ in their effects on the whole community and (b) do predator combinations show non- additive effects on the community, and do these non-additive effects increase or decrease with phylogenetic distance? We measured five community and ecosystem response variables: production of fine particulate organic matter (FPOM), decomposition of coarse detritus, bromeliad growth, uptake of detrital nitrogen into bromeliad tissue, and survival of invertebrate prey (emerged adults + surviving larvae)</w:t>
+        <w:t xml:space="preserve">Our third question had two parts: (a) how do predator species differ in their effects on the invertebrate community and ecosystem processes and (b) do predator combinations show non- additive effects on community and ecosystem processes, and do these non-additive effects increase or decrease with phylogenetic distance? We measured five community and ecosystem response variables: production of fine particulate organic matter (FPOM), decomposition of coarse detritus, bromeliad growth, uptake of detrital nitrogen into bromeliad tissue, and survival of invertebrate prey (emerged adults + surviving larvae)</w:t>
       </w:r>
     </w:p>
     <w:p>
@@ -776,7 +776,7 @@
         <w:t xml:space="preserve"> </w:t>
       </w:r>
       <w:r>
-        <w:t xml:space="preserve">sp.) and a predatory leech. We combined these species in eight treatments: predator-free control (no predators), each of the four predator species alone (part a) and pairs of predator species chosen to maximize the range of phylogenetic distance (part b). Specifically, these pairs were: two congeneric damselflies (</w:t>
+        <w:t xml:space="preserve">sp.) and a predatory leech. We combined these species in eight treatments: predator-free control (no predators), each of the four predator species alone (3a) and pairs of predator species chosen to maximize the range of phylogenetic distance (3b). Specifically, these pairs were: two congeneric damselflies (</w:t>
       </w:r>
       <w:r>
         <w:rPr>
@@ -812,7 +812,19 @@
         <w:t xml:space="preserve"> </w:t>
       </w:r>
       <w:r>
-        <w:t xml:space="preserve">and a Tabanid predatory fly), and two invertebrates (</w:t>
+        <w:t xml:space="preserve">and</w:t>
+      </w:r>
+      <w:r>
+        <w:t xml:space="preserve"> </w:t>
+      </w:r>
+      <w:r>
+        <w:rPr>
+          <w:i/>
+        </w:rPr>
+        <w:t xml:space="preserve">Stibasoma</w:t>
+      </w:r>
+      <w:r>
+        <w:t xml:space="preserve">), and two invertebrates (</w:t>
       </w:r>
       <w:r>
         <w:rPr>
@@ -829,7 +841,16 @@
     </w:p>
     <w:p>
       <w:r>
-        <w:t xml:space="preserve">To evaluate the effect of these predators on natural bromeliad systems, we created bromeliad communities that were as similar as possible to each other, and also the the average composition of a bromeliad. In February 2011 we collected bromeliads with a volume between 90 and 200ml, thoroughly washed them to remove organisms and detritus, and soaked them for 12 hours in a tub of water. We then hung all bromeliads for 48 hours to dry. This procedure was intended to remove all existing insects; one bromeliad dissected afterwards contained no insects. We simulated natural detritus inputs from the canopy by adding a standard mass of dried leaves of the species</w:t>
+        <w:t xml:space="preserve">To evaluate the effect of these predators on natural bromeliad systems, we created bromeliad communities that were as similar as possible to each other, and also to the average composition of a bromeliad. In February 2011 we collected bromeliads with a volume between 90 and 200ml, thoroughly washed the plants to remove organisms and detritus, and soaked them for 12 hours in a tub of water. We then hung all bromeliads for 48 hours to dry. This procedure was intended to remove all existing insects; one bromeliad dissected afterwards contained no insects (a similar technique was used by Romero and Srivastava</w:t>
+      </w:r>
+      <w:r>
+        <w:t xml:space="preserve"> </w:t>
+      </w:r>
+      <w:r>
+        <w:t xml:space="preserve">(2010)</w:t>
+      </w:r>
+      <w:r>
+        <w:t xml:space="preserve">). We simulated natural detritus inputs from the canopy by adding a standard mass of dried leaves of the species</w:t>
       </w:r>
       <w:r>
         <w:t xml:space="preserve"> </w:t>
@@ -844,7 +865,7 @@
         <w:t xml:space="preserve"> </w:t>
       </w:r>
       <w:r>
-        <w:t xml:space="preserve">(1.5g bromeliad</w:t>
+        <w:t xml:space="preserve">(Jabuticaba, Myrtaceae; a common Brazilian tree; 1.5g bromeliad</w:t>
       </w:r>
       <w:r>
         <w:t xml:space="preserve"> </w:t>
@@ -871,22 +892,7 @@
         <w:t xml:space="preserve">15</w:t>
       </w:r>
       <w:r>
-        <w:t xml:space="preserve">N by fertilizing five</w:t>
-      </w:r>
-      <w:r>
-        <w:t xml:space="preserve"> </w:t>
-      </w:r>
-      <w:r>
-        <w:rPr>
-          <w:i/>
-        </w:rPr>
-        <w:t xml:space="preserve">Plinia cauliflora</w:t>
-      </w:r>
-      <w:r>
-        <w:t xml:space="preserve"> </w:t>
-      </w:r>
-      <w:r>
-        <w:t xml:space="preserve">(Jabuticaba, Myrtaceae; a common Brazilian tree) plants with 40ml pot</w:t>
+        <w:t xml:space="preserve">N by fertilizing five plants with 40ml pot</w:t>
       </w:r>
       <w:r>
         <w:rPr>
@@ -949,7 +955,7 @@
         <w:t xml:space="preserve"> </w:t>
       </w:r>
       <w:r>
-        <w:t xml:space="preserve">leaves, air-dried until constant weight, and then soaked them for three days discarded. This procedure removes excess nutrients from the artificial fertilization. Because some of our prey species consume fine detritus, not coarse, we also added a standard amount of dried fine detritus to our bromeliads (0.23g bromeliad</w:t>
+        <w:t xml:space="preserve">leaves, air-dried until constant weight, and then soaked them for three days. This procedure removes excess nutrients from the artificial fertilization. Because some of our prey species consume fine detritus, not coarse, we also added a standard amount of dried fine detritus to our bromeliads (0.23g bromeliad</w:t>
       </w:r>
       <w:r>
         <w:t xml:space="preserve"> </w:t>
@@ -964,12 +970,12 @@
         <w:t xml:space="preserve"> </w:t>
       </w:r>
       <w:r>
-        <w:t xml:space="preserve">± 0.02). Throughout the experiment We separated coarse and fine detritus by passing water from bromeliads through two sieves (as above for observational work, 150 and 850 µm). We defined "coarse detritus" as anything retained on the 850 µm sieve, and "fine detritus" as anything found on the 150 µm sieve.</w:t>
-      </w:r>
-    </w:p>
-    <w:p>
-      <w:r>
-        <w:t xml:space="preserve">Each bromeliad was stocked with a representative insect community (See supplementary material). The densities of each prey taxon were calculated from the observational dataset (Question 1), using data from bromeliads of similar size to those in our experiment. We ran this experiment in two temporal blocks: three complete replicates of all treatments were set up on 20 February 2011, and two on 08 March 2011. We placed the prey species into the bromeliad, allowed two days for the prey to adjust, then added predators. After 26 days from the beginning of each block, we added the same prey community a second time to simulate the continuous oviposition that characterizes the system. We concluded the experiment 43 days from the first planting (20 April 2011). Throughout the experiment, all bromeliads were enclosed with a mesh cage topped with a malaise trap and checked daily for emergence of adults. At the end of the experiment we completely dissected our bromeliads, collecting all invertebrates and detritus remaining inside.</w:t>
+        <w:t xml:space="preserve">± 0.02). We separated coarse and fine detritus by passing water from bromeliads through two sieves (as above for observational work, 150 and 850 µm). We defined "coarse detritus" as anything retained on the 850 µm sieve, and "fine detritus" as anything found on the 150 µm sieve.</w:t>
+      </w:r>
+    </w:p>
+    <w:p>
+      <w:r>
+        <w:t xml:space="preserve">Each bromeliad was stocked with a representative insect community (See supplementary material). The densities of each prey taxon were calculated from the observational dataset (Question 1), using data from bromeliads of similar size to those in our experiment. We ran this experiment in two temporal blocks for logistical reasons: three complete replicates of all treatments were set up on 20 February 2011, and two on 08 March 2011. We first placed the prey species into the bromeliad, allowed two days for the prey to adjust, then added predators. After 26 days from the beginning of each block, we added the same prey community a second time to simulate the continuous oviposition that characterizes the system. We concluded the experiment 43 days from the first addition of prey (20 April 2011). Throughout the experiment, all bromeliads were enclosed with a mesh cage topped with a malaise trap and checked daily for emergence of adults. At the end of the experiment we completely dissected our bromeliads, collecting all invertebrates and detritus remaining inside.</w:t>
       </w:r>
     </w:p>
     <w:p>
@@ -1025,17 +1031,78 @@
         <w:t xml:space="preserve">(2007)</w:t>
       </w:r>
       <w:r>
-        <w:t xml:space="preserve">); this reflects the nonlinearity of feeding rate on body size across many invertebrate taxa.</w:t>
-      </w:r>
-    </w:p>
-    <w:p>
-      <w:r>
-        <w:t xml:space="preserve">At the end of the experiment, to quantify the effect of predators on ecosystem function, we measured five community and ecosystem response variables: decomposition of coarse detritus, production of fine particulate organic matter (FPOM), bromeliad growth, uptake of detrital nitrogen into bromeliad tissue, and survival of invertebrate prey (emerged adults + surviving larvae). We measured decomposition by once again passing the bromeliad water through a 850 µm sieve, collecting the detritus on top, drying in an oven and weighing. We measured the production of FPOM by taking the remaining liquid and filtering it on pre-weighed coffee filters, which were then dried and reweighed. We measured bromeliad growth by measuring five leaves per plant from axil to tip, and averaging the increase in length. We measured uptake of labeled detrital nitrogen by analyzing three innermost (closest to meristem) bromeliad leaves. Finally, we quantified the species composition and survivorship of invertebrate prey by adding together counts of emerging adult insects with counts of surviving larvae.</w:t>
-      </w:r>
-    </w:p>
-    <w:p>
-      <w:r>
-        <w:t xml:space="preserve">Labeled bean leaves were oven-dried at 70C before their mass was determined. At the end of experiment, we sampled three new bromeliad leaves for isotopic (</w:t>
+        <w:t xml:space="preserve">); this reflects the nonlinear relationship between feeding rate and body size across many invertebrate taxa.</w:t>
+      </w:r>
+    </w:p>
+    <w:p>
+      <w:r>
+        <w:t xml:space="preserve">At the end of the experiment, to quantify the effect of predators on ecosystem function, we measured five community and ecosystem response variables: decomposition of coarse detritus, production of fine particulate organic matter (FPOM), bromeliad growth, uptake of detrital nitrogen into bromeliad tissue, and survival of invertebrate prey (emerged adults + surviving larvae). We measured decomposition by once again passing the bromeliad water through a 850 µm sieve, collecting the retained detritus and determining the mass of this detritus after oven-drying it at approximately 70</w:t>
+      </w:r>
+      <m:oMath>
+        <m:sSup>
+          <m:e>
+            <m:r>
+              <m:rPr>
+                <m:sty m:val="p"/>
+              </m:rPr>
+              <m:t/>
+            </m:r>
+          </m:e>
+          <m:sup>
+            <m:r>
+              <m:rPr>
+                <m:sty m:val="p"/>
+              </m:rPr>
+              <m:t>∘</m:t>
+            </m:r>
+          </m:sup>
+        </m:sSup>
+      </m:oMath>
+      <w:r>
+        <w:t xml:space="preserve">C. We measured the production of FPOM by taking the remaining liquid and filtering it on pre-weighed coffee filters, which were then dried and reweighed. We measured bromeliad growth as the average increase in length of five leaves per plant. We tracked the uptake of labeled detrital nitrogen by analyzing three innermost (closest to meristem) bromeliad leaves at the end of the experiment. Finally, we quantified the species composition and survivorship of invertebrate prey by combining counts of emerging adult insects and surviving larvae.</w:t>
+      </w:r>
+    </w:p>
+    <w:p>
+      <w:r>
+        <w:t xml:space="preserve">We measured decomposition by collecting all</w:t>
+      </w:r>
+      <w:r>
+        <w:t xml:space="preserve"> </w:t>
+      </w:r>
+      <w:r>
+        <w:rPr>
+          <w:i/>
+        </w:rPr>
+        <w:t xml:space="preserve">Plinia</w:t>
+      </w:r>
+      <w:r>
+        <w:t xml:space="preserve"> </w:t>
+      </w:r>
+      <w:r>
+        <w:t xml:space="preserve">leaves from bromeliads; these were oven-dried at 70</w:t>
+      </w:r>
+      <m:oMath>
+        <m:sSup>
+          <m:e>
+            <m:r>
+              <m:rPr>
+                <m:sty m:val="p"/>
+              </m:rPr>
+              <m:t/>
+            </m:r>
+          </m:e>
+          <m:sup>
+            <m:r>
+              <m:rPr>
+                <m:sty m:val="p"/>
+              </m:rPr>
+              <m:t>∘</m:t>
+            </m:r>
+          </m:sup>
+        </m:sSup>
+      </m:oMath>
+      <w:r>
+        <w:t xml:space="preserve">C before their mass was determined. At the end of experiment, we sampled three new bromeliad leaves for isotopic (</w:t>
       </w:r>
       <w:r>
         <w:rPr>
@@ -1529,234 +1596,239 @@
       </w:r>
     </w:p>
     <w:p>
+      <w:r>
+        <w:t xml:space="preserve">We tested effects of both single and multiple predator species on community responses with a manipulative experiment where identical prey communities were exposed to treatments of either a single predator, or pairs of predators representing increasing phylogenetic diversity. We divided the analysis of this experiment into three parts: quantifying the effect of phylogenetic distance on prey community similarity, on community and ecosystem responses responses, and on non-additive effects. First, we compared the four treatments with single predator species by calculating the similarity in species composition (Pianka's index) between surviving prey communities and relating this to the phylogenetic distance between predators. If predator feeding choices are phylogenetically conserved, that diet similarity will decline with increasing phylogenetic distance.</w:t>
+      </w:r>
+    </w:p>
+    <w:p>
+      <w:r>
+        <w:t xml:space="preserve">Second, we examined how predators affected the five community and ecosystem responses measured in this experiment, testing in turn the effect of predator presence, number, species identity, and finally phylogenetic diversity. To test for an effect of predator presence, we compared the control treatment (predators absent) with the mean responses of all seven treatments that did contain predators. To test for an effect of predator species number (one or two predators), we compared the means of all single-species treatments with the means of all two-species treatments. To test for an effect of predator identity, we compared all four single-species treatments. Finally, to test for an effect of predator combinations we compared all two-species treatments (3 pairs total). We analyzed each of these of these orthogonal comparisons with one-way ANOVA.</w:t>
+      </w:r>
+    </w:p>
+    <w:p>
+      <w:r>
+        <w:t xml:space="preserve">In our third and final analysis we quantified the non-additive effect of predator species. We calculated this effect as the difference between the response in bromeliads with both predator species (n=5) and the mean response in bromeliads with either one of these two predator species (n=5 for each predator species). We generated bootstrap confidence intervals for these non-additive effects; confidence intervals which do not overlap zero indicate a significant non-additive effect of a predator combination. We used R version 3.2.0</w:t>
+      </w:r>
+      <w:r>
+        <w:t xml:space="preserve"> </w:t>
+      </w:r>
+      <w:r>
+        <w:t xml:space="preserve">(R Core Team 2015)</w:t>
+      </w:r>
+      <w:r>
+        <w:t xml:space="preserve"> </w:t>
+      </w:r>
+      <w:r>
+        <w:t xml:space="preserve">for most calculations, and two packages: picante</w:t>
+      </w:r>
+      <w:r>
+        <w:t xml:space="preserve"> </w:t>
+      </w:r>
+      <w:r>
+        <w:t xml:space="preserve">(Kembel et al. 2010)</w:t>
+      </w:r>
+      <w:r>
+        <w:t xml:space="preserve"> </w:t>
+      </w:r>
+      <w:r>
+        <w:t xml:space="preserve">for calculation phylogenetic distances matrices, and vegan</w:t>
+      </w:r>
+      <w:r>
+        <w:t xml:space="preserve"> </w:t>
+      </w:r>
+      <w:r>
+        <w:t xml:space="preserve">(Oksanen et al. 2015)</w:t>
+      </w:r>
+      <w:r>
+        <w:t xml:space="preserve"> </w:t>
+      </w:r>
+      <w:r>
+        <w:t xml:space="preserve">for distance metrics.</w:t>
+      </w:r>
+    </w:p>
+    <w:p>
+      <w:pPr>
+        <w:pStyle w:val="Heading2"/>
+      </w:pPr>
+      <w:bookmarkStart w:id="30" w:name="results"/>
+      <w:bookmarkEnd w:id="30"/>
+      <w:r>
+        <w:t xml:space="preserve">Results</w:t>
+      </w:r>
+    </w:p>
+    <w:p>
       <w:pPr>
         <w:pStyle w:val="Heading3"/>
       </w:pPr>
-      <w:bookmarkStart w:id="30" w:name="question-3-similarity-in-community-effect"/>
-      <w:bookmarkEnd w:id="30"/>
-      <w:r>
-        <w:t xml:space="preserve">Question 3: similarity in community effect</w:t>
-      </w:r>
-    </w:p>
-    <w:p>
-      <w:r>
-        <w:t xml:space="preserve">We tested effects of both single or multiple predator species on community responses with a manipulative experiment where identical communities were exposed to treatments of either a single predator, or pairs of predators representing increasing phylogenetic diversity. We divided the analysis of this experiment into three parts: quantifying the effect of phylogenetic distance on prey community similarity; community responses; and non-additive effect. First, we compared the four treatments with single predator species by calculating the similarity in species composition (Pianka's index) between surviving prey communities and relating this to the phylogenetic distance between predators. If predator feeding choices are phylogenetically conserved, that diet similarity will decline with increasing phylogenetic distance.</w:t>
-      </w:r>
-    </w:p>
-    <w:p>
-      <w:r>
-        <w:t xml:space="preserve">Second, we examined how predators affected the five community and ecosystem responses we described above, testing in turn the effect of predator presence, number, species identity, and finally phylogenetic diversity. To test for an effect of predator presence, we compared the control treatment (predators absent) with the mean responses of all seven treatments that did contain predators. To test for an effect of predator species number (one or two predators), we compared the means of all single-species treatments with the means of all two-species treatments. To test for an effect of predator identity, we compared all four single-species treatments. Finally, to test for an effect of predator combinations we compared all two-species treatments (3 pairs total). We analyzed each of these of these orthogonal comparisons with one-way ANOVA.</w:t>
-      </w:r>
-    </w:p>
-    <w:p>
-      <w:r>
-        <w:t xml:space="preserve">In our third and final analysis we quantified the nondditive effect of predator species. We calculated this effect as the difference between the response in bromeliads with both predator species (n=5) and the mean response in bromeliads with either one of these two predator species (n=5 for each predator species). We generated bootstrap confidence intervals for these non-additive effects; confidence intervals which do not overlap zero indicate a significant non-additive effect of a predator combination. We used R version 3.2.0</w:t>
-      </w:r>
-      <w:r>
-        <w:t xml:space="preserve"> </w:t>
-      </w:r>
-      <w:r>
-        <w:t xml:space="preserve">(R Core Team 2015)</w:t>
-      </w:r>
-      <w:r>
-        <w:t xml:space="preserve"> </w:t>
-      </w:r>
-      <w:r>
-        <w:t xml:space="preserve">for most calculations, picante</w:t>
-      </w:r>
-      <w:r>
-        <w:t xml:space="preserve"> </w:t>
-      </w:r>
-      <w:r>
-        <w:t xml:space="preserve">(Kembel et al. 2010)</w:t>
-      </w:r>
-      <w:r>
-        <w:t xml:space="preserve"> </w:t>
-      </w:r>
-      <w:r>
-        <w:t xml:space="preserve">for calculation phylogenetic distances matrices, and vegan</w:t>
-      </w:r>
-      <w:r>
-        <w:t xml:space="preserve"> </w:t>
-      </w:r>
-      <w:r>
-        <w:t xml:space="preserve">(Oksanen et al. 2015)</w:t>
-      </w:r>
-      <w:r>
-        <w:t xml:space="preserve"> </w:t>
-      </w:r>
-      <w:r>
-        <w:t xml:space="preserve">for distance metrics.</w:t>
-      </w:r>
-    </w:p>
-    <w:p>
-      <w:pPr>
-        <w:pStyle w:val="Heading2"/>
-      </w:pPr>
-      <w:bookmarkStart w:id="31" w:name="results"/>
+      <w:bookmarkStart w:id="31" w:name="question-1-similarity-in-distribution"/>
       <w:bookmarkEnd w:id="31"/>
       <w:r>
-        <w:t xml:space="preserve">Results</w:t>
+        <w:t xml:space="preserve">Question 1 similarity in distribution</w:t>
+      </w:r>
+    </w:p>
+    <w:p>
+      <w:r>
+        <w:t xml:space="preserve">We did not find any significant relationship between predator co-occurrence in bromeliads (measured as Pianka's index of niche overlap) and the phylogenetic distance between them (Figure 1a, F</w:t>
+      </w:r>
+      <w:r>
+        <w:rPr>
+          <w:vertAlign w:val="subscript"/>
+        </w:rPr>
+        <w:t xml:space="preserve">1,89</w:t>
+      </w:r>
+      <w:r>
+        <w:t xml:space="preserve">=2.39, p=0.13). This indicates that all 14 predator species have roughly similar habitat distributions at the level of the bromeliad. Indeed we often found multiple predator species co-occurring in the same bromeliads (mean 4.4 ± 2.9 predator species per plant). We were able to sample a wide range of phylogenetic relatedness, including two groups of congenerics -- two species of</w:t>
+      </w:r>
+      <w:r>
+        <w:t xml:space="preserve"> </w:t>
+      </w:r>
+      <w:r>
+        <w:rPr>
+          <w:i/>
+        </w:rPr>
+        <w:t xml:space="preserve">Bezzia</w:t>
+      </w:r>
+      <w:r>
+        <w:t xml:space="preserve"> </w:t>
+      </w:r>
+      <w:r>
+        <w:t xml:space="preserve">sp. (Diptera:Ceratopogonidae) and three species of</w:t>
+      </w:r>
+      <w:r>
+        <w:t xml:space="preserve"> </w:t>
+      </w:r>
+      <w:r>
+        <w:rPr>
+          <w:i/>
+        </w:rPr>
+        <w:t xml:space="preserve">Leptagrion</w:t>
+      </w:r>
+      <w:r>
+        <w:t xml:space="preserve"> </w:t>
+      </w:r>
+      <w:r>
+        <w:t xml:space="preserve">sp. (Odonata:Coenagrionidae). There were also two groups of confamilials -- three species of Tabanidae and two species of Empididae, all Diptera. Deeper divisions were also present: three families of Diptera are represented by a single predator species each (Dolichopodidae, Corethrellidae and Chironomidae) and the deepest taxonomic divide is between all insects present and the predatory leeches (Arhynchobdellida:Hirudinidae).</w:t>
       </w:r>
     </w:p>
     <w:p>
       <w:pPr>
         <w:pStyle w:val="Heading3"/>
       </w:pPr>
-      <w:bookmarkStart w:id="32" w:name="question-1-similarity-in-distribution"/>
+      <w:bookmarkStart w:id="32" w:name="question-2-similarity-in-diet"/>
       <w:bookmarkEnd w:id="32"/>
       <w:r>
-        <w:t xml:space="preserve">Question 1 similarity in distribution</w:t>
-      </w:r>
-    </w:p>
-    <w:p>
-      <w:r>
-        <w:t xml:space="preserve">We did not find any significant relationship between habitat distribution (co-occurance measured as Pianka's index of niche overlap) among predator species and the phylogenetic distance between them (Figure 1a, F</w:t>
+        <w:t xml:space="preserve">Question 2: Similarity in diet</w:t>
+      </w:r>
+    </w:p>
+    <w:p>
+      <w:r>
+        <w:t xml:space="preserve">Phylogenetically distant predators differed in their preference of prey species, as measured by the niche overlap index (Fig 1b, regression weighted by the number of prey assayed, F</w:t>
       </w:r>
       <w:r>
         <w:rPr>
           <w:vertAlign w:val="subscript"/>
         </w:rPr>
-        <w:t xml:space="preserve">1,89</w:t>
-      </w:r>
-      <w:r>
-        <w:t xml:space="preserve">=2.39, p=0.13). This indicates that all 14 predator species have roughly similar habitat distributions at the level of the bromeliad. Indeed we often found multiple predator species co-occurring in the same bromeliads (mean 4.4 ± 2.9 predator species per plant). We were able to sample a wide range of phylogenetic relatedness, including two groups of congenerics -- two species of</w:t>
-      </w:r>
-      <w:r>
-        <w:t xml:space="preserve"> </w:t>
-      </w:r>
-      <w:r>
-        <w:rPr>
-          <w:i/>
-        </w:rPr>
-        <w:t xml:space="preserve">Bezzia</w:t>
-      </w:r>
-      <w:r>
-        <w:t xml:space="preserve"> </w:t>
-      </w:r>
-      <w:r>
-        <w:t xml:space="preserve">sp. (Diptera:Ceratopogonidae) and three species of</w:t>
-      </w:r>
-      <w:r>
-        <w:t xml:space="preserve"> </w:t>
-      </w:r>
-      <w:r>
-        <w:rPr>
-          <w:i/>
-        </w:rPr>
-        <w:t xml:space="preserve">Leptagrion</w:t>
-      </w:r>
-      <w:r>
-        <w:t xml:space="preserve"> </w:t>
-      </w:r>
-      <w:r>
-        <w:t xml:space="preserve">sp. (Odonata:Coenagrionidae). There were also two groups of confamilials -- three species of Tabanidae and two species of Empididae, all Diptera. Deeper divisions were also present: three families of Diptera are represented by a single predator species each (Dolichopodidae, Corethrellidae and Chironomidae) and the deepest taxonomic divide is between all insects present and the predatory leeches (Arhynchobdellida:Hirudinidae).</w:t>
+        <w:t xml:space="preserve">1,26</w:t>
+      </w:r>
+      <w:r>
+        <w:t xml:space="preserve">=5.98, p=0.022). Despite the decline in diet similarity with phylogenetic distance, the variation in predator feeding behaviour did not translate into a significant difference in the composition of prey species surviving the manipulative experiment (Fig 1c, F</w:t>
+      </w:r>
+      <w:r>
+        <w:rPr>
+          <w:vertAlign w:val="subscript"/>
+        </w:rPr>
+        <w:t xml:space="preserve">1,4</w:t>
+      </w:r>
+      <w:r>
+        <w:t xml:space="preserve">=1.46, p=0.29, distance measured as Bray-Curtis dissimilarity)</w:t>
       </w:r>
     </w:p>
     <w:p>
       <w:pPr>
         <w:pStyle w:val="Heading3"/>
       </w:pPr>
-      <w:bookmarkStart w:id="33" w:name="question-2-similarity-in-diet"/>
+      <w:bookmarkStart w:id="33" w:name="question-3-similarity-in-top-down-effects"/>
       <w:bookmarkEnd w:id="33"/>
       <w:r>
-        <w:t xml:space="preserve">Question 2: Similarity in diet</w:t>
-      </w:r>
-    </w:p>
-    <w:p>
-      <w:r>
-        <w:t xml:space="preserve">Phylogenetically distant predators differed in their preference of prey species, as measured by the niche overlap index (Fig 1b, regression weighted by the number of prey assayed, F</w:t>
-      </w:r>
-      <w:r>
-        <w:rPr>
-          <w:vertAlign w:val="subscript"/>
-        </w:rPr>
-        <w:t xml:space="preserve">1,26</w:t>
-      </w:r>
-      <w:r>
-        <w:t xml:space="preserve">=5.98, p=0.022). Despite the decline in diet similarity with phylogenetic distance, the variation in predator feeding behaviour did not translate into a significant difference in the composition of prey species surviving the manipulative experiment (Fig 1c, F</w:t>
-      </w:r>
-      <w:r>
-        <w:rPr>
-          <w:vertAlign w:val="subscript"/>
-        </w:rPr>
-        <w:t xml:space="preserve">1,4</w:t>
-      </w:r>
-      <w:r>
-        <w:t xml:space="preserve">=1.46, p=0.29, distance measured as Bray-Curtis dissimilarity)</w:t>
+        <w:t xml:space="preserve">Question 3: similarity in top-down effects</w:t>
+      </w:r>
+    </w:p>
+    <w:p>
+      <w:r>
+        <w:t xml:space="preserve">We analyzed our five univariate response variables from the manipulative experiment by dividing them into four separate and orthogonal tests: predator presence, predator number, predator species identity and, increasing predator phylogenetic diversity. Across all four tests, we saw the strongest responses for total prey survivorship (Table 1). Prey survivorship was halved when predators were present (Figure 2a, Table 1). Although individually predator species had similar effects on survivorship (Figure 2c, Table 1), combinations of predators with higher phylogenetic diversity showed a significant increase in total prey survivorship (Fig 2d). That is, more phylogenetically diverse predator combinations caused less prey mortality. Interestingly, these effects on prey surviorship did not result in a change in the processing of detritus (measured either as reduction in coarse detritus or production of fine detritus), bromeliad growth or nitrogen cycling (Table 1).</w:t>
+      </w:r>
+    </w:p>
+    <w:p>
+      <w:r>
+        <w:t xml:space="preserve">In order to further understand the effects of predator combinations, we tested for non-additive effects of predator phylogenetic diversity with a randomization test. When we compared the actual effects of predator combination with those expected from the mean of each single-species treatment, we found that predator pairs with the greatest phylogenetic diversity had the highest prey survival. While effects of</w:t>
+      </w:r>
+      <w:r>
+        <w:t xml:space="preserve"> </w:t>
+      </w:r>
+      <w:r>
+        <w:rPr>
+          <w:i/>
+        </w:rPr>
+        <w:t xml:space="preserve">L. andromache</w:t>
+      </w:r>
+      <w:r>
+        <w:t xml:space="preserve"> </w:t>
+      </w:r>
+      <w:r>
+        <w:t xml:space="preserve">and</w:t>
+      </w:r>
+      <w:r>
+        <w:t xml:space="preserve"> </w:t>
+      </w:r>
+      <w:r>
+        <w:rPr>
+          <w:i/>
+        </w:rPr>
+        <w:t xml:space="preserve">L. elongatum</w:t>
+      </w:r>
+      <w:r>
+        <w:t xml:space="preserve"> </w:t>
+      </w:r>
+      <w:r>
+        <w:t xml:space="preserve">in combination were quite similar to the effect of either alone, when</w:t>
+      </w:r>
+      <w:r>
+        <w:t xml:space="preserve"> </w:t>
+      </w:r>
+      <w:r>
+        <w:rPr>
+          <w:i/>
+        </w:rPr>
+        <w:t xml:space="preserve">L. elongatum</w:t>
+      </w:r>
+      <w:r>
+        <w:t xml:space="preserve"> </w:t>
+      </w:r>
+      <w:r>
+        <w:t xml:space="preserve">was placed in the same plant as either a</w:t>
+      </w:r>
+      <w:r>
+        <w:t xml:space="preserve"> </w:t>
+      </w:r>
+      <w:r>
+        <w:rPr>
+          <w:i/>
+        </w:rPr>
+        <w:t xml:space="preserve">Stibasoma</w:t>
+      </w:r>
+      <w:r>
+        <w:t xml:space="preserve"> </w:t>
+      </w:r>
+      <w:r>
+        <w:t xml:space="preserve">larva or leeches, on average five more prey individuals (18% of total prey community) survived till the end of the experiment (Fig 3; Tabanid randomization p = 0.01, Leech randomization p = 0.032). Once again, this effect on invertebrate density did not in turn create a significant difference in other response variables.</w:t>
       </w:r>
     </w:p>
     <w:p>
       <w:pPr>
         <w:pStyle w:val="Heading3"/>
       </w:pPr>
-      <w:bookmarkStart w:id="34" w:name="question-3-similarity-in-top-down-effects"/>
+      <w:bookmarkStart w:id="34" w:name="figures"/>
       <w:bookmarkEnd w:id="34"/>
-      <w:r>
-        <w:t xml:space="preserve">Question 3: similarity in top-down effects</w:t>
-      </w:r>
-    </w:p>
-    <w:p>
-      <w:r>
-        <w:t xml:space="preserve">We analyzed our five response variables from the manipulative experiment by dividing them into four separate and orthogonal tests: predator presence, predator number, predator species identity and, increasing predator phylogenetic diversity. Across all four tests, we saw the strongest responses for total prey survivorship (Table 1). Prey survivorship was halved when predators were present (Figure 2a, Table 1). Although individually predator species had similar effects on survivorship (Figure 2c, Table 1), combination of predators with higher phylogenetic diversity showed a significant increase in total prey survivorship (Fig 2d). That is, more phylogenetically diverse predator combinations caused less mortality for prey. Interestingly, these effects on prey surviorship did not result in a change in the processing of detritus (measured either as reduction in coarse detritus or production of fine detritus), bromeliad growth or nitrogen cycling (Table 1).</w:t>
-      </w:r>
-    </w:p>
-    <w:p>
-      <w:r>
-        <w:t xml:space="preserve">In order to further understand the effects of predator combinations, we tested for non-additive effects of predator phylogenetic diversity with a randomization test, and once again found the greatest effect for prey survival. When we compared the actual effects of predator combination with that expected from the appropriate predator monocultures, we found again that predator pairs with the greatest phylogenetic diversity had the highest prey survival. While effects of</w:t>
-      </w:r>
-      <w:r>
-        <w:t xml:space="preserve"> </w:t>
-      </w:r>
-      <w:r>
-        <w:rPr>
-          <w:i/>
-        </w:rPr>
-        <w:t xml:space="preserve">L. andromache</w:t>
-      </w:r>
-      <w:r>
-        <w:t xml:space="preserve"> </w:t>
-      </w:r>
-      <w:r>
-        <w:t xml:space="preserve">and</w:t>
-      </w:r>
-      <w:r>
-        <w:t xml:space="preserve"> </w:t>
-      </w:r>
-      <w:r>
-        <w:rPr>
-          <w:i/>
-        </w:rPr>
-        <w:t xml:space="preserve">L. elongatum</w:t>
-      </w:r>
-      <w:r>
-        <w:t xml:space="preserve"> </w:t>
-      </w:r>
-      <w:r>
-        <w:t xml:space="preserve">in combination were quite similar to the effect of either alone, when</w:t>
-      </w:r>
-      <w:r>
-        <w:t xml:space="preserve"> </w:t>
-      </w:r>
-      <w:r>
-        <w:rPr>
-          <w:i/>
-        </w:rPr>
-        <w:t xml:space="preserve">L. elongatum</w:t>
-      </w:r>
-      <w:r>
-        <w:t xml:space="preserve"> </w:t>
-      </w:r>
-      <w:r>
-        <w:t xml:space="preserve">was placed in the same plant as either a Tabanid larva or leeches, on average five more prey individuals (18% of total prey community) survived till the end of the experiment (Fig 3; Tabanid randomization p = 0.01, Leech randomization p = 0.032). Once again, this effect on invertebrate density did not in turn create a significant difference in other response variables.</w:t>
-      </w:r>
-    </w:p>
-    <w:p>
-      <w:pPr>
-        <w:pStyle w:val="Heading3"/>
-      </w:pPr>
-      <w:bookmarkStart w:id="35" w:name="figures"/>
-      <w:bookmarkEnd w:id="35"/>
       <w:r>
         <w:t xml:space="preserve">Figures</w:t>
       </w:r>
@@ -1773,6 +1845,61 @@
                 <pic:pic>
                   <pic:nvPicPr>
                     <pic:cNvPr descr="../Figures/FIG_1.png" id="0" name="Picture"/>
+                    <pic:cNvPicPr>
+                      <a:picLocks noChangeArrowheads="1" noChangeAspect="1"/>
+                    </pic:cNvPicPr>
+                  </pic:nvPicPr>
+                  <pic:blipFill>
+                    <a:blip r:embed="rId35"/>
+                    <a:stretch>
+                      <a:fillRect/>
+                    </a:stretch>
+                  </pic:blipFill>
+                  <pic:spPr bwMode="auto">
+                    <a:xfrm>
+                      <a:off x="0" y="0"/>
+                      <a:ext cx="5440680" cy="5440680"/>
+                    </a:xfrm>
+                    <a:prstGeom prst="rect">
+                      <a:avLst/>
+                    </a:prstGeom>
+                    <a:noFill/>
+                    <a:ln w="9525">
+                      <a:noFill/>
+                      <a:headEnd/>
+                      <a:tailEnd/>
+                    </a:ln>
+                  </pic:spPr>
+                </pic:pic>
+              </a:graphicData>
+            </a:graphic>
+          </wp:inline>
+        </w:drawing>
+      </w:r>
+    </w:p>
+    <w:p>
+      <w:r>
+        <w:rPr>
+          <w:b/>
+        </w:rPr>
+        <w:t xml:space="preserve">Figure 1</w:t>
+      </w:r>
+      <w:r>
+        <w:t xml:space="preserve">: Phylogenetic distance between predators as a predictor of niche overlap among predators and impacts on prey composition. Our measures of niche overlap were: (a) distribution among bromeliads and (b) diet preferences. We also show the effect of phylogenetic distance between predators on (c) community dissimilarity of surviving prey (Bray-Curtis dissimilarity). We measured distributional similarity (a) by counting all predators in 25 bromeliads, estimating their total metabolic capacity, and calculating niche overlap (Pianka's index) among all pairs of species. We measured diet preferences (b) for a subset of these predators by offering them various prey in no-choice trials, and again calculated niche overlap among them. Finally, we measured community composition of surviving prey (c) at the end of an experiment in which predators were placed in bromeliads with standardized prey communities. For (a) and (b) we used Pianka's index of niche overlap (1 = complete niche overlap) and tested various nonlinear and linear models (see Appendix) of the relationship between this index and phylogenetic distance. Solid lines show significant model fit, and dashed lines show bootstrap 95% quantiles.</w:t>
+      </w:r>
+    </w:p>
+    <w:p>
+      <w:r>
+        <w:drawing>
+          <wp:inline>
+            <wp:extent cx="5440680" cy="5440680"/>
+            <wp:effectExtent b="0" l="0" r="0" t="0"/>
+            <wp:docPr descr="" id="1" name="Picture"/>
+            <a:graphic>
+              <a:graphicData uri="http://schemas.openxmlformats.org/drawingml/2006/picture">
+                <pic:pic>
+                  <pic:nvPicPr>
+                    <pic:cNvPr descr="../Figures/FIG_2.png" id="0" name="Picture"/>
                     <pic:cNvPicPr>
                       <a:picLocks noChangeArrowheads="1" noChangeAspect="1"/>
                     </pic:cNvPicPr>
@@ -1810,10 +1937,67 @@
         <w:rPr>
           <w:b/>
         </w:rPr>
-        <w:t xml:space="preserve">Figure 1</w:t>
-      </w:r>
-      <w:r>
-        <w:t xml:space="preserve">: Phylogenetic distance and niche overlap among predators. Our measures of niche overlap were: (a) distribution among bromeliads and (b) diet preferences. We then show the effect of predatory similarity on (c) community dissimilarity of surviving prey (Bray-Curtis dissimilarity). We measured distributional similarity (a) by counting all predators in 25 bromeliads, estimating their total metabolic capacity, and calculating niche overlap (Pianka's index) among all pairs of species. We measured diet preferences (b) for a subset of these predators by offering them various prey in no-choice trials, and again calculated niche overlap among them. Finally, we measured community composition of surviving prey (c) at the end of an experiment in which predators were placed in bromeliads with standardized communities (see main text for details). For (a) and (b) we used Pianka's index of niche overlap (1 = complete niche overlap) and tested various nonlinear and linear models (see Appendix) of the relationship between this index and phylogenetic distance. Solid lines show significant model fit, and dashed lines show bootstrap 95% quantiles.</w:t>
+        <w:t xml:space="preserve">Figure 2</w:t>
+      </w:r>
+      <w:r>
+        <w:t xml:space="preserve">: Orthogonal comparisons of the effect of predators on prey survival. We show the effects of predator presence (a), and then within predator present treatments the effects of predator species number (b). Within treatments with one predator species, we show effects of predator identity (c). Within treatments with two predator species, we show the effect of increasing phylogenetic diversity (d, arranged in order of increasing phylogenetic distance: Low =</w:t>
+      </w:r>
+      <w:r>
+        <w:t xml:space="preserve"> </w:t>
+      </w:r>
+      <w:r>
+        <w:rPr>
+          <w:i/>
+        </w:rPr>
+        <w:t xml:space="preserve">L. andromache</w:t>
+      </w:r>
+      <w:r>
+        <w:t xml:space="preserve"> </w:t>
+      </w:r>
+      <w:r>
+        <w:t xml:space="preserve">+</w:t>
+      </w:r>
+      <w:r>
+        <w:t xml:space="preserve"> </w:t>
+      </w:r>
+      <w:r>
+        <w:rPr>
+          <w:i/>
+        </w:rPr>
+        <w:t xml:space="preserve">L elongatum</w:t>
+      </w:r>
+      <w:r>
+        <w:t xml:space="preserve">, Medium =</w:t>
+      </w:r>
+      <w:r>
+        <w:t xml:space="preserve"> </w:t>
+      </w:r>
+      <w:r>
+        <w:rPr>
+          <w:i/>
+        </w:rPr>
+        <w:t xml:space="preserve">L elongatum</w:t>
+      </w:r>
+      <w:r>
+        <w:t xml:space="preserve"> </w:t>
+      </w:r>
+      <w:r>
+        <w:t xml:space="preserve">+ tabanid, High =</w:t>
+      </w:r>
+      <w:r>
+        <w:t xml:space="preserve"> </w:t>
+      </w:r>
+      <w:r>
+        <w:rPr>
+          <w:i/>
+        </w:rPr>
+        <w:t xml:space="preserve">L elongatum</w:t>
+      </w:r>
+      <w:r>
+        <w:t xml:space="preserve"> </w:t>
+      </w:r>
+      <w:r>
+        <w:t xml:space="preserve">+ leech). Shaded dots represent grand means for each group; unshaded dots are either treatment means (2a and 2b, n = 5) or individual bromeliads (2c and 2d). Points are jittered horizontally slightly to reveal all datapoints.</w:t>
       </w:r>
     </w:p>
     <w:p>
@@ -1827,7 +2011,7 @@
               <a:graphicData uri="http://schemas.openxmlformats.org/drawingml/2006/picture">
                 <pic:pic>
                   <pic:nvPicPr>
-                    <pic:cNvPr descr="../Figures/FIG_2.png" id="0" name="Picture"/>
+                    <pic:cNvPr descr="../Figures/FIG_3.png" id="0" name="Picture"/>
                     <pic:cNvPicPr>
                       <a:picLocks noChangeArrowheads="1" noChangeAspect="1"/>
                     </pic:cNvPicPr>
@@ -1865,111 +2049,10 @@
         <w:rPr>
           <w:b/>
         </w:rPr>
-        <w:t xml:space="preserve">Figure 2</w:t>
-      </w:r>
-      <w:r>
-        <w:t xml:space="preserve">: We show the effects of predator presence (a) and with the predator treatment the effects of predator species number (b). Within treatments with one predator species, we show effects of predator identity (c). Within treatments with two predator species, we show the effect of increasing phylogenetic diversity (d, arranged in order of increasing phylogenetic distance: Low =</w:t>
-      </w:r>
-      <w:r>
-        <w:t xml:space="preserve"> </w:t>
-      </w:r>
-      <w:r>
-        <w:rPr>
-          <w:i/>
-        </w:rPr>
-        <w:t xml:space="preserve">L. andromache</w:t>
-      </w:r>
-      <w:r>
-        <w:t xml:space="preserve"> </w:t>
-      </w:r>
-      <w:r>
-        <w:t xml:space="preserve">+</w:t>
-      </w:r>
-      <w:r>
-        <w:t xml:space="preserve"> </w:t>
-      </w:r>
-      <w:r>
-        <w:rPr>
-          <w:i/>
-        </w:rPr>
-        <w:t xml:space="preserve">L elongatum</w:t>
-      </w:r>
-      <w:r>
-        <w:t xml:space="preserve">, Medium =</w:t>
-      </w:r>
-      <w:r>
-        <w:t xml:space="preserve"> </w:t>
-      </w:r>
-      <w:r>
-        <w:rPr>
-          <w:i/>
-        </w:rPr>
-        <w:t xml:space="preserve">L elongatum</w:t>
-      </w:r>
-      <w:r>
-        <w:t xml:space="preserve"> </w:t>
-      </w:r>
-      <w:r>
-        <w:t xml:space="preserve">+ tabanid, High =</w:t>
-      </w:r>
-      <w:r>
-        <w:t xml:space="preserve"> </w:t>
-      </w:r>
-      <w:r>
-        <w:rPr>
-          <w:i/>
-        </w:rPr>
-        <w:t xml:space="preserve">L elongatum</w:t>
-      </w:r>
-      <w:r>
-        <w:t xml:space="preserve"> </w:t>
-      </w:r>
-      <w:r>
-        <w:t xml:space="preserve">+ leech). Shaded dots represent grand means for each group; unshaded dots are either treatment means (2a and 2b, n = 5) or individual bromeliads (2c and 2d).</w:t>
-      </w:r>
-    </w:p>
-    <w:p>
-      <w:r>
-        <w:drawing>
-          <wp:inline>
-            <wp:extent cx="5440680" cy="5440680"/>
-            <wp:effectExtent b="0" l="0" r="0" t="0"/>
-            <wp:docPr descr="" id="1" name="Picture"/>
-            <a:graphic>
-              <a:graphicData uri="http://schemas.openxmlformats.org/drawingml/2006/picture">
-                <pic:pic>
-                  <pic:nvPicPr>
-                    <pic:cNvPr descr="../Figures/FIG_3.png" id="0" name="Picture"/>
-                    <pic:cNvPicPr>
-                      <a:picLocks noChangeArrowheads="1" noChangeAspect="1"/>
-                    </pic:cNvPicPr>
-                  </pic:nvPicPr>
-                  <pic:blipFill>
-                    <a:blip r:embed="rId38"/>
-                    <a:stretch>
-                      <a:fillRect/>
-                    </a:stretch>
-                  </pic:blipFill>
-                  <pic:spPr bwMode="auto">
-                    <a:xfrm>
-                      <a:off x="0" y="0"/>
-                      <a:ext cx="5440680" cy="5440680"/>
-                    </a:xfrm>
-                    <a:prstGeom prst="rect">
-                      <a:avLst/>
-                    </a:prstGeom>
-                    <a:noFill/>
-                    <a:ln w="9525">
-                      <a:noFill/>
-                      <a:headEnd/>
-                      <a:tailEnd/>
-                    </a:ln>
-                  </pic:spPr>
-                </pic:pic>
-              </a:graphicData>
-            </a:graphic>
-          </wp:inline>
-        </w:drawing>
+        <w:t xml:space="preserve">Figure 3</w:t>
+      </w:r>
+      <w:r>
+        <w:t xml:space="preserve">: Non-additive effects of predator combinations on prey decrease with increasing phylogenetic distance between predators. A difference of 0 indicates that two-predator treatments resulted in no more prey mortality than would be expected from simply averaging single-predator treatments. Error bars represent bootstrap 95% confidence intervals.</w:t>
       </w:r>
     </w:p>
     <w:p>
@@ -1977,24 +2060,13 @@
         <w:rPr>
           <w:b/>
         </w:rPr>
-        <w:t xml:space="preserve">Figure 3</w:t>
-      </w:r>
-      <w:r>
-        <w:t xml:space="preserve">: Non-additive effects of predator combinations on prey decrease with increasing phylogenetic distance between predators. A difference of 0 indicates that two-predator treatments resulted in no more prey mortality than would be expected from simply averaging single-predator treatments. Error bars represent bootstrap 95% confidence intervals.</w:t>
-      </w:r>
-    </w:p>
-    <w:p>
-      <w:r>
-        <w:rPr>
-          <w:b/>
-        </w:rPr>
         <w:t xml:space="preserve">Table 1</w:t>
       </w:r>
       <w:r>
         <w:t xml:space="preserve"> </w:t>
       </w:r>
       <w:r>
-        <w:t xml:space="preserve">Predator diversity effects on community and ecosystem variables. We measured five community-level variables: total prey survival (both emerged adults and surviving larvae; see Figure 1), the breakdown of coarse detritus, the production of fine particulate organic matter (FPOM), the cycling of nitrogen, and the growth of the bromeliad itself. We contrast treatments in our experimental design in four ways: comparing treatments with predators to those without ("predator presence"), contrasting predator species ("identity"), comparing predator communities of 1 or 2 species ("Richness"), and considering the effects of phylogenetic distance between predators ("Pairwise PD"). * = p &lt; 0.05, ** = p &lt; 0.01</w:t>
+        <w:t xml:space="preserve">Predator diversity effects on community and ecosystem variables. We measured five community-level variables: total prey survival (both emerged adults and surviving larvae; see Figure 1), the breakdown of coarse detritus (decomposition), the production of fine particulate organic matter (FPOM), the cycling of nitrogen, and the growth of the bromeliad itself. We contrast treatments in our experimental design in four ways: comparing treatments with predators to those without (" Predator Presence"), contrasting predator species ("Identity"), comparing predator communities of 1 or 2 species ("Richness"), and considering the effects of phylogenetic distance between predators ("Pairwise PD"). * = p &lt; 0.05.wic</w:t>
       </w:r>
     </w:p>
     <w:tbl>
@@ -2144,7 +2216,7 @@
               <w:t xml:space="preserve"> </w:t>
             </w:r>
             <w:r>
-              <w:t xml:space="preserve">= 0.6</w:t>
+              <w:t xml:space="preserve">= 0.60</w:t>
             </w:r>
           </w:p>
         </w:tc>
@@ -2295,7 +2367,7 @@
               <w:t xml:space="preserve"> </w:t>
             </w:r>
             <w:r>
-              <w:t xml:space="preserve">= 0.4</w:t>
+              <w:t xml:space="preserve">= 0.40</w:t>
             </w:r>
           </w:p>
         </w:tc>
@@ -2541,7 +2613,7 @@
               <w:t xml:space="preserve"> </w:t>
             </w:r>
             <w:r>
-              <w:t xml:space="preserve">= 2</w:t>
+              <w:t xml:space="preserve">= 2.00</w:t>
             </w:r>
           </w:p>
         </w:tc>
@@ -2587,7 +2659,7 @@
               <w:t xml:space="preserve"> </w:t>
             </w:r>
             <w:r>
-              <w:t xml:space="preserve">= 0.5</w:t>
+              <w:t xml:space="preserve">= 0.50</w:t>
             </w:r>
           </w:p>
         </w:tc>
@@ -2620,484 +2692,468 @@
       <w:pPr>
         <w:pStyle w:val="Heading2"/>
       </w:pPr>
-      <w:bookmarkStart w:id="39" w:name="discussion"/>
+      <w:bookmarkStart w:id="38" w:name="discussion"/>
+      <w:bookmarkEnd w:id="38"/>
+      <w:r>
+        <w:t xml:space="preserve">Discussion</w:t>
+      </w:r>
+    </w:p>
+    <w:p>
+      <w:r>
+        <w:t xml:space="preserve">We found that in our bromeliad system the phylogenetic distance between predators had variable importance. The phylogenetic distance between them predators was unrelated to co-occurrence (Question 1). However, as phylogenetic distance between predator species increased, diet overlap decreased by 20% (Question 2). Interestingly, these apparent diet preferences in the lab did not generate a difference in composition of surviving species in the field (Question 3a). Phylogenetic diversity caused an increase in prey survival (i.e. a decrease in predation); phylogenetically distant pairs of predators that co-occurred in bromeliads had less impact on prey than expected from their performance in isolation (Question 3b).</w:t>
+      </w:r>
+    </w:p>
+    <w:p>
+      <w:pPr>
+        <w:pStyle w:val="Heading3"/>
+      </w:pPr>
+      <w:bookmarkStart w:id="39" w:name="phylogenetic-distance-and-similarity-in-distribution"/>
       <w:bookmarkEnd w:id="39"/>
       <w:r>
-        <w:t xml:space="preserve">Discussion</w:t>
-      </w:r>
-    </w:p>
-    <w:p>
-      <w:r>
-        <w:t xml:space="preserve">We found that in our bromeliad system, phylogenetically distant pairs of predators are distributed with the same degree of similarity as phylogenetically similar predators (Question 1). However, as phylogenetic distance between predator species increased, diet overlap decreased by 20% (Question 2). Interestingly, these apparent diet preferences in the lab did not generate a difference in composition of surviving species in the field (Question 3a). Phylogenetic diversity caused an increase in prey survival (i.e. a decrease in predation); phylogenetically distant pairs of predators that co-occurred in bromeliads had less impact on prey than expected from their performance in isolation (Question 3b).</w:t>
+        <w:t xml:space="preserve">Phylogenetic distance and similarity in distribution</w:t>
+      </w:r>
+    </w:p>
+    <w:p>
+      <w:r>
+        <w:t xml:space="preserve">We found no relationship between the phylogenetic distance between predator species and the overlap in their habitat distribution. This similarity in distribution could be caused by two processes: low habitat variability among bromeliads, or low variability in preference of predators for different habitats. A concurrent observational study (AAMMD, unpublished) showed that bromeliads vary widely in abiotic conditions, size, detritus amount and prey community; therefore it seems unlikely that low patch variation explains the lack of pattern. It appears instead that predators do not possess any strong phylogenetically-conserved preferences for different habitat characteristics, showing instead very generalist habitat preferences. This is not surprising, given that these organisms live in small, fluctuation-prone habitats. As a group, predatory invertebrates in bromeliads do not show more sensitivity to bromeliad size or drought than other invertebrates</w:t>
+      </w:r>
+      <w:r>
+        <w:t xml:space="preserve"> </w:t>
+      </w:r>
+      <w:r>
+        <w:t xml:space="preserve">(Amundrud and Srivastava 2015)</w:t>
+      </w:r>
+      <w:r>
+        <w:t xml:space="preserve">. The co-occurrence of predator species within bromeliads suggests that antagonistic interactions among predators do not limit species distributions. Additionally, it appears that predator species are able to co-occur in many different combinations, creating a range of phylogenetic diversities found within bromeliads. This suggests that the range of phylogenetic diversity we tested in our experiment was realistic.</w:t>
       </w:r>
     </w:p>
     <w:p>
       <w:pPr>
         <w:pStyle w:val="Heading3"/>
       </w:pPr>
-      <w:bookmarkStart w:id="40" w:name="phylogenetic-distance-and-similarity-in-distribution"/>
+      <w:bookmarkStart w:id="40" w:name="phylogenetic-distance-and-similarity-in-diet"/>
       <w:bookmarkEnd w:id="40"/>
       <w:r>
-        <w:t xml:space="preserve">Phylogenetic distance and similarity in distribution</w:t>
-      </w:r>
-    </w:p>
-    <w:p>
-      <w:r>
-        <w:t xml:space="preserve">We found no relationship between phylogenetic distance between predator species and similarity in their distribution among habitats. This similarity in distribution could be caused by two processes: low habitat variability among bromeliads, or low varibility in preference of predators for different habitats. Our observational study showed that bromeliads vary widely in abiotic conditions, size, detritus amount and prey community, therefore it seems unlikely that low patch variation explains the lack of pattern. It appears instead that predators do not possess any strong phylogenetically-conserved preferences for different habitat characteristics, showing instead very generalist habitat preferences. This is not surprising, given that these organisms live in small, fluctuation-prone habitats. Although, turnover in species composition along a bromeliad size gradient can be predicted from their drought tolerance abilities</w:t>
-      </w:r>
-      <w:r>
-        <w:t xml:space="preserve"> </w:t>
-      </w:r>
-      <w:r>
-        <w:t xml:space="preserve">(Amundrud and Srivastava 2015)</w:t>
-      </w:r>
-      <w:r>
-        <w:t xml:space="preserve"> </w:t>
-      </w:r>
-      <w:r>
-        <w:t xml:space="preserve">Additionally, it appears that predator species are able to co- occur in many different combinations, creating a range of phylogenetic diversities found within bromeliads. This suggests that the range of phylogenetic diversity we tested in our experiment was realistic. The co-occurrence of predator species within bromeliads suggests that antagonistic interactions among predators do not limit species distributions.</w:t>
+        <w:t xml:space="preserve">Phylogenetic distance and similarity in diet</w:t>
+      </w:r>
+    </w:p>
+    <w:p>
+      <w:r>
+        <w:t xml:space="preserve">We observed a negative relationship between phylogenetic distance and overlap in diet as measured by laboratory feeding trials. This suggests that there is a phylogenetic signal to predator feeding traits. For example, damselflies are visual predators which engulf prey whole using specialized mouthparts; they are gape-limited and cannot eat prey that are too large. Leeches, in contrast, lack eyes but are able to pierce prey and consume them without swallowing. Damselflies showed a much stronger preference for culicid larvae than did leeches, while leeches were slightly more able to kill and consume scirtids. Culicid larvae are free swimming in the water column, and are therefore easily captured by engulfing predators, whereas scirtid larvae crawl on surfaces and are difficult to remove. Although in this study such feeding traits are phylogenetically structures, in other studies functional traits can be more important than phylogeny</w:t>
+      </w:r>
+      <w:r>
+        <w:t xml:space="preserve"> </w:t>
+      </w:r>
+      <w:r>
+        <w:rPr>
+          <w:i/>
+        </w:rPr>
+        <w:t xml:space="preserve">per se</w:t>
+      </w:r>
+      <w:r>
+        <w:t xml:space="preserve"> </w:t>
+      </w:r>
+      <w:r>
+        <w:t xml:space="preserve">to a predator's diet: Moody</w:t>
+      </w:r>
+      <w:r>
+        <w:t xml:space="preserve"> </w:t>
+      </w:r>
+      <w:r>
+        <w:t xml:space="preserve">(1993)</w:t>
+      </w:r>
+      <w:r>
+        <w:t xml:space="preserve"> </w:t>
+      </w:r>
+      <w:r>
+        <w:t xml:space="preserve">found that unrelated decapod species which were morphologically similar were also functionally similar. Similarly, Rezende et al.</w:t>
+      </w:r>
+      <w:r>
+        <w:t xml:space="preserve"> </w:t>
+      </w:r>
+      <w:r>
+        <w:t xml:space="preserve">(2009)</w:t>
+      </w:r>
+      <w:r>
+        <w:t xml:space="preserve"> </w:t>
+      </w:r>
+      <w:r>
+        <w:t xml:space="preserve">found that both body size and phylogeny determined the food web "compartment" (shared predator-prey interactions) of predators in a marine foodweb.</w:t>
       </w:r>
     </w:p>
     <w:p>
       <w:pPr>
         <w:pStyle w:val="Heading3"/>
       </w:pPr>
-      <w:bookmarkStart w:id="41" w:name="phylogenetic-distance-and-similarity-in-diet"/>
+      <w:bookmarkStart w:id="41" w:name="phylogenetic-distance-and-non-additive-effects"/>
       <w:bookmarkEnd w:id="41"/>
       <w:r>
-        <w:t xml:space="preserve">Phylogenetic distance and similarity in diet</w:t>
-      </w:r>
-    </w:p>
-    <w:p>
-      <w:r>
-        <w:t xml:space="preserve">We observed a negative relationship between phylogenetic distance and overlap in diet as measured by laboratory feeding trials. This suggests that there is a phylogneetic signal to predator feeding traits. For example, damselflies are visual predators which engulf prey whole using specialized mouthparts; they are gape-limited and cannot eat prey that are too large. Leeches, in contrast, lack eyes but are able to pierce prey and consume them without swallowing. Damselflies showed a much stronger preference for culicid larvae than did leeches, while leeches were slightly more able to kill and consume scirtids. Although in this study such feeding traits are phylogenetically structures, in other studies functional traits can be more important than phylogeny</w:t>
-      </w:r>
-      <w:r>
-        <w:t xml:space="preserve"> </w:t>
-      </w:r>
-      <w:r>
-        <w:rPr>
-          <w:i/>
-        </w:rPr>
-        <w:t xml:space="preserve">per se</w:t>
-      </w:r>
-      <w:r>
-        <w:t xml:space="preserve"> </w:t>
-      </w:r>
-      <w:r>
-        <w:t xml:space="preserve">to a predator's diet: Moody</w:t>
-      </w:r>
-      <w:r>
-        <w:t xml:space="preserve"> </w:t>
-      </w:r>
-      <w:r>
-        <w:t xml:space="preserve">(1993)</w:t>
-      </w:r>
-      <w:r>
-        <w:t xml:space="preserve"> </w:t>
-      </w:r>
-      <w:r>
-        <w:t xml:space="preserve">found that unrelated decapod species which were morphologically similar were also functionally similar. Similarly, Rezende et al.</w:t>
-      </w:r>
-      <w:r>
-        <w:t xml:space="preserve"> </w:t>
-      </w:r>
-      <w:r>
-        <w:t xml:space="preserve">(2009)</w:t>
-      </w:r>
-      <w:r>
-        <w:t xml:space="preserve"> </w:t>
-      </w:r>
-      <w:r>
-        <w:t xml:space="preserve">found that both body size and phylogeny determined the food web "compartment" (shared predator-prey interactions) of predators in a marine foodweb.</w:t>
-      </w:r>
-    </w:p>
-    <w:p>
-      <w:pPr>
-        <w:pStyle w:val="Heading3"/>
-      </w:pPr>
-      <w:bookmarkStart w:id="42" w:name="phylogenetic-distance-and-non-additive-effects"/>
+        <w:t xml:space="preserve">Phylogenetic distance and non-additive effects</w:t>
+      </w:r>
+    </w:p>
+    <w:p>
+      <w:r>
+        <w:t xml:space="preserve">We found that the presence of predators reduced prey survival, but that this reduction was less for phylogenetically-diverse combinations of predators. This was contrary to our hypothesis that more distant predators would show an increase in prey capture via complementarity.</w:t>
+      </w:r>
+      <w:r>
+        <w:t xml:space="preserve"> </w:t>
+      </w:r>
+      <w:r>
+        <w:rPr>
+          <w:i/>
+        </w:rPr>
+        <w:t xml:space="preserve">L. andromache</w:t>
+      </w:r>
+      <w:r>
+        <w:t xml:space="preserve"> </w:t>
+      </w:r>
+      <w:r>
+        <w:t xml:space="preserve">did not produce an antagonistic (i.e. less than additive) effect in combination with</w:t>
+      </w:r>
+      <w:r>
+        <w:t xml:space="preserve"> </w:t>
+      </w:r>
+      <w:r>
+        <w:rPr>
+          <w:i/>
+        </w:rPr>
+        <w:t xml:space="preserve">L. elongatum</w:t>
+      </w:r>
+      <w:r>
+        <w:t xml:space="preserve">, while the two more phylogenetically diverse combinations (</w:t>
+      </w:r>
+      <w:r>
+        <w:rPr>
+          <w:i/>
+        </w:rPr>
+        <w:t xml:space="preserve">L. elongatum</w:t>
+      </w:r>
+      <w:r>
+        <w:t xml:space="preserve"> </w:t>
+      </w:r>
+      <w:r>
+        <w:t xml:space="preserve">with the Tabanid or leech) did.</w:t>
+      </w:r>
+      <w:r>
+        <w:t xml:space="preserve"> </w:t>
+      </w:r>
+      <w:r>
+        <w:rPr>
+          <w:i/>
+        </w:rPr>
+        <w:t xml:space="preserve">Leptagrion</w:t>
+      </w:r>
+      <w:r>
+        <w:t xml:space="preserve"> </w:t>
+      </w:r>
+      <w:r>
+        <w:t xml:space="preserve">species may not distinguish between conspecifics and congenerics. In predicting a synergistic non-additive effect of predators, we were imagining an outcome much like those reported by Nilsson et al.</w:t>
+      </w:r>
+      <w:r>
+        <w:t xml:space="preserve"> </w:t>
+      </w:r>
+      <w:r>
+        <w:t xml:space="preserve">(2006)</w:t>
+      </w:r>
+      <w:r>
+        <w:t xml:space="preserve">. They found that stoneflies caused prey to move into habitats where fish predators could consume them, increasing total predation (a synergistic effect, caused by a phylogenetically distinct predator). Our results are more consistent with those of Finke and Denno</w:t>
+      </w:r>
+      <w:r>
+        <w:t xml:space="preserve"> </w:t>
+      </w:r>
+      <w:r>
+        <w:t xml:space="preserve">(2005)</w:t>
+      </w:r>
+      <w:r>
+        <w:t xml:space="preserve">, who found that combinations with two insect predators had a higher per-capita effect on leafhopper prey than combinations with an insect and a spider. That is, more phylogenetically diverse combinations of predators showed more predation on lower trophic levels.</w:t>
+      </w:r>
+    </w:p>
+    <w:p>
+      <w:r>
+        <w:t xml:space="preserve">In our experiment we did not see any effect of predator presence, nor of increasing predator phylogenetic diversity, on ecosystem function. This was contrary to our predictions based on the results of Ngai and Srivastava</w:t>
+      </w:r>
+      <w:r>
+        <w:t xml:space="preserve"> </w:t>
+      </w:r>
+      <w:r>
+        <w:t xml:space="preserve">(2006)</w:t>
+      </w:r>
+      <w:r>
+        <w:t xml:space="preserve">, who found that adding predators to a community increased the rates of nitrogen fixation. While we did observe differences in prey consumption, the resulting changes in detritivore density did not cause differences in decomposition of detritus. This difference may be due to leaf traits of the</w:t>
+      </w:r>
+      <w:r>
+        <w:t xml:space="preserve"> </w:t>
+      </w:r>
+      <w:r>
+        <w:rPr>
+          <w:i/>
+        </w:rPr>
+        <w:t xml:space="preserve">restinga</w:t>
+      </w:r>
+      <w:r>
+        <w:t xml:space="preserve"> </w:t>
+      </w:r>
+      <w:r>
+        <w:t xml:space="preserve">vegetation. In</w:t>
+      </w:r>
+      <w:r>
+        <w:t xml:space="preserve"> </w:t>
+      </w:r>
+      <w:r>
+        <w:rPr>
+          <w:i/>
+        </w:rPr>
+        <w:t xml:space="preserve">restinga</w:t>
+      </w:r>
+      <w:r>
+        <w:t xml:space="preserve"> </w:t>
+      </w:r>
+      <w:r>
+        <w:t xml:space="preserve">vegetation, leaves are generally extremely tough and waxy, while in rainforests (e.g. Northwest Costa Rica, the site of Ngai and Srivastava</w:t>
+      </w:r>
+      <w:r>
+        <w:t xml:space="preserve"> </w:t>
+      </w:r>
+      <w:r>
+        <w:t xml:space="preserve">(2006)</w:t>
+      </w:r>
+      <w:r>
+        <w:t xml:space="preserve">), leaves tend to be softer -- with the result that, in</w:t>
+      </w:r>
+      <w:r>
+        <w:t xml:space="preserve"> </w:t>
+      </w:r>
+      <w:r>
+        <w:rPr>
+          <w:i/>
+        </w:rPr>
+        <w:t xml:space="preserve">restinga</w:t>
+      </w:r>
+      <w:r>
+        <w:t xml:space="preserve">, invertebrates are unable to consume leaves directly while in rainforests they are. Several lines of evidence support this assertion. Romero and Srivastava</w:t>
+      </w:r>
+      <w:r>
+        <w:t xml:space="preserve"> </w:t>
+      </w:r>
+      <w:r>
+        <w:t xml:space="preserve">(2010)</w:t>
+      </w:r>
+      <w:r>
+        <w:t xml:space="preserve"> </w:t>
+      </w:r>
+      <w:r>
+        <w:t xml:space="preserve">studied the effects of the spider</w:t>
+      </w:r>
+      <w:r>
+        <w:t xml:space="preserve"> </w:t>
+      </w:r>
+      <w:r>
+        <w:rPr>
+          <w:i/>
+        </w:rPr>
+        <w:t xml:space="preserve">Corinna</w:t>
+      </w:r>
+      <w:r>
+        <w:t xml:space="preserve"> </w:t>
+      </w:r>
+      <w:r>
+        <w:t xml:space="preserve">gr.</w:t>
+      </w:r>
+      <w:r>
+        <w:t xml:space="preserve"> </w:t>
+      </w:r>
+      <w:r>
+        <w:rPr>
+          <w:i/>
+        </w:rPr>
+        <w:t xml:space="preserve">rubripes</w:t>
+      </w:r>
+      <w:r>
+        <w:t xml:space="preserve"> </w:t>
+      </w:r>
+      <w:r>
+        <w:t xml:space="preserve">(Corinnidae) on bromeliad ecosystems. This spider has no effect on the composition of detritivore communities, nor on decomposition rates, but increases nitrogen content in bromeliads, probably by depositing feces or the carcasses of terrestrial prey. This indicates that</w:t>
+      </w:r>
+      <w:r>
+        <w:t xml:space="preserve"> </w:t>
+      </w:r>
+      <w:r>
+        <w:rPr>
+          <w:i/>
+        </w:rPr>
+        <w:t xml:space="preserve">restinga</w:t>
+      </w:r>
+      <w:r>
+        <w:t xml:space="preserve"> </w:t>
+      </w:r>
+      <w:r>
+        <w:t xml:space="preserve">bromeliads may derive less of their nitrogen from terrestrial detritus, but may benefit more from terrestrial inputs. Additionally, detritus breakdown rates are lower in</w:t>
+      </w:r>
+      <w:r>
+        <w:t xml:space="preserve"> </w:t>
+      </w:r>
+      <w:r>
+        <w:rPr>
+          <w:i/>
+        </w:rPr>
+        <w:t xml:space="preserve">restinga</w:t>
+      </w:r>
+      <w:r>
+        <w:t xml:space="preserve"> </w:t>
+      </w:r>
+      <w:r>
+        <w:t xml:space="preserve">than in rainforest, and less dependent on invertebrates (R. Lecraw, pers comm). A separate experiment (GQ Romero, pers comm) supports the hypothesis that lower decomposition in</w:t>
+      </w:r>
+      <w:r>
+        <w:t xml:space="preserve"> </w:t>
+      </w:r>
+      <w:r>
+        <w:rPr>
+          <w:i/>
+        </w:rPr>
+        <w:t xml:space="preserve">restinga</w:t>
+      </w:r>
+      <w:r>
+        <w:t xml:space="preserve"> </w:t>
+      </w:r>
+      <w:r>
+        <w:t xml:space="preserve">is due to plant traits. This second experiment contrasted decomposition caused by invertebrates and bacteria with that caused by bacteria alone (by comparing bagged detritus enclosed in coarse vs fine mesh). The experiment used two species of detritus: leaves from a rainforest tree, and leaves from a</w:t>
+      </w:r>
+      <w:r>
+        <w:t xml:space="preserve"> </w:t>
+      </w:r>
+      <w:r>
+        <w:rPr>
+          <w:i/>
+        </w:rPr>
+        <w:t xml:space="preserve">restinga</w:t>
+      </w:r>
+      <w:r>
+        <w:t xml:space="preserve"> </w:t>
+      </w:r>
+      <w:r>
+        <w:t xml:space="preserve">tree. Invertebrates only caused an increase in decomposition for the rainforest tree, not the</w:t>
+      </w:r>
+      <w:r>
+        <w:t xml:space="preserve"> </w:t>
+      </w:r>
+      <w:r>
+        <w:rPr>
+          <w:i/>
+        </w:rPr>
+        <w:t xml:space="preserve">restinga</w:t>
+      </w:r>
+      <w:r>
+        <w:t xml:space="preserve"> </w:t>
+      </w:r>
+      <w:r>
+        <w:t xml:space="preserve">tree.</w:t>
+      </w:r>
+    </w:p>
+    <w:p>
+      <w:r>
+        <w:t xml:space="preserve">When</w:t>
+      </w:r>
+      <w:r>
+        <w:t xml:space="preserve"> </w:t>
+      </w:r>
+      <w:r>
+        <w:rPr>
+          <w:i/>
+        </w:rPr>
+        <w:t xml:space="preserve">L. elongatum</w:t>
+      </w:r>
+      <w:r>
+        <w:t xml:space="preserve"> </w:t>
+      </w:r>
+      <w:r>
+        <w:t xml:space="preserve">occurred with more distantly related predators, prey survivorship was greater than expected. This non-additive effect may have been due to a reduction in predation by odonates in the presence of non-odonate predators. Odonates have been shown to be sensitive to chemical cues</w:t>
+      </w:r>
+      <w:r>
+        <w:t xml:space="preserve"> </w:t>
+      </w:r>
+      <w:r>
+        <w:t xml:space="preserve">(Barry and Roberts 2014)</w:t>
+      </w:r>
+      <w:r>
+        <w:t xml:space="preserve"> </w:t>
+      </w:r>
+      <w:r>
+        <w:t xml:space="preserve">or tactile cues</w:t>
+      </w:r>
+      <w:r>
+        <w:t xml:space="preserve"> </w:t>
+      </w:r>
+      <w:r>
+        <w:t xml:space="preserve">(Atwood et al. 2014)</w:t>
+      </w:r>
+      <w:r>
+        <w:t xml:space="preserve"> </w:t>
+      </w:r>
+      <w:r>
+        <w:t xml:space="preserve">of potential predators, which causes a decrease in feeding rate. For example, a different species of bromeliad damselfly --</w:t>
+      </w:r>
+      <w:r>
+        <w:t xml:space="preserve"> </w:t>
+      </w:r>
+      <w:r>
+        <w:rPr>
+          <w:i/>
+        </w:rPr>
+        <w:t xml:space="preserve">Mecistogaster modesta</w:t>
+      </w:r>
+      <w:r>
+        <w:t xml:space="preserve"> </w:t>
+      </w:r>
+      <w:r>
+        <w:t xml:space="preserve">Selys -- reduces predation when it is housed with Dytiscid adults</w:t>
+      </w:r>
+      <w:r>
+        <w:t xml:space="preserve"> </w:t>
+      </w:r>
+      <w:r>
+        <w:t xml:space="preserve">(Atwood et al. 2014)</w:t>
+      </w:r>
+      <w:r>
+        <w:t xml:space="preserve">. If there is a phylogenetic signal to the chemical cues released by predators, individuals of one species might be unable to distinguish close relatives (congenerics in our case) from conspecifics. One limitation of our approach is that all phylogenetic diversity treatments contained one species in common,</w:t>
+      </w:r>
+      <w:r>
+        <w:t xml:space="preserve"> </w:t>
+      </w:r>
+      <w:r>
+        <w:rPr>
+          <w:i/>
+        </w:rPr>
+        <w:t xml:space="preserve">Leptagrion elongatum</w:t>
+      </w:r>
+      <w:r>
+        <w:t xml:space="preserve">. It is possible that this species is more sensitive to the presence of other predators, and therefore shows a larger effect, than would other species in this community. However, this is the most common predator in this community and our results indicate that its top-down effects are likely to be frequently reduced by the presence of other predators. These differences in survival did not create differences in decomposition, nor subsequent nitrogen uptake by bromeliads. This contrasts with the increase in N uptake found by Ngai and Srivastava</w:t>
+      </w:r>
+      <w:r>
+        <w:t xml:space="preserve"> </w:t>
+      </w:r>
+      <w:r>
+        <w:t xml:space="preserve">(2006)</w:t>
+      </w:r>
+      <w:r>
+        <w:t xml:space="preserve"> </w:t>
+      </w:r>
+      <w:r>
+        <w:t xml:space="preserve">in Costa Rican bromeliads.</w:t>
+      </w:r>
+    </w:p>
+    <w:p>
+      <w:r>
+        <w:t xml:space="preserve">In most natural communities, diverse predator species co-occur and often simultaneously affect prey species. By combining an observational study, laboratory trials and a field experiment we have shown that phylogenetic relatedness of species can help predict some aspects of lower trophic level responses. An approach based on phylogenetic diversity offers an organizing framework around which to compare diverse datasets on the distribution, trophic interactions and combined effect of multiple predator species, to predict the top-down effect of diverse predator assemblages.</w:t>
+      </w:r>
+    </w:p>
+    <w:p>
+      <w:pPr>
+        <w:pStyle w:val="Heading2"/>
+      </w:pPr>
+      <w:bookmarkStart w:id="42" w:name="references"/>
       <w:bookmarkEnd w:id="42"/>
       <w:r>
-        <w:t xml:space="preserve">Phylogenetic distance and non-additive effects</w:t>
-      </w:r>
-    </w:p>
-    <w:p>
-      <w:r>
-        <w:t xml:space="preserve">We found that the presence of predators reduced prey survival, but that this reduction was less for more phylogenetically-diverse combinations of predators. This is contrary to our hypothesis that more distant predators would show an increase in prey capture via complementarity.</w:t>
-      </w:r>
-      <w:r>
-        <w:t xml:space="preserve"> </w:t>
-      </w:r>
-      <w:r>
-        <w:rPr>
-          <w:i/>
-        </w:rPr>
-        <w:t xml:space="preserve">L. andromache</w:t>
-      </w:r>
-      <w:r>
-        <w:t xml:space="preserve"> </w:t>
-      </w:r>
-      <w:r>
-        <w:t xml:space="preserve">did not produce a negative effect in combination with</w:t>
-      </w:r>
-      <w:r>
-        <w:t xml:space="preserve"> </w:t>
-      </w:r>
-      <w:r>
-        <w:rPr>
-          <w:i/>
-        </w:rPr>
-        <w:t xml:space="preserve">L. elongatum</w:t>
-      </w:r>
-      <w:r>
-        <w:t xml:space="preserve">, while the two more phylogenetically diverse combinations (</w:t>
-      </w:r>
-      <w:r>
-        <w:rPr>
-          <w:i/>
-        </w:rPr>
-        <w:t xml:space="preserve">L. elongatum</w:t>
-      </w:r>
-      <w:r>
-        <w:t xml:space="preserve"> </w:t>
-      </w:r>
-      <w:r>
-        <w:t xml:space="preserve">with the Tabanid or leech) did.</w:t>
-      </w:r>
-      <w:r>
-        <w:t xml:space="preserve"> </w:t>
-      </w:r>
-      <w:r>
-        <w:rPr>
-          <w:i/>
-        </w:rPr>
-        <w:t xml:space="preserve">Leptagrion</w:t>
-      </w:r>
-      <w:r>
-        <w:t xml:space="preserve"> </w:t>
-      </w:r>
-      <w:r>
-        <w:t xml:space="preserve">species may not distinguish between conspecifics and congenerics.</w:t>
-      </w:r>
-      <w:r>
-        <w:t xml:space="preserve"> </w:t>
-      </w:r>
-    </w:p>
-    <w:p>
-      <w:r>
-        <w:t xml:space="preserve">In our experiment we did not see any effect of predator presence, nor of increasing predator phylogenetic diversity, on ecosystem function. This was contrary to our predictions based on the results of Ngai and Srivastava 2006</w:t>
-      </w:r>
-      <w:r>
-        <w:t xml:space="preserve"> </w:t>
-      </w:r>
-      <w:r>
-        <w:t xml:space="preserve">(Ngai and Srivastava 2006)</w:t>
-      </w:r>
-      <w:r>
-        <w:t xml:space="preserve">, who found that adding predators to a community increased the rates of nitrogen fixation. In predicting a synergistic nonadditive effect of predators, we were imagining an outcome much like</w:t>
-      </w:r>
-      <w:r>
-        <w:t xml:space="preserve"> </w:t>
-      </w:r>
-      <w:r>
-        <w:t xml:space="preserve">(Nilsson et al. 2006)</w:t>
-      </w:r>
-      <w:r>
-        <w:t xml:space="preserve">. They found that stoneflies caused prey to move into habitats where fish predators could consume them, increasing total predation (a synergistic effect, caused by a phylogenetically distinct predator). Our results are more consistent with those of Finke and Denno</w:t>
-      </w:r>
-      <w:r>
-        <w:t xml:space="preserve"> </w:t>
-      </w:r>
-      <w:r>
-        <w:t xml:space="preserve">(2005)</w:t>
-      </w:r>
-      <w:r>
-        <w:t xml:space="preserve">, who studied the invertebrate predators of leafhoppers in a salt marsh. Their study, like ours, demonstrated that increased negative interactions among predators had the effect of releasing lower trophic levels from predation. Interestingly, a phylogenetic interpretation of some of their treatments is also consistent with our results. Among predator combinations composed of simple predators (as opposed to intra-guild predators), they found that combinations with two insects had a higher per-capita effect on prey than combinations with an insect and a spider. That is, more phylogenetically diverse combinations of predators showed more predation on lower trophic levels.</w:t>
-      </w:r>
-    </w:p>
-    <w:p>
-      <w:r>
-        <w:t xml:space="preserve">However, in our experimental bromeliads these changes in detritivore density did not cause differences in decomposition of detritus; this difference may be due to leaf traits of the</w:t>
-      </w:r>
-      <w:r>
-        <w:t xml:space="preserve"> </w:t>
-      </w:r>
-      <w:r>
-        <w:rPr>
-          <w:i/>
-        </w:rPr>
-        <w:t xml:space="preserve">restinga</w:t>
-      </w:r>
-      <w:r>
-        <w:t xml:space="preserve"> </w:t>
-      </w:r>
-      <w:r>
-        <w:t xml:space="preserve">vegetation. In</w:t>
-      </w:r>
-      <w:r>
-        <w:t xml:space="preserve"> </w:t>
-      </w:r>
-      <w:r>
-        <w:rPr>
-          <w:i/>
-        </w:rPr>
-        <w:t xml:space="preserve">restinga</w:t>
-      </w:r>
-      <w:r>
-        <w:t xml:space="preserve"> </w:t>
-      </w:r>
-      <w:r>
-        <w:t xml:space="preserve">vegetation, leaves are generally extremely tough and waxy, while in rainforests (e.g. Northwest Costa Rica, the site of Ngai and Srivastava</w:t>
-      </w:r>
-      <w:r>
-        <w:t xml:space="preserve"> </w:t>
-      </w:r>
-      <w:r>
-        <w:t xml:space="preserve">(2006)</w:t>
-      </w:r>
-      <w:r>
-        <w:t xml:space="preserve">), leaves tend to be softer -- with the result that, in</w:t>
-      </w:r>
-      <w:r>
-        <w:t xml:space="preserve"> </w:t>
-      </w:r>
-      <w:r>
-        <w:rPr>
-          <w:i/>
-        </w:rPr>
-        <w:t xml:space="preserve">restinga</w:t>
-      </w:r>
-      <w:r>
-        <w:t xml:space="preserve">, invertebrates are unable to consume leaves directly while in rainforests they are. Several lines of evidence support this assertion. Romero and Srivastava</w:t>
-      </w:r>
-      <w:r>
-        <w:t xml:space="preserve"> </w:t>
-      </w:r>
-      <w:r>
-        <w:t xml:space="preserve">(2010)</w:t>
-      </w:r>
-      <w:r>
-        <w:t xml:space="preserve"> </w:t>
-      </w:r>
-      <w:r>
-        <w:t xml:space="preserve">studied the effects of the spider</w:t>
-      </w:r>
-      <w:r>
-        <w:t xml:space="preserve"> </w:t>
-      </w:r>
-      <w:r>
-        <w:rPr>
-          <w:i/>
-        </w:rPr>
-        <w:t xml:space="preserve">Corinna</w:t>
-      </w:r>
-      <w:r>
-        <w:t xml:space="preserve"> </w:t>
-      </w:r>
-      <w:r>
-        <w:t xml:space="preserve">gr.</w:t>
-      </w:r>
-      <w:r>
-        <w:t xml:space="preserve"> </w:t>
-      </w:r>
-      <w:r>
-        <w:rPr>
-          <w:i/>
-        </w:rPr>
-        <w:t xml:space="preserve">rubripes</w:t>
-      </w:r>
-      <w:r>
-        <w:t xml:space="preserve"> </w:t>
-      </w:r>
-      <w:r>
-        <w:t xml:space="preserve">(Corinnidae) on bromeliad ecosystems. This spider has no effect on the composition of detritivore communities, nor on decomposition rates, but increases Nitrogen content in bromeliads, probably by depositing feces or the carcasses of terrestrial prey. This indicates that</w:t>
-      </w:r>
-      <w:r>
-        <w:t xml:space="preserve"> </w:t>
-      </w:r>
-      <w:r>
-        <w:rPr>
-          <w:i/>
-        </w:rPr>
-        <w:t xml:space="preserve">restinga</w:t>
-      </w:r>
-      <w:r>
-        <w:t xml:space="preserve"> </w:t>
-      </w:r>
-      <w:r>
-        <w:t xml:space="preserve">bromeliads may derive less of their Nitrogen from terrestrial detritus, but may benefit more from terrestrial inputs. Additionally, detritus breakdown rates are lower in</w:t>
-      </w:r>
-      <w:r>
-        <w:t xml:space="preserve"> </w:t>
-      </w:r>
-      <w:r>
-        <w:rPr>
-          <w:i/>
-        </w:rPr>
-        <w:t xml:space="preserve">restinga</w:t>
-      </w:r>
-      <w:r>
-        <w:t xml:space="preserve"> </w:t>
-      </w:r>
-      <w:r>
-        <w:t xml:space="preserve">than in rainforest, and less dependent on invertebrates (R. Lecraw, pers comm). A separate experiment (GQ Romero, pers comm) supports the hypothesis that lower decomposition in</w:t>
-      </w:r>
-      <w:r>
-        <w:t xml:space="preserve"> </w:t>
-      </w:r>
-      <w:r>
-        <w:rPr>
-          <w:i/>
-        </w:rPr>
-        <w:t xml:space="preserve">restinga</w:t>
-      </w:r>
-      <w:r>
-        <w:t xml:space="preserve"> </w:t>
-      </w:r>
-      <w:r>
-        <w:t xml:space="preserve">is due to plant traits. This second experiment contrasted decomposition caused by invertebrates and bacteria with that caused by bacteria alone (by comparing bagged detritus enclosed in coarse vs fine mesh). The experiment used two species of detritus: leaves from a rainforest tree, and leaves from a</w:t>
-      </w:r>
-      <w:r>
-        <w:t xml:space="preserve"> </w:t>
-      </w:r>
-      <w:r>
-        <w:rPr>
-          <w:i/>
-        </w:rPr>
-        <w:t xml:space="preserve">restinga</w:t>
-      </w:r>
-      <w:r>
-        <w:t xml:space="preserve"> </w:t>
-      </w:r>
-      <w:r>
-        <w:t xml:space="preserve">tree. Invertebrates only caused an increase in decomposition for the rainforest tree, not the</w:t>
-      </w:r>
-      <w:r>
-        <w:t xml:space="preserve"> </w:t>
-      </w:r>
-      <w:r>
-        <w:rPr>
-          <w:i/>
-        </w:rPr>
-        <w:t xml:space="preserve">restinga</w:t>
-      </w:r>
-      <w:r>
-        <w:t xml:space="preserve"> </w:t>
-      </w:r>
-      <w:r>
-        <w:t xml:space="preserve">tree.</w:t>
-      </w:r>
-    </w:p>
-    <w:p>
-      <w:r>
-        <w:t xml:space="preserve">When</w:t>
-      </w:r>
-      <w:r>
-        <w:t xml:space="preserve"> </w:t>
-      </w:r>
-      <w:r>
-        <w:rPr>
-          <w:i/>
-        </w:rPr>
-        <w:t xml:space="preserve">L. elongatum</w:t>
-      </w:r>
-      <w:r>
-        <w:t xml:space="preserve"> </w:t>
-      </w:r>
-      <w:r>
-        <w:t xml:space="preserve">occured with more distantly related predators, prey survivorship was greater than expected. This non-additive effect may have been due to a reduction in predation by odonates in the presence of non-odonate predators. Odonates have been shown to be sensitive to chemical cues</w:t>
-      </w:r>
-      <w:r>
-        <w:t xml:space="preserve"> </w:t>
-      </w:r>
-      <w:r>
-        <w:t xml:space="preserve">(Barry and Roberts 2014)</w:t>
-      </w:r>
-      <w:r>
-        <w:t xml:space="preserve"> </w:t>
-      </w:r>
-      <w:r>
-        <w:t xml:space="preserve">or tactile cues</w:t>
-      </w:r>
-      <w:r>
-        <w:t xml:space="preserve"> </w:t>
-      </w:r>
-      <w:r>
-        <w:t xml:space="preserve">(Atwood et al. 2014)</w:t>
-      </w:r>
-      <w:r>
-        <w:t xml:space="preserve"> </w:t>
-      </w:r>
-      <w:r>
-        <w:t xml:space="preserve">of potential predators, which causes a decrease in feeding rate. For example, a different species of bromeliad damselfly --</w:t>
-      </w:r>
-      <w:r>
-        <w:t xml:space="preserve"> </w:t>
-      </w:r>
-      <w:r>
-        <w:rPr>
-          <w:i/>
-        </w:rPr>
-        <w:t xml:space="preserve">Mecistogaster modesta</w:t>
-      </w:r>
-      <w:r>
-        <w:t xml:space="preserve"> </w:t>
-      </w:r>
-      <w:r>
-        <w:t xml:space="preserve">Selys -- reduces predation when it is housed with Dytiscid adults</w:t>
-      </w:r>
-      <w:r>
-        <w:t xml:space="preserve"> </w:t>
-      </w:r>
-      <w:r>
-        <w:t xml:space="preserve">(Atwood et al. 2014)</w:t>
-      </w:r>
-      <w:r>
-        <w:t xml:space="preserve">. If there is a phylogenetic signal to the chemical cues released by predators, individuals of one species might be unable to distinguish close relatives (congenerics in our case) from conspecifics. One limitation of our approach is that all phylogenetic diversity treatments contained one species in common,</w:t>
-      </w:r>
-      <w:r>
-        <w:t xml:space="preserve"> </w:t>
-      </w:r>
-      <w:r>
-        <w:rPr>
-          <w:i/>
-        </w:rPr>
-        <w:t xml:space="preserve">Leptagrion elongatum</w:t>
-      </w:r>
-      <w:r>
-        <w:t xml:space="preserve">. It is possible that this species is more sensitive to the presence of other predators, and therefore shows a larger effect, than would other species in this community. However, this is the most common predator in this community and our results indicate that its top-down effects are likely to be frequently reduced by the presence of other predators.</w:t>
-      </w:r>
-    </w:p>
-    <w:p>
-      <w:r>
-        <w:t xml:space="preserve">These differences in survival did not create differences in decomposition, nor subsequent Nitrogen uptake by bromeliads. This contrasts with the increase in N updake found by Ngai and Srivastava</w:t>
-      </w:r>
-      <w:r>
-        <w:t xml:space="preserve"> </w:t>
-      </w:r>
-      <w:r>
-        <w:t xml:space="preserve">(2006)</w:t>
-      </w:r>
-      <w:r>
-        <w:t xml:space="preserve"> </w:t>
-      </w:r>
-      <w:r>
-        <w:t xml:space="preserve">in Costa Rican bromeliads.</w:t>
-      </w:r>
-    </w:p>
-    <w:p>
-      <w:r>
-        <w:t xml:space="preserve">In most natural communities, diverse predator species co-occur and often simultaneously affect prey species. By combining an observational study, laboratory trials and a field experiment we have shown that phylogenetic relatedness of species can help predict some aspects of lower trophic level responses. An approach based on phylogenetic diversity offers an organizing framework around which to compare diverse datasets on the distribution, trophic interactions and combined effect of multiple predator species, to predict the top-down effect of diverse predator assemblages.</w:t>
-      </w:r>
-    </w:p>
-    <w:p>
-      <w:pPr>
-        <w:pStyle w:val="Heading2"/>
-      </w:pPr>
-      <w:bookmarkStart w:id="43" w:name="references"/>
-      <w:bookmarkEnd w:id="43"/>
-      <w:r>
         <w:t xml:space="preserve">References</w:t>
       </w:r>
     </w:p>
@@ -3107,6 +3163,14 @@
       </w:pPr>
       <w:r>
         <w:t xml:space="preserve">Amundrud, S. L., and D. S. Srivastava. 2015. Drought sensitivity predicts habitat size sensitivity in an aquatic ecosystem. Ecology 96:1957–1965.</w:t>
+      </w:r>
+    </w:p>
+    <w:p>
+      <w:pPr>
+        <w:pStyle w:val="Bibliography"/>
+      </w:pPr>
+      <w:r>
+        <w:t xml:space="preserve">Atwood, T. B., E. Hammill, H. S. Greig, P. Kratina, J. B. Shurin, D. S. Srivastava, and J. S. Richardson. 2013. Predator-induced reduction of freshwater carbon dioxide emissions. Nature Geoscience 6:191–194.</w:t>
       </w:r>
     </w:p>
     <w:p>
@@ -3670,7 +3734,7 @@
     </w:lvl>
   </w:abstractNum>
   <w:abstractNum w:abstractNumId="990">
-    <w:nsid w:val="67347d31"/>
+    <w:nsid w:val="b66b8be6"/>
     <w:multiLevelType w:val="multilevel"/>
     <w:lvl w:ilvl="0">
       <w:numFmt w:val="bullet"/>
@@ -3751,7 +3815,7 @@
     </w:lvl>
   </w:abstractNum>
   <w:abstractNum w:abstractNumId="99411">
-    <w:nsid w:val="872ddaa9"/>
+    <w:nsid w:val="1bdd2ee4"/>
     <w:multiLevelType w:val="multilevel"/>
     <w:lvl w:ilvl="0">
       <w:start w:val="1"/>
@@ -3839,7 +3903,7 @@
     </w:lvl>
   </w:abstractNum>
   <w:abstractNum w:abstractNumId="99731">
-    <w:nsid w:val="6eb834a7"/>
+    <w:nsid w:val="f57181f8"/>
     <w:multiLevelType w:val="multilevel"/>
     <w:lvl w:ilvl="0">
       <w:start w:val="1"/>

</xml_diff>

<commit_message>
Revert "minor edits to text"
This reverts commit c6d6c7b9e84b16d7069e24cd0b3842aec2f11c16.
</commit_message>
<xml_diff>
--- a/MS/predatordiversity.docx
+++ b/MS/predatordiversity.docx
@@ -141,7 +141,7 @@
         <w:t xml:space="preserve">(Estes et al. 2011)</w:t>
       </w:r>
       <w:r>
-        <w:t xml:space="preserve">. The combined effect of predator species on communities is often stronger or weaker than that predicted from a study of those same species in isolation</w:t>
+        <w:t xml:space="preserve">; however the combined effects of different predator species are not well understood. The combined effect of predator species on communities is often stronger or weaker than that predicted from a study of those same species in isolation</w:t>
       </w:r>
       <w:r>
         <w:t xml:space="preserve"> </w:t>
@@ -150,7 +150,7 @@
         <w:t xml:space="preserve">(Sih et al. 1998; Ives et al. 2005)</w:t>
       </w:r>
       <w:r>
-        <w:t xml:space="preserve">. These non-additive effects occur when predators interact with each other directly, or via their shared prey species. For example, predators feed directly on each other (intra-guild predation), consume the same prey (resource competition) or modify the behaviour of prey or the other predator species</w:t>
+        <w:t xml:space="preserve">. These non-additive effects of predators occur when predators interact with each other directly, or via the prey species. For example, predators can feed directly on each other (intra-guild predation), consume the same prey (resource competition) or modify the behaviour of prey or the other predator species</w:t>
       </w:r>
       <w:r>
         <w:t xml:space="preserve"> </w:t>
@@ -179,7 +179,7 @@
     </w:p>
     <w:p>
       <w:r>
-        <w:t xml:space="preserve">Phylogenetic diversity could provide a framework for making these predictions about combined effects of predators. Phylogenetic diversity extends the measurement of diversity to include the evolutionary relationships between species. Two closely related species may be similar ecologically; two distant species might be very different. Very similar species may compete strongly, and/or may interfere with each other while very different species may not be able to occur in the same patch. This approach was first used to interpret observations of community structure, as ecologists interpreted nonrandom phylogenetic structure (i.e. under- or over- dispersion) as evidence for the processes, such as habitat filtering or competition, which structure communities</w:t>
+        <w:t xml:space="preserve">Phylogenetic diversity could provide a framework for making these predictions about predators. Phylogenetic diversity incorporates the evolutionary relationships of species into measures of diversity. This approach was first used to interpret observations of community structure, as ecologists interpreted nonrandom phylogenetic structure (i.e. under- or over dispersion) as evidence for the processes (i.e., habitat filtering or competition) which structure communities</w:t>
       </w:r>
       <w:r>
         <w:t xml:space="preserve"> </w:t>
@@ -206,19 +206,7 @@
         <w:t xml:space="preserve">(Srivastava et al. 2012)</w:t>
       </w:r>
       <w:r>
-        <w:t xml:space="preserve">. For example, studies of plants have shown that in both experimental</w:t>
-      </w:r>
-      <w:r>
-        <w:t xml:space="preserve"> </w:t>
-      </w:r>
-      <w:r>
-        <w:t xml:space="preserve">(Cadotte et al. 2008)</w:t>
-      </w:r>
-      <w:r>
-        <w:t xml:space="preserve"> </w:t>
-      </w:r>
-      <w:r>
-        <w:t xml:space="preserve">and natural communities [], ecosystem function in plant communities is positively related to the phylogenetic diversity of plants. Although there have been many studies taking a phylogenetic approach to community ecology and although predators have large effects on many communities, the phylogenetic diversity of local predator assemblages has rarely been measured</w:t>
+        <w:t xml:space="preserve">. Despite the prevalence of phylogenetic community ecology and the importance of predators to natural systems, the phylogenetic diversity of local predator assemblages has rarely been measured</w:t>
       </w:r>
       <w:r>
         <w:t xml:space="preserve"> </w:t>
@@ -281,7 +269,7 @@
         <w:t xml:space="preserve">(Budriene and Budrys 2004)</w:t>
       </w:r>
       <w:r>
-        <w:t xml:space="preserve">), making it difficult to connect these results to predator effects at the scale of a local community. These clade specific studies often find weak evidence for phylogenetic signal in ecologically relevant traits. In contrast, studies at the level of the whole biosphere</w:t>
+        <w:t xml:space="preserve">) making it difficult to connect these results to predator effects at the scale of a local community. These clade specific studies often find weak evidence for phylogenetic signal in ecologically relevant traits. In contrast, studies at the level of the whole biosphere</w:t>
       </w:r>
       <w:r>
         <w:t xml:space="preserve"> </w:t>
@@ -302,12 +290,12 @@
         <w:t xml:space="preserve">(Rezende et al. 2009; Cagnolo et al. 2011)</w:t>
       </w:r>
       <w:r>
-        <w:t xml:space="preserve">; these observational studies found that models containing both relatedness (either from taxonomic rank or phylogenetic trees) and body size were better at predicting which predator-prey interactions occurred than models with body size alone. As observational studies, however, they cannot isolate if it is differences in predator distribution or diet that leads to a phylogenetic signal in predator-prey interactions, nor how these interactions affect the whole community.</w:t>
-      </w:r>
-    </w:p>
-    <w:p>
-      <w:r>
-        <w:t xml:space="preserve">Within a local community, the effect of predator species diversity will depend on three factors: how predators are distributed among habitats, how they interact with prey, and how they interact with each other. Can phylogeny help us predict how these three factors vary among predators within a community? To the extent that phylogenetic relationships are correlated with these three factors they enable us to predict the impact of predator diversity on communities. For instance, phylogeny could constrain predator species co-occurrence if more distant phylogenetic relatives have more distinct fundamental niches, whereas close relatives are too similar to co-exist</w:t>
+        <w:t xml:space="preserve">; these observational studies found that models containing both relatedness (either phylogenetic or taxonomic) and body size were better at predicting which predator-prey interactions occurred than models with body size alone. As observational studies, however, they cannot isolate if it is differences in predator distribution or diet that leads to a phylogenetic signal in predator-prey interactions, nor how these interactions affect the whole community.</w:t>
+      </w:r>
+    </w:p>
+    <w:p>
+      <w:r>
+        <w:t xml:space="preserve">Within a local community, the effect of predator species diversity will depend on three factors: how predators are distributed among habitats, how they interact with prey, and how they interact with each other. To the extent that phylogenetic relationships are correlated with these three factors, phylogeny may be able to predict the impact of predator diversity on communities. For instance, phylogeny could constrain predator species co-occurrence if more distant phylogenetic relatives have more distinct fundamental niches, while close relatives are too similar to co-exist</w:t>
       </w:r>
       <w:r>
         <w:t xml:space="preserve"> </w:t>
@@ -334,12 +322,21 @@
         <w:t xml:space="preserve">(Pfennig 2000)</w:t>
       </w:r>
       <w:r>
-        <w:t xml:space="preserve">. To our knowledge, the relationship of phylogeny to predator distribution, diet, and intraguild interactions has never been investigated in a single study.</w:t>
-      </w:r>
-    </w:p>
-    <w:p>
-      <w:r>
-        <w:t xml:space="preserve">We tested for the effects of phylogenetic distance on distribution, diet and interactions of predators living in a natural mesocosm: water reservoirs found inside bromeliad leaves. Bromeliads (Bromeliaceae) are flowering plants abundant in the Neotropics. Within this aquatic food web, damselfly larvae (e.g.</w:t>
+        <w:t xml:space="preserve">.</w:t>
+      </w:r>
+    </w:p>
+    <w:p>
+      <w:r>
+        <w:t xml:space="preserve">We examined the consequences of phylogenetic diversity using a natural mesocosm: the community of macroinvertebrates living within bromeliads. Bromeliads (Bromeliaceae) are flowering plants abundant in the Neotropics. Many bromeliad species contain water and trapped, terrestrial detritus; the decomposition of this detritus supplies nutrients for the bromeliad</w:t>
+      </w:r>
+      <w:r>
+        <w:t xml:space="preserve"> </w:t>
+      </w:r>
+      <w:r>
+        <w:t xml:space="preserve">(Reich et al. 2003)</w:t>
+      </w:r>
+      <w:r>
+        <w:t xml:space="preserve">. The small size of these habitats permits direct manipulations of entire food webs, manipulations which would be difficult in most natural systems. Within this aquatic food web, damselfly larvae (e.g.</w:t>
       </w:r>
       <w:r>
         <w:t xml:space="preserve"> </w:t>
@@ -354,7 +351,7 @@
         <w:t xml:space="preserve"> </w:t>
       </w:r>
       <w:r>
-        <w:t xml:space="preserve">spp., Odonata:Coenagrionidae) are important predators that dramatically reduce insect colonization</w:t>
+        <w:t xml:space="preserve">spp., Odonata:Coenagrionidae) are important predators, dramatically reducing insect colonization</w:t>
       </w:r>
       <w:r>
         <w:t xml:space="preserve"> </w:t>
@@ -375,7 +372,7 @@
         <w:t xml:space="preserve">(Starzomski et al. 2010)</w:t>
       </w:r>
       <w:r>
-        <w:t xml:space="preserve">, and increase nutrient cycling</w:t>
+        <w:t xml:space="preserve">, and increasing nutrient cycling</w:t>
       </w:r>
       <w:r>
         <w:t xml:space="preserve"> </w:t>
@@ -384,7 +381,7 @@
         <w:t xml:space="preserve">(Ngai and Srivastava 2006)</w:t>
       </w:r>
       <w:r>
-        <w:t xml:space="preserve">. In addition to damselfly larvae, other predators are also found in bromeliads, including large predaceous fly larvae (Diptera: Tabanidae) and predatory leeches (Hirudinae:Arhynchobdellida) (see Frank et al.</w:t>
+        <w:t xml:space="preserve">. However, other predators are also found in bromeliads, including large predaceous fly larvae (Diptera: Tabanidae) and predatory leeches (Hirudinae:Arhynchobdellida) (see Frank et al.</w:t>
       </w:r>
       <w:r>
         <w:t xml:space="preserve"> </w:t>
@@ -393,16 +390,7 @@
         <w:t xml:space="preserve">(2009)</w:t>
       </w:r>
       <w:r>
-        <w:t xml:space="preserve">). Many bromeliads contain water and trapped, terrestrial detritus which supplies nutrients for the bromeliad</w:t>
-      </w:r>
-      <w:r>
-        <w:t xml:space="preserve"> </w:t>
-      </w:r>
-      <w:r>
-        <w:t xml:space="preserve">(Reich et al. 2003)</w:t>
-      </w:r>
-      <w:r>
-        <w:t xml:space="preserve">. The small size of these habitats permits direct manipulations of entire food webs, manipulations which would be difficult in most natural systems. Predators have been shown to have large top-down effects on ecosystem functions in bromelaids, including nitrogen uptake by the plant</w:t>
+        <w:t xml:space="preserve">). Predators have been shown to have large top-down effects on ecosystem functions in bromelaids, including nitrogen uptake by the plant</w:t>
       </w:r>
       <w:r>
         <w:t xml:space="preserve"> </w:t>
@@ -437,7 +425,7 @@
     </w:p>
     <w:p>
       <w:r>
-        <w:t xml:space="preserve">We tested for a relationship between the distribution, diet and ecosystem effect of predators and their phylogenetic distance using observations, lab feeding trials, and manipulative field experiments, respectively. We observed predator distribution by dissecting a sample of natural bromeliads. We quantified diet preferences in a series of no-choice feeding trials. Ecosystem-level effects were measured with a manipulative experiment, where predators were placed alone or in combination within standardized communities. In each approach, we test the hypothesis that greater phylogenetic distance correlates with greater difference in predator impacts on the bromeliad community:</w:t>
+        <w:t xml:space="preserve">We used a series of observations, lab feeding trials, and manipulative field experiments to measure how the phylogenetic diversity of the predator assemblage predicts community composition and ecosystem function. We test three related hypotheses concerning similarity in distribution, diet and top- down ecosystem effects of predators:</w:t>
       </w:r>
     </w:p>
     <w:p>
@@ -454,7 +442,7 @@
         <w:t xml:space="preserve">Distributional similarity</w:t>
       </w:r>
       <w:r>
-        <w:t xml:space="preserve">: Closely related predators occur in the same habitat patch more frequently than less related predators. Alternatively, closely related species may never co-occur.</w:t>
+        <w:t xml:space="preserve">: Closely-related predators may occur together more frequently than less-related predators if there is a strong phylogenetic signal to habitat requirements. Alternatively, very closely related species may never co-occur because high overlap in ecological niches results in competitive exclusion.</w:t>
       </w:r>
     </w:p>
     <w:p>
@@ -471,7 +459,7 @@
         <w:t xml:space="preserve">Diet similarity</w:t>
       </w:r>
       <w:r>
-        <w:t xml:space="preserve">: Closely related predators will eat similar prey at similar rates. Alternatively, closely related species may have evolved different diets to facilitate coexistence.</w:t>
+        <w:t xml:space="preserve">: Closely-related predators will eat similar prey at similar rates. Alternatively, closely related species may have evolved different diets to facilitate coexistence.</w:t>
       </w:r>
     </w:p>
     <w:p>
@@ -488,7 +476,7 @@
         <w:t xml:space="preserve">Ecosystem-level effects</w:t>
       </w:r>
       <w:r>
-        <w:t xml:space="preserve">: We tested two sets of hypotheses about direct and indirect effects of predator combinations on ecosystems, predicting:</w:t>
+        <w:t xml:space="preserve">: We performed experiments at the scale at which organisms interact (i.e. within a single bromeliad) to test hypotheses about direct and indirect effects of predator combinations (on prey consumption, bromeliad nitrogen uptake and detrital decomposition), predicting:</w:t>
       </w:r>
     </w:p>
     <w:p>
@@ -500,7 +488,7 @@
         </w:numPr>
       </w:pPr>
       <w:r>
-        <w:t xml:space="preserve">Closely related predators will have similar effects on the community. This will occur if related predators have similar trophic interactions (e.g. predation rate, diet similarity). Our single-species treatments allow us to assess the effect of each predator both on prey survival and on ecosystem functions.</w:t>
+        <w:t xml:space="preserve">Closely-related predators will have similar effects on the community. This will occur if related predators have similar trophic interactions (e.g. predation rate, diet similarity). Our single-species treatments allow us to assess the effect of each predator both on prey survival and on ecosystem functions.</w:t>
       </w:r>
     </w:p>
     <w:p>
@@ -537,12 +525,12 @@
     </w:p>
     <w:p>
       <w:r>
-        <w:t xml:space="preserve">We used three empirical approaches to test the hypotheses outlined above. To test hypothesis 1 (distribution) we sampled bromeliads for predator species. To test hypothesis 2 (diet similarity), we conducted a series of laboratory feeding trials. Finally, we tested hypothesis 3 (similarity of community effect and interaction) with a field experiment in which predators were added to bromeliads containing standardized communities of prey. This experiment included both single species treatments and two species treatments; the latter were chosen to create the widest possible range of phylogenetic diversity.</w:t>
-      </w:r>
-    </w:p>
-    <w:p>
-      <w:r>
-        <w:t xml:space="preserve">We included phylogenetic information in our analyses of all three datasets. We obtained this phylogenetic information first from classification alone. Next we added information about the age of each node from "timetree.org", an online database of published molecular time estimates</w:t>
+        <w:t xml:space="preserve">We collected three datasets to address each of the questions posed in the Introduction. We examined distributional similarity among predator species (Question 1) by sampling bromeliads for invertebrates. We examined diet similarity (Question 2) with a series of no-choice feeding trials. Finally, we examined the effects of predators on invertebrate communities (Question 3) with a field experiment, in which predators were added to bromeliads containing standardized communities of prey. This experiment included both single species treatments and two species treatments; the latter were chosen to create the widest possible range of phylogenetic diversity.</w:t>
+      </w:r>
+    </w:p>
+    <w:p>
+      <w:r>
+        <w:t xml:space="preserve">In each dataset, we related the results to published phylogenies accessed from "timetree.org", an online database of published molecular time estimates</w:t>
       </w:r>
       <w:r>
         <w:t xml:space="preserve"> </w:t>
@@ -551,7 +539,7 @@
         <w:t xml:space="preserve">(Hedges et al. 2006)</w:t>
       </w:r>
       <w:r>
-        <w:t xml:space="preserve">. The timetree online database collects information from multiple independent phylogenetic studies. These studies provide independent estimates of the age of the most recent common ancestor for two lineages. Lineages that diverged a long time ago have been dated by multiple studies; for such nodes we used the median age. All internal nodes were dated by at least one study, however data was unavailable for the youngest nodes (i.e. tips) of the tree. For these nodes, either a lack of taxonomic information (e.g. Tabanidae) or a lack of phylogenetic study (e.g.</w:t>
+        <w:t xml:space="preserve">. Node age data was available for all but the youngest nodes, where either a lack of taxonomic information (e.g. Tabanidae) or a lack of phylogenetic study (e.g.</w:t>
       </w:r>
       <w:r>
         <w:t xml:space="preserve"> </w:t>
@@ -563,7 +551,7 @@
         <w:t xml:space="preserve">Leptagrion</w:t>
       </w:r>
       <w:r>
-        <w:t xml:space="preserve">) prevented more information from being included. These branches were left unresolved (i.e., as polytomies) and were all assigned identical, arbitrary and short branch lengths (15 Mya). The result is a phylogeny that closely resembles the qualitative, taxonomy-based tree with which we began. Because the node ages between our major predators (leeches, tabanids and odonata) are so deep, variation among studies in the estimated age of these nodes was minor compared to the differences between them.</w:t>
+        <w:t xml:space="preserve">) prevented more information from being included. These branches were left unresolved and were all assigned identical, arbitrary and short branch lengths (15 Mya).</w:t>
       </w:r>
     </w:p>
     <w:p>
@@ -669,30 +657,30 @@
       <w:pPr>
         <w:pStyle w:val="Heading3"/>
       </w:pPr>
-      <w:bookmarkStart w:id="25" w:name="distributional-similarity"/>
+      <w:bookmarkStart w:id="25" w:name="question-1-distributional-similarity"/>
       <w:bookmarkEnd w:id="25"/>
       <w:r>
-        <w:t xml:space="preserve">Distributional similarity</w:t>
-      </w:r>
-    </w:p>
-    <w:p>
-      <w:r>
-        <w:t xml:space="preserve">We asked whether closely related predators were found in the same bromeliads. In 2008, each bromeliad was dissected and washed to remove invertebrates. We passed this water through two sieves (150 and 850 µm), which removed particulate organic matter without losing any invertebrates. All invertebrates were counted and identified to the lowest taxonomic level possible. The body length of all individuals was measured when possible for small and medium-sized taxa (&lt; 1cm final instar) and always for large-bodied taxa (&gt; 1 cm final instar).</w:t>
+        <w:t xml:space="preserve">Question 1: Distributional similarity</w:t>
+      </w:r>
+    </w:p>
+    <w:p>
+      <w:r>
+        <w:t xml:space="preserve">To examine distributional similarity among predator species, we used a detailed survey of bromeliad communities. In 2008, each bromeliad was dissected and washed to remove invertebrates and the resulting water was filtered through two sieves (150 and 850 µm), which removed particulate organic matter without losing any invertebrates. All invertebrates were counted and identified to the lowest taxonomic level possible. The body length of all individuals was measured when possible for small and medium-sized taxa (&lt; 1cm final instar) and always for large-bodied taxa (&gt; 1 cm final instar).</w:t>
       </w:r>
     </w:p>
     <w:p>
       <w:pPr>
         <w:pStyle w:val="Heading3"/>
       </w:pPr>
-      <w:bookmarkStart w:id="26" w:name="diet-similarity"/>
+      <w:bookmarkStart w:id="26" w:name="question-2-diet-similarity"/>
       <w:bookmarkEnd w:id="26"/>
       <w:r>
-        <w:t xml:space="preserve">Diet Similarity</w:t>
-      </w:r>
-    </w:p>
-    <w:p>
-      <w:r>
-        <w:t xml:space="preserve">To test whether related predators eat similar prey, we fed prey to predators in laboratory feeding trials. We conducted 314 feeding trials of 10 predator taxa and 14 prey taxa between March and April 2011. We included all potential predator-prey pairs present in the experiment (described below), and attempted to perform all other combinations whenever possible. However, due to the rarity of some taxa, many predator-prey pairs were not possible; we tested 56 pairwise combinations. Most trials were replicated at least five times, but the number of replicates ranged from 1 to 11. To conduct the trials, we placed predators together with prey in a 50ml vial, with a stick for substrate. The only exception was the tabanid larvae, which we placed between two vertical surfaces to imitate the narrow space found in bromeliad leaf axils (their preferred microhabitat, necessary for successful feeding). Generally our trials contained a single predator and a single prey individual, except in the case of very small prey (</w:t>
+        <w:t xml:space="preserve">Question 2: Diet Similarity</w:t>
+      </w:r>
+    </w:p>
+    <w:p>
+      <w:r>
+        <w:t xml:space="preserve">To examine diet similarity among predator species, we fed prey species to predators in laboratory feeding trials. We conducted 314 feeding trials of 10 predator taxa and 14 prey taxa between March and April 2011. We included all potential predator-prey pairs present in the experiment (described below), and attempted to perform all other combinations whenever possible. However, due to the rarity of some taxa, many predator-prey pairs were not possible; we tested 56 pairwise combinations. Most trials were replicated at least five times, but the number of replicates ranged from 1 to 11. To conduct the trials, we placed predators together with prey in a 50ml vial, with a stick for substrate. The only exception was the tabanid larvae, which we placed between two vertical surfaces to imitate the narrow space found in bromeliad leaf axils (their preferred microhabitat, necessary for successful feeding). Generally our trials contained a single predator and a single prey individual, except in the case of very small prey (</w:t>
       </w:r>
       <w:r>
         <w:rPr>
@@ -723,15 +711,15 @@
       <w:pPr>
         <w:pStyle w:val="Heading3"/>
       </w:pPr>
-      <w:bookmarkStart w:id="27" w:name="community-effect-experiment"/>
+      <w:bookmarkStart w:id="27" w:name="question-3-community-effect-experiment"/>
       <w:bookmarkEnd w:id="27"/>
       <w:r>
-        <w:t xml:space="preserve">Community effect experiment</w:t>
-      </w:r>
-    </w:p>
-    <w:p>
-      <w:r>
-        <w:t xml:space="preserve">Our third hypothesis had two parts: (a) how do predator species differ in their effects on the invertebrate community and ecosystem processes and (b) do predator combinations show non- additive effects on community and ecosystem processes, and do these non-additive effects increase or decrease with phylogenetic distance?</w:t>
+        <w:t xml:space="preserve">Question 3: Community effect experiment</w:t>
+      </w:r>
+    </w:p>
+    <w:p>
+      <w:r>
+        <w:t xml:space="preserve">Our third question had two parts: (a) how do predator species differ in their effects on the invertebrate community and ecosystem processes and (b) do predator combinations show non- additive effects on community and ecosystem processes, and do these non-additive effects increase or decrease with phylogenetic distance? We measured five community and ecosystem response variables: production of fine particulate organic matter (FPOM), decomposition of coarse detritus, bromeliad growth, uptake of detrital nitrogen into bromeliad tissue, and survival of invertebrate prey (emerged adults + surviving larvae)</w:t>
       </w:r>
     </w:p>
     <w:p>
@@ -746,7 +734,7 @@
     </w:p>
     <w:p>
       <w:r>
-        <w:t xml:space="preserve">We tested effects of both single and multiple predator species on community responses with a manipulative experiment where identical prey communities were exposed to treatments of either a single predator, or pairs of predators representing increasing phylogenetic diversity. In this experiment we focused on the four most abundant large predators found in the community:</w:t>
+        <w:t xml:space="preserve">In this experiment we focused on the four most abundant large predators found in the community:</w:t>
       </w:r>
       <w:r>
         <w:t xml:space="preserve"> </w:t>
@@ -788,7 +776,7 @@
         <w:t xml:space="preserve"> </w:t>
       </w:r>
       <w:r>
-        <w:t xml:space="preserve">sp.) and a predatory leech. We combined these species in eight treatments: predator-free control (no predators), each of the four predator species alone (3a) and pairs of predator species chosen to maximize variation in phylogenetic distance (3b). Specifically, these pairs were: two congeneric damselflies (</w:t>
+        <w:t xml:space="preserve">sp.) and a predatory leech. We combined these species in eight treatments: predator-free control (no predators), each of the four predator species alone (3a) and pairs of predator species chosen to maximize the range of phylogenetic distance (3b). Specifically, these pairs were: two congeneric damselflies (</w:t>
       </w:r>
       <w:r>
         <w:rPr>
@@ -853,7 +841,7 @@
     </w:p>
     <w:p>
       <w:r>
-        <w:t xml:space="preserve">We created bromeliad communities that were as similar as possible to each other, and also to the average composition of a bromeliad. In February 2011 we collected bromeliads with a volume between 90 and 200ml, thoroughly washed the plants to remove organisms and detritus, and soaked them for 12 hours in a tub of water. We then hung all bromeliads for 48 hours to dry. This procedure was intended to remove all existing macroinvertebrates; one bromeliad dissected afterwards contained no insects (a similar technique was used by Romero and Srivastava</w:t>
+        <w:t xml:space="preserve">To evaluate the effect of these predators on natural bromeliad systems, we created bromeliad communities that were as similar as possible to each other, and also to the average composition of a bromeliad. In February 2011 we collected bromeliads with a volume between 90 and 200ml, thoroughly washed the plants to remove organisms and detritus, and soaked them for 12 hours in a tub of water. We then hung all bromeliads for 48 hours to dry. This procedure was intended to remove all existing insects; one bromeliad dissected afterwards contained no insects (a similar technique was used by Romero and Srivastava</w:t>
       </w:r>
       <w:r>
         <w:t xml:space="preserve"> </w:t>
@@ -987,21 +975,21 @@
     </w:p>
     <w:p>
       <w:r>
-        <w:t xml:space="preserve">Each bromeliad was stocked with a representative insect community (See supplementary material). The densities of each prey taxon were calculated from the observational dataset (Hypothesis 1), using data from bromeliads of similar size to those in our experiment. We ran this experiment in two temporal blocks for logistical reasons: three complete replicates of all treatments were set up on 20 February 2011, and two on 08 March 2011. We first placed the prey species into the bromeliad, allowed two days for the prey to adjust, then added predators. After 26 days from the beginning of each block, we added the same prey community a second time to simulate the continuous oviposition that characterizes the system. We concluded the experiment 43 days from the first addition of prey (20 April 2011). Throughout the experiment, all bromeliads were enclosed with a mesh cage topped with a malaise trap and checked daily for emergence of adults. At the end of the experiment we completely dissected our bromeliads, collecting all invertebrates and detritus remaining inside.</w:t>
-      </w:r>
-    </w:p>
-    <w:p>
-      <w:r>
-        <w:t xml:space="preserve">We used a substitutive design, maintaining the same predator metabolic capacity in all replicates (see below). In a substitutive experiment, all experimental units receive the same "amount" of predators -- usually standardized by abundance -- and only species composition varies. However, when species differ substantially in body size - as in this experiment - abundance does not standardize the their effects on the community. We chose to standardize using metabolic capacity instead (after Srivastava</w:t>
-      </w:r>
-      <w:r>
-        <w:t xml:space="preserve"> </w:t>
-      </w:r>
-      <w:r>
-        <w:t xml:space="preserve">(2009)</w:t>
-      </w:r>
-      <w:r>
-        <w:t xml:space="preserve">). Integrating the allometric relationship between body size and feeding rate</w:t>
+        <w:t xml:space="preserve">Each bromeliad was stocked with a representative insect community (See supplementary material). The densities of each prey taxon were calculated from the observational dataset (Question 1), using data from bromeliads of similar size to those in our experiment. We ran this experiment in two temporal blocks for logistical reasons: three complete replicates of all treatments were set up on 20 February 2011, and two on 08 March 2011. We first placed the prey species into the bromeliad, allowed two days for the prey to adjust, then added predators. After 26 days from the beginning of each block, we added the same prey community a second time to simulate the continuous oviposition that characterizes the system. We concluded the experiment 43 days from the first addition of prey (20 April 2011). Throughout the experiment, all bromeliads were enclosed with a mesh cage topped with a malaise trap and checked daily for emergence of adults. At the end of the experiment we completely dissected our bromeliads, collecting all invertebrates and detritus remaining inside.</w:t>
+      </w:r>
+    </w:p>
+    <w:p>
+      <w:r>
+        <w:t xml:space="preserve">We used a substitutive design which maintained the same predator metabolic capacity in all replicates (see below). Substitutive experiments often hold total abundance constant, but when species differ substantially in body size - as in this experiment - allometric effects of body size on feeding rate can confound detection of effects based on trophic traits or species interactions, and standardizing to community metabolic capacity is preferred</w:t>
+      </w:r>
+      <w:r>
+        <w:t xml:space="preserve"> </w:t>
+      </w:r>
+      <w:r>
+        <w:t xml:space="preserve">(Srivastava and Bell 2009)</w:t>
+      </w:r>
+      <w:r>
+        <w:t xml:space="preserve">. Integrating the allometric relationship between body size and feeding rate</w:t>
       </w:r>
       <w:r>
         <w:t xml:space="preserve"> </w:t>
@@ -1048,7 +1036,7 @@
     </w:p>
     <w:p>
       <w:r>
-        <w:t xml:space="preserve">To quantify the effect of predators on ecosystem function, at the end of the experiment we measured five community and ecosystem response variables: decomposition of coarse detritus, production of fine particulate organic matter (FPOM), bromeliad growth, uptake of detrital nitrogen into bromeliad tissue, and survival of invertebrate prey (emerged adults + surviving larvae). We measured decomposition by once again passing the bromeliad water through a 850 µm sieve, collecting the retained detritus and determining the mass of this detritus after oven-drying it at approximately 70</w:t>
+        <w:t xml:space="preserve">At the end of the experiment, to quantify the effect of predators on ecosystem function, we measured five community and ecosystem response variables: decomposition of coarse detritus, production of fine particulate organic matter (FPOM), bromeliad growth, uptake of detrital nitrogen into bromeliad tissue, and survival of invertebrate prey (emerged adults + surviving larvae). We measured decomposition by once again passing the bromeliad water through a 850 µm sieve, collecting the retained detritus and determining the mass of this detritus after oven-drying it at approximately 70</w:t>
       </w:r>
       <m:oMath>
         <m:sSup>
@@ -1123,7 +1111,7 @@
         <w:t xml:space="preserve">15</w:t>
       </w:r>
       <w:r>
-        <w:t xml:space="preserve">N) and nitrogen concentration analyses. These analyses were performed at the Stable Isotope Facility laboratory (UC Davis, CA, USA) using continuous flow isotope ratio mass spectrometer (20-20 mass spectrometer; PDZ Europa, Sandbach, England) after sample combustion to N</w:t>
+        <w:t xml:space="preserve">N) and nitrogen concentration analyses. These analyses were performed at the Stable Isotope Facility laboratory (UC Davis, CA, USA) using continuous flow isotope ratio mass spectrometer (20–20 mass spectrometer; PDZ Europa, Sandbach, England) after sample combustion to N</w:t>
       </w:r>
       <w:r>
         <w:rPr>
@@ -1150,7 +1138,7 @@
     </w:p>
     <w:p>
       <w:r>
-        <w:t xml:space="preserve">We quantified the effect of phylogenetic distance on each of distributional (Hypothesis 1) and diet (Hypothesis 2) similarity. First, we calculated phylogenetic distance between each pair of species, then fit several functions to the relationship between phylogenetic diversity an either distributional or diet similarity. We used linear, constant, and several appropriate nonlinear functions (nonlinear, because our measures of similarity are bounded by 0 and 1; see below). We compared these models using AIC and generated confidence intervals as appropriate (parametric or bootstrap for linear and nonlinear, respectively). We evaluated both distributional and diet similarity between predators using Pianka's index of niche overlap</w:t>
+        <w:t xml:space="preserve">We quantified the effect of phylogenetic distance on each of distributional (Question 1) and diet (Question 2) similarity. First, we calculated phylogenetic distance between each pair of species, then fit several functions to the relationship between phylogenetic diversity an either distributional or diet similarity. We used linear, constant, and several appropriate nonlinear functions (nonlinear, because our measures of similarity are bounded by 0 and 1; see below). We compared these models using AIC and generated confidence intervals as appropriate (parametric or bootstrap for linear and nonlinear, respectively). We evaluated both distributional and diet similarity between predators using Pianka's index of niche overlap</w:t>
       </w:r>
       <w:r>
         <w:t xml:space="preserve"> </w:t>
@@ -1575,7 +1563,7 @@
         <w:t xml:space="preserve"> </w:t>
       </w:r>
       <w:r>
-        <w:t xml:space="preserve">resources represent the different habitats surveyed for Hypothesis 1 (distributional similarity), or the different prey species assayed for Hypothesis 2 (diet similarity). Preference (</w:t>
+        <w:t xml:space="preserve">resources represent the different habitats surveyed for Question 1 (distributional similarity), or the different prey species assayed for Question 2 (diet similarity). Preference (</w:t>
       </w:r>
       <m:oMath>
         <m:sSub>
@@ -1604,22 +1592,22 @@
         </m:sSub>
       </m:oMath>
       <w:r>
-        <w:t xml:space="preserve">) represents the proportion of a predator's total metabolic capacity found in a particular bromeliad (Hypothesis 1); or the proportion of feeding trials in which it ate a particular prey (Hypothesis 2). We also compared these effects via a Mantel test, to check for overall correlation between the phylogenetic distance matrix and dissimilarity in either predator distribution or diet preferences.</w:t>
-      </w:r>
-    </w:p>
-    <w:p>
-      <w:r>
-        <w:t xml:space="preserve">We divided the analysis of this experiment into three parts: quantifying the effect of phylogenetic distance on prey community similarity, on community and ecosystem responses, and on non-additive effects of predator combinations. First, we compared the four treatments with single predator species by calculating the similarity in species composition (Pianka's index) between surviving prey communities and relating this to the phylogenetic distance between predators with a linear regression. If predator feeding choices are phylogenetically conserved, that diet similarity will decline with increasing phylogenetic distance.</w:t>
-      </w:r>
-    </w:p>
-    <w:p>
-      <w:r>
-        <w:t xml:space="preserve">Second, we measured five community and ecosystem responses, testing in turn the effect of predator presence, number, species identity, and finally phylogenetic diversity. To test for an effect of predator presence, we compared the control treatment (predators absent) with the mean responses of all seven treatments that did contain predators. To test for an effect of predator species number (one or two predators), we compared the means of all single-species treatments with the means of all two-species treatments. To test for an effect of predator identity, we compared all four single-species treatments. Finally, to test for an effect of predator combinations we compared all two-species treatments (3 pairs total). We analyzed each of these of these orthogonal comparisons with one-way ANOVA.</w:t>
-      </w:r>
-    </w:p>
-    <w:p>
-      <w:r>
-        <w:t xml:space="preserve">In our third and final analysis we quantified the non-additive effect of predator species on our responses. We calculated this effect as the difference between the response in bromeliads with both predator species (n=5) and the mean response in bromeliads with either one of these two predator species (n=5 for each predator species). We generated bootstrap confidence intervals for these non-additive effects; confidence intervals that do not overlap zero indicate a significant non-additive effect of a predator combination. We used R version 3.2.0</w:t>
+        <w:t xml:space="preserve">) represents the proportion of a predator's total metabolic capacity found in a particular bromeliad (Question 1); or the proportion of feeding trials in which it ate a particular prey (Question 2).</w:t>
+      </w:r>
+    </w:p>
+    <w:p>
+      <w:r>
+        <w:t xml:space="preserve">We tested effects of both single and multiple predator species on community responses with a manipulative experiment where identical prey communities were exposed to treatments of either a single predator, or pairs of predators representing increasing phylogenetic diversity. We divided the analysis of this experiment into three parts: quantifying the effect of phylogenetic distance on prey community similarity, on community and ecosystem responses responses, and on non-additive effects. First, we compared the four treatments with single predator species by calculating the similarity in species composition (Pianka's index) between surviving prey communities and relating this to the phylogenetic distance between predators. If predator feeding choices are phylogenetically conserved, that diet similarity will decline with increasing phylogenetic distance.</w:t>
+      </w:r>
+    </w:p>
+    <w:p>
+      <w:r>
+        <w:t xml:space="preserve">Second, we examined how predators affected the five community and ecosystem responses measured in this experiment, testing in turn the effect of predator presence, number, species identity, and finally phylogenetic diversity. To test for an effect of predator presence, we compared the control treatment (predators absent) with the mean responses of all seven treatments that did contain predators. To test for an effect of predator species number (one or two predators), we compared the means of all single-species treatments with the means of all two-species treatments. To test for an effect of predator identity, we compared all four single-species treatments. Finally, to test for an effect of predator combinations we compared all two-species treatments (3 pairs total). We analyzed each of these of these orthogonal comparisons with one-way ANOVA.</w:t>
+      </w:r>
+    </w:p>
+    <w:p>
+      <w:r>
+        <w:t xml:space="preserve">In our third and final analysis we quantified the non-additive effect of predator species. We calculated this effect as the difference between the response in bromeliads with both predator species (n=5) and the mean response in bromeliads with either one of these two predator species (n=5 for each predator species). We generated bootstrap confidence intervals for these non-additive effects; confidence intervals which do not overlap zero indicate a significant non-additive effect of a predator combination. We used R version 3.2.0</w:t>
       </w:r>
       <w:r>
         <w:t xml:space="preserve"> </w:t>
@@ -1643,7 +1631,7 @@
         <w:t xml:space="preserve"> </w:t>
       </w:r>
       <w:r>
-        <w:t xml:space="preserve">for calculating phylogenetic distances matrices, and vegan</w:t>
+        <w:t xml:space="preserve">for calculation phylogenetic distances matrices, and vegan</w:t>
       </w:r>
       <w:r>
         <w:t xml:space="preserve"> </w:t>
@@ -1672,10 +1660,10 @@
       <w:pPr>
         <w:pStyle w:val="Heading3"/>
       </w:pPr>
-      <w:bookmarkStart w:id="31" w:name="hypothesis-1-similarity-in-distribution"/>
+      <w:bookmarkStart w:id="31" w:name="question-1-similarity-in-distribution"/>
       <w:bookmarkEnd w:id="31"/>
       <w:r>
-        <w:t xml:space="preserve">Hypothesis 1: similarity in distribution</w:t>
+        <w:t xml:space="preserve">Question 1 similarity in distribution</w:t>
       </w:r>
     </w:p>
     <w:p>
@@ -1689,7 +1677,7 @@
         <w:t xml:space="preserve">1,89</w:t>
       </w:r>
       <w:r>
-        <w:t xml:space="preserve">=2.39, p=0.13). This indicates that all 14 predator species have roughly similar habitat distributions at the level of the bromeliad. Indeed we often found multiple predator species co-occurring in the same bromeliads (mean 4.4 ± 2.9 predator species per plant). A Mantel test also found no evidence of correlation between differences among predators in habitat use, and phylogenetic distance (correlation -0.16, p = 0.81, 999 permutations). We were able to sample a wide range of phylogenetic relatedness, including two groups of congenerics -- two species of</w:t>
+        <w:t xml:space="preserve">=2.39, p=0.13). This indicates that all 14 predator species have roughly similar habitat distributions at the level of the bromeliad. Indeed we often found multiple predator species co-occurring in the same bromeliads (mean 4.4 ± 2.9 predator species per plant). We were able to sample a wide range of phylogenetic relatedness, including two groups of congenerics -- two species of</w:t>
       </w:r>
       <w:r>
         <w:t xml:space="preserve"> </w:t>
@@ -1719,17 +1707,17 @@
         <w:t xml:space="preserve"> </w:t>
       </w:r>
       <w:r>
-        <w:t xml:space="preserve">sp. (Odonata:Coenagrionidae). There were also two groups of confamilials -- three species of Tabanidae and two species of Empididae, all Diptera. Deeper divisions were also present: three families of Diptera were represented by a single predator species each (Dolichopodidae, Corethrellidae and Chironomidae) and the deepest taxonomic divide was between all insects present and the predatory leeches (Arhynchobdellida:Hirudinidae).</w:t>
+        <w:t xml:space="preserve">sp. (Odonata:Coenagrionidae). There were also two groups of confamilials -- three species of Tabanidae and two species of Empididae, all Diptera. Deeper divisions were also present: three families of Diptera are represented by a single predator species each (Dolichopodidae, Corethrellidae and Chironomidae) and the deepest taxonomic divide is between all insects present and the predatory leeches (Arhynchobdellida:Hirudinidae).</w:t>
       </w:r>
     </w:p>
     <w:p>
       <w:pPr>
         <w:pStyle w:val="Heading3"/>
       </w:pPr>
-      <w:bookmarkStart w:id="32" w:name="hypothesis-2-similarity-in-diet"/>
+      <w:bookmarkStart w:id="32" w:name="question-2-similarity-in-diet"/>
       <w:bookmarkEnd w:id="32"/>
       <w:r>
-        <w:t xml:space="preserve">Hypothesis 2: Similarity in diet</w:t>
+        <w:t xml:space="preserve">Question 2: Similarity in diet</w:t>
       </w:r>
     </w:p>
     <w:p>
@@ -1743,36 +1731,36 @@
         <w:t xml:space="preserve">1,26</w:t>
       </w:r>
       <w:r>
-        <w:t xml:space="preserve">=5.98, p=0.022). However a Mantel test found no evidence of correlation between dissimilarity in diet and phylogenetic distance among predators (correlation -0.27, p = 0.90, 999 permutations).</w:t>
+        <w:t xml:space="preserve">=5.98, p=0.022). Despite the decline in diet similarity with phylogenetic distance, the variation in predator feeding behaviour did not translate into a significant difference in the composition of prey species surviving the manipulative experiment (Fig 1c, F</w:t>
+      </w:r>
+      <w:r>
+        <w:rPr>
+          <w:vertAlign w:val="subscript"/>
+        </w:rPr>
+        <w:t xml:space="preserve">1,4</w:t>
+      </w:r>
+      <w:r>
+        <w:t xml:space="preserve">=1.46, p=0.29, distance measured as Bray-Curtis dissimilarity)</w:t>
       </w:r>
     </w:p>
     <w:p>
       <w:pPr>
         <w:pStyle w:val="Heading3"/>
       </w:pPr>
-      <w:bookmarkStart w:id="33" w:name="hypothesis-3-similarity-in-top-down-effects"/>
+      <w:bookmarkStart w:id="33" w:name="question-3-similarity-in-top-down-effects"/>
       <w:bookmarkEnd w:id="33"/>
       <w:r>
-        <w:t xml:space="preserve">Hypothesis 3: similarity in top-down effects</w:t>
-      </w:r>
-    </w:p>
-    <w:p>
-      <w:r>
-        <w:t xml:space="preserve">We analyzed our five univariate response variables from the manipulative experiment by dividing them into four separate and orthogonal tests: predator presence, predator number, predator species identity and, increasing predator phylogenetic diversity. Across all four tests, we saw the strongest responses for total prey survivorship (Table 1). Prey survivorship was halved when predators were present (Figure 2a, Table 1). Despite the decline in diet similarity with phylogenetic distance (Question 2), the variation in predator feeding behaviour did not translate into a significant differences in the composition of prey species surviving the manipulative experiment (Fig 1c, F</w:t>
-      </w:r>
-      <w:r>
-        <w:rPr>
-          <w:vertAlign w:val="subscript"/>
-        </w:rPr>
-        <w:t xml:space="preserve">1,4</w:t>
-      </w:r>
-      <w:r>
-        <w:t xml:space="preserve">=0.71, p=0.45, distance measured as Bray-Curtis dissimilarity). Although single predator species had similar effects on survivorship (Figure 2c, Table 1), combinations of predators with higher phylogenetic diversity showed a significant increase in total prey survivorship (Fig 2d). That is, more phylogenetically diverse predator combinations caused less prey mortality. Interestingly, these effects on prey surviorship did not result in a change in the processing of detritus (measured either as reduction in coarse detritus or production of fine detritus), bromeliad growth or nitrogen cycling (Table 1).</w:t>
-      </w:r>
-    </w:p>
-    <w:p>
-      <w:r>
-        <w:t xml:space="preserve">We tested for non-additive effects of predator phylogenetic diversity with bootstrap confidence intervals. When we compared the actual effects of predator combinations with those expected from the mean of each single-species treatment, we found that predator pairs with the greatest phylogenetic diversity had the highest prey survival. Whereas effects of</w:t>
+        <w:t xml:space="preserve">Question 3: similarity in top-down effects</w:t>
+      </w:r>
+    </w:p>
+    <w:p>
+      <w:r>
+        <w:t xml:space="preserve">We analyzed our five univariate response variables from the manipulative experiment by dividing them into four separate and orthogonal tests: predator presence, predator number, predator species identity and, increasing predator phylogenetic diversity. Across all four tests, we saw the strongest responses for total prey survivorship (Table 1). Prey survivorship was halved when predators were present (Figure 2a, Table 1). Although individually predator species had similar effects on survivorship (Figure 2c, Table 1), combinations of predators with higher phylogenetic diversity showed a significant increase in total prey survivorship (Fig 2d). That is, more phylogenetically diverse predator combinations caused less prey mortality. Interestingly, these effects on prey surviorship did not result in a change in the processing of detritus (measured either as reduction in coarse detritus or production of fine detritus), bromeliad growth or nitrogen cycling (Table 1).</w:t>
+      </w:r>
+    </w:p>
+    <w:p>
+      <w:r>
+        <w:t xml:space="preserve">In order to further understand the effects of predator combinations, we tested for non-additive effects of predator phylogenetic diversity with a randomization test. When we compared the actual effects of predator combination with those expected from the mean of each single-species treatment, we found that predator pairs with the greatest phylogenetic diversity had the highest prey survival. While effects of</w:t>
       </w:r>
       <w:r>
         <w:t xml:space="preserve"> </w:t>
@@ -1832,7 +1820,7 @@
         <w:t xml:space="preserve"> </w:t>
       </w:r>
       <w:r>
-        <w:t xml:space="preserve">larva or leeches, on average five more prey individuals (18% of total prey community) survived till the end of the experiment (Fig 3; Tabanid, p = 0.006, Leech, p = 0.026). Once again, this effect on invertebrate density did not in turn create a significant difference in other response variables.</w:t>
+        <w:t xml:space="preserve">larva or leeches, on average five more prey individuals (18% of total prey community) survived till the end of the experiment (Fig 3; Tabanid randomization p = 0.01, Leech randomization p = 0.032). Once again, this effect on invertebrate density did not in turn create a significant difference in other response variables.</w:t>
       </w:r>
     </w:p>
     <w:p>
@@ -1976,7 +1964,7 @@
         <w:rPr>
           <w:i/>
         </w:rPr>
-        <w:t xml:space="preserve">L. elongatum</w:t>
+        <w:t xml:space="preserve">L elongatum</w:t>
       </w:r>
       <w:r>
         <w:t xml:space="preserve">, Medium =</w:t>
@@ -1988,7 +1976,7 @@
         <w:rPr>
           <w:i/>
         </w:rPr>
-        <w:t xml:space="preserve">L. elongatum</w:t>
+        <w:t xml:space="preserve">L elongatum</w:t>
       </w:r>
       <w:r>
         <w:t xml:space="preserve"> </w:t>
@@ -2003,7 +1991,7 @@
         <w:rPr>
           <w:i/>
         </w:rPr>
-        <w:t xml:space="preserve">L. elongatum</w:t>
+        <w:t xml:space="preserve">L elongatum</w:t>
       </w:r>
       <w:r>
         <w:t xml:space="preserve"> </w:t>
@@ -2064,7 +2052,7 @@
         <w:t xml:space="preserve">Figure 3</w:t>
       </w:r>
       <w:r>
-        <w:t xml:space="preserve">: Non-additive effects of predator combinations on prey decrease with increasing phylogenetic distance between predators. A difference of 0 indicates that two-predator treatments resulted in no more prey mortality than would be expected from simply averaging single-predator treatments. A negative difference indicates that two-predator treatments resulted in less mortality than expected. Error bars represent bootstrap 95% confidence intervals.</w:t>
+        <w:t xml:space="preserve">: Non-additive effects of predator combinations on prey decrease with increasing phylogenetic distance between predators. A difference of 0 indicates that two-predator treatments resulted in no more prey mortality than would be expected from simply averaging single-predator treatments. Error bars represent bootstrap 95% confidence intervals.</w:t>
       </w:r>
     </w:p>
     <w:p>
@@ -2078,7 +2066,7 @@
         <w:t xml:space="preserve"> </w:t>
       </w:r>
       <w:r>
-        <w:t xml:space="preserve">Predator diversity effects on community and ecosystem variables. We measured five community-level variables: total prey survival (both emerged adults and surviving larvae; see Figure 1), the breakdown of coarse detritus (decomposition), the production of fine particulate organic matter (FPOM), the cycling of nitrogen, and the growth of the bromeliad itself. We contrast treatments in our experimental design in four ways: comparing treatments with predators to those without ("Predator Presence"), contrasting predator species ("Identity"), comparing predator communities of 1 or 2 species ("Richness"), and considering the effects of phylogenetic distance between predators ("Pairwise PD"). Values are slope ± standard error and * = p &lt; 0.05</w:t>
+        <w:t xml:space="preserve">Predator diversity effects on community and ecosystem variables. We measured five community-level variables: total prey survival (both emerged adults and surviving larvae; see Figure 1), the breakdown of coarse detritus (decomposition), the production of fine particulate organic matter (FPOM), the cycling of nitrogen, and the growth of the bromeliad itself. We contrast treatments in our experimental design in four ways: comparing treatments with predators to those without (" Predator Presence"), contrasting predator species ("Identity"), comparing predator communities of 1 or 2 species ("Richness"), and considering the effects of phylogenetic distance between predators ("Pairwise PD"). * = p &lt; 0.05.wic</w:t>
       </w:r>
     </w:p>
     <w:tbl>
@@ -2193,7 +2181,7 @@
               <w:jc w:val="left"/>
             </w:pPr>
             <w:r>
-              <w:t xml:space="preserve">-7.37 ± 2.45; F</w:t>
+              <w:t xml:space="preserve">F</w:t>
             </w:r>
             <w:r>
               <w:rPr>
@@ -2216,7 +2204,7 @@
               <w:jc w:val="left"/>
             </w:pPr>
             <w:r>
-              <w:t xml:space="preserve">2.00 ± 2.07; F</w:t>
+              <w:t xml:space="preserve">F</w:t>
             </w:r>
             <w:r>
               <w:rPr>
@@ -2239,7 +2227,7 @@
               <w:jc w:val="left"/>
             </w:pPr>
             <w:r>
-              <w:t xml:space="preserve">2.05 ± 1.46; F</w:t>
+              <w:t xml:space="preserve">F</w:t>
             </w:r>
             <w:r>
               <w:rPr>
@@ -2262,7 +2250,7 @@
               <w:jc w:val="left"/>
             </w:pPr>
             <w:r>
-              <w:t xml:space="preserve">0.01 ± 0.00; F</w:t>
+              <w:t xml:space="preserve">F</w:t>
             </w:r>
             <w:r>
               <w:rPr>
@@ -2298,7 +2286,7 @@
               <w:jc w:val="left"/>
             </w:pPr>
             <w:r>
-              <w:t xml:space="preserve">0.01 ± 0.02; F</w:t>
+              <w:t xml:space="preserve">F</w:t>
             </w:r>
             <w:r>
               <w:rPr>
@@ -2321,7 +2309,7 @@
               <w:jc w:val="left"/>
             </w:pPr>
             <w:r>
-              <w:t xml:space="preserve">-0.01 ± 0.03; F</w:t>
+              <w:t xml:space="preserve">F</w:t>
             </w:r>
             <w:r>
               <w:rPr>
@@ -2344,7 +2332,7 @@
               <w:jc w:val="left"/>
             </w:pPr>
             <w:r>
-              <w:t xml:space="preserve">-0.01 ± 0.02; F</w:t>
+              <w:t xml:space="preserve">F</w:t>
             </w:r>
             <w:r>
               <w:rPr>
@@ -2367,7 +2355,7 @@
               <w:jc w:val="left"/>
             </w:pPr>
             <w:r>
-              <w:t xml:space="preserve">0.00 ± 0.00; F</w:t>
+              <w:t xml:space="preserve">F</w:t>
             </w:r>
             <w:r>
               <w:rPr>
@@ -2403,7 +2391,7 @@
               <w:jc w:val="left"/>
             </w:pPr>
             <w:r>
-              <w:t xml:space="preserve">-0.06 ± 0.09; F</w:t>
+              <w:t xml:space="preserve">F</w:t>
             </w:r>
             <w:r>
               <w:rPr>
@@ -2426,7 +2414,7 @@
               <w:jc w:val="left"/>
             </w:pPr>
             <w:r>
-              <w:t xml:space="preserve">-0.06 ± 0.11; F</w:t>
+              <w:t xml:space="preserve">F</w:t>
             </w:r>
             <w:r>
               <w:rPr>
@@ -2449,7 +2437,7 @@
               <w:jc w:val="left"/>
             </w:pPr>
             <w:r>
-              <w:t xml:space="preserve">0.18 ± 0.07; F</w:t>
+              <w:t xml:space="preserve">F</w:t>
             </w:r>
             <w:r>
               <w:rPr>
@@ -2472,7 +2460,7 @@
               <w:jc w:val="left"/>
             </w:pPr>
             <w:r>
-              <w:t xml:space="preserve">-0.00 ± 0.00; F</w:t>
+              <w:t xml:space="preserve">F</w:t>
             </w:r>
             <w:r>
               <w:rPr>
@@ -2508,7 +2496,7 @@
               <w:jc w:val="left"/>
             </w:pPr>
             <w:r>
-              <w:t xml:space="preserve">-0.79 ± 1.10; F</w:t>
+              <w:t xml:space="preserve">F</w:t>
             </w:r>
             <w:r>
               <w:rPr>
@@ -2531,7 +2519,7 @@
               <w:jc w:val="left"/>
             </w:pPr>
             <w:r>
-              <w:t xml:space="preserve">-1.08 ± 1.62; F</w:t>
+              <w:t xml:space="preserve">F</w:t>
             </w:r>
             <w:r>
               <w:rPr>
@@ -2554,7 +2542,7 @@
               <w:jc w:val="left"/>
             </w:pPr>
             <w:r>
-              <w:t xml:space="preserve">0.59 ± 0.84; F</w:t>
+              <w:t xml:space="preserve">F</w:t>
             </w:r>
             <w:r>
               <w:rPr>
@@ -2577,7 +2565,7 @@
               <w:jc w:val="left"/>
             </w:pPr>
             <w:r>
-              <w:t xml:space="preserve">0.00 ± 0.00; F</w:t>
+              <w:t xml:space="preserve">F</w:t>
             </w:r>
             <w:r>
               <w:rPr>
@@ -2613,7 +2601,7 @@
               <w:jc w:val="left"/>
             </w:pPr>
             <w:r>
-              <w:t xml:space="preserve">-5.69 ± 4.03; F</w:t>
+              <w:t xml:space="preserve">F</w:t>
             </w:r>
             <w:r>
               <w:rPr>
@@ -2636,7 +2624,7 @@
               <w:jc w:val="left"/>
             </w:pPr>
             <w:r>
-              <w:t xml:space="preserve">-0.22 ± 8.66; F</w:t>
+              <w:t xml:space="preserve">F</w:t>
             </w:r>
             <w:r>
               <w:rPr>
@@ -2659,7 +2647,7 @@
               <w:jc w:val="left"/>
             </w:pPr>
             <w:r>
-              <w:t xml:space="preserve">3.97 ± 5.63; F</w:t>
+              <w:t xml:space="preserve">F</w:t>
             </w:r>
             <w:r>
               <w:rPr>
@@ -2682,7 +2670,7 @@
               <w:jc w:val="left"/>
             </w:pPr>
             <w:r>
-              <w:t xml:space="preserve">-0.00 ± 0.01; F</w:t>
+              <w:t xml:space="preserve">F</w:t>
             </w:r>
             <w:r>
               <w:rPr>
@@ -2712,7 +2700,7 @@
     </w:p>
     <w:p>
       <w:r>
-        <w:t xml:space="preserve">We found that in our bromeliad system the phylogenetic distance between predators had variable importance. The phylogenetic distance between predators was unrelated to co-occurrence (Hypothesis 1). However, as phylogenetic distance between predator species increased, diet overlap decreased by 20% (Hypothesis 2). Interestingly, these apparent diet preferences in the lab did not generate a difference in species composition of surviving prey in the field (Hypothesis 3a). Greater phylogenetic diversity caused an increase in prey survival (i.e. a decrease in predation); phylogenetically distant pairs of predators that co-occurred in bromeliads had less impact on prey than expected from their performance in isolation (Hypothesis 3b).</w:t>
+        <w:t xml:space="preserve">We found that in our bromeliad system the phylogenetic distance between predators had variable importance. The phylogenetic distance between them predators was unrelated to co-occurrence (Question 1). However, as phylogenetic distance between predator species increased, diet overlap decreased by 20% (Question 2). Interestingly, these apparent diet preferences in the lab did not generate a difference in composition of surviving species in the field (Question 3a). Phylogenetic diversity caused an increase in prey survival (i.e. a decrease in predation); phylogenetically distant pairs of predators that co-occurred in bromeliads had less impact on prey than expected from their performance in isolation (Question 3b).</w:t>
       </w:r>
     </w:p>
     <w:p>
@@ -2727,7 +2715,7 @@
     </w:p>
     <w:p>
       <w:r>
-        <w:t xml:space="preserve">Phylogenetic distance between predators did not explain overlap in habitat distribution. This similarity in distribution could be caused by two processes: low habitat variability among bromeliads, or low variability in preference of predators for different habitats. A concurrent observational study (AAMMD, unpublished) showed that bromeliads vary widely in abiotic conditions, size, detritus amount and prey community; therefore it seems unlikely that low patch variation explains the lack of pattern. It appears instead that predators do not possess any strong phylogenetically-conserved preferences for different habitat characteristics, showing instead very generalist habitat preferences. This is not surprising, given that these organisms live in small, fluctuation-prone habitats. As a group, predatory invertebrates in bromeliads do not show more sensitivity to bromeliad size or drought than other invertebrates</w:t>
+        <w:t xml:space="preserve">We found no relationship between the phylogenetic distance between predator species and the overlap in their habitat distribution. This similarity in distribution could be caused by two processes: low habitat variability among bromeliads, or low variability in preference of predators for different habitats. A concurrent observational study (AAMMD, unpublished) showed that bromeliads vary widely in abiotic conditions, size, detritus amount and prey community; therefore it seems unlikely that low patch variation explains the lack of pattern. It appears instead that predators do not possess any strong phylogenetically-conserved preferences for different habitat characteristics, showing instead very generalist habitat preferences. This is not surprising, given that these organisms live in small, fluctuation-prone habitats. As a group, predatory invertebrates in bromeliads do not show more sensitivity to bromeliad size or drought than other invertebrates</w:t>
       </w:r>
       <w:r>
         <w:t xml:space="preserve"> </w:t>
@@ -2736,7 +2724,7 @@
         <w:t xml:space="preserve">(Amundrud and Srivastava 2015)</w:t>
       </w:r>
       <w:r>
-        <w:t xml:space="preserve">. The co-occurrence of predator species within bromeliads suggests that antagonistic interactions among predators do not limit species distributions. Additionally, it appears that predator species are able to co-occur in many different combinations, creating a range of phylogenetic diversities within bromeliads. This suggests that the range of phylogenetic diversity we tested in our experiment was realistic.</w:t>
+        <w:t xml:space="preserve">. The co-occurrence of predator species within bromeliads suggests that antagonistic interactions among predators do not limit species distributions. Additionally, it appears that predator species are able to co-occur in many different combinations, creating a range of phylogenetic diversities found within bromeliads. This suggests that the range of phylogenetic diversity we tested in our experiment was realistic.</w:t>
       </w:r>
     </w:p>
     <w:p>
@@ -2751,7 +2739,7 @@
     </w:p>
     <w:p>
       <w:r>
-        <w:t xml:space="preserve">We observed a negative relationship between phylogenetic distance and overlap in diet as measured by laboratory feeding trials. This suggests that there is a phylogenetic signal to predator feeding traits. For example, damselflies are visual predators that engulf prey whole using specialized mouthparts; they are gape-limited and cannot eat prey that are too large. Leeches, in contrast, lack eyes but are able to pierce prey and consume them without swallowing. Damselflies showed a much stronger preference for culicid larvae than did leeches, whereas leeches were slightly better able to kill and consume scirtids. Culicid larvae are free swimming in the water column, and are therefore easily captured by engulfing predators, whereas scirtid larvae crawl on surfaces and are difficult to remove. Although in this study such feeding traits are phylogenetically structured, in other studies functional traits can be more important than phylogeny</w:t>
+        <w:t xml:space="preserve">We observed a negative relationship between phylogenetic distance and overlap in diet as measured by laboratory feeding trials. This suggests that there is a phylogenetic signal to predator feeding traits. For example, damselflies are visual predators which engulf prey whole using specialized mouthparts; they are gape-limited and cannot eat prey that are too large. Leeches, in contrast, lack eyes but are able to pierce prey and consume them without swallowing. Damselflies showed a much stronger preference for culicid larvae than did leeches, while leeches were slightly more able to kill and consume scirtids. Culicid larvae are free swimming in the water column, and are therefore easily captured by engulfing predators, whereas scirtid larvae crawl on surfaces and are difficult to remove. Although in this study such feeding traits are phylogenetically structures, in other studies functional traits can be more important than phylogeny</w:t>
       </w:r>
       <w:r>
         <w:t xml:space="preserve"> </w:t>
@@ -2832,7 +2820,7 @@
         <w:t xml:space="preserve">L. elongatum</w:t>
       </w:r>
       <w:r>
-        <w:t xml:space="preserve">, whereas the two more phylogenetically diverse combinations (</w:t>
+        <w:t xml:space="preserve">, while the two more phylogenetically diverse combinations (</w:t>
       </w:r>
       <w:r>
         <w:rPr>
@@ -2877,7 +2865,189 @@
         <w:t xml:space="preserve">(2005)</w:t>
       </w:r>
       <w:r>
-        <w:t xml:space="preserve">, who found that combinations with two insect predators had a higher per-capita effect on leafhopper prey than combinations with an insect and a spider. That is, more phylogenetically diverse combinations of predators showed less predation on lower trophic levels.</w:t>
+        <w:t xml:space="preserve">, who found that combinations with two insect predators had a higher per-capita effect on leafhopper prey than combinations with an insect and a spider. That is, more phylogenetically diverse combinations of predators showed more predation on lower trophic levels.</w:t>
+      </w:r>
+    </w:p>
+    <w:p>
+      <w:r>
+        <w:t xml:space="preserve">In our experiment we did not see any effect of predator presence, nor of increasing predator phylogenetic diversity, on ecosystem function. This was contrary to our predictions based on the results of Ngai and Srivastava</w:t>
+      </w:r>
+      <w:r>
+        <w:t xml:space="preserve"> </w:t>
+      </w:r>
+      <w:r>
+        <w:t xml:space="preserve">(2006)</w:t>
+      </w:r>
+      <w:r>
+        <w:t xml:space="preserve">, who found that adding predators to a community increased the rates of nitrogen fixation. While we did observe differences in prey consumption, the resulting changes in detritivore density did not cause differences in decomposition of detritus. This difference may be due to leaf traits of the</w:t>
+      </w:r>
+      <w:r>
+        <w:t xml:space="preserve"> </w:t>
+      </w:r>
+      <w:r>
+        <w:rPr>
+          <w:i/>
+        </w:rPr>
+        <w:t xml:space="preserve">restinga</w:t>
+      </w:r>
+      <w:r>
+        <w:t xml:space="preserve"> </w:t>
+      </w:r>
+      <w:r>
+        <w:t xml:space="preserve">vegetation. In</w:t>
+      </w:r>
+      <w:r>
+        <w:t xml:space="preserve"> </w:t>
+      </w:r>
+      <w:r>
+        <w:rPr>
+          <w:i/>
+        </w:rPr>
+        <w:t xml:space="preserve">restinga</w:t>
+      </w:r>
+      <w:r>
+        <w:t xml:space="preserve"> </w:t>
+      </w:r>
+      <w:r>
+        <w:t xml:space="preserve">vegetation, leaves are generally extremely tough and waxy, while in rainforests (e.g. Northwest Costa Rica, the site of Ngai and Srivastava</w:t>
+      </w:r>
+      <w:r>
+        <w:t xml:space="preserve"> </w:t>
+      </w:r>
+      <w:r>
+        <w:t xml:space="preserve">(2006)</w:t>
+      </w:r>
+      <w:r>
+        <w:t xml:space="preserve">), leaves tend to be softer -- with the result that, in</w:t>
+      </w:r>
+      <w:r>
+        <w:t xml:space="preserve"> </w:t>
+      </w:r>
+      <w:r>
+        <w:rPr>
+          <w:i/>
+        </w:rPr>
+        <w:t xml:space="preserve">restinga</w:t>
+      </w:r>
+      <w:r>
+        <w:t xml:space="preserve">, invertebrates are unable to consume leaves directly while in rainforests they are. Several lines of evidence support this assertion. Romero and Srivastava</w:t>
+      </w:r>
+      <w:r>
+        <w:t xml:space="preserve"> </w:t>
+      </w:r>
+      <w:r>
+        <w:t xml:space="preserve">(2010)</w:t>
+      </w:r>
+      <w:r>
+        <w:t xml:space="preserve"> </w:t>
+      </w:r>
+      <w:r>
+        <w:t xml:space="preserve">studied the effects of the spider</w:t>
+      </w:r>
+      <w:r>
+        <w:t xml:space="preserve"> </w:t>
+      </w:r>
+      <w:r>
+        <w:rPr>
+          <w:i/>
+        </w:rPr>
+        <w:t xml:space="preserve">Corinna</w:t>
+      </w:r>
+      <w:r>
+        <w:t xml:space="preserve"> </w:t>
+      </w:r>
+      <w:r>
+        <w:t xml:space="preserve">gr.</w:t>
+      </w:r>
+      <w:r>
+        <w:t xml:space="preserve"> </w:t>
+      </w:r>
+      <w:r>
+        <w:rPr>
+          <w:i/>
+        </w:rPr>
+        <w:t xml:space="preserve">rubripes</w:t>
+      </w:r>
+      <w:r>
+        <w:t xml:space="preserve"> </w:t>
+      </w:r>
+      <w:r>
+        <w:t xml:space="preserve">(Corinnidae) on bromeliad ecosystems. This spider has no effect on the composition of detritivore communities, nor on decomposition rates, but increases nitrogen content in bromeliads, probably by depositing feces or the carcasses of terrestrial prey. This indicates that</w:t>
+      </w:r>
+      <w:r>
+        <w:t xml:space="preserve"> </w:t>
+      </w:r>
+      <w:r>
+        <w:rPr>
+          <w:i/>
+        </w:rPr>
+        <w:t xml:space="preserve">restinga</w:t>
+      </w:r>
+      <w:r>
+        <w:t xml:space="preserve"> </w:t>
+      </w:r>
+      <w:r>
+        <w:t xml:space="preserve">bromeliads may derive less of their nitrogen from terrestrial detritus, but may benefit more from terrestrial inputs. Additionally, detritus breakdown rates are lower in</w:t>
+      </w:r>
+      <w:r>
+        <w:t xml:space="preserve"> </w:t>
+      </w:r>
+      <w:r>
+        <w:rPr>
+          <w:i/>
+        </w:rPr>
+        <w:t xml:space="preserve">restinga</w:t>
+      </w:r>
+      <w:r>
+        <w:t xml:space="preserve"> </w:t>
+      </w:r>
+      <w:r>
+        <w:t xml:space="preserve">than in rainforest, and less dependent on invertebrates (R. Lecraw, pers comm). A separate experiment (GQ Romero, pers comm) supports the hypothesis that lower decomposition in</w:t>
+      </w:r>
+      <w:r>
+        <w:t xml:space="preserve"> </w:t>
+      </w:r>
+      <w:r>
+        <w:rPr>
+          <w:i/>
+        </w:rPr>
+        <w:t xml:space="preserve">restinga</w:t>
+      </w:r>
+      <w:r>
+        <w:t xml:space="preserve"> </w:t>
+      </w:r>
+      <w:r>
+        <w:t xml:space="preserve">is due to plant traits. This second experiment contrasted decomposition caused by invertebrates and bacteria with that caused by bacteria alone (by comparing bagged detritus enclosed in coarse vs fine mesh). The experiment used two species of detritus: leaves from a rainforest tree, and leaves from a</w:t>
+      </w:r>
+      <w:r>
+        <w:t xml:space="preserve"> </w:t>
+      </w:r>
+      <w:r>
+        <w:rPr>
+          <w:i/>
+        </w:rPr>
+        <w:t xml:space="preserve">restinga</w:t>
+      </w:r>
+      <w:r>
+        <w:t xml:space="preserve"> </w:t>
+      </w:r>
+      <w:r>
+        <w:t xml:space="preserve">tree. Invertebrates only caused an increase in decomposition for the rainforest tree, not the</w:t>
+      </w:r>
+      <w:r>
+        <w:t xml:space="preserve"> </w:t>
+      </w:r>
+      <w:r>
+        <w:rPr>
+          <w:i/>
+        </w:rPr>
+        <w:t xml:space="preserve">restinga</w:t>
+      </w:r>
+      <w:r>
+        <w:t xml:space="preserve"> </w:t>
+      </w:r>
+      <w:r>
+        <w:t xml:space="preserve">tree.</w:t>
       </w:r>
     </w:p>
     <w:p>
@@ -2957,12 +3127,7 @@
         <w:t xml:space="preserve">Leptagrion elongatum</w:t>
       </w:r>
       <w:r>
-        <w:t xml:space="preserve">. It is possible that this species is more sensitive to the presence of other predators, and therefore shows a larger effect in combination than would other species in this community. However, this is the most common predator in this community and our results indicate that its top-down effects are likely to be frequently reduced by the presence of other predators.</w:t>
-      </w:r>
-    </w:p>
-    <w:p>
-      <w:r>
-        <w:t xml:space="preserve">In our experiment we did not see any effect of predator presence, nor of increasing predator phylogenetic diversity, on ecosystem function (defined here as Nitrogen cycling, detritus decomposition and bromeliad growth). This was contrary to our predictions based on the results of Ngai and Srivastava</w:t>
+        <w:t xml:space="preserve">. It is possible that this species is more sensitive to the presence of other predators, and therefore shows a larger effect, than would other species in this community. However, this is the most common predator in this community and our results indicate that its top-down effects are likely to be frequently reduced by the presence of other predators. These differences in survival did not create differences in decomposition, nor subsequent nitrogen uptake by bromeliads. This contrasts with the increase in N uptake found by Ngai and Srivastava</w:t>
       </w:r>
       <w:r>
         <w:t xml:space="preserve"> </w:t>
@@ -2971,156 +3136,15 @@
         <w:t xml:space="preserve">(2006)</w:t>
       </w:r>
       <w:r>
-        <w:t xml:space="preserve">, who found that adding predators to a community increased Nitrogen cycling. While we did observe differences in prey consumption, the resulting changes in detritivore density did not cause differences in decomposition of detritus. This difference may be due to leaf traits of the</w:t>
-      </w:r>
-      <w:r>
-        <w:t xml:space="preserve"> </w:t>
-      </w:r>
-      <w:r>
-        <w:rPr>
-          <w:i/>
-        </w:rPr>
-        <w:t xml:space="preserve">restinga</w:t>
-      </w:r>
-      <w:r>
-        <w:t xml:space="preserve"> </w:t>
-      </w:r>
-      <w:r>
-        <w:t xml:space="preserve">vegetation. In</w:t>
-      </w:r>
-      <w:r>
-        <w:t xml:space="preserve"> </w:t>
-      </w:r>
-      <w:r>
-        <w:rPr>
-          <w:i/>
-        </w:rPr>
-        <w:t xml:space="preserve">restinga</w:t>
-      </w:r>
-      <w:r>
-        <w:t xml:space="preserve"> </w:t>
-      </w:r>
-      <w:r>
-        <w:t xml:space="preserve">vegetation, leaves are generally extremely tough and waxy, whereas in rainforests, leaves tend to be softer -- with the result that, in</w:t>
-      </w:r>
-      <w:r>
-        <w:t xml:space="preserve"> </w:t>
-      </w:r>
-      <w:r>
-        <w:rPr>
-          <w:i/>
-        </w:rPr>
-        <w:t xml:space="preserve">restinga</w:t>
-      </w:r>
-      <w:r>
-        <w:t xml:space="preserve">, invertebrates are unable to consume leaves directly. Several lines of evidence support this assertion. Romero and Srivastava</w:t>
-      </w:r>
-      <w:r>
-        <w:t xml:space="preserve"> </w:t>
-      </w:r>
-      <w:r>
-        <w:t xml:space="preserve">(2010)</w:t>
-      </w:r>
-      <w:r>
-        <w:t xml:space="preserve"> </w:t>
-      </w:r>
-      <w:r>
-        <w:t xml:space="preserve">studied the effects of the spider</w:t>
-      </w:r>
-      <w:r>
-        <w:t xml:space="preserve"> </w:t>
-      </w:r>
-      <w:r>
-        <w:rPr>
-          <w:i/>
-        </w:rPr>
-        <w:t xml:space="preserve">Corinna</w:t>
-      </w:r>
-      <w:r>
-        <w:t xml:space="preserve"> </w:t>
-      </w:r>
-      <w:r>
-        <w:t xml:space="preserve">gr.</w:t>
-      </w:r>
-      <w:r>
-        <w:t xml:space="preserve"> </w:t>
-      </w:r>
-      <w:r>
-        <w:rPr>
-          <w:i/>
-        </w:rPr>
-        <w:t xml:space="preserve">rubripes</w:t>
-      </w:r>
-      <w:r>
-        <w:t xml:space="preserve"> </w:t>
-      </w:r>
-      <w:r>
-        <w:t xml:space="preserve">(Corinnidae) on bromeliad ecosystems. This spider has no effect on the composition of detritivore communities, nor on decomposition rates, but increases nitrogen content in bromeliads, probably by depositing feces or the carcasses of terrestrial prey. This indicates that</w:t>
-      </w:r>
-      <w:r>
-        <w:t xml:space="preserve"> </w:t>
-      </w:r>
-      <w:r>
-        <w:rPr>
-          <w:i/>
-        </w:rPr>
-        <w:t xml:space="preserve">restinga</w:t>
-      </w:r>
-      <w:r>
-        <w:t xml:space="preserve"> </w:t>
-      </w:r>
-      <w:r>
-        <w:t xml:space="preserve">bromeliads may derive less of their nitrogen from terrestrial detritus, but may benefit more from terrestrial inputs. A separate experiment (GQ Romero, pers comm) supports the hypothesis that lower decomposition in</w:t>
-      </w:r>
-      <w:r>
-        <w:t xml:space="preserve"> </w:t>
-      </w:r>
-      <w:r>
-        <w:rPr>
-          <w:i/>
-        </w:rPr>
-        <w:t xml:space="preserve">restinga</w:t>
-      </w:r>
-      <w:r>
-        <w:t xml:space="preserve"> </w:t>
-      </w:r>
-      <w:r>
-        <w:t xml:space="preserve">is due to plant traits. This second experiment contrasted decomposition caused by invertebrates and bacteria with that caused by bacteria alone (by comparing bagged detritus enclosed in coarse vs fine mesh). The experiment used two species of detritus: leaves from a rainforest tree, and leaves from a</w:t>
-      </w:r>
-      <w:r>
-        <w:t xml:space="preserve"> </w:t>
-      </w:r>
-      <w:r>
-        <w:rPr>
-          <w:i/>
-        </w:rPr>
-        <w:t xml:space="preserve">restinga</w:t>
-      </w:r>
-      <w:r>
-        <w:t xml:space="preserve"> </w:t>
-      </w:r>
-      <w:r>
-        <w:t xml:space="preserve">tree. Invertebrates only caused an increase in decomposition for the rainforest tree, not the</w:t>
-      </w:r>
-      <w:r>
-        <w:t xml:space="preserve"> </w:t>
-      </w:r>
-      <w:r>
-        <w:rPr>
-          <w:i/>
-        </w:rPr>
-        <w:t xml:space="preserve">restinga</w:t>
-      </w:r>
-      <w:r>
-        <w:t xml:space="preserve"> </w:t>
-      </w:r>
-      <w:r>
-        <w:t xml:space="preserve">tree.</w:t>
-      </w:r>
-    </w:p>
-    <w:p>
-      <w:r>
-        <w:t xml:space="preserve">In most natural communities, multiple predator species co-occur and often simultaneously affect prey species. By combining an observational study, laboratory trials, and a field experiment that controlled number and phylogenetic diversity of predators we have shown that phylogenetic relatedness of species can help predict some aspects of lower trophic level responses. An approach based on phylogenetic diversity offers an organizing framework around which to compare diverse datasets on the distribution, trophic interactions and combined effect of multiple predator species, to predict the top-down effect of diverse predator assemblages.</w:t>
+        <w:t xml:space="preserve"> </w:t>
+      </w:r>
+      <w:r>
+        <w:t xml:space="preserve">in Costa Rican bromeliads.</w:t>
+      </w:r>
+    </w:p>
+    <w:p>
+      <w:r>
+        <w:t xml:space="preserve">In most natural communities, diverse predator species co-occur and often simultaneously affect prey species. By combining an observational study, laboratory trials and a field experiment we have shown that phylogenetic relatedness of species can help predict some aspects of lower trophic level responses. An approach based on phylogenetic diversity offers an organizing framework around which to compare diverse datasets on the distribution, trophic interactions and combined effect of multiple predator species, to predict the top-down effect of diverse predator assemblages.</w:t>
       </w:r>
     </w:p>
     <w:p>
@@ -3394,7 +3418,7 @@
         <w:pStyle w:val="Bibliography"/>
       </w:pPr>
       <w:r>
-        <w:t xml:space="preserve">Oksanen, J., F. G. Blanchet, R. Kindt, P. Legendre, P. R. Minchin, R. B. O’Hara, G. L. Simpson, et al. 2015. Vegan: Community ecology package.</w:t>
+        <w:t xml:space="preserve">Oksanen, J., F. G. Blanchet, R. Kindt, P. Legendre, P. R. Minchin, R. B. O’Hara, G. L. Simpson, et al. 2015. vegan: Community ecology package.</w:t>
       </w:r>
     </w:p>
     <w:p>
@@ -3710,7 +3734,7 @@
     </w:lvl>
   </w:abstractNum>
   <w:abstractNum w:abstractNumId="990">
-    <w:nsid w:val="57cc3b60"/>
+    <w:nsid w:val="b66b8be6"/>
     <w:multiLevelType w:val="multilevel"/>
     <w:lvl w:ilvl="0">
       <w:numFmt w:val="bullet"/>
@@ -3791,7 +3815,7 @@
     </w:lvl>
   </w:abstractNum>
   <w:abstractNum w:abstractNumId="99411">
-    <w:nsid w:val="17140a65"/>
+    <w:nsid w:val="1bdd2ee4"/>
     <w:multiLevelType w:val="multilevel"/>
     <w:lvl w:ilvl="0">
       <w:start w:val="1"/>
@@ -3879,7 +3903,7 @@
     </w:lvl>
   </w:abstractNum>
   <w:abstractNum w:abstractNumId="99731">
-    <w:nsid w:val="f57dc31b"/>
+    <w:nsid w:val="f57181f8"/>
     <w:multiLevelType w:val="multilevel"/>
     <w:lvl w:ilvl="0">
       <w:start w:val="1"/>

</xml_diff>